<commit_message>
Thesis. 1. Hebrew Section 2. fix tauthesis.sty according to the sample 3. update the thesis-main
</commit_message>
<xml_diff>
--- a/Thesis/Thesis Latex/תקציר ושער בעברית.docx
+++ b/Thesis/Thesis Latex/תקציר ושער בעברית.docx
@@ -1,6 +1,6 @@
 
 <file path=word/document.xml><?xml version="1.0" encoding="utf-8"?>
-<w:document xmlns:wpc="http://schemas.microsoft.com/office/word/2010/wordprocessingCanvas" xmlns:mo="http://schemas.microsoft.com/office/mac/office/2008/main" xmlns:mc="http://schemas.openxmlformats.org/markup-compatibility/2006" xmlns:mv="urn:schemas-microsoft-com:mac:vml" xmlns:o="urn:schemas-microsoft-com:office:office" xmlns:r="http://schemas.openxmlformats.org/officeDocument/2006/relationships" xmlns:m="http://schemas.openxmlformats.org/officeDocument/2006/math" xmlns:v="urn:schemas-microsoft-com:vml" xmlns:wp14="http://schemas.microsoft.com/office/word/2010/wordprocessingDrawing" xmlns:wp="http://schemas.openxmlformats.org/drawingml/2006/wordprocessingDrawing" xmlns:w10="urn:schemas-microsoft-com:office:word" xmlns:w="http://schemas.openxmlformats.org/wordprocessingml/2006/main" xmlns:w14="http://schemas.microsoft.com/office/word/2010/wordml" xmlns:wpg="http://schemas.microsoft.com/office/word/2010/wordprocessingGroup" xmlns:wpi="http://schemas.microsoft.com/office/word/2010/wordprocessingInk" xmlns:wne="http://schemas.microsoft.com/office/word/2006/wordml" xmlns:wps="http://schemas.microsoft.com/office/word/2010/wordprocessingShape" mc:Ignorable="w14 wp14">
+<w:document xmlns:wpc="http://schemas.microsoft.com/office/word/2010/wordprocessingCanvas" xmlns:mc="http://schemas.openxmlformats.org/markup-compatibility/2006" xmlns:o="urn:schemas-microsoft-com:office:office" xmlns:r="http://schemas.openxmlformats.org/officeDocument/2006/relationships" xmlns:m="http://schemas.openxmlformats.org/officeDocument/2006/math" xmlns:v="urn:schemas-microsoft-com:vml" xmlns:wp14="http://schemas.microsoft.com/office/word/2010/wordprocessingDrawing" xmlns:wp="http://schemas.openxmlformats.org/drawingml/2006/wordprocessingDrawing" xmlns:w10="urn:schemas-microsoft-com:office:word" xmlns:w="http://schemas.openxmlformats.org/wordprocessingml/2006/main" xmlns:w14="http://schemas.microsoft.com/office/word/2010/wordml" xmlns:w15="http://schemas.microsoft.com/office/word/2012/wordml" xmlns:wpg="http://schemas.microsoft.com/office/word/2010/wordprocessingGroup" xmlns:wpi="http://schemas.microsoft.com/office/word/2010/wordprocessingInk" xmlns:wne="http://schemas.microsoft.com/office/word/2006/wordml" xmlns:wps="http://schemas.microsoft.com/office/word/2010/wordprocessingShape" mc:Ignorable="w14 w15 wp14">
   <w:body>
     <w:p>
       <w:pPr>
@@ -53,115 +53,6 @@
     </w:p>
     <w:p>
       <w:pPr>
-        <w:spacing w:line="360" w:lineRule="auto"/>
-        <w:jc w:val="both"/>
-        <w:rPr>
-          <w:rFonts w:asciiTheme="majorBidi" w:hAnsiTheme="majorBidi" w:cstheme="majorBidi"/>
-          <w:sz w:val="24"/>
-          <w:szCs w:val="24"/>
-          <w:rtl/>
-        </w:rPr>
-      </w:pPr>
-      <w:r>
-        <w:rPr>
-          <w:rFonts w:asciiTheme="majorBidi" w:hAnsiTheme="majorBidi" w:cstheme="majorBidi"/>
-          <w:sz w:val="24"/>
-          <w:szCs w:val="24"/>
-          <w:rtl/>
-        </w:rPr>
-        <w:t>במסגרת מחקר זה, בוצעו מדידות  מהירות  של גלי זרימה שונים בעלי פאזה חוזרת במגוון תדרים ומהירויות</w:t>
-      </w:r>
-      <w:r>
-        <w:rPr>
-          <w:rFonts w:asciiTheme="majorBidi" w:hAnsiTheme="majorBidi" w:cstheme="majorBidi" w:hint="cs"/>
-          <w:sz w:val="24"/>
-          <w:szCs w:val="24"/>
-          <w:rtl/>
-        </w:rPr>
-        <w:t xml:space="preserve"> ממוצעות</w:t>
-      </w:r>
-      <w:r>
-        <w:rPr>
-          <w:rFonts w:asciiTheme="majorBidi" w:hAnsiTheme="majorBidi" w:cstheme="majorBidi"/>
-          <w:sz w:val="24"/>
-          <w:szCs w:val="24"/>
-          <w:rtl/>
-        </w:rPr>
-        <w:t xml:space="preserve"> </w:t>
-      </w:r>
-      <w:r>
-        <w:rPr>
-          <w:rFonts w:asciiTheme="majorBidi" w:hAnsiTheme="majorBidi" w:cstheme="majorBidi"/>
-          <w:sz w:val="24"/>
-          <w:szCs w:val="24"/>
-          <w:rtl/>
-        </w:rPr>
-        <w:t>בעזרת</w:t>
-      </w:r>
-      <w:r>
-        <w:rPr>
-          <w:rFonts w:asciiTheme="majorBidi" w:hAnsiTheme="majorBidi" w:cstheme="majorBidi" w:hint="cs"/>
-          <w:sz w:val="24"/>
-          <w:szCs w:val="24"/>
-          <w:rtl/>
-        </w:rPr>
-        <w:t xml:space="preserve">  </w:t>
-      </w:r>
-      <w:r>
-        <w:rPr>
-          <w:rFonts w:asciiTheme="majorBidi" w:hAnsiTheme="majorBidi" w:cstheme="majorBidi"/>
-          <w:sz w:val="24"/>
-          <w:szCs w:val="24"/>
-          <w:rtl/>
-        </w:rPr>
-        <w:t xml:space="preserve">שיטת ה </w:t>
-      </w:r>
-      <w:r>
-        <w:rPr>
-          <w:rFonts w:asciiTheme="majorBidi" w:hAnsiTheme="majorBidi" w:cstheme="majorBidi"/>
-          <w:sz w:val="24"/>
-          <w:szCs w:val="24"/>
-        </w:rPr>
-        <w:t>PIV</w:t>
-      </w:r>
-      <w:r>
-        <w:rPr>
-          <w:rFonts w:asciiTheme="majorBidi" w:hAnsiTheme="majorBidi" w:cstheme="majorBidi"/>
-          <w:sz w:val="24"/>
-          <w:szCs w:val="24"/>
-          <w:rtl/>
-        </w:rPr>
-        <w:t xml:space="preserve"> המאפשרת מדידת שדה מהירות במישור בפאזות שונות לאורך מחזור הזרימה ושיטת ה  </w:t>
-      </w:r>
-      <w:r>
-        <w:rPr>
-          <w:rFonts w:asciiTheme="majorBidi" w:hAnsiTheme="majorBidi" w:cstheme="majorBidi"/>
-          <w:sz w:val="24"/>
-          <w:szCs w:val="24"/>
-        </w:rPr>
-        <w:t>3D-PTV</w:t>
-      </w:r>
-      <w:r>
-        <w:rPr>
-          <w:rFonts w:asciiTheme="majorBidi" w:hAnsiTheme="majorBidi" w:cstheme="majorBidi"/>
-          <w:sz w:val="24"/>
-          <w:szCs w:val="24"/>
-          <w:rtl/>
-        </w:rPr>
-        <w:t xml:space="preserve">  המאפשרת עקיבה אחר חלקיקים במרחב. </w:t>
-      </w:r>
-      <w:r>
-        <w:rPr>
-          <w:rFonts w:asciiTheme="majorBidi" w:hAnsiTheme="majorBidi" w:cstheme="majorBidi" w:hint="cs"/>
-          <w:sz w:val="24"/>
-          <w:szCs w:val="24"/>
-          <w:rtl/>
-        </w:rPr>
-        <w:t xml:space="preserve">מאמצי הגזירה על דופן </w:t>
-      </w:r>
-    </w:p>
-    <w:p>
-      <w:pPr>
         <w:pStyle w:val="numberig"/>
         <w:numPr>
           <w:ilvl w:val="0"/>
@@ -451,7 +342,7 @@
           <w:szCs w:val="48"/>
           <w:rtl/>
         </w:rPr>
-        <w:t xml:space="preserve">תכונות שדה </w:t>
+        <w:t>סגמנטציה וזיהוי</w:t>
       </w:r>
       <w:r>
         <w:rPr>
@@ -462,7 +353,7 @@
           <w:szCs w:val="48"/>
           <w:rtl/>
         </w:rPr>
-        <w:t>ה</w:t>
+        <w:t xml:space="preserve"> </w:t>
       </w:r>
       <w:r>
         <w:rPr>
@@ -473,105 +364,130 @@
           <w:szCs w:val="48"/>
           <w:rtl/>
         </w:rPr>
-        <w:t xml:space="preserve">זרימה ומאפייני מאמצי גזירה </w:t>
-      </w:r>
-    </w:p>
-    <w:p>
-      <w:pPr>
-        <w:pStyle w:val="numberig"/>
-        <w:numPr>
-          <w:ilvl w:val="0"/>
-          <w:numId w:val="0"/>
-        </w:numPr>
-        <w:bidi/>
-        <w:jc w:val="center"/>
-        <w:rPr>
+        <w:t>כתב יד מקוון</w:t>
+      </w:r>
+      <w:r>
+        <w:rPr>
+          <w:rFonts w:hint="cs"/>
           <w:b/>
           <w:bCs/>
           <w:sz w:val="48"/>
           <w:szCs w:val="48"/>
-        </w:rPr>
-      </w:pPr>
-      <w:r>
-        <w:rPr>
-          <w:rFonts w:hint="cs"/>
+          <w:rtl/>
+        </w:rPr>
+        <w:t xml:space="preserve"> תוך כדי התקדמות</w:t>
+      </w:r>
+      <w:r>
+        <w:rPr>
           <w:b/>
           <w:bCs/>
           <w:sz w:val="48"/>
           <w:szCs w:val="48"/>
-          <w:rtl/>
-        </w:rPr>
-        <w:t xml:space="preserve">בזרימות פועמות בעלות פאזה חוזרת </w:t>
-      </w:r>
-    </w:p>
-    <w:p>
-      <w:pPr>
-        <w:pStyle w:val="numberig"/>
-        <w:numPr>
-          <w:ilvl w:val="0"/>
-          <w:numId w:val="0"/>
-        </w:numPr>
-        <w:bidi/>
-        <w:jc w:val="center"/>
-        <w:rPr>
-          <w:rtl/>
-        </w:rPr>
-      </w:pPr>
-    </w:p>
-    <w:p>
-      <w:pPr>
-        <w:pStyle w:val="numberig"/>
-        <w:numPr>
-          <w:ilvl w:val="0"/>
-          <w:numId w:val="0"/>
-        </w:numPr>
-        <w:bidi/>
-        <w:jc w:val="center"/>
-        <w:rPr>
-          <w:rtl/>
-        </w:rPr>
-      </w:pPr>
-    </w:p>
-    <w:p>
-      <w:pPr>
-        <w:pStyle w:val="numberig"/>
-        <w:numPr>
-          <w:ilvl w:val="0"/>
-          <w:numId w:val="0"/>
-        </w:numPr>
-        <w:bidi/>
-        <w:jc w:val="center"/>
-        <w:rPr>
-          <w:rtl/>
-        </w:rPr>
-      </w:pPr>
-    </w:p>
-    <w:p>
-      <w:pPr>
-        <w:pStyle w:val="numberig"/>
-        <w:numPr>
-          <w:ilvl w:val="0"/>
-          <w:numId w:val="0"/>
-        </w:numPr>
-        <w:bidi/>
-        <w:jc w:val="center"/>
-        <w:rPr>
-          <w:rtl/>
-        </w:rPr>
-      </w:pPr>
-      <w:r>
-        <w:rPr>
-          <w:rFonts w:hint="cs"/>
-          <w:rtl/>
-        </w:rPr>
-        <w:t>חיבור זה הוגש כעבודת מחקר לקראת התואר "מוסמך אוניברסיטה" בהנדסה מכני</w:t>
-      </w:r>
-      <w:r>
-        <w:rPr>
-          <w:rFonts w:hint="eastAsia"/>
-          <w:rtl/>
-        </w:rPr>
-        <w:t>ת</w:t>
+        </w:rPr>
+        <w:t xml:space="preserve"> </w:t>
+      </w:r>
+      <w:r>
+        <w:rPr>
+          <w:rFonts w:hint="cs"/>
+          <w:b/>
+          <w:bCs/>
+          <w:sz w:val="48"/>
+          <w:szCs w:val="48"/>
+          <w:rtl/>
+        </w:rPr>
+        <w:t xml:space="preserve">של </w:t>
+      </w:r>
+      <w:r>
+        <w:rPr>
+          <w:rFonts w:hint="cs"/>
+          <w:b/>
+          <w:bCs/>
+          <w:sz w:val="48"/>
+          <w:szCs w:val="48"/>
+          <w:rtl/>
+        </w:rPr>
+        <w:t>השפה הערבית</w:t>
+      </w:r>
+      <w:r>
+        <w:rPr>
+          <w:rFonts w:hint="cs"/>
+          <w:b/>
+          <w:bCs/>
+          <w:sz w:val="48"/>
+          <w:szCs w:val="48"/>
+          <w:rtl/>
+        </w:rPr>
+        <w:t xml:space="preserve">  </w:t>
+      </w:r>
+    </w:p>
+    <w:p>
+      <w:pPr>
+        <w:pStyle w:val="numberig"/>
+        <w:numPr>
+          <w:ilvl w:val="0"/>
+          <w:numId w:val="0"/>
+        </w:numPr>
+        <w:bidi/>
+        <w:jc w:val="center"/>
+        <w:rPr>
+          <w:rtl/>
+        </w:rPr>
+      </w:pPr>
+    </w:p>
+    <w:p>
+      <w:pPr>
+        <w:pStyle w:val="numberig"/>
+        <w:numPr>
+          <w:ilvl w:val="0"/>
+          <w:numId w:val="0"/>
+        </w:numPr>
+        <w:bidi/>
+        <w:jc w:val="center"/>
+        <w:rPr>
+          <w:rtl/>
+        </w:rPr>
+      </w:pPr>
+    </w:p>
+    <w:p>
+      <w:pPr>
+        <w:pStyle w:val="numberig"/>
+        <w:numPr>
+          <w:ilvl w:val="0"/>
+          <w:numId w:val="0"/>
+        </w:numPr>
+        <w:bidi/>
+        <w:jc w:val="center"/>
+        <w:rPr>
+          <w:rtl/>
+        </w:rPr>
+      </w:pPr>
+    </w:p>
+    <w:p>
+      <w:pPr>
+        <w:pStyle w:val="numberig"/>
+        <w:numPr>
+          <w:ilvl w:val="0"/>
+          <w:numId w:val="0"/>
+        </w:numPr>
+        <w:bidi/>
+        <w:jc w:val="center"/>
+        <w:rPr>
+          <w:rtl/>
+        </w:rPr>
+      </w:pPr>
+      <w:r>
+        <w:rPr>
+          <w:rFonts w:hint="cs"/>
+          <w:rtl/>
+        </w:rPr>
+        <w:t xml:space="preserve">חיבור זה הוגש כעבודת מחקר לקראת התואר "מוסמך </w:t>
+      </w:r>
+      <w:r>
+        <w:rPr>
+          <w:rFonts w:hint="cs"/>
+          <w:rtl/>
+        </w:rPr>
+        <w:t>אוניברסיטה" בהנדסת חשמל</w:t>
       </w:r>
     </w:p>
     <w:p>
@@ -647,77 +563,70 @@
           <w:szCs w:val="52"/>
           <w:rtl/>
         </w:rPr>
-        <w:t>ישראל ישראלי</w:t>
-      </w:r>
-    </w:p>
-    <w:p>
-      <w:pPr>
-        <w:pStyle w:val="numberig"/>
-        <w:numPr>
-          <w:ilvl w:val="0"/>
-          <w:numId w:val="0"/>
-        </w:numPr>
-        <w:bidi/>
-        <w:jc w:val="center"/>
-        <w:rPr>
-          <w:rtl/>
-        </w:rPr>
-      </w:pPr>
-    </w:p>
-    <w:p>
-      <w:pPr>
-        <w:pStyle w:val="numberig"/>
-        <w:numPr>
-          <w:ilvl w:val="0"/>
-          <w:numId w:val="0"/>
-        </w:numPr>
-        <w:bidi/>
-        <w:jc w:val="center"/>
-        <w:rPr>
-          <w:rtl/>
-        </w:rPr>
-      </w:pPr>
-      <w:r>
-        <w:rPr>
-          <w:rFonts w:hint="cs"/>
-          <w:rtl/>
-        </w:rPr>
-        <w:t>העבודה נעשתה בבית הספר להנדסה מכני</w:t>
-      </w:r>
-      <w:r>
-        <w:rPr>
-          <w:rFonts w:hint="eastAsia"/>
-          <w:rtl/>
-        </w:rPr>
-        <w:t>ת</w:t>
-      </w:r>
-    </w:p>
-    <w:p>
-      <w:pPr>
-        <w:pStyle w:val="numberig"/>
-        <w:numPr>
-          <w:ilvl w:val="0"/>
-          <w:numId w:val="0"/>
-        </w:numPr>
-        <w:bidi/>
-        <w:jc w:val="center"/>
-        <w:rPr>
-          <w:rtl/>
-        </w:rPr>
-      </w:pPr>
-      <w:r>
-        <w:rPr>
-          <w:rFonts w:hint="cs"/>
-          <w:rtl/>
-        </w:rPr>
-        <w:t xml:space="preserve">בהנחיית ד"ר </w:t>
-      </w:r>
-      <w:r>
-        <w:rPr>
-          <w:rFonts w:hint="cs"/>
-          <w:rtl/>
-        </w:rPr>
-        <w:t>ישראלה ישראלוביץ</w:t>
+        <w:t>ג'ורג' קור</w:t>
+      </w:r>
+    </w:p>
+    <w:p>
+      <w:pPr>
+        <w:pStyle w:val="numberig"/>
+        <w:numPr>
+          <w:ilvl w:val="0"/>
+          <w:numId w:val="0"/>
+        </w:numPr>
+        <w:bidi/>
+        <w:jc w:val="center"/>
+        <w:rPr>
+          <w:rtl/>
+        </w:rPr>
+      </w:pPr>
+    </w:p>
+    <w:p>
+      <w:pPr>
+        <w:pStyle w:val="numberig"/>
+        <w:numPr>
+          <w:ilvl w:val="0"/>
+          <w:numId w:val="0"/>
+        </w:numPr>
+        <w:bidi/>
+        <w:jc w:val="center"/>
+        <w:rPr>
+          <w:rtl/>
+        </w:rPr>
+      </w:pPr>
+      <w:r>
+        <w:rPr>
+          <w:rFonts w:hint="cs"/>
+          <w:rtl/>
+        </w:rPr>
+        <w:t>העבודה נעשתה בבית הספר להנדסת חשמל</w:t>
+      </w:r>
+    </w:p>
+    <w:p>
+      <w:pPr>
+        <w:pStyle w:val="numberig"/>
+        <w:numPr>
+          <w:ilvl w:val="0"/>
+          <w:numId w:val="0"/>
+        </w:numPr>
+        <w:bidi/>
+        <w:jc w:val="center"/>
+        <w:rPr>
+          <w:rtl/>
+        </w:rPr>
+      </w:pPr>
+      <w:r>
+        <w:rPr>
+          <w:rFonts w:hint="cs"/>
+          <w:rtl/>
+        </w:rPr>
+        <w:t xml:space="preserve">בהנחיית </w:t>
+      </w:r>
+      <w:r>
+        <w:rPr>
+          <w:rFonts w:hint="cs"/>
+          <w:rtl/>
+        </w:rPr>
+        <w:t>פרופ' דנה רון וד"ר ראיד סעאבנה</w:t>
       </w:r>
     </w:p>
     <w:p>
@@ -835,7 +744,7 @@
           <w:rFonts w:hint="cs"/>
           <w:rtl/>
         </w:rPr>
-        <w:t>תשע"ב</w:t>
+        <w:t>תשע"ד</w:t>
       </w:r>
       <w:r>
         <w:rPr>
@@ -974,6 +883,7 @@
           <w:bCs/>
           <w:sz w:val="48"/>
           <w:szCs w:val="48"/>
+          <w:rtl/>
         </w:rPr>
       </w:pPr>
       <w:r>
@@ -985,89 +895,100 @@
           <w:szCs w:val="48"/>
           <w:rtl/>
         </w:rPr>
-        <w:t>כותרת של התיזה</w:t>
-      </w:r>
-    </w:p>
-    <w:p>
-      <w:pPr>
-        <w:pStyle w:val="numberig"/>
-        <w:numPr>
-          <w:ilvl w:val="0"/>
-          <w:numId w:val="0"/>
-        </w:numPr>
-        <w:bidi/>
-        <w:jc w:val="center"/>
-      </w:pPr>
-    </w:p>
-    <w:p>
-      <w:pPr>
-        <w:pStyle w:val="numberig"/>
-        <w:numPr>
-          <w:ilvl w:val="0"/>
-          <w:numId w:val="0"/>
-        </w:numPr>
-        <w:bidi/>
-        <w:jc w:val="center"/>
-        <w:rPr>
-          <w:rtl/>
-        </w:rPr>
-      </w:pPr>
-    </w:p>
-    <w:p>
-      <w:pPr>
-        <w:pStyle w:val="numberig"/>
-        <w:numPr>
-          <w:ilvl w:val="0"/>
-          <w:numId w:val="0"/>
-        </w:numPr>
-        <w:bidi/>
-        <w:jc w:val="center"/>
-        <w:rPr>
-          <w:rtl/>
-        </w:rPr>
-      </w:pPr>
-    </w:p>
-    <w:p>
-      <w:pPr>
-        <w:pStyle w:val="numberig"/>
-        <w:numPr>
-          <w:ilvl w:val="0"/>
-          <w:numId w:val="0"/>
-        </w:numPr>
-        <w:bidi/>
-        <w:jc w:val="center"/>
-        <w:rPr>
-          <w:rtl/>
-        </w:rPr>
-      </w:pPr>
-    </w:p>
-    <w:p>
-      <w:pPr>
-        <w:pStyle w:val="numberig"/>
-        <w:numPr>
-          <w:ilvl w:val="0"/>
-          <w:numId w:val="0"/>
-        </w:numPr>
-        <w:bidi/>
-        <w:jc w:val="center"/>
-        <w:rPr>
-          <w:rtl/>
-        </w:rPr>
-      </w:pPr>
-      <w:r>
-        <w:rPr>
-          <w:rFonts w:hint="cs"/>
-          <w:rtl/>
-        </w:rPr>
-        <w:t>חיבור זה הוגש כעבודת מחקר לקראת התואר "מוסמך אוניברסיטה" בהנדסה מכני</w:t>
-      </w:r>
-      <w:r>
-        <w:rPr>
-          <w:rFonts w:hint="eastAsia"/>
-          <w:rtl/>
-        </w:rPr>
-        <w:t>ת</w:t>
-      </w:r>
+        <w:t>סגמנטציה וזיהוי כתב יד מקוון תוך כדי התקדמות</w:t>
+      </w:r>
+      <w:r>
+        <w:rPr>
+          <w:b/>
+          <w:bCs/>
+          <w:sz w:val="48"/>
+          <w:szCs w:val="48"/>
+        </w:rPr>
+        <w:t xml:space="preserve"> </w:t>
+      </w:r>
+      <w:r>
+        <w:rPr>
+          <w:rFonts w:hint="cs"/>
+          <w:b/>
+          <w:bCs/>
+          <w:sz w:val="48"/>
+          <w:szCs w:val="48"/>
+          <w:rtl/>
+        </w:rPr>
+        <w:t xml:space="preserve">של השפה הערבית  </w:t>
+      </w:r>
+    </w:p>
+    <w:p>
+      <w:pPr>
+        <w:pStyle w:val="numberig"/>
+        <w:numPr>
+          <w:ilvl w:val="0"/>
+          <w:numId w:val="0"/>
+        </w:numPr>
+        <w:bidi/>
+        <w:jc w:val="center"/>
+        <w:rPr>
+          <w:rtl/>
+        </w:rPr>
+      </w:pPr>
+    </w:p>
+    <w:p>
+      <w:pPr>
+        <w:pStyle w:val="numberig"/>
+        <w:numPr>
+          <w:ilvl w:val="0"/>
+          <w:numId w:val="0"/>
+        </w:numPr>
+        <w:bidi/>
+        <w:jc w:val="center"/>
+        <w:rPr>
+          <w:rtl/>
+        </w:rPr>
+      </w:pPr>
+    </w:p>
+    <w:p>
+      <w:pPr>
+        <w:pStyle w:val="numberig"/>
+        <w:numPr>
+          <w:ilvl w:val="0"/>
+          <w:numId w:val="0"/>
+        </w:numPr>
+        <w:bidi/>
+        <w:jc w:val="center"/>
+        <w:rPr>
+          <w:rtl/>
+        </w:rPr>
+      </w:pPr>
+    </w:p>
+    <w:p>
+      <w:pPr>
+        <w:pStyle w:val="numberig"/>
+        <w:numPr>
+          <w:ilvl w:val="0"/>
+          <w:numId w:val="0"/>
+        </w:numPr>
+        <w:bidi/>
+        <w:jc w:val="center"/>
+        <w:rPr>
+          <w:rtl/>
+        </w:rPr>
+      </w:pPr>
+      <w:r>
+        <w:rPr>
+          <w:rFonts w:hint="cs"/>
+          <w:rtl/>
+        </w:rPr>
+        <w:t xml:space="preserve">חיבור זה הוגש כעבודת מחקר לקראת </w:t>
+      </w:r>
+      <w:r>
+        <w:rPr>
+          <w:rFonts w:hint="cs"/>
+          <w:rtl/>
+        </w:rPr>
+        <w:t>התואר "מוסמך אוניברסיטה" בהנדסת חשמל</w:t>
+      </w:r>
+      <w:bookmarkStart w:id="4" w:name="_GoBack"/>
+      <w:bookmarkEnd w:id="4"/>
     </w:p>
     <w:p>
       <w:pPr>
@@ -1142,143 +1063,129 @@
           <w:szCs w:val="52"/>
           <w:rtl/>
         </w:rPr>
-        <w:t>ישראל ישראלי</w:t>
-      </w:r>
-      <w:r>
-        <w:rPr>
-          <w:rFonts w:ascii="Lucida Grande" w:hAnsi="Lucida Grande" w:hint="cs"/>
-          <w:b/>
-          <w:bCs/>
-          <w:sz w:val="52"/>
-          <w:szCs w:val="52"/>
-          <w:rtl/>
-        </w:rPr>
-        <w:t xml:space="preserve"> </w:t>
-      </w:r>
-    </w:p>
-    <w:p>
-      <w:pPr>
-        <w:pStyle w:val="numberig"/>
-        <w:numPr>
-          <w:ilvl w:val="0"/>
-          <w:numId w:val="0"/>
-        </w:numPr>
-        <w:bidi/>
-        <w:jc w:val="center"/>
-        <w:rPr>
-          <w:rtl/>
-        </w:rPr>
-      </w:pPr>
-    </w:p>
-    <w:p>
-      <w:pPr>
-        <w:pStyle w:val="numberig"/>
-        <w:numPr>
-          <w:ilvl w:val="0"/>
-          <w:numId w:val="0"/>
-        </w:numPr>
-        <w:bidi/>
-        <w:jc w:val="center"/>
-        <w:rPr>
-          <w:rtl/>
-        </w:rPr>
-      </w:pPr>
-    </w:p>
-    <w:p>
-      <w:pPr>
-        <w:pStyle w:val="numberig"/>
-        <w:numPr>
-          <w:ilvl w:val="0"/>
-          <w:numId w:val="0"/>
-        </w:numPr>
-        <w:bidi/>
-        <w:jc w:val="center"/>
-        <w:rPr>
-          <w:rtl/>
-        </w:rPr>
-      </w:pPr>
-    </w:p>
-    <w:p>
-      <w:pPr>
-        <w:pStyle w:val="numberig"/>
-        <w:numPr>
-          <w:ilvl w:val="0"/>
-          <w:numId w:val="0"/>
-        </w:numPr>
-        <w:bidi/>
-        <w:jc w:val="center"/>
-        <w:rPr>
-          <w:rtl/>
-        </w:rPr>
-      </w:pPr>
-    </w:p>
-    <w:p>
-      <w:pPr>
-        <w:pStyle w:val="numberig"/>
-        <w:numPr>
-          <w:ilvl w:val="0"/>
-          <w:numId w:val="0"/>
-        </w:numPr>
-        <w:bidi/>
-        <w:jc w:val="center"/>
-        <w:rPr>
-          <w:rtl/>
-        </w:rPr>
-      </w:pPr>
-    </w:p>
-    <w:p>
-      <w:pPr>
-        <w:pStyle w:val="numberig"/>
-        <w:numPr>
-          <w:ilvl w:val="0"/>
-          <w:numId w:val="0"/>
-        </w:numPr>
-        <w:bidi/>
-        <w:jc w:val="center"/>
-        <w:rPr>
-          <w:rtl/>
-        </w:rPr>
-      </w:pPr>
-    </w:p>
-    <w:p>
-      <w:pPr>
-        <w:pStyle w:val="numberig"/>
-        <w:numPr>
-          <w:ilvl w:val="0"/>
-          <w:numId w:val="0"/>
-        </w:numPr>
-        <w:bidi/>
-        <w:jc w:val="center"/>
-        <w:rPr>
-          <w:rtl/>
-        </w:rPr>
-      </w:pPr>
-    </w:p>
-    <w:p>
-      <w:pPr>
-        <w:pStyle w:val="numberig"/>
-        <w:numPr>
-          <w:ilvl w:val="0"/>
-          <w:numId w:val="0"/>
-        </w:numPr>
-        <w:bidi/>
-        <w:jc w:val="center"/>
-        <w:rPr>
-          <w:rtl/>
-        </w:rPr>
-      </w:pPr>
-      <w:r>
-        <w:rPr>
-          <w:rFonts w:hint="cs"/>
-          <w:rtl/>
-        </w:rPr>
-        <w:t>אייר תשע"ב</w:t>
-      </w:r>
-    </w:p>
-    <w:p>
-      <w:bookmarkStart w:id="4" w:name="_GoBack"/>
-      <w:bookmarkEnd w:id="4"/>
-    </w:p>
+        <w:t>ג'ורג' קור</w:t>
+      </w:r>
+    </w:p>
+    <w:p>
+      <w:pPr>
+        <w:pStyle w:val="numberig"/>
+        <w:numPr>
+          <w:ilvl w:val="0"/>
+          <w:numId w:val="0"/>
+        </w:numPr>
+        <w:bidi/>
+        <w:jc w:val="center"/>
+        <w:rPr>
+          <w:rtl/>
+        </w:rPr>
+      </w:pPr>
+    </w:p>
+    <w:p>
+      <w:pPr>
+        <w:pStyle w:val="numberig"/>
+        <w:numPr>
+          <w:ilvl w:val="0"/>
+          <w:numId w:val="0"/>
+        </w:numPr>
+        <w:bidi/>
+        <w:jc w:val="center"/>
+        <w:rPr>
+          <w:rtl/>
+        </w:rPr>
+      </w:pPr>
+    </w:p>
+    <w:p>
+      <w:pPr>
+        <w:pStyle w:val="numberig"/>
+        <w:numPr>
+          <w:ilvl w:val="0"/>
+          <w:numId w:val="0"/>
+        </w:numPr>
+        <w:bidi/>
+        <w:jc w:val="center"/>
+        <w:rPr>
+          <w:rtl/>
+        </w:rPr>
+      </w:pPr>
+    </w:p>
+    <w:p>
+      <w:pPr>
+        <w:pStyle w:val="numberig"/>
+        <w:numPr>
+          <w:ilvl w:val="0"/>
+          <w:numId w:val="0"/>
+        </w:numPr>
+        <w:bidi/>
+        <w:jc w:val="center"/>
+        <w:rPr>
+          <w:rtl/>
+        </w:rPr>
+      </w:pPr>
+    </w:p>
+    <w:p>
+      <w:pPr>
+        <w:pStyle w:val="numberig"/>
+        <w:numPr>
+          <w:ilvl w:val="0"/>
+          <w:numId w:val="0"/>
+        </w:numPr>
+        <w:bidi/>
+        <w:jc w:val="center"/>
+        <w:rPr>
+          <w:rtl/>
+        </w:rPr>
+      </w:pPr>
+    </w:p>
+    <w:p>
+      <w:pPr>
+        <w:pStyle w:val="numberig"/>
+        <w:numPr>
+          <w:ilvl w:val="0"/>
+          <w:numId w:val="0"/>
+        </w:numPr>
+        <w:bidi/>
+        <w:jc w:val="center"/>
+        <w:rPr>
+          <w:rtl/>
+        </w:rPr>
+      </w:pPr>
+    </w:p>
+    <w:p>
+      <w:pPr>
+        <w:pStyle w:val="numberig"/>
+        <w:numPr>
+          <w:ilvl w:val="0"/>
+          <w:numId w:val="0"/>
+        </w:numPr>
+        <w:bidi/>
+        <w:jc w:val="center"/>
+        <w:rPr>
+          <w:rtl/>
+        </w:rPr>
+      </w:pPr>
+    </w:p>
+    <w:p>
+      <w:pPr>
+        <w:pStyle w:val="numberig"/>
+        <w:numPr>
+          <w:ilvl w:val="0"/>
+          <w:numId w:val="0"/>
+        </w:numPr>
+        <w:bidi/>
+        <w:jc w:val="center"/>
+        <w:rPr>
+          <w:rtl/>
+        </w:rPr>
+      </w:pPr>
+      <w:r>
+        <w:rPr>
+          <w:rFonts w:hint="cs"/>
+          <w:rtl/>
+        </w:rPr>
+        <w:t>אייר תשע"ד</w:t>
+      </w:r>
+    </w:p>
+    <w:p/>
     <w:sectPr>
       <w:pgSz w:w="11906" w:h="16838"/>
       <w:pgMar w:top="1440" w:right="1800" w:bottom="1440" w:left="1800" w:header="708" w:footer="708" w:gutter="0"/>
@@ -1292,7 +1199,7 @@
 </file>
 
 <file path=word/numbering.xml><?xml version="1.0" encoding="utf-8"?>
-<w:numbering xmlns:wpc="http://schemas.microsoft.com/office/word/2010/wordprocessingCanvas" xmlns:mo="http://schemas.microsoft.com/office/mac/office/2008/main" xmlns:mc="http://schemas.openxmlformats.org/markup-compatibility/2006" xmlns:mv="urn:schemas-microsoft-com:mac:vml" xmlns:o="urn:schemas-microsoft-com:office:office" xmlns:r="http://schemas.openxmlformats.org/officeDocument/2006/relationships" xmlns:m="http://schemas.openxmlformats.org/officeDocument/2006/math" xmlns:v="urn:schemas-microsoft-com:vml" xmlns:wp14="http://schemas.microsoft.com/office/word/2010/wordprocessingDrawing" xmlns:wp="http://schemas.openxmlformats.org/drawingml/2006/wordprocessingDrawing" xmlns:w10="urn:schemas-microsoft-com:office:word" xmlns:w="http://schemas.openxmlformats.org/wordprocessingml/2006/main" xmlns:w14="http://schemas.microsoft.com/office/word/2010/wordml" xmlns:wpg="http://schemas.microsoft.com/office/word/2010/wordprocessingGroup" xmlns:wpi="http://schemas.microsoft.com/office/word/2010/wordprocessingInk" xmlns:wne="http://schemas.microsoft.com/office/word/2006/wordml" xmlns:wps="http://schemas.microsoft.com/office/word/2010/wordprocessingShape" mc:Ignorable="w14 wp14">
+<w:numbering xmlns:wpc="http://schemas.microsoft.com/office/word/2010/wordprocessingCanvas" xmlns:mc="http://schemas.openxmlformats.org/markup-compatibility/2006" xmlns:o="urn:schemas-microsoft-com:office:office" xmlns:r="http://schemas.openxmlformats.org/officeDocument/2006/relationships" xmlns:m="http://schemas.openxmlformats.org/officeDocument/2006/math" xmlns:v="urn:schemas-microsoft-com:vml" xmlns:wp14="http://schemas.microsoft.com/office/word/2010/wordprocessingDrawing" xmlns:wp="http://schemas.openxmlformats.org/drawingml/2006/wordprocessingDrawing" xmlns:w10="urn:schemas-microsoft-com:office:word" xmlns:w="http://schemas.openxmlformats.org/wordprocessingml/2006/main" xmlns:w14="http://schemas.microsoft.com/office/word/2010/wordml" xmlns:w15="http://schemas.microsoft.com/office/word/2012/wordml" xmlns:wpg="http://schemas.microsoft.com/office/word/2010/wordprocessingGroup" xmlns:wpi="http://schemas.microsoft.com/office/word/2010/wordprocessingInk" xmlns:wne="http://schemas.microsoft.com/office/word/2006/wordml" xmlns:wps="http://schemas.microsoft.com/office/word/2010/wordprocessingShape" mc:Ignorable="w14 w15 wp14">
   <w:abstractNum w:abstractNumId="0">
     <w:nsid w:val="406E705F"/>
     <w:multiLevelType w:val="hybridMultilevel"/>
@@ -1420,7 +1327,7 @@
 </file>
 
 <file path=word/styles.xml><?xml version="1.0" encoding="utf-8"?>
-<w:styles xmlns:mc="http://schemas.openxmlformats.org/markup-compatibility/2006" xmlns:r="http://schemas.openxmlformats.org/officeDocument/2006/relationships" xmlns:w="http://schemas.openxmlformats.org/wordprocessingml/2006/main" xmlns:w14="http://schemas.microsoft.com/office/word/2010/wordml" mc:Ignorable="w14">
+<w:styles xmlns:mc="http://schemas.openxmlformats.org/markup-compatibility/2006" xmlns:r="http://schemas.openxmlformats.org/officeDocument/2006/relationships" xmlns:w="http://schemas.openxmlformats.org/wordprocessingml/2006/main" xmlns:w14="http://schemas.microsoft.com/office/word/2010/wordml" xmlns:w15="http://schemas.microsoft.com/office/word/2012/wordml" mc:Ignorable="w14 w15">
   <w:docDefaults>
     <w:rPrDefault>
       <w:rPr>
@@ -1436,144 +1343,369 @@
       </w:pPr>
     </w:pPrDefault>
   </w:docDefaults>
-  <w:latentStyles w:defLockedState="0" w:defUIPriority="99" w:defSemiHidden="1" w:defUnhideWhenUsed="1" w:defQFormat="0" w:count="276">
-    <w:lsdException w:name="Normal" w:semiHidden="0" w:uiPriority="0" w:unhideWhenUsed="0" w:qFormat="1"/>
-    <w:lsdException w:name="heading 1" w:semiHidden="0" w:uiPriority="9" w:unhideWhenUsed="0" w:qFormat="1"/>
-    <w:lsdException w:name="heading 2" w:uiPriority="9" w:qFormat="1"/>
-    <w:lsdException w:name="heading 3" w:uiPriority="9" w:qFormat="1"/>
-    <w:lsdException w:name="heading 4" w:uiPriority="9" w:qFormat="1"/>
-    <w:lsdException w:name="heading 5" w:uiPriority="9" w:qFormat="1"/>
-    <w:lsdException w:name="heading 6" w:uiPriority="9" w:qFormat="1"/>
-    <w:lsdException w:name="heading 7" w:uiPriority="9" w:qFormat="1"/>
-    <w:lsdException w:name="heading 8" w:uiPriority="9" w:qFormat="1"/>
-    <w:lsdException w:name="heading 9" w:uiPriority="9" w:qFormat="1"/>
-    <w:lsdException w:name="toc 1" w:uiPriority="39"/>
-    <w:lsdException w:name="toc 2" w:uiPriority="39"/>
-    <w:lsdException w:name="toc 3" w:uiPriority="39"/>
-    <w:lsdException w:name="toc 4" w:uiPriority="39"/>
-    <w:lsdException w:name="toc 5" w:uiPriority="39"/>
-    <w:lsdException w:name="toc 6" w:uiPriority="39"/>
-    <w:lsdException w:name="toc 7" w:uiPriority="39"/>
-    <w:lsdException w:name="toc 8" w:uiPriority="39"/>
-    <w:lsdException w:name="toc 9" w:uiPriority="39"/>
-    <w:lsdException w:name="caption" w:uiPriority="35" w:qFormat="1"/>
-    <w:lsdException w:name="Title" w:semiHidden="0" w:uiPriority="10" w:unhideWhenUsed="0" w:qFormat="1"/>
-    <w:lsdException w:name="Default Paragraph Font" w:uiPriority="1"/>
-    <w:lsdException w:name="Subtitle" w:semiHidden="0" w:uiPriority="11" w:unhideWhenUsed="0" w:qFormat="1"/>
-    <w:lsdException w:name="Strong" w:semiHidden="0" w:uiPriority="22" w:unhideWhenUsed="0" w:qFormat="1"/>
-    <w:lsdException w:name="Emphasis" w:semiHidden="0" w:uiPriority="20" w:unhideWhenUsed="0" w:qFormat="1"/>
-    <w:lsdException w:name="Table Grid" w:semiHidden="0" w:uiPriority="59" w:unhideWhenUsed="0"/>
-    <w:lsdException w:name="Placeholder Text" w:unhideWhenUsed="0"/>
-    <w:lsdException w:name="No Spacing" w:semiHidden="0" w:uiPriority="1" w:unhideWhenUsed="0" w:qFormat="1"/>
-    <w:lsdException w:name="Light Shading" w:semiHidden="0" w:uiPriority="60" w:unhideWhenUsed="0"/>
-    <w:lsdException w:name="Light List" w:semiHidden="0" w:uiPriority="61" w:unhideWhenUsed="0"/>
-    <w:lsdException w:name="Light Grid" w:semiHidden="0" w:uiPriority="62" w:unhideWhenUsed="0"/>
-    <w:lsdException w:name="Medium Shading 1" w:semiHidden="0" w:uiPriority="63" w:unhideWhenUsed="0"/>
-    <w:lsdException w:name="Medium Shading 2" w:semiHidden="0" w:uiPriority="64" w:unhideWhenUsed="0"/>
-    <w:lsdException w:name="Medium List 1" w:semiHidden="0" w:uiPriority="65" w:unhideWhenUsed="0"/>
-    <w:lsdException w:name="Medium List 2" w:semiHidden="0" w:uiPriority="66" w:unhideWhenUsed="0"/>
-    <w:lsdException w:name="Medium Grid 1" w:semiHidden="0" w:uiPriority="67" w:unhideWhenUsed="0"/>
-    <w:lsdException w:name="Medium Grid 2" w:semiHidden="0" w:uiPriority="68" w:unhideWhenUsed="0"/>
-    <w:lsdException w:name="Medium Grid 3" w:semiHidden="0" w:uiPriority="69" w:unhideWhenUsed="0"/>
-    <w:lsdException w:name="Dark List" w:semiHidden="0" w:uiPriority="70" w:unhideWhenUsed="0"/>
-    <w:lsdException w:name="Colorful Shading" w:semiHidden="0" w:uiPriority="71" w:unhideWhenUsed="0"/>
-    <w:lsdException w:name="Colorful List" w:semiHidden="0" w:uiPriority="72" w:unhideWhenUsed="0"/>
-    <w:lsdException w:name="Colorful Grid" w:semiHidden="0" w:uiPriority="73" w:unhideWhenUsed="0"/>
-    <w:lsdException w:name="Light Shading Accent 1" w:semiHidden="0" w:uiPriority="60" w:unhideWhenUsed="0"/>
-    <w:lsdException w:name="Light List Accent 1" w:semiHidden="0" w:uiPriority="61" w:unhideWhenUsed="0"/>
-    <w:lsdException w:name="Light Grid Accent 1" w:semiHidden="0" w:uiPriority="62" w:unhideWhenUsed="0"/>
-    <w:lsdException w:name="Medium Shading 1 Accent 1" w:semiHidden="0" w:uiPriority="63" w:unhideWhenUsed="0"/>
-    <w:lsdException w:name="Medium Shading 2 Accent 1" w:semiHidden="0" w:uiPriority="64" w:unhideWhenUsed="0"/>
-    <w:lsdException w:name="Medium List 1 Accent 1" w:semiHidden="0" w:uiPriority="65" w:unhideWhenUsed="0"/>
-    <w:lsdException w:name="Revision" w:unhideWhenUsed="0"/>
-    <w:lsdException w:name="List Paragraph" w:semiHidden="0" w:uiPriority="34" w:unhideWhenUsed="0" w:qFormat="1"/>
-    <w:lsdException w:name="Quote" w:semiHidden="0" w:uiPriority="29" w:unhideWhenUsed="0" w:qFormat="1"/>
-    <w:lsdException w:name="Intense Quote" w:semiHidden="0" w:uiPriority="30" w:unhideWhenUsed="0" w:qFormat="1"/>
-    <w:lsdException w:name="Medium List 2 Accent 1" w:semiHidden="0" w:uiPriority="66" w:unhideWhenUsed="0"/>
-    <w:lsdException w:name="Medium Grid 1 Accent 1" w:semiHidden="0" w:uiPriority="67" w:unhideWhenUsed="0"/>
-    <w:lsdException w:name="Medium Grid 2 Accent 1" w:semiHidden="0" w:uiPriority="68" w:unhideWhenUsed="0"/>
-    <w:lsdException w:name="Medium Grid 3 Accent 1" w:semiHidden="0" w:uiPriority="69" w:unhideWhenUsed="0"/>
-    <w:lsdException w:name="Dark List Accent 1" w:semiHidden="0" w:uiPriority="70" w:unhideWhenUsed="0"/>
-    <w:lsdException w:name="Colorful Shading Accent 1" w:semiHidden="0" w:uiPriority="71" w:unhideWhenUsed="0"/>
-    <w:lsdException w:name="Colorful List Accent 1" w:semiHidden="0" w:uiPriority="72" w:unhideWhenUsed="0"/>
-    <w:lsdException w:name="Colorful Grid Accent 1" w:semiHidden="0" w:uiPriority="73" w:unhideWhenUsed="0"/>
-    <w:lsdException w:name="Light Shading Accent 2" w:semiHidden="0" w:uiPriority="60" w:unhideWhenUsed="0"/>
-    <w:lsdException w:name="Light List Accent 2" w:semiHidden="0" w:uiPriority="61" w:unhideWhenUsed="0"/>
-    <w:lsdException w:name="Light Grid Accent 2" w:semiHidden="0" w:uiPriority="62" w:unhideWhenUsed="0"/>
-    <w:lsdException w:name="Medium Shading 1 Accent 2" w:semiHidden="0" w:uiPriority="63" w:unhideWhenUsed="0"/>
-    <w:lsdException w:name="Medium Shading 2 Accent 2" w:semiHidden="0" w:uiPriority="64" w:unhideWhenUsed="0"/>
-    <w:lsdException w:name="Medium List 1 Accent 2" w:semiHidden="0" w:uiPriority="65" w:unhideWhenUsed="0"/>
-    <w:lsdException w:name="Medium List 2 Accent 2" w:semiHidden="0" w:uiPriority="66" w:unhideWhenUsed="0"/>
-    <w:lsdException w:name="Medium Grid 1 Accent 2" w:semiHidden="0" w:uiPriority="67" w:unhideWhenUsed="0"/>
-    <w:lsdException w:name="Medium Grid 2 Accent 2" w:semiHidden="0" w:uiPriority="68" w:unhideWhenUsed="0"/>
-    <w:lsdException w:name="Medium Grid 3 Accent 2" w:semiHidden="0" w:uiPriority="69" w:unhideWhenUsed="0"/>
-    <w:lsdException w:name="Dark List Accent 2" w:semiHidden="0" w:uiPriority="70" w:unhideWhenUsed="0"/>
-    <w:lsdException w:name="Colorful Shading Accent 2" w:semiHidden="0" w:uiPriority="71" w:unhideWhenUsed="0"/>
-    <w:lsdException w:name="Colorful List Accent 2" w:semiHidden="0" w:uiPriority="72" w:unhideWhenUsed="0"/>
-    <w:lsdException w:name="Colorful Grid Accent 2" w:semiHidden="0" w:uiPriority="73" w:unhideWhenUsed="0"/>
-    <w:lsdException w:name="Light Shading Accent 3" w:semiHidden="0" w:uiPriority="60" w:unhideWhenUsed="0"/>
-    <w:lsdException w:name="Light List Accent 3" w:semiHidden="0" w:uiPriority="61" w:unhideWhenUsed="0"/>
-    <w:lsdException w:name="Light Grid Accent 3" w:semiHidden="0" w:uiPriority="62" w:unhideWhenUsed="0"/>
-    <w:lsdException w:name="Medium Shading 1 Accent 3" w:semiHidden="0" w:uiPriority="63" w:unhideWhenUsed="0"/>
-    <w:lsdException w:name="Medium Shading 2 Accent 3" w:semiHidden="0" w:uiPriority="64" w:unhideWhenUsed="0"/>
-    <w:lsdException w:name="Medium List 1 Accent 3" w:semiHidden="0" w:uiPriority="65" w:unhideWhenUsed="0"/>
-    <w:lsdException w:name="Medium List 2 Accent 3" w:semiHidden="0" w:uiPriority="66" w:unhideWhenUsed="0"/>
-    <w:lsdException w:name="Medium Grid 1 Accent 3" w:semiHidden="0" w:uiPriority="67" w:unhideWhenUsed="0"/>
-    <w:lsdException w:name="Medium Grid 2 Accent 3" w:semiHidden="0" w:uiPriority="68" w:unhideWhenUsed="0"/>
-    <w:lsdException w:name="Medium Grid 3 Accent 3" w:semiHidden="0" w:uiPriority="69" w:unhideWhenUsed="0"/>
-    <w:lsdException w:name="Dark List Accent 3" w:semiHidden="0" w:uiPriority="70" w:unhideWhenUsed="0"/>
-    <w:lsdException w:name="Colorful Shading Accent 3" w:semiHidden="0" w:uiPriority="71" w:unhideWhenUsed="0"/>
-    <w:lsdException w:name="Colorful List Accent 3" w:semiHidden="0" w:uiPriority="72" w:unhideWhenUsed="0"/>
-    <w:lsdException w:name="Colorful Grid Accent 3" w:semiHidden="0" w:uiPriority="73" w:unhideWhenUsed="0"/>
-    <w:lsdException w:name="Light Shading Accent 4" w:semiHidden="0" w:uiPriority="60" w:unhideWhenUsed="0"/>
-    <w:lsdException w:name="Light List Accent 4" w:semiHidden="0" w:uiPriority="61" w:unhideWhenUsed="0"/>
-    <w:lsdException w:name="Light Grid Accent 4" w:semiHidden="0" w:uiPriority="62" w:unhideWhenUsed="0"/>
-    <w:lsdException w:name="Medium Shading 1 Accent 4" w:semiHidden="0" w:uiPriority="63" w:unhideWhenUsed="0"/>
-    <w:lsdException w:name="Medium Shading 2 Accent 4" w:semiHidden="0" w:uiPriority="64" w:unhideWhenUsed="0"/>
-    <w:lsdException w:name="Medium List 1 Accent 4" w:semiHidden="0" w:uiPriority="65" w:unhideWhenUsed="0"/>
-    <w:lsdException w:name="Medium List 2 Accent 4" w:semiHidden="0" w:uiPriority="66" w:unhideWhenUsed="0"/>
-    <w:lsdException w:name="Medium Grid 1 Accent 4" w:semiHidden="0" w:uiPriority="67" w:unhideWhenUsed="0"/>
-    <w:lsdException w:name="Medium Grid 2 Accent 4" w:semiHidden="0" w:uiPriority="68" w:unhideWhenUsed="0"/>
-    <w:lsdException w:name="Medium Grid 3 Accent 4" w:semiHidden="0" w:uiPriority="69" w:unhideWhenUsed="0"/>
-    <w:lsdException w:name="Dark List Accent 4" w:semiHidden="0" w:uiPriority="70" w:unhideWhenUsed="0"/>
-    <w:lsdException w:name="Colorful Shading Accent 4" w:semiHidden="0" w:uiPriority="71" w:unhideWhenUsed="0"/>
-    <w:lsdException w:name="Colorful List Accent 4" w:semiHidden="0" w:uiPriority="72" w:unhideWhenUsed="0"/>
-    <w:lsdException w:name="Colorful Grid Accent 4" w:semiHidden="0" w:uiPriority="73" w:unhideWhenUsed="0"/>
-    <w:lsdException w:name="Light Shading Accent 5" w:semiHidden="0" w:uiPriority="60" w:unhideWhenUsed="0"/>
-    <w:lsdException w:name="Light List Accent 5" w:semiHidden="0" w:uiPriority="61" w:unhideWhenUsed="0"/>
-    <w:lsdException w:name="Light Grid Accent 5" w:semiHidden="0" w:uiPriority="62" w:unhideWhenUsed="0"/>
-    <w:lsdException w:name="Medium Shading 1 Accent 5" w:semiHidden="0" w:uiPriority="63" w:unhideWhenUsed="0"/>
-    <w:lsdException w:name="Medium Shading 2 Accent 5" w:semiHidden="0" w:uiPriority="64" w:unhideWhenUsed="0"/>
-    <w:lsdException w:name="Medium List 1 Accent 5" w:semiHidden="0" w:uiPriority="65" w:unhideWhenUsed="0"/>
-    <w:lsdException w:name="Medium List 2 Accent 5" w:semiHidden="0" w:uiPriority="66" w:unhideWhenUsed="0"/>
-    <w:lsdException w:name="Medium Grid 1 Accent 5" w:semiHidden="0" w:uiPriority="67" w:unhideWhenUsed="0"/>
-    <w:lsdException w:name="Medium Grid 2 Accent 5" w:semiHidden="0" w:uiPriority="68" w:unhideWhenUsed="0"/>
-    <w:lsdException w:name="Medium Grid 3 Accent 5" w:semiHidden="0" w:uiPriority="69" w:unhideWhenUsed="0"/>
-    <w:lsdException w:name="Dark List Accent 5" w:semiHidden="0" w:uiPriority="70" w:unhideWhenUsed="0"/>
-    <w:lsdException w:name="Colorful Shading Accent 5" w:semiHidden="0" w:uiPriority="71" w:unhideWhenUsed="0"/>
-    <w:lsdException w:name="Colorful List Accent 5" w:semiHidden="0" w:uiPriority="72" w:unhideWhenUsed="0"/>
-    <w:lsdException w:name="Colorful Grid Accent 5" w:semiHidden="0" w:uiPriority="73" w:unhideWhenUsed="0"/>
-    <w:lsdException w:name="Light Shading Accent 6" w:semiHidden="0" w:uiPriority="60" w:unhideWhenUsed="0"/>
-    <w:lsdException w:name="Light List Accent 6" w:semiHidden="0" w:uiPriority="61" w:unhideWhenUsed="0"/>
-    <w:lsdException w:name="Light Grid Accent 6" w:semiHidden="0" w:uiPriority="62" w:unhideWhenUsed="0"/>
-    <w:lsdException w:name="Medium Shading 1 Accent 6" w:semiHidden="0" w:uiPriority="63" w:unhideWhenUsed="0"/>
-    <w:lsdException w:name="Medium Shading 2 Accent 6" w:semiHidden="0" w:uiPriority="64" w:unhideWhenUsed="0"/>
-    <w:lsdException w:name="Medium List 1 Accent 6" w:semiHidden="0" w:uiPriority="65" w:unhideWhenUsed="0"/>
-    <w:lsdException w:name="Medium List 2 Accent 6" w:semiHidden="0" w:uiPriority="66" w:unhideWhenUsed="0"/>
-    <w:lsdException w:name="Medium Grid 1 Accent 6" w:semiHidden="0" w:uiPriority="67" w:unhideWhenUsed="0"/>
-    <w:lsdException w:name="Medium Grid 2 Accent 6" w:semiHidden="0" w:uiPriority="68" w:unhideWhenUsed="0"/>
-    <w:lsdException w:name="Medium Grid 3 Accent 6" w:semiHidden="0" w:uiPriority="69" w:unhideWhenUsed="0"/>
-    <w:lsdException w:name="Dark List Accent 6" w:semiHidden="0" w:uiPriority="70" w:unhideWhenUsed="0"/>
-    <w:lsdException w:name="Colorful Shading Accent 6" w:semiHidden="0" w:uiPriority="71" w:unhideWhenUsed="0"/>
-    <w:lsdException w:name="Colorful List Accent 6" w:semiHidden="0" w:uiPriority="72" w:unhideWhenUsed="0"/>
-    <w:lsdException w:name="Colorful Grid Accent 6" w:semiHidden="0" w:uiPriority="73" w:unhideWhenUsed="0"/>
-    <w:lsdException w:name="Subtle Emphasis" w:semiHidden="0" w:uiPriority="19" w:unhideWhenUsed="0" w:qFormat="1"/>
-    <w:lsdException w:name="Intense Emphasis" w:semiHidden="0" w:uiPriority="21" w:unhideWhenUsed="0" w:qFormat="1"/>
-    <w:lsdException w:name="Subtle Reference" w:semiHidden="0" w:uiPriority="31" w:unhideWhenUsed="0" w:qFormat="1"/>
-    <w:lsdException w:name="Intense Reference" w:semiHidden="0" w:uiPriority="32" w:unhideWhenUsed="0" w:qFormat="1"/>
-    <w:lsdException w:name="Book Title" w:semiHidden="0" w:uiPriority="33" w:unhideWhenUsed="0" w:qFormat="1"/>
-    <w:lsdException w:name="Bibliography" w:uiPriority="37"/>
-    <w:lsdException w:name="TOC Heading" w:uiPriority="39" w:qFormat="1"/>
+  <w:latentStyles w:defLockedState="0" w:defUIPriority="99" w:defSemiHidden="0" w:defUnhideWhenUsed="0" w:defQFormat="0" w:count="371">
+    <w:lsdException w:name="Normal" w:uiPriority="0" w:qFormat="1"/>
+    <w:lsdException w:name="heading 1" w:uiPriority="9" w:qFormat="1"/>
+    <w:lsdException w:name="heading 2" w:semiHidden="1" w:uiPriority="9" w:unhideWhenUsed="1" w:qFormat="1"/>
+    <w:lsdException w:name="heading 3" w:semiHidden="1" w:uiPriority="9" w:unhideWhenUsed="1" w:qFormat="1"/>
+    <w:lsdException w:name="heading 4" w:semiHidden="1" w:uiPriority="9" w:unhideWhenUsed="1" w:qFormat="1"/>
+    <w:lsdException w:name="heading 5" w:semiHidden="1" w:uiPriority="9" w:unhideWhenUsed="1" w:qFormat="1"/>
+    <w:lsdException w:name="heading 6" w:semiHidden="1" w:uiPriority="9" w:unhideWhenUsed="1" w:qFormat="1"/>
+    <w:lsdException w:name="heading 7" w:semiHidden="1" w:uiPriority="9" w:unhideWhenUsed="1" w:qFormat="1"/>
+    <w:lsdException w:name="heading 8" w:semiHidden="1" w:uiPriority="9" w:unhideWhenUsed="1" w:qFormat="1"/>
+    <w:lsdException w:name="heading 9" w:semiHidden="1" w:uiPriority="9" w:unhideWhenUsed="1" w:qFormat="1"/>
+    <w:lsdException w:name="index 1" w:semiHidden="1" w:unhideWhenUsed="1"/>
+    <w:lsdException w:name="index 2" w:semiHidden="1" w:unhideWhenUsed="1"/>
+    <w:lsdException w:name="index 3" w:semiHidden="1" w:unhideWhenUsed="1"/>
+    <w:lsdException w:name="index 4" w:semiHidden="1" w:unhideWhenUsed="1"/>
+    <w:lsdException w:name="index 5" w:semiHidden="1" w:unhideWhenUsed="1"/>
+    <w:lsdException w:name="index 6" w:semiHidden="1" w:unhideWhenUsed="1"/>
+    <w:lsdException w:name="index 7" w:semiHidden="1" w:unhideWhenUsed="1"/>
+    <w:lsdException w:name="index 8" w:semiHidden="1" w:unhideWhenUsed="1"/>
+    <w:lsdException w:name="index 9" w:semiHidden="1" w:unhideWhenUsed="1"/>
+    <w:lsdException w:name="toc 1" w:semiHidden="1" w:uiPriority="39" w:unhideWhenUsed="1"/>
+    <w:lsdException w:name="toc 2" w:semiHidden="1" w:uiPriority="39" w:unhideWhenUsed="1"/>
+    <w:lsdException w:name="toc 3" w:semiHidden="1" w:uiPriority="39" w:unhideWhenUsed="1"/>
+    <w:lsdException w:name="toc 4" w:semiHidden="1" w:uiPriority="39" w:unhideWhenUsed="1"/>
+    <w:lsdException w:name="toc 5" w:semiHidden="1" w:uiPriority="39" w:unhideWhenUsed="1"/>
+    <w:lsdException w:name="toc 6" w:semiHidden="1" w:uiPriority="39" w:unhideWhenUsed="1"/>
+    <w:lsdException w:name="toc 7" w:semiHidden="1" w:uiPriority="39" w:unhideWhenUsed="1"/>
+    <w:lsdException w:name="toc 8" w:semiHidden="1" w:uiPriority="39" w:unhideWhenUsed="1"/>
+    <w:lsdException w:name="toc 9" w:semiHidden="1" w:uiPriority="39" w:unhideWhenUsed="1"/>
+    <w:lsdException w:name="Normal Indent" w:semiHidden="1" w:unhideWhenUsed="1"/>
+    <w:lsdException w:name="footnote text" w:semiHidden="1" w:unhideWhenUsed="1"/>
+    <w:lsdException w:name="annotation text" w:semiHidden="1" w:unhideWhenUsed="1"/>
+    <w:lsdException w:name="header" w:semiHidden="1" w:unhideWhenUsed="1"/>
+    <w:lsdException w:name="footer" w:semiHidden="1" w:unhideWhenUsed="1"/>
+    <w:lsdException w:name="index heading" w:semiHidden="1" w:unhideWhenUsed="1"/>
+    <w:lsdException w:name="caption" w:semiHidden="1" w:uiPriority="35" w:unhideWhenUsed="1" w:qFormat="1"/>
+    <w:lsdException w:name="table of figures" w:semiHidden="1" w:unhideWhenUsed="1"/>
+    <w:lsdException w:name="envelope address" w:semiHidden="1" w:unhideWhenUsed="1"/>
+    <w:lsdException w:name="envelope return" w:semiHidden="1" w:unhideWhenUsed="1"/>
+    <w:lsdException w:name="footnote reference" w:semiHidden="1" w:unhideWhenUsed="1"/>
+    <w:lsdException w:name="annotation reference" w:semiHidden="1" w:unhideWhenUsed="1"/>
+    <w:lsdException w:name="line number" w:semiHidden="1" w:unhideWhenUsed="1"/>
+    <w:lsdException w:name="page number" w:semiHidden="1" w:unhideWhenUsed="1"/>
+    <w:lsdException w:name="endnote reference" w:semiHidden="1" w:unhideWhenUsed="1"/>
+    <w:lsdException w:name="endnote text" w:semiHidden="1" w:unhideWhenUsed="1"/>
+    <w:lsdException w:name="table of authorities" w:semiHidden="1" w:unhideWhenUsed="1"/>
+    <w:lsdException w:name="macro" w:semiHidden="1" w:unhideWhenUsed="1"/>
+    <w:lsdException w:name="toa heading" w:semiHidden="1" w:unhideWhenUsed="1"/>
+    <w:lsdException w:name="List" w:semiHidden="1" w:unhideWhenUsed="1"/>
+    <w:lsdException w:name="List Bullet" w:semiHidden="1" w:unhideWhenUsed="1"/>
+    <w:lsdException w:name="List Number" w:semiHidden="1" w:unhideWhenUsed="1"/>
+    <w:lsdException w:name="List 2" w:semiHidden="1" w:unhideWhenUsed="1"/>
+    <w:lsdException w:name="List 3" w:semiHidden="1" w:unhideWhenUsed="1"/>
+    <w:lsdException w:name="List 4" w:semiHidden="1" w:unhideWhenUsed="1"/>
+    <w:lsdException w:name="List 5" w:semiHidden="1" w:unhideWhenUsed="1"/>
+    <w:lsdException w:name="List Bullet 2" w:semiHidden="1" w:unhideWhenUsed="1"/>
+    <w:lsdException w:name="List Bullet 3" w:semiHidden="1" w:unhideWhenUsed="1"/>
+    <w:lsdException w:name="List Bullet 4" w:semiHidden="1" w:unhideWhenUsed="1"/>
+    <w:lsdException w:name="List Bullet 5" w:semiHidden="1" w:unhideWhenUsed="1"/>
+    <w:lsdException w:name="List Number 2" w:semiHidden="1" w:unhideWhenUsed="1"/>
+    <w:lsdException w:name="List Number 3" w:semiHidden="1" w:unhideWhenUsed="1"/>
+    <w:lsdException w:name="List Number 4" w:semiHidden="1" w:unhideWhenUsed="1"/>
+    <w:lsdException w:name="List Number 5" w:semiHidden="1" w:unhideWhenUsed="1"/>
+    <w:lsdException w:name="Title" w:uiPriority="10" w:qFormat="1"/>
+    <w:lsdException w:name="Closing" w:semiHidden="1" w:unhideWhenUsed="1"/>
+    <w:lsdException w:name="Signature" w:semiHidden="1" w:unhideWhenUsed="1"/>
+    <w:lsdException w:name="Default Paragraph Font" w:semiHidden="1" w:uiPriority="1" w:unhideWhenUsed="1"/>
+    <w:lsdException w:name="Body Text" w:semiHidden="1" w:unhideWhenUsed="1"/>
+    <w:lsdException w:name="Body Text Indent" w:semiHidden="1" w:unhideWhenUsed="1"/>
+    <w:lsdException w:name="List Continue" w:semiHidden="1" w:unhideWhenUsed="1"/>
+    <w:lsdException w:name="List Continue 2" w:semiHidden="1" w:unhideWhenUsed="1"/>
+    <w:lsdException w:name="List Continue 3" w:semiHidden="1" w:unhideWhenUsed="1"/>
+    <w:lsdException w:name="List Continue 4" w:semiHidden="1" w:unhideWhenUsed="1"/>
+    <w:lsdException w:name="List Continue 5" w:semiHidden="1" w:unhideWhenUsed="1"/>
+    <w:lsdException w:name="Message Header" w:semiHidden="1" w:unhideWhenUsed="1"/>
+    <w:lsdException w:name="Subtitle" w:uiPriority="11" w:qFormat="1"/>
+    <w:lsdException w:name="Salutation" w:semiHidden="1" w:unhideWhenUsed="1"/>
+    <w:lsdException w:name="Date" w:semiHidden="1" w:unhideWhenUsed="1"/>
+    <w:lsdException w:name="Body Text First Indent" w:semiHidden="1" w:unhideWhenUsed="1"/>
+    <w:lsdException w:name="Body Text First Indent 2" w:semiHidden="1" w:unhideWhenUsed="1"/>
+    <w:lsdException w:name="Note Heading" w:semiHidden="1" w:unhideWhenUsed="1"/>
+    <w:lsdException w:name="Body Text 2" w:semiHidden="1" w:unhideWhenUsed="1"/>
+    <w:lsdException w:name="Body Text 3" w:semiHidden="1" w:unhideWhenUsed="1"/>
+    <w:lsdException w:name="Body Text Indent 2" w:semiHidden="1" w:unhideWhenUsed="1"/>
+    <w:lsdException w:name="Body Text Indent 3" w:semiHidden="1" w:unhideWhenUsed="1"/>
+    <w:lsdException w:name="Block Text" w:semiHidden="1" w:unhideWhenUsed="1"/>
+    <w:lsdException w:name="Hyperlink" w:semiHidden="1" w:unhideWhenUsed="1"/>
+    <w:lsdException w:name="FollowedHyperlink" w:semiHidden="1" w:unhideWhenUsed="1"/>
+    <w:lsdException w:name="Strong" w:uiPriority="22" w:qFormat="1"/>
+    <w:lsdException w:name="Emphasis" w:uiPriority="20" w:qFormat="1"/>
+    <w:lsdException w:name="Document Map" w:semiHidden="1" w:unhideWhenUsed="1"/>
+    <w:lsdException w:name="Plain Text" w:semiHidden="1" w:unhideWhenUsed="1"/>
+    <w:lsdException w:name="E-mail Signature" w:semiHidden="1" w:unhideWhenUsed="1"/>
+    <w:lsdException w:name="HTML Top of Form" w:semiHidden="1" w:unhideWhenUsed="1"/>
+    <w:lsdException w:name="HTML Bottom of Form" w:semiHidden="1" w:unhideWhenUsed="1"/>
+    <w:lsdException w:name="Normal (Web)" w:semiHidden="1" w:unhideWhenUsed="1"/>
+    <w:lsdException w:name="HTML Acronym" w:semiHidden="1" w:unhideWhenUsed="1"/>
+    <w:lsdException w:name="HTML Address" w:semiHidden="1" w:unhideWhenUsed="1"/>
+    <w:lsdException w:name="HTML Cite" w:semiHidden="1" w:unhideWhenUsed="1"/>
+    <w:lsdException w:name="HTML Code" w:semiHidden="1" w:unhideWhenUsed="1"/>
+    <w:lsdException w:name="HTML Definition" w:semiHidden="1" w:unhideWhenUsed="1"/>
+    <w:lsdException w:name="HTML Keyboard" w:semiHidden="1" w:unhideWhenUsed="1"/>
+    <w:lsdException w:name="HTML Preformatted" w:semiHidden="1" w:unhideWhenUsed="1"/>
+    <w:lsdException w:name="HTML Sample" w:semiHidden="1" w:unhideWhenUsed="1"/>
+    <w:lsdException w:name="HTML Typewriter" w:semiHidden="1" w:unhideWhenUsed="1"/>
+    <w:lsdException w:name="HTML Variable" w:semiHidden="1" w:unhideWhenUsed="1"/>
+    <w:lsdException w:name="Normal Table" w:semiHidden="1" w:unhideWhenUsed="1"/>
+    <w:lsdException w:name="annotation subject" w:semiHidden="1" w:unhideWhenUsed="1"/>
+    <w:lsdException w:name="No List" w:semiHidden="1" w:unhideWhenUsed="1"/>
+    <w:lsdException w:name="Outline List 1" w:semiHidden="1" w:unhideWhenUsed="1"/>
+    <w:lsdException w:name="Outline List 2" w:semiHidden="1" w:unhideWhenUsed="1"/>
+    <w:lsdException w:name="Outline List 3" w:semiHidden="1" w:unhideWhenUsed="1"/>
+    <w:lsdException w:name="Table Simple 1" w:semiHidden="1" w:unhideWhenUsed="1"/>
+    <w:lsdException w:name="Table Simple 2" w:semiHidden="1" w:unhideWhenUsed="1"/>
+    <w:lsdException w:name="Table Simple 3" w:semiHidden="1" w:unhideWhenUsed="1"/>
+    <w:lsdException w:name="Table Classic 1" w:semiHidden="1" w:unhideWhenUsed="1"/>
+    <w:lsdException w:name="Table Classic 2" w:semiHidden="1" w:unhideWhenUsed="1"/>
+    <w:lsdException w:name="Table Classic 3" w:semiHidden="1" w:unhideWhenUsed="1"/>
+    <w:lsdException w:name="Table Classic 4" w:semiHidden="1" w:unhideWhenUsed="1"/>
+    <w:lsdException w:name="Table Colorful 1" w:semiHidden="1" w:unhideWhenUsed="1"/>
+    <w:lsdException w:name="Table Colorful 2" w:semiHidden="1" w:unhideWhenUsed="1"/>
+    <w:lsdException w:name="Table Colorful 3" w:semiHidden="1" w:unhideWhenUsed="1"/>
+    <w:lsdException w:name="Table Columns 1" w:semiHidden="1" w:unhideWhenUsed="1"/>
+    <w:lsdException w:name="Table Columns 2" w:semiHidden="1" w:unhideWhenUsed="1"/>
+    <w:lsdException w:name="Table Columns 3" w:semiHidden="1" w:unhideWhenUsed="1"/>
+    <w:lsdException w:name="Table Columns 4" w:semiHidden="1" w:unhideWhenUsed="1"/>
+    <w:lsdException w:name="Table Columns 5" w:semiHidden="1" w:unhideWhenUsed="1"/>
+    <w:lsdException w:name="Table Grid 1" w:semiHidden="1" w:unhideWhenUsed="1"/>
+    <w:lsdException w:name="Table Grid 2" w:semiHidden="1" w:unhideWhenUsed="1"/>
+    <w:lsdException w:name="Table Grid 3" w:semiHidden="1" w:unhideWhenUsed="1"/>
+    <w:lsdException w:name="Table Grid 4" w:semiHidden="1" w:unhideWhenUsed="1"/>
+    <w:lsdException w:name="Table Grid 5" w:semiHidden="1" w:unhideWhenUsed="1"/>
+    <w:lsdException w:name="Table Grid 6" w:semiHidden="1" w:unhideWhenUsed="1"/>
+    <w:lsdException w:name="Table Grid 7" w:semiHidden="1" w:unhideWhenUsed="1"/>
+    <w:lsdException w:name="Table Grid 8" w:semiHidden="1" w:unhideWhenUsed="1"/>
+    <w:lsdException w:name="Table List 1" w:semiHidden="1" w:unhideWhenUsed="1"/>
+    <w:lsdException w:name="Table List 2" w:semiHidden="1" w:unhideWhenUsed="1"/>
+    <w:lsdException w:name="Table List 3" w:semiHidden="1" w:unhideWhenUsed="1"/>
+    <w:lsdException w:name="Table List 4" w:semiHidden="1" w:unhideWhenUsed="1"/>
+    <w:lsdException w:name="Table List 5" w:semiHidden="1" w:unhideWhenUsed="1"/>
+    <w:lsdException w:name="Table List 6" w:semiHidden="1" w:unhideWhenUsed="1"/>
+    <w:lsdException w:name="Table List 7" w:semiHidden="1" w:unhideWhenUsed="1"/>
+    <w:lsdException w:name="Table List 8" w:semiHidden="1" w:unhideWhenUsed="1"/>
+    <w:lsdException w:name="Table 3D effects 1" w:semiHidden="1" w:unhideWhenUsed="1"/>
+    <w:lsdException w:name="Table 3D effects 2" w:semiHidden="1" w:unhideWhenUsed="1"/>
+    <w:lsdException w:name="Table 3D effects 3" w:semiHidden="1" w:unhideWhenUsed="1"/>
+    <w:lsdException w:name="Table Contemporary" w:semiHidden="1" w:unhideWhenUsed="1"/>
+    <w:lsdException w:name="Table Elegant" w:semiHidden="1" w:unhideWhenUsed="1"/>
+    <w:lsdException w:name="Table Professional" w:semiHidden="1" w:unhideWhenUsed="1"/>
+    <w:lsdException w:name="Table Subtle 1" w:semiHidden="1" w:unhideWhenUsed="1"/>
+    <w:lsdException w:name="Table Subtle 2" w:semiHidden="1" w:unhideWhenUsed="1"/>
+    <w:lsdException w:name="Table Web 1" w:semiHidden="1" w:unhideWhenUsed="1"/>
+    <w:lsdException w:name="Table Web 2" w:semiHidden="1" w:unhideWhenUsed="1"/>
+    <w:lsdException w:name="Table Web 3" w:semiHidden="1" w:unhideWhenUsed="1"/>
+    <w:lsdException w:name="Balloon Text" w:semiHidden="1" w:unhideWhenUsed="1"/>
+    <w:lsdException w:name="Table Grid" w:uiPriority="59"/>
+    <w:lsdException w:name="Table Theme" w:semiHidden="1" w:unhideWhenUsed="1"/>
+    <w:lsdException w:name="Placeholder Text" w:semiHidden="1"/>
+    <w:lsdException w:name="No Spacing" w:uiPriority="1" w:qFormat="1"/>
+    <w:lsdException w:name="Light Shading" w:uiPriority="60"/>
+    <w:lsdException w:name="Light List" w:uiPriority="61"/>
+    <w:lsdException w:name="Light Grid" w:uiPriority="62"/>
+    <w:lsdException w:name="Medium Shading 1" w:uiPriority="63"/>
+    <w:lsdException w:name="Medium Shading 2" w:uiPriority="64"/>
+    <w:lsdException w:name="Medium List 1" w:uiPriority="65"/>
+    <w:lsdException w:name="Medium List 2" w:uiPriority="66"/>
+    <w:lsdException w:name="Medium Grid 1" w:uiPriority="67"/>
+    <w:lsdException w:name="Medium Grid 2" w:uiPriority="68"/>
+    <w:lsdException w:name="Medium Grid 3" w:uiPriority="69"/>
+    <w:lsdException w:name="Dark List" w:uiPriority="70"/>
+    <w:lsdException w:name="Colorful Shading" w:uiPriority="71"/>
+    <w:lsdException w:name="Colorful List" w:uiPriority="72"/>
+    <w:lsdException w:name="Colorful Grid" w:uiPriority="73"/>
+    <w:lsdException w:name="Light Shading Accent 1" w:uiPriority="60"/>
+    <w:lsdException w:name="Light List Accent 1" w:uiPriority="61"/>
+    <w:lsdException w:name="Light Grid Accent 1" w:uiPriority="62"/>
+    <w:lsdException w:name="Medium Shading 1 Accent 1" w:uiPriority="63"/>
+    <w:lsdException w:name="Medium Shading 2 Accent 1" w:uiPriority="64"/>
+    <w:lsdException w:name="Medium List 1 Accent 1" w:uiPriority="65"/>
+    <w:lsdException w:name="Revision" w:semiHidden="1"/>
+    <w:lsdException w:name="List Paragraph" w:uiPriority="34" w:qFormat="1"/>
+    <w:lsdException w:name="Quote" w:uiPriority="29" w:qFormat="1"/>
+    <w:lsdException w:name="Intense Quote" w:uiPriority="30" w:qFormat="1"/>
+    <w:lsdException w:name="Medium List 2 Accent 1" w:uiPriority="66"/>
+    <w:lsdException w:name="Medium Grid 1 Accent 1" w:uiPriority="67"/>
+    <w:lsdException w:name="Medium Grid 2 Accent 1" w:uiPriority="68"/>
+    <w:lsdException w:name="Medium Grid 3 Accent 1" w:uiPriority="69"/>
+    <w:lsdException w:name="Dark List Accent 1" w:uiPriority="70"/>
+    <w:lsdException w:name="Colorful Shading Accent 1" w:uiPriority="71"/>
+    <w:lsdException w:name="Colorful List Accent 1" w:uiPriority="72"/>
+    <w:lsdException w:name="Colorful Grid Accent 1" w:uiPriority="73"/>
+    <w:lsdException w:name="Light Shading Accent 2" w:uiPriority="60"/>
+    <w:lsdException w:name="Light List Accent 2" w:uiPriority="61"/>
+    <w:lsdException w:name="Light Grid Accent 2" w:uiPriority="62"/>
+    <w:lsdException w:name="Medium Shading 1 Accent 2" w:uiPriority="63"/>
+    <w:lsdException w:name="Medium Shading 2 Accent 2" w:uiPriority="64"/>
+    <w:lsdException w:name="Medium List 1 Accent 2" w:uiPriority="65"/>
+    <w:lsdException w:name="Medium List 2 Accent 2" w:uiPriority="66"/>
+    <w:lsdException w:name="Medium Grid 1 Accent 2" w:uiPriority="67"/>
+    <w:lsdException w:name="Medium Grid 2 Accent 2" w:uiPriority="68"/>
+    <w:lsdException w:name="Medium Grid 3 Accent 2" w:uiPriority="69"/>
+    <w:lsdException w:name="Dark List Accent 2" w:uiPriority="70"/>
+    <w:lsdException w:name="Colorful Shading Accent 2" w:uiPriority="71"/>
+    <w:lsdException w:name="Colorful List Accent 2" w:uiPriority="72"/>
+    <w:lsdException w:name="Colorful Grid Accent 2" w:uiPriority="73"/>
+    <w:lsdException w:name="Light Shading Accent 3" w:uiPriority="60"/>
+    <w:lsdException w:name="Light List Accent 3" w:uiPriority="61"/>
+    <w:lsdException w:name="Light Grid Accent 3" w:uiPriority="62"/>
+    <w:lsdException w:name="Medium Shading 1 Accent 3" w:uiPriority="63"/>
+    <w:lsdException w:name="Medium Shading 2 Accent 3" w:uiPriority="64"/>
+    <w:lsdException w:name="Medium List 1 Accent 3" w:uiPriority="65"/>
+    <w:lsdException w:name="Medium List 2 Accent 3" w:uiPriority="66"/>
+    <w:lsdException w:name="Medium Grid 1 Accent 3" w:uiPriority="67"/>
+    <w:lsdException w:name="Medium Grid 2 Accent 3" w:uiPriority="68"/>
+    <w:lsdException w:name="Medium Grid 3 Accent 3" w:uiPriority="69"/>
+    <w:lsdException w:name="Dark List Accent 3" w:uiPriority="70"/>
+    <w:lsdException w:name="Colorful Shading Accent 3" w:uiPriority="71"/>
+    <w:lsdException w:name="Colorful List Accent 3" w:uiPriority="72"/>
+    <w:lsdException w:name="Colorful Grid Accent 3" w:uiPriority="73"/>
+    <w:lsdException w:name="Light Shading Accent 4" w:uiPriority="60"/>
+    <w:lsdException w:name="Light List Accent 4" w:uiPriority="61"/>
+    <w:lsdException w:name="Light Grid Accent 4" w:uiPriority="62"/>
+    <w:lsdException w:name="Medium Shading 1 Accent 4" w:uiPriority="63"/>
+    <w:lsdException w:name="Medium Shading 2 Accent 4" w:uiPriority="64"/>
+    <w:lsdException w:name="Medium List 1 Accent 4" w:uiPriority="65"/>
+    <w:lsdException w:name="Medium List 2 Accent 4" w:uiPriority="66"/>
+    <w:lsdException w:name="Medium Grid 1 Accent 4" w:uiPriority="67"/>
+    <w:lsdException w:name="Medium Grid 2 Accent 4" w:uiPriority="68"/>
+    <w:lsdException w:name="Medium Grid 3 Accent 4" w:uiPriority="69"/>
+    <w:lsdException w:name="Dark List Accent 4" w:uiPriority="70"/>
+    <w:lsdException w:name="Colorful Shading Accent 4" w:uiPriority="71"/>
+    <w:lsdException w:name="Colorful List Accent 4" w:uiPriority="72"/>
+    <w:lsdException w:name="Colorful Grid Accent 4" w:uiPriority="73"/>
+    <w:lsdException w:name="Light Shading Accent 5" w:uiPriority="60"/>
+    <w:lsdException w:name="Light List Accent 5" w:uiPriority="61"/>
+    <w:lsdException w:name="Light Grid Accent 5" w:uiPriority="62"/>
+    <w:lsdException w:name="Medium Shading 1 Accent 5" w:uiPriority="63"/>
+    <w:lsdException w:name="Medium Shading 2 Accent 5" w:uiPriority="64"/>
+    <w:lsdException w:name="Medium List 1 Accent 5" w:uiPriority="65"/>
+    <w:lsdException w:name="Medium List 2 Accent 5" w:uiPriority="66"/>
+    <w:lsdException w:name="Medium Grid 1 Accent 5" w:uiPriority="67"/>
+    <w:lsdException w:name="Medium Grid 2 Accent 5" w:uiPriority="68"/>
+    <w:lsdException w:name="Medium Grid 3 Accent 5" w:uiPriority="69"/>
+    <w:lsdException w:name="Dark List Accent 5" w:uiPriority="70"/>
+    <w:lsdException w:name="Colorful Shading Accent 5" w:uiPriority="71"/>
+    <w:lsdException w:name="Colorful List Accent 5" w:uiPriority="72"/>
+    <w:lsdException w:name="Colorful Grid Accent 5" w:uiPriority="73"/>
+    <w:lsdException w:name="Light Shading Accent 6" w:uiPriority="60"/>
+    <w:lsdException w:name="Light List Accent 6" w:uiPriority="61"/>
+    <w:lsdException w:name="Light Grid Accent 6" w:uiPriority="62"/>
+    <w:lsdException w:name="Medium Shading 1 Accent 6" w:uiPriority="63"/>
+    <w:lsdException w:name="Medium Shading 2 Accent 6" w:uiPriority="64"/>
+    <w:lsdException w:name="Medium List 1 Accent 6" w:uiPriority="65"/>
+    <w:lsdException w:name="Medium List 2 Accent 6" w:uiPriority="66"/>
+    <w:lsdException w:name="Medium Grid 1 Accent 6" w:uiPriority="67"/>
+    <w:lsdException w:name="Medium Grid 2 Accent 6" w:uiPriority="68"/>
+    <w:lsdException w:name="Medium Grid 3 Accent 6" w:uiPriority="69"/>
+    <w:lsdException w:name="Dark List Accent 6" w:uiPriority="70"/>
+    <w:lsdException w:name="Colorful Shading Accent 6" w:uiPriority="71"/>
+    <w:lsdException w:name="Colorful List Accent 6" w:uiPriority="72"/>
+    <w:lsdException w:name="Colorful Grid Accent 6" w:uiPriority="73"/>
+    <w:lsdException w:name="Subtle Emphasis" w:uiPriority="19" w:qFormat="1"/>
+    <w:lsdException w:name="Intense Emphasis" w:uiPriority="21" w:qFormat="1"/>
+    <w:lsdException w:name="Subtle Reference" w:uiPriority="31" w:qFormat="1"/>
+    <w:lsdException w:name="Intense Reference" w:uiPriority="32" w:qFormat="1"/>
+    <w:lsdException w:name="Book Title" w:uiPriority="33" w:qFormat="1"/>
+    <w:lsdException w:name="Bibliography" w:semiHidden="1" w:uiPriority="37" w:unhideWhenUsed="1"/>
+    <w:lsdException w:name="TOC Heading" w:semiHidden="1" w:uiPriority="39" w:unhideWhenUsed="1" w:qFormat="1"/>
+    <w:lsdException w:name="Grid Table 4" w:uiPriority="49"/>
+    <w:lsdException w:name="Grid Table 5 Dark" w:uiPriority="50"/>
+    <w:lsdException w:name="Grid Table 6 Colorful" w:uiPriority="51"/>
+    <w:lsdException w:name="Grid Table 7 Colorful" w:uiPriority="52"/>
+    <w:lsdException w:name="Grid Table 1 Light Accent 1" w:uiPriority="46"/>
+    <w:lsdException w:name="Grid Table 2 Accent 1" w:uiPriority="47"/>
+    <w:lsdException w:name="Grid Table 3 Accent 1" w:uiPriority="48"/>
+    <w:lsdException w:name="Grid Table 4 Accent 1" w:uiPriority="49"/>
+    <w:lsdException w:name="Grid Table 5 Dark Accent 1" w:uiPriority="50"/>
+    <w:lsdException w:name="Grid Table 6 Colorful Accent 1" w:uiPriority="51"/>
+    <w:lsdException w:name="Grid Table 7 Colorful Accent 1" w:uiPriority="52"/>
+    <w:lsdException w:name="Grid Table 1 Light Accent 2" w:uiPriority="46"/>
+    <w:lsdException w:name="Grid Table 2 Accent 2" w:uiPriority="47"/>
+    <w:lsdException w:name="Grid Table 3 Accent 2" w:uiPriority="48"/>
+    <w:lsdException w:name="Grid Table 4 Accent 2" w:uiPriority="49"/>
+    <w:lsdException w:name="Grid Table 5 Dark Accent 2" w:uiPriority="50"/>
+    <w:lsdException w:name="Grid Table 6 Colorful Accent 2" w:uiPriority="51"/>
+    <w:lsdException w:name="Grid Table 7 Colorful Accent 2" w:uiPriority="52"/>
+    <w:lsdException w:name="Grid Table 1 Light Accent 3" w:uiPriority="46"/>
+    <w:lsdException w:name="Grid Table 2 Accent 3" w:uiPriority="47"/>
+    <w:lsdException w:name="Grid Table 3 Accent 3" w:uiPriority="48"/>
+    <w:lsdException w:name="Grid Table 4 Accent 3" w:uiPriority="49"/>
+    <w:lsdException w:name="Grid Table 5 Dark Accent 3" w:uiPriority="50"/>
+    <w:lsdException w:name="Grid Table 6 Colorful Accent 3" w:uiPriority="51"/>
+    <w:lsdException w:name="Grid Table 7 Colorful Accent 3" w:uiPriority="52"/>
+    <w:lsdException w:name="Grid Table 1 Light Accent 4" w:uiPriority="46"/>
+    <w:lsdException w:name="Grid Table 2 Accent 4" w:uiPriority="47"/>
+    <w:lsdException w:name="Grid Table 3 Accent 4" w:uiPriority="48"/>
+    <w:lsdException w:name="Grid Table 4 Accent 4" w:uiPriority="49"/>
+    <w:lsdException w:name="Grid Table 5 Dark Accent 4" w:uiPriority="50"/>
+    <w:lsdException w:name="Grid Table 6 Colorful Accent 4" w:uiPriority="51"/>
+    <w:lsdException w:name="Grid Table 7 Colorful Accent 4" w:uiPriority="52"/>
+    <w:lsdException w:name="Grid Table 1 Light Accent 5" w:uiPriority="46"/>
+    <w:lsdException w:name="Grid Table 2 Accent 5" w:uiPriority="47"/>
+    <w:lsdException w:name="Grid Table 3 Accent 5" w:uiPriority="48"/>
+    <w:lsdException w:name="Grid Table 4 Accent 5" w:uiPriority="49"/>
+    <w:lsdException w:name="Grid Table 5 Dark Accent 5" w:uiPriority="50"/>
+    <w:lsdException w:name="Grid Table 6 Colorful Accent 5" w:uiPriority="51"/>
+    <w:lsdException w:name="Grid Table 7 Colorful Accent 5" w:uiPriority="52"/>
+    <w:lsdException w:name="Grid Table 1 Light Accent 6" w:uiPriority="46"/>
+    <w:lsdException w:name="Grid Table 2 Accent 6" w:uiPriority="47"/>
+    <w:lsdException w:name="Grid Table 3 Accent 6" w:uiPriority="48"/>
+    <w:lsdException w:name="Grid Table 4 Accent 6" w:uiPriority="49"/>
+    <w:lsdException w:name="Grid Table 5 Dark Accent 6" w:uiPriority="50"/>
+    <w:lsdException w:name="Grid Table 6 Colorful Accent 6" w:uiPriority="51"/>
+    <w:lsdException w:name="Grid Table 7 Colorful Accent 6" w:uiPriority="52"/>
+    <w:lsdException w:name="List Table 1 Light" w:uiPriority="46"/>
+    <w:lsdException w:name="List Table 2" w:uiPriority="47"/>
+    <w:lsdException w:name="List Table 3" w:uiPriority="48"/>
+    <w:lsdException w:name="List Table 4" w:uiPriority="49"/>
+    <w:lsdException w:name="List Table 5 Dark" w:uiPriority="50"/>
+    <w:lsdException w:name="List Table 6 Colorful" w:uiPriority="51"/>
+    <w:lsdException w:name="List Table 7 Colorful" w:uiPriority="52"/>
+    <w:lsdException w:name="List Table 1 Light Accent 1" w:uiPriority="46"/>
+    <w:lsdException w:name="List Table 2 Accent 1" w:uiPriority="47"/>
+    <w:lsdException w:name="List Table 3 Accent 1" w:uiPriority="48"/>
+    <w:lsdException w:name="List Table 4 Accent 1" w:uiPriority="49"/>
+    <w:lsdException w:name="List Table 5 Dark Accent 1" w:uiPriority="50"/>
+    <w:lsdException w:name="List Table 6 Colorful Accent 1" w:uiPriority="51"/>
+    <w:lsdException w:name="List Table 7 Colorful Accent 1" w:uiPriority="52"/>
+    <w:lsdException w:name="List Table 1 Light Accent 2" w:uiPriority="46"/>
+    <w:lsdException w:name="List Table 2 Accent 2" w:uiPriority="47"/>
+    <w:lsdException w:name="List Table 3 Accent 2" w:uiPriority="48"/>
+    <w:lsdException w:name="List Table 4 Accent 2" w:uiPriority="49"/>
+    <w:lsdException w:name="List Table 5 Dark Accent 2" w:uiPriority="50"/>
+    <w:lsdException w:name="List Table 6 Colorful Accent 2" w:uiPriority="51"/>
+    <w:lsdException w:name="List Table 7 Colorful Accent 2" w:uiPriority="52"/>
+    <w:lsdException w:name="List Table 1 Light Accent 3" w:uiPriority="46"/>
+    <w:lsdException w:name="List Table 2 Accent 3" w:uiPriority="47"/>
+    <w:lsdException w:name="List Table 3 Accent 3" w:uiPriority="48"/>
+    <w:lsdException w:name="List Table 4 Accent 3" w:uiPriority="49"/>
+    <w:lsdException w:name="List Table 5 Dark Accent 3" w:uiPriority="50"/>
+    <w:lsdException w:name="List Table 6 Colorful Accent 3" w:uiPriority="51"/>
+    <w:lsdException w:name="List Table 7 Colorful Accent 3" w:uiPriority="52"/>
+    <w:lsdException w:name="List Table 1 Light Accent 4" w:uiPriority="46"/>
+    <w:lsdException w:name="List Table 2 Accent 4" w:uiPriority="47"/>
+    <w:lsdException w:name="List Table 3 Accent 4" w:uiPriority="48"/>
+    <w:lsdException w:name="List Table 4 Accent 4" w:uiPriority="49"/>
+    <w:lsdException w:name="List Table 5 Dark Accent 4" w:uiPriority="50"/>
+    <w:lsdException w:name="List Table 6 Colorful Accent 4" w:uiPriority="51"/>
+    <w:lsdException w:name="List Table 7 Colorful Accent 4" w:uiPriority="52"/>
+    <w:lsdException w:name="List Table 1 Light Accent 5" w:uiPriority="46"/>
+    <w:lsdException w:name="List Table 2 Accent 5" w:uiPriority="47"/>
+    <w:lsdException w:name="List Table 3 Accent 5" w:uiPriority="48"/>
+    <w:lsdException w:name="List Table 4 Accent 5" w:uiPriority="49"/>
+    <w:lsdException w:name="List Table 5 Dark Accent 5" w:uiPriority="50"/>
+    <w:lsdException w:name="List Table 6 Colorful Accent 5" w:uiPriority="51"/>
+    <w:lsdException w:name="List Table 7 Colorful Accent 5" w:uiPriority="52"/>
+    <w:lsdException w:name="List Table 1 Light Accent 6" w:uiPriority="46"/>
+    <w:lsdException w:name="List Table 2 Accent 6" w:uiPriority="47"/>
+    <w:lsdException w:name="List Table 3 Accent 6" w:uiPriority="48"/>
+    <w:lsdException w:name="List Table 4 Accent 6" w:uiPriority="49"/>
+    <w:lsdException w:name="List Table 5 Dark Accent 6" w:uiPriority="50"/>
+    <w:lsdException w:name="List Table 6 Colorful Accent 6" w:uiPriority="51"/>
+    <w:lsdException w:name="List Table 7 Colorful Accent 6" w:uiPriority="52"/>
   </w:latentStyles>
   <w:style w:type="paragraph" w:default="1" w:styleId="Normal">
     <w:name w:val="Normal"/>
@@ -1631,192 +1763,6 @@
       <w:szCs w:val="24"/>
       <w:lang w:eastAsia="he-IL"/>
     </w:rPr>
-  </w:style>
-</w:styles>
-</file>
-
-<file path=word/stylesWithEffects.xml><?xml version="1.0" encoding="utf-8"?>
-<w:styles xmlns:wpc="http://schemas.microsoft.com/office/word/2010/wordprocessingCanvas" xmlns:mo="http://schemas.microsoft.com/office/mac/office/2008/main" xmlns:mc="http://schemas.openxmlformats.org/markup-compatibility/2006" xmlns:mv="urn:schemas-microsoft-com:mac:vml" xmlns:o="urn:schemas-microsoft-com:office:office" xmlns:r="http://schemas.openxmlformats.org/officeDocument/2006/relationships" xmlns:m="http://schemas.openxmlformats.org/officeDocument/2006/math" xmlns:v="urn:schemas-microsoft-com:vml" xmlns:wp14="http://schemas.microsoft.com/office/word/2010/wordprocessingDrawing" xmlns:wp="http://schemas.openxmlformats.org/drawingml/2006/wordprocessingDrawing" xmlns:w10="urn:schemas-microsoft-com:office:word" xmlns:w="http://schemas.openxmlformats.org/wordprocessingml/2006/main" xmlns:w14="http://schemas.microsoft.com/office/word/2010/wordml" xmlns:wpg="http://schemas.microsoft.com/office/word/2010/wordprocessingGroup" xmlns:wpi="http://schemas.microsoft.com/office/word/2010/wordprocessingInk" xmlns:wne="http://schemas.microsoft.com/office/word/2006/wordml" xmlns:wps="http://schemas.microsoft.com/office/word/2010/wordprocessingShape" mc:Ignorable="w14 wp14">
-  <w:docDefaults>
-    <w:rPrDefault>
-      <w:rPr>
-        <w:rFonts w:asciiTheme="minorHAnsi" w:eastAsiaTheme="minorEastAsia" w:hAnsiTheme="minorHAnsi" w:cstheme="minorBidi"/>
-        <w:sz w:val="24"/>
-        <w:szCs w:val="24"/>
-        <w:lang w:val="en-US" w:eastAsia="ja-JP" w:bidi="ar-SA"/>
-      </w:rPr>
-    </w:rPrDefault>
-    <w:pPrDefault/>
-  </w:docDefaults>
-  <w:latentStyles w:defLockedState="0" w:defUIPriority="99" w:defSemiHidden="1" w:defUnhideWhenUsed="1" w:defQFormat="0" w:count="276">
-    <w:lsdException w:name="Normal" w:semiHidden="0" w:uiPriority="0" w:unhideWhenUsed="0" w:qFormat="1"/>
-    <w:lsdException w:name="heading 1" w:semiHidden="0" w:uiPriority="9" w:unhideWhenUsed="0" w:qFormat="1"/>
-    <w:lsdException w:name="heading 2" w:uiPriority="9" w:qFormat="1"/>
-    <w:lsdException w:name="heading 3" w:uiPriority="9" w:qFormat="1"/>
-    <w:lsdException w:name="heading 4" w:uiPriority="9" w:qFormat="1"/>
-    <w:lsdException w:name="heading 5" w:uiPriority="9" w:qFormat="1"/>
-    <w:lsdException w:name="heading 6" w:uiPriority="9" w:qFormat="1"/>
-    <w:lsdException w:name="heading 7" w:uiPriority="9" w:qFormat="1"/>
-    <w:lsdException w:name="heading 8" w:uiPriority="9" w:qFormat="1"/>
-    <w:lsdException w:name="heading 9" w:uiPriority="9" w:qFormat="1"/>
-    <w:lsdException w:name="toc 1" w:uiPriority="39"/>
-    <w:lsdException w:name="toc 2" w:uiPriority="39"/>
-    <w:lsdException w:name="toc 3" w:uiPriority="39"/>
-    <w:lsdException w:name="toc 4" w:uiPriority="39"/>
-    <w:lsdException w:name="toc 5" w:uiPriority="39"/>
-    <w:lsdException w:name="toc 6" w:uiPriority="39"/>
-    <w:lsdException w:name="toc 7" w:uiPriority="39"/>
-    <w:lsdException w:name="toc 8" w:uiPriority="39"/>
-    <w:lsdException w:name="toc 9" w:uiPriority="39"/>
-    <w:lsdException w:name="caption" w:uiPriority="35" w:qFormat="1"/>
-    <w:lsdException w:name="Title" w:semiHidden="0" w:uiPriority="10" w:unhideWhenUsed="0" w:qFormat="1"/>
-    <w:lsdException w:name="Default Paragraph Font" w:uiPriority="1"/>
-    <w:lsdException w:name="Subtitle" w:semiHidden="0" w:uiPriority="11" w:unhideWhenUsed="0" w:qFormat="1"/>
-    <w:lsdException w:name="Strong" w:semiHidden="0" w:uiPriority="22" w:unhideWhenUsed="0" w:qFormat="1"/>
-    <w:lsdException w:name="Emphasis" w:semiHidden="0" w:uiPriority="20" w:unhideWhenUsed="0" w:qFormat="1"/>
-    <w:lsdException w:name="Table Grid" w:semiHidden="0" w:uiPriority="59" w:unhideWhenUsed="0"/>
-    <w:lsdException w:name="Placeholder Text" w:unhideWhenUsed="0"/>
-    <w:lsdException w:name="No Spacing" w:semiHidden="0" w:uiPriority="1" w:unhideWhenUsed="0" w:qFormat="1"/>
-    <w:lsdException w:name="Light Shading" w:semiHidden="0" w:uiPriority="60" w:unhideWhenUsed="0"/>
-    <w:lsdException w:name="Light List" w:semiHidden="0" w:uiPriority="61" w:unhideWhenUsed="0"/>
-    <w:lsdException w:name="Light Grid" w:semiHidden="0" w:uiPriority="62" w:unhideWhenUsed="0"/>
-    <w:lsdException w:name="Medium Shading 1" w:semiHidden="0" w:uiPriority="63" w:unhideWhenUsed="0"/>
-    <w:lsdException w:name="Medium Shading 2" w:semiHidden="0" w:uiPriority="64" w:unhideWhenUsed="0"/>
-    <w:lsdException w:name="Medium List 1" w:semiHidden="0" w:uiPriority="65" w:unhideWhenUsed="0"/>
-    <w:lsdException w:name="Medium List 2" w:semiHidden="0" w:uiPriority="66" w:unhideWhenUsed="0"/>
-    <w:lsdException w:name="Medium Grid 1" w:semiHidden="0" w:uiPriority="67" w:unhideWhenUsed="0"/>
-    <w:lsdException w:name="Medium Grid 2" w:semiHidden="0" w:uiPriority="68" w:unhideWhenUsed="0"/>
-    <w:lsdException w:name="Medium Grid 3" w:semiHidden="0" w:uiPriority="69" w:unhideWhenUsed="0"/>
-    <w:lsdException w:name="Dark List" w:semiHidden="0" w:uiPriority="70" w:unhideWhenUsed="0"/>
-    <w:lsdException w:name="Colorful Shading" w:semiHidden="0" w:uiPriority="71" w:unhideWhenUsed="0"/>
-    <w:lsdException w:name="Colorful List" w:semiHidden="0" w:uiPriority="72" w:unhideWhenUsed="0"/>
-    <w:lsdException w:name="Colorful Grid" w:semiHidden="0" w:uiPriority="73" w:unhideWhenUsed="0"/>
-    <w:lsdException w:name="Light Shading Accent 1" w:semiHidden="0" w:uiPriority="60" w:unhideWhenUsed="0"/>
-    <w:lsdException w:name="Light List Accent 1" w:semiHidden="0" w:uiPriority="61" w:unhideWhenUsed="0"/>
-    <w:lsdException w:name="Light Grid Accent 1" w:semiHidden="0" w:uiPriority="62" w:unhideWhenUsed="0"/>
-    <w:lsdException w:name="Medium Shading 1 Accent 1" w:semiHidden="0" w:uiPriority="63" w:unhideWhenUsed="0"/>
-    <w:lsdException w:name="Medium Shading 2 Accent 1" w:semiHidden="0" w:uiPriority="64" w:unhideWhenUsed="0"/>
-    <w:lsdException w:name="Medium List 1 Accent 1" w:semiHidden="0" w:uiPriority="65" w:unhideWhenUsed="0"/>
-    <w:lsdException w:name="Revision" w:unhideWhenUsed="0"/>
-    <w:lsdException w:name="List Paragraph" w:semiHidden="0" w:uiPriority="34" w:unhideWhenUsed="0" w:qFormat="1"/>
-    <w:lsdException w:name="Quote" w:semiHidden="0" w:uiPriority="29" w:unhideWhenUsed="0" w:qFormat="1"/>
-    <w:lsdException w:name="Intense Quote" w:semiHidden="0" w:uiPriority="30" w:unhideWhenUsed="0" w:qFormat="1"/>
-    <w:lsdException w:name="Medium List 2 Accent 1" w:semiHidden="0" w:uiPriority="66" w:unhideWhenUsed="0"/>
-    <w:lsdException w:name="Medium Grid 1 Accent 1" w:semiHidden="0" w:uiPriority="67" w:unhideWhenUsed="0"/>
-    <w:lsdException w:name="Medium Grid 2 Accent 1" w:semiHidden="0" w:uiPriority="68" w:unhideWhenUsed="0"/>
-    <w:lsdException w:name="Medium Grid 3 Accent 1" w:semiHidden="0" w:uiPriority="69" w:unhideWhenUsed="0"/>
-    <w:lsdException w:name="Dark List Accent 1" w:semiHidden="0" w:uiPriority="70" w:unhideWhenUsed="0"/>
-    <w:lsdException w:name="Colorful Shading Accent 1" w:semiHidden="0" w:uiPriority="71" w:unhideWhenUsed="0"/>
-    <w:lsdException w:name="Colorful List Accent 1" w:semiHidden="0" w:uiPriority="72" w:unhideWhenUsed="0"/>
-    <w:lsdException w:name="Colorful Grid Accent 1" w:semiHidden="0" w:uiPriority="73" w:unhideWhenUsed="0"/>
-    <w:lsdException w:name="Light Shading Accent 2" w:semiHidden="0" w:uiPriority="60" w:unhideWhenUsed="0"/>
-    <w:lsdException w:name="Light List Accent 2" w:semiHidden="0" w:uiPriority="61" w:unhideWhenUsed="0"/>
-    <w:lsdException w:name="Light Grid Accent 2" w:semiHidden="0" w:uiPriority="62" w:unhideWhenUsed="0"/>
-    <w:lsdException w:name="Medium Shading 1 Accent 2" w:semiHidden="0" w:uiPriority="63" w:unhideWhenUsed="0"/>
-    <w:lsdException w:name="Medium Shading 2 Accent 2" w:semiHidden="0" w:uiPriority="64" w:unhideWhenUsed="0"/>
-    <w:lsdException w:name="Medium List 1 Accent 2" w:semiHidden="0" w:uiPriority="65" w:unhideWhenUsed="0"/>
-    <w:lsdException w:name="Medium List 2 Accent 2" w:semiHidden="0" w:uiPriority="66" w:unhideWhenUsed="0"/>
-    <w:lsdException w:name="Medium Grid 1 Accent 2" w:semiHidden="0" w:uiPriority="67" w:unhideWhenUsed="0"/>
-    <w:lsdException w:name="Medium Grid 2 Accent 2" w:semiHidden="0" w:uiPriority="68" w:unhideWhenUsed="0"/>
-    <w:lsdException w:name="Medium Grid 3 Accent 2" w:semiHidden="0" w:uiPriority="69" w:unhideWhenUsed="0"/>
-    <w:lsdException w:name="Dark List Accent 2" w:semiHidden="0" w:uiPriority="70" w:unhideWhenUsed="0"/>
-    <w:lsdException w:name="Colorful Shading Accent 2" w:semiHidden="0" w:uiPriority="71" w:unhideWhenUsed="0"/>
-    <w:lsdException w:name="Colorful List Accent 2" w:semiHidden="0" w:uiPriority="72" w:unhideWhenUsed="0"/>
-    <w:lsdException w:name="Colorful Grid Accent 2" w:semiHidden="0" w:uiPriority="73" w:unhideWhenUsed="0"/>
-    <w:lsdException w:name="Light Shading Accent 3" w:semiHidden="0" w:uiPriority="60" w:unhideWhenUsed="0"/>
-    <w:lsdException w:name="Light List Accent 3" w:semiHidden="0" w:uiPriority="61" w:unhideWhenUsed="0"/>
-    <w:lsdException w:name="Light Grid Accent 3" w:semiHidden="0" w:uiPriority="62" w:unhideWhenUsed="0"/>
-    <w:lsdException w:name="Medium Shading 1 Accent 3" w:semiHidden="0" w:uiPriority="63" w:unhideWhenUsed="0"/>
-    <w:lsdException w:name="Medium Shading 2 Accent 3" w:semiHidden="0" w:uiPriority="64" w:unhideWhenUsed="0"/>
-    <w:lsdException w:name="Medium List 1 Accent 3" w:semiHidden="0" w:uiPriority="65" w:unhideWhenUsed="0"/>
-    <w:lsdException w:name="Medium List 2 Accent 3" w:semiHidden="0" w:uiPriority="66" w:unhideWhenUsed="0"/>
-    <w:lsdException w:name="Medium Grid 1 Accent 3" w:semiHidden="0" w:uiPriority="67" w:unhideWhenUsed="0"/>
-    <w:lsdException w:name="Medium Grid 2 Accent 3" w:semiHidden="0" w:uiPriority="68" w:unhideWhenUsed="0"/>
-    <w:lsdException w:name="Medium Grid 3 Accent 3" w:semiHidden="0" w:uiPriority="69" w:unhideWhenUsed="0"/>
-    <w:lsdException w:name="Dark List Accent 3" w:semiHidden="0" w:uiPriority="70" w:unhideWhenUsed="0"/>
-    <w:lsdException w:name="Colorful Shading Accent 3" w:semiHidden="0" w:uiPriority="71" w:unhideWhenUsed="0"/>
-    <w:lsdException w:name="Colorful List Accent 3" w:semiHidden="0" w:uiPriority="72" w:unhideWhenUsed="0"/>
-    <w:lsdException w:name="Colorful Grid Accent 3" w:semiHidden="0" w:uiPriority="73" w:unhideWhenUsed="0"/>
-    <w:lsdException w:name="Light Shading Accent 4" w:semiHidden="0" w:uiPriority="60" w:unhideWhenUsed="0"/>
-    <w:lsdException w:name="Light List Accent 4" w:semiHidden="0" w:uiPriority="61" w:unhideWhenUsed="0"/>
-    <w:lsdException w:name="Light Grid Accent 4" w:semiHidden="0" w:uiPriority="62" w:unhideWhenUsed="0"/>
-    <w:lsdException w:name="Medium Shading 1 Accent 4" w:semiHidden="0" w:uiPriority="63" w:unhideWhenUsed="0"/>
-    <w:lsdException w:name="Medium Shading 2 Accent 4" w:semiHidden="0" w:uiPriority="64" w:unhideWhenUsed="0"/>
-    <w:lsdException w:name="Medium List 1 Accent 4" w:semiHidden="0" w:uiPriority="65" w:unhideWhenUsed="0"/>
-    <w:lsdException w:name="Medium List 2 Accent 4" w:semiHidden="0" w:uiPriority="66" w:unhideWhenUsed="0"/>
-    <w:lsdException w:name="Medium Grid 1 Accent 4" w:semiHidden="0" w:uiPriority="67" w:unhideWhenUsed="0"/>
-    <w:lsdException w:name="Medium Grid 2 Accent 4" w:semiHidden="0" w:uiPriority="68" w:unhideWhenUsed="0"/>
-    <w:lsdException w:name="Medium Grid 3 Accent 4" w:semiHidden="0" w:uiPriority="69" w:unhideWhenUsed="0"/>
-    <w:lsdException w:name="Dark List Accent 4" w:semiHidden="0" w:uiPriority="70" w:unhideWhenUsed="0"/>
-    <w:lsdException w:name="Colorful Shading Accent 4" w:semiHidden="0" w:uiPriority="71" w:unhideWhenUsed="0"/>
-    <w:lsdException w:name="Colorful List Accent 4" w:semiHidden="0" w:uiPriority="72" w:unhideWhenUsed="0"/>
-    <w:lsdException w:name="Colorful Grid Accent 4" w:semiHidden="0" w:uiPriority="73" w:unhideWhenUsed="0"/>
-    <w:lsdException w:name="Light Shading Accent 5" w:semiHidden="0" w:uiPriority="60" w:unhideWhenUsed="0"/>
-    <w:lsdException w:name="Light List Accent 5" w:semiHidden="0" w:uiPriority="61" w:unhideWhenUsed="0"/>
-    <w:lsdException w:name="Light Grid Accent 5" w:semiHidden="0" w:uiPriority="62" w:unhideWhenUsed="0"/>
-    <w:lsdException w:name="Medium Shading 1 Accent 5" w:semiHidden="0" w:uiPriority="63" w:unhideWhenUsed="0"/>
-    <w:lsdException w:name="Medium Shading 2 Accent 5" w:semiHidden="0" w:uiPriority="64" w:unhideWhenUsed="0"/>
-    <w:lsdException w:name="Medium List 1 Accent 5" w:semiHidden="0" w:uiPriority="65" w:unhideWhenUsed="0"/>
-    <w:lsdException w:name="Medium List 2 Accent 5" w:semiHidden="0" w:uiPriority="66" w:unhideWhenUsed="0"/>
-    <w:lsdException w:name="Medium Grid 1 Accent 5" w:semiHidden="0" w:uiPriority="67" w:unhideWhenUsed="0"/>
-    <w:lsdException w:name="Medium Grid 2 Accent 5" w:semiHidden="0" w:uiPriority="68" w:unhideWhenUsed="0"/>
-    <w:lsdException w:name="Medium Grid 3 Accent 5" w:semiHidden="0" w:uiPriority="69" w:unhideWhenUsed="0"/>
-    <w:lsdException w:name="Dark List Accent 5" w:semiHidden="0" w:uiPriority="70" w:unhideWhenUsed="0"/>
-    <w:lsdException w:name="Colorful Shading Accent 5" w:semiHidden="0" w:uiPriority="71" w:unhideWhenUsed="0"/>
-    <w:lsdException w:name="Colorful List Accent 5" w:semiHidden="0" w:uiPriority="72" w:unhideWhenUsed="0"/>
-    <w:lsdException w:name="Colorful Grid Accent 5" w:semiHidden="0" w:uiPriority="73" w:unhideWhenUsed="0"/>
-    <w:lsdException w:name="Light Shading Accent 6" w:semiHidden="0" w:uiPriority="60" w:unhideWhenUsed="0"/>
-    <w:lsdException w:name="Light List Accent 6" w:semiHidden="0" w:uiPriority="61" w:unhideWhenUsed="0"/>
-    <w:lsdException w:name="Light Grid Accent 6" w:semiHidden="0" w:uiPriority="62" w:unhideWhenUsed="0"/>
-    <w:lsdException w:name="Medium Shading 1 Accent 6" w:semiHidden="0" w:uiPriority="63" w:unhideWhenUsed="0"/>
-    <w:lsdException w:name="Medium Shading 2 Accent 6" w:semiHidden="0" w:uiPriority="64" w:unhideWhenUsed="0"/>
-    <w:lsdException w:name="Medium List 1 Accent 6" w:semiHidden="0" w:uiPriority="65" w:unhideWhenUsed="0"/>
-    <w:lsdException w:name="Medium List 2 Accent 6" w:semiHidden="0" w:uiPriority="66" w:unhideWhenUsed="0"/>
-    <w:lsdException w:name="Medium Grid 1 Accent 6" w:semiHidden="0" w:uiPriority="67" w:unhideWhenUsed="0"/>
-    <w:lsdException w:name="Medium Grid 2 Accent 6" w:semiHidden="0" w:uiPriority="68" w:unhideWhenUsed="0"/>
-    <w:lsdException w:name="Medium Grid 3 Accent 6" w:semiHidden="0" w:uiPriority="69" w:unhideWhenUsed="0"/>
-    <w:lsdException w:name="Dark List Accent 6" w:semiHidden="0" w:uiPriority="70" w:unhideWhenUsed="0"/>
-    <w:lsdException w:name="Colorful Shading Accent 6" w:semiHidden="0" w:uiPriority="71" w:unhideWhenUsed="0"/>
-    <w:lsdException w:name="Colorful List Accent 6" w:semiHidden="0" w:uiPriority="72" w:unhideWhenUsed="0"/>
-    <w:lsdException w:name="Colorful Grid Accent 6" w:semiHidden="0" w:uiPriority="73" w:unhideWhenUsed="0"/>
-    <w:lsdException w:name="Subtle Emphasis" w:semiHidden="0" w:uiPriority="19" w:unhideWhenUsed="0" w:qFormat="1"/>
-    <w:lsdException w:name="Intense Emphasis" w:semiHidden="0" w:uiPriority="21" w:unhideWhenUsed="0" w:qFormat="1"/>
-    <w:lsdException w:name="Subtle Reference" w:semiHidden="0" w:uiPriority="31" w:unhideWhenUsed="0" w:qFormat="1"/>
-    <w:lsdException w:name="Intense Reference" w:semiHidden="0" w:uiPriority="32" w:unhideWhenUsed="0" w:qFormat="1"/>
-    <w:lsdException w:name="Book Title" w:semiHidden="0" w:uiPriority="33" w:unhideWhenUsed="0" w:qFormat="1"/>
-    <w:lsdException w:name="Bibliography" w:uiPriority="37"/>
-    <w:lsdException w:name="TOC Heading" w:uiPriority="39" w:qFormat="1"/>
-  </w:latentStyles>
-  <w:style w:type="paragraph" w:default="1" w:styleId="Normal">
-    <w:name w:val="Normal"/>
-    <w:qFormat/>
-  </w:style>
-  <w:style w:type="character" w:default="1" w:styleId="DefaultParagraphFont">
-    <w:name w:val="Default Paragraph Font"/>
-    <w:uiPriority w:val="1"/>
-    <w:semiHidden/>
-    <w:unhideWhenUsed/>
-  </w:style>
-  <w:style w:type="table" w:default="1" w:styleId="TableNormal">
-    <w:name w:val="Normal Table"/>
-    <w:uiPriority w:val="99"/>
-    <w:semiHidden/>
-    <w:unhideWhenUsed/>
-    <w:tblPr>
-      <w:tblInd w:w="0" w:type="dxa"/>
-      <w:tblCellMar>
-        <w:top w:w="0" w:type="dxa"/>
-        <w:left w:w="108" w:type="dxa"/>
-        <w:bottom w:w="0" w:type="dxa"/>
-        <w:right w:w="108" w:type="dxa"/>
-      </w:tblCellMar>
-    </w:tblPr>
-  </w:style>
-  <w:style w:type="numbering" w:default="1" w:styleId="NoList">
-    <w:name w:val="No List"/>
-    <w:uiPriority w:val="99"/>
-    <w:semiHidden/>
-    <w:unhideWhenUsed/>
   </w:style>
 </w:styles>
 </file>

</xml_diff>

<commit_message>
Thesis - more styling issues.
</commit_message>
<xml_diff>
--- a/Thesis/Thesis Latex/תקציר ושער בעברית.docx
+++ b/Thesis/Thesis Latex/תקציר ושער בעברית.docx
@@ -12,6 +12,7 @@
         <w:bidi/>
         <w:jc w:val="center"/>
         <w:rPr>
+          <w:rFonts w:cs="David"/>
           <w:b/>
           <w:bCs/>
           <w:sz w:val="28"/>
@@ -23,7 +24,7 @@
       <w:bookmarkStart w:id="1" w:name="OLE_LINK104"/>
       <w:r>
         <w:rPr>
-          <w:rFonts w:hint="cs"/>
+          <w:rFonts w:cs="David" w:hint="cs"/>
           <w:b/>
           <w:bCs/>
           <w:sz w:val="28"/>
@@ -43,6 +44,7 @@
         <w:bidi/>
         <w:jc w:val="center"/>
         <w:rPr>
+          <w:rFonts w:cs="David"/>
           <w:b/>
           <w:bCs/>
           <w:sz w:val="28"/>
@@ -60,6 +62,7 @@
         </w:numPr>
         <w:bidi/>
         <w:rPr>
+          <w:rFonts w:cs="David"/>
           <w:b/>
           <w:bCs/>
           <w:sz w:val="22"/>
@@ -78,6 +81,7 @@
         <w:bidi/>
         <w:jc w:val="center"/>
         <w:rPr>
+          <w:rFonts w:cs="David"/>
           <w:b/>
           <w:bCs/>
           <w:sz w:val="40"/>
@@ -96,6 +100,7 @@
         <w:bidi/>
         <w:jc w:val="center"/>
         <w:rPr>
+          <w:rFonts w:cs="David"/>
           <w:b/>
           <w:bCs/>
           <w:sz w:val="40"/>
@@ -114,6 +119,7 @@
         <w:bidi/>
         <w:jc w:val="center"/>
         <w:rPr>
+          <w:rFonts w:cs="David"/>
           <w:b/>
           <w:bCs/>
           <w:sz w:val="40"/>
@@ -132,6 +138,7 @@
         <w:bidi/>
         <w:jc w:val="center"/>
         <w:rPr>
+          <w:rFonts w:cs="David"/>
           <w:b/>
           <w:bCs/>
           <w:sz w:val="40"/>
@@ -150,6 +157,7 @@
         <w:bidi/>
         <w:jc w:val="center"/>
         <w:rPr>
+          <w:rFonts w:cs="David"/>
           <w:b/>
           <w:bCs/>
           <w:sz w:val="40"/>
@@ -168,6 +176,7 @@
         <w:bidi/>
         <w:jc w:val="center"/>
         <w:rPr>
+          <w:rFonts w:cs="David"/>
           <w:b/>
           <w:bCs/>
           <w:sz w:val="40"/>
@@ -180,7 +189,7 @@
       <w:pPr>
         <w:bidi w:val="0"/>
         <w:rPr>
-          <w:rFonts w:ascii="Times New Roman" w:eastAsia="Times New Roman" w:hAnsi="Times New Roman" w:cs="Times New Roman"/>
+          <w:rFonts w:ascii="Times New Roman" w:eastAsia="Times New Roman" w:hAnsi="Times New Roman" w:cs="David"/>
           <w:b/>
           <w:bCs/>
           <w:sz w:val="40"/>
@@ -191,6 +200,7 @@
       </w:pPr>
       <w:r>
         <w:rPr>
+          <w:rFonts w:cs="David"/>
           <w:b/>
           <w:bCs/>
           <w:sz w:val="40"/>
@@ -210,6 +220,7 @@
         <w:bidi/>
         <w:jc w:val="center"/>
         <w:rPr>
+          <w:rFonts w:cs="David"/>
           <w:b/>
           <w:bCs/>
           <w:sz w:val="40"/>
@@ -219,7 +230,7 @@
       </w:pPr>
       <w:r>
         <w:rPr>
-          <w:rFonts w:hint="cs"/>
+          <w:rFonts w:cs="David" w:hint="cs"/>
           <w:b/>
           <w:bCs/>
           <w:sz w:val="40"/>
@@ -240,6 +251,7 @@
         <w:bidi/>
         <w:jc w:val="center"/>
         <w:rPr>
+          <w:rFonts w:cs="David"/>
           <w:b/>
           <w:bCs/>
           <w:sz w:val="36"/>
@@ -249,7 +261,7 @@
       </w:pPr>
       <w:r>
         <w:rPr>
-          <w:rFonts w:hint="cs"/>
+          <w:rFonts w:cs="David" w:hint="cs"/>
           <w:b/>
           <w:bCs/>
           <w:sz w:val="36"/>
@@ -269,6 +281,7 @@
         <w:bidi/>
         <w:jc w:val="center"/>
         <w:rPr>
+          <w:rFonts w:cs="David"/>
           <w:b/>
           <w:bCs/>
           <w:sz w:val="32"/>
@@ -278,7 +291,7 @@
       </w:pPr>
       <w:r>
         <w:rPr>
-          <w:rFonts w:hint="cs"/>
+          <w:rFonts w:cs="David" w:hint="cs"/>
           <w:b/>
           <w:bCs/>
           <w:sz w:val="32"/>
@@ -298,34 +311,82 @@
         <w:bidi/>
         <w:jc w:val="center"/>
         <w:rPr>
-          <w:rtl/>
-        </w:rPr>
-      </w:pPr>
-    </w:p>
-    <w:p>
-      <w:pPr>
-        <w:pStyle w:val="numberig"/>
-        <w:numPr>
-          <w:ilvl w:val="0"/>
-          <w:numId w:val="0"/>
-        </w:numPr>
-        <w:bidi/>
-        <w:jc w:val="center"/>
-        <w:rPr>
-          <w:rtl/>
-        </w:rPr>
-      </w:pPr>
-    </w:p>
-    <w:p>
-      <w:pPr>
-        <w:pStyle w:val="numberig"/>
-        <w:numPr>
-          <w:ilvl w:val="0"/>
-          <w:numId w:val="0"/>
-        </w:numPr>
-        <w:bidi/>
-        <w:jc w:val="center"/>
-        <w:rPr>
+          <w:rFonts w:cs="David"/>
+          <w:rtl/>
+        </w:rPr>
+      </w:pPr>
+    </w:p>
+    <w:p>
+      <w:pPr>
+        <w:pStyle w:val="numberig"/>
+        <w:numPr>
+          <w:ilvl w:val="0"/>
+          <w:numId w:val="0"/>
+        </w:numPr>
+        <w:bidi/>
+        <w:jc w:val="center"/>
+        <w:rPr>
+          <w:rFonts w:cs="David"/>
+          <w:rtl/>
+        </w:rPr>
+      </w:pPr>
+    </w:p>
+    <w:p>
+      <w:pPr>
+        <w:pStyle w:val="numberig"/>
+        <w:numPr>
+          <w:ilvl w:val="0"/>
+          <w:numId w:val="0"/>
+        </w:numPr>
+        <w:bidi/>
+        <w:jc w:val="center"/>
+        <w:rPr>
+          <w:rFonts w:cs="David"/>
+          <w:rtl/>
+        </w:rPr>
+      </w:pPr>
+    </w:p>
+    <w:p>
+      <w:pPr>
+        <w:pStyle w:val="numberig"/>
+        <w:numPr>
+          <w:ilvl w:val="0"/>
+          <w:numId w:val="0"/>
+        </w:numPr>
+        <w:bidi/>
+        <w:jc w:val="center"/>
+        <w:rPr>
+          <w:rFonts w:cs="David"/>
+          <w:rtl/>
+        </w:rPr>
+      </w:pPr>
+    </w:p>
+    <w:p>
+      <w:pPr>
+        <w:pStyle w:val="numberig"/>
+        <w:numPr>
+          <w:ilvl w:val="0"/>
+          <w:numId w:val="0"/>
+        </w:numPr>
+        <w:bidi/>
+        <w:jc w:val="center"/>
+        <w:rPr>
+          <w:rFonts w:cs="David"/>
+          <w:rtl/>
+        </w:rPr>
+      </w:pPr>
+    </w:p>
+    <w:p>
+      <w:pPr>
+        <w:pStyle w:val="numberig"/>
+        <w:numPr>
+          <w:ilvl w:val="0"/>
+          <w:numId w:val="0"/>
+        </w:numPr>
+        <w:bidi/>
+        <w:jc w:val="center"/>
+        <w:rPr>
+          <w:rFonts w:cs="David"/>
           <w:b/>
           <w:bCs/>
           <w:sz w:val="48"/>
@@ -335,7 +396,7 @@
       </w:pPr>
       <w:r>
         <w:rPr>
-          <w:rFonts w:hint="cs"/>
+          <w:rFonts w:cs="David" w:hint="cs"/>
           <w:b/>
           <w:bCs/>
           <w:sz w:val="48"/>
@@ -346,77 +407,67 @@
       </w:r>
       <w:r>
         <w:rPr>
-          <w:rFonts w:hint="cs"/>
+          <w:rFonts w:cs="David" w:hint="cs"/>
           <w:b/>
           <w:bCs/>
           <w:sz w:val="48"/>
           <w:szCs w:val="48"/>
           <w:rtl/>
         </w:rPr>
-        <w:t xml:space="preserve"> </w:t>
-      </w:r>
-      <w:r>
-        <w:rPr>
-          <w:rFonts w:hint="cs"/>
+        <w:t xml:space="preserve"> כתב יד מקוון</w:t>
+      </w:r>
+      <w:r>
+        <w:rPr>
+          <w:rFonts w:cs="David" w:hint="cs"/>
           <w:b/>
           <w:bCs/>
           <w:sz w:val="48"/>
           <w:szCs w:val="48"/>
           <w:rtl/>
         </w:rPr>
-        <w:t>כתב יד מקוון</w:t>
-      </w:r>
-      <w:r>
-        <w:rPr>
-          <w:rFonts w:hint="cs"/>
+        <w:t xml:space="preserve"> תוך כדי התקדמות</w:t>
+      </w:r>
+      <w:r>
+        <w:rPr>
+          <w:rFonts w:cs="David"/>
           <w:b/>
           <w:bCs/>
           <w:sz w:val="48"/>
           <w:szCs w:val="48"/>
-          <w:rtl/>
-        </w:rPr>
-        <w:t xml:space="preserve"> תוך כדי התקדמות</w:t>
-      </w:r>
-      <w:r>
-        <w:rPr>
+        </w:rPr>
+        <w:t xml:space="preserve"> </w:t>
+      </w:r>
+      <w:r>
+        <w:rPr>
+          <w:rFonts w:cs="David" w:hint="cs"/>
           <w:b/>
           <w:bCs/>
           <w:sz w:val="48"/>
           <w:szCs w:val="48"/>
-        </w:rPr>
-        <w:t xml:space="preserve"> </w:t>
-      </w:r>
-      <w:r>
-        <w:rPr>
-          <w:rFonts w:hint="cs"/>
+          <w:rtl/>
+        </w:rPr>
+        <w:t xml:space="preserve">של </w:t>
+      </w:r>
+      <w:r>
+        <w:rPr>
+          <w:rFonts w:cs="David" w:hint="cs"/>
           <w:b/>
           <w:bCs/>
           <w:sz w:val="48"/>
           <w:szCs w:val="48"/>
           <w:rtl/>
         </w:rPr>
-        <w:t xml:space="preserve">של </w:t>
-      </w:r>
-      <w:r>
-        <w:rPr>
-          <w:rFonts w:hint="cs"/>
+        <w:t>השפה הערבית</w:t>
+      </w:r>
+      <w:r>
+        <w:rPr>
+          <w:rFonts w:cs="David" w:hint="cs"/>
           <w:b/>
           <w:bCs/>
           <w:sz w:val="48"/>
           <w:szCs w:val="48"/>
           <w:rtl/>
         </w:rPr>
-        <w:t>השפה הערבית</w:t>
-      </w:r>
-      <w:r>
-        <w:rPr>
-          <w:rFonts w:hint="cs"/>
-          <w:b/>
-          <w:bCs/>
-          <w:sz w:val="48"/>
-          <w:szCs w:val="48"/>
-          <w:rtl/>
-        </w:rPr>
         <w:t xml:space="preserve">  </w:t>
       </w:r>
     </w:p>
@@ -430,61 +481,65 @@
         <w:bidi/>
         <w:jc w:val="center"/>
         <w:rPr>
-          <w:rtl/>
-        </w:rPr>
-      </w:pPr>
-    </w:p>
-    <w:p>
-      <w:pPr>
-        <w:pStyle w:val="numberig"/>
-        <w:numPr>
-          <w:ilvl w:val="0"/>
-          <w:numId w:val="0"/>
-        </w:numPr>
-        <w:bidi/>
-        <w:jc w:val="center"/>
-        <w:rPr>
-          <w:rtl/>
-        </w:rPr>
-      </w:pPr>
-    </w:p>
-    <w:p>
-      <w:pPr>
-        <w:pStyle w:val="numberig"/>
-        <w:numPr>
-          <w:ilvl w:val="0"/>
-          <w:numId w:val="0"/>
-        </w:numPr>
-        <w:bidi/>
-        <w:jc w:val="center"/>
-        <w:rPr>
-          <w:rtl/>
-        </w:rPr>
-      </w:pPr>
-    </w:p>
-    <w:p>
-      <w:pPr>
-        <w:pStyle w:val="numberig"/>
-        <w:numPr>
-          <w:ilvl w:val="0"/>
-          <w:numId w:val="0"/>
-        </w:numPr>
-        <w:bidi/>
-        <w:jc w:val="center"/>
-        <w:rPr>
-          <w:rtl/>
-        </w:rPr>
-      </w:pPr>
-      <w:r>
-        <w:rPr>
-          <w:rFonts w:hint="cs"/>
+          <w:rFonts w:cs="David"/>
+          <w:rtl/>
+        </w:rPr>
+      </w:pPr>
+    </w:p>
+    <w:p>
+      <w:pPr>
+        <w:pStyle w:val="numberig"/>
+        <w:numPr>
+          <w:ilvl w:val="0"/>
+          <w:numId w:val="0"/>
+        </w:numPr>
+        <w:bidi/>
+        <w:jc w:val="center"/>
+        <w:rPr>
+          <w:rFonts w:cs="David"/>
+          <w:rtl/>
+        </w:rPr>
+      </w:pPr>
+    </w:p>
+    <w:p>
+      <w:pPr>
+        <w:pStyle w:val="numberig"/>
+        <w:numPr>
+          <w:ilvl w:val="0"/>
+          <w:numId w:val="0"/>
+        </w:numPr>
+        <w:bidi/>
+        <w:jc w:val="center"/>
+        <w:rPr>
+          <w:rFonts w:cs="David"/>
+          <w:rtl/>
+        </w:rPr>
+      </w:pPr>
+    </w:p>
+    <w:p>
+      <w:pPr>
+        <w:pStyle w:val="numberig"/>
+        <w:numPr>
+          <w:ilvl w:val="0"/>
+          <w:numId w:val="0"/>
+        </w:numPr>
+        <w:bidi/>
+        <w:jc w:val="center"/>
+        <w:rPr>
+          <w:rFonts w:cs="David"/>
+          <w:rtl/>
+        </w:rPr>
+      </w:pPr>
+      <w:r>
+        <w:rPr>
+          <w:rFonts w:cs="David" w:hint="cs"/>
           <w:rtl/>
         </w:rPr>
         <w:t xml:space="preserve">חיבור זה הוגש כעבודת מחקר לקראת התואר "מוסמך </w:t>
       </w:r>
       <w:r>
         <w:rPr>
-          <w:rFonts w:hint="cs"/>
+          <w:rFonts w:cs="David" w:hint="cs"/>
           <w:rtl/>
         </w:rPr>
         <w:t>אוניברסיטה" בהנדסת חשמל</w:t>
@@ -500,12 +555,13 @@
         <w:bidi/>
         <w:jc w:val="center"/>
         <w:rPr>
-          <w:rtl/>
-        </w:rPr>
-      </w:pPr>
-      <w:r>
-        <w:rPr>
-          <w:rFonts w:hint="cs"/>
+          <w:rFonts w:cs="David"/>
+          <w:rtl/>
+        </w:rPr>
+      </w:pPr>
+      <w:r>
+        <w:rPr>
+          <w:rFonts w:cs="David" w:hint="cs"/>
           <w:rtl/>
         </w:rPr>
         <w:t>על ידי</w:t>
@@ -521,42 +577,45 @@
         <w:bidi/>
         <w:jc w:val="center"/>
         <w:rPr>
-          <w:rtl/>
-        </w:rPr>
-      </w:pPr>
-    </w:p>
-    <w:p>
-      <w:pPr>
-        <w:pStyle w:val="numberig"/>
-        <w:numPr>
-          <w:ilvl w:val="0"/>
-          <w:numId w:val="0"/>
-        </w:numPr>
-        <w:bidi/>
-        <w:jc w:val="center"/>
-        <w:rPr>
-          <w:rtl/>
-        </w:rPr>
-      </w:pPr>
-    </w:p>
-    <w:p>
-      <w:pPr>
-        <w:pStyle w:val="numberig"/>
-        <w:numPr>
-          <w:ilvl w:val="0"/>
-          <w:numId w:val="0"/>
-        </w:numPr>
-        <w:bidi/>
-        <w:jc w:val="center"/>
-        <w:rPr>
-          <w:b/>
-          <w:bCs/>
-          <w:rtl/>
-        </w:rPr>
-      </w:pPr>
-      <w:r>
-        <w:rPr>
-          <w:rFonts w:ascii="Lucida Grande" w:hAnsi="Lucida Grande" w:hint="cs"/>
+          <w:rFonts w:cs="David"/>
+          <w:rtl/>
+        </w:rPr>
+      </w:pPr>
+    </w:p>
+    <w:p>
+      <w:pPr>
+        <w:pStyle w:val="numberig"/>
+        <w:numPr>
+          <w:ilvl w:val="0"/>
+          <w:numId w:val="0"/>
+        </w:numPr>
+        <w:bidi/>
+        <w:jc w:val="center"/>
+        <w:rPr>
+          <w:rFonts w:cs="David"/>
+          <w:rtl/>
+        </w:rPr>
+      </w:pPr>
+    </w:p>
+    <w:p>
+      <w:pPr>
+        <w:pStyle w:val="numberig"/>
+        <w:numPr>
+          <w:ilvl w:val="0"/>
+          <w:numId w:val="0"/>
+        </w:numPr>
+        <w:bidi/>
+        <w:jc w:val="center"/>
+        <w:rPr>
+          <w:rFonts w:cs="David"/>
+          <w:b/>
+          <w:bCs/>
+          <w:rtl/>
+        </w:rPr>
+      </w:pPr>
+      <w:r>
+        <w:rPr>
+          <w:rFonts w:ascii="Lucida Grande" w:hAnsi="Lucida Grande" w:cs="David" w:hint="cs"/>
           <w:b/>
           <w:bCs/>
           <w:sz w:val="52"/>
@@ -576,26 +635,27 @@
         <w:bidi/>
         <w:jc w:val="center"/>
         <w:rPr>
-          <w:rtl/>
-        </w:rPr>
-      </w:pPr>
-    </w:p>
-    <w:p>
-      <w:pPr>
-        <w:pStyle w:val="numberig"/>
-        <w:numPr>
-          <w:ilvl w:val="0"/>
-          <w:numId w:val="0"/>
-        </w:numPr>
-        <w:bidi/>
-        <w:jc w:val="center"/>
-        <w:rPr>
-          <w:rtl/>
-        </w:rPr>
-      </w:pPr>
-      <w:r>
-        <w:rPr>
-          <w:rFonts w:hint="cs"/>
+          <w:rFonts w:cs="David"/>
+          <w:rtl/>
+        </w:rPr>
+      </w:pPr>
+    </w:p>
+    <w:p>
+      <w:pPr>
+        <w:pStyle w:val="numberig"/>
+        <w:numPr>
+          <w:ilvl w:val="0"/>
+          <w:numId w:val="0"/>
+        </w:numPr>
+        <w:bidi/>
+        <w:jc w:val="center"/>
+        <w:rPr>
+          <w:rFonts w:cs="David"/>
+        </w:rPr>
+      </w:pPr>
+      <w:r>
+        <w:rPr>
+          <w:rFonts w:cs="David" w:hint="cs"/>
           <w:rtl/>
         </w:rPr>
         <w:t>העבודה נעשתה בבית הספר להנדסת חשמל</w:t>
@@ -611,19 +671,57 @@
         <w:bidi/>
         <w:jc w:val="center"/>
         <w:rPr>
-          <w:rtl/>
-        </w:rPr>
-      </w:pPr>
-      <w:r>
-        <w:rPr>
-          <w:rFonts w:hint="cs"/>
+          <w:rFonts w:cs="David" w:hint="cs"/>
+          <w:rtl/>
+        </w:rPr>
+      </w:pPr>
+      <w:r>
+        <w:rPr>
+          <w:rFonts w:cs="David" w:hint="cs"/>
+          <w:rtl/>
+        </w:rPr>
+        <w:t>במחלקה למערכות</w:t>
+      </w:r>
+    </w:p>
+    <w:p>
+      <w:pPr>
+        <w:pStyle w:val="numberig"/>
+        <w:numPr>
+          <w:ilvl w:val="0"/>
+          <w:numId w:val="0"/>
+        </w:numPr>
+        <w:bidi/>
+        <w:jc w:val="center"/>
+        <w:rPr>
+          <w:rFonts w:cs="David" w:hint="cs"/>
+          <w:rtl/>
+        </w:rPr>
+      </w:pPr>
+    </w:p>
+    <w:p>
+      <w:pPr>
+        <w:pStyle w:val="numberig"/>
+        <w:numPr>
+          <w:ilvl w:val="0"/>
+          <w:numId w:val="0"/>
+        </w:numPr>
+        <w:bidi/>
+        <w:jc w:val="center"/>
+        <w:rPr>
+          <w:rFonts w:cs="David"/>
+          <w:rtl/>
+        </w:rPr>
+      </w:pPr>
+      <w:r>
+        <w:rPr>
+          <w:rFonts w:cs="David" w:hint="cs"/>
           <w:rtl/>
         </w:rPr>
         <w:t xml:space="preserve">בהנחיית </w:t>
       </w:r>
       <w:r>
         <w:rPr>
-          <w:rFonts w:hint="cs"/>
+          <w:rFonts w:cs="David" w:hint="cs"/>
           <w:rtl/>
         </w:rPr>
         <w:t>פרופ' דנה רון וד"ר ראיד סעאבנה</w:t>
@@ -639,90 +737,97 @@
         <w:bidi/>
         <w:jc w:val="center"/>
         <w:rPr>
-          <w:rtl/>
-        </w:rPr>
-      </w:pPr>
-    </w:p>
-    <w:p>
-      <w:pPr>
-        <w:pStyle w:val="numberig"/>
-        <w:numPr>
-          <w:ilvl w:val="0"/>
-          <w:numId w:val="0"/>
-        </w:numPr>
-        <w:bidi/>
-        <w:jc w:val="center"/>
-        <w:rPr>
-          <w:rtl/>
-        </w:rPr>
-      </w:pPr>
-    </w:p>
-    <w:p>
-      <w:pPr>
-        <w:pStyle w:val="numberig"/>
-        <w:numPr>
-          <w:ilvl w:val="0"/>
-          <w:numId w:val="0"/>
-        </w:numPr>
-        <w:bidi/>
-        <w:jc w:val="center"/>
-        <w:rPr>
-          <w:rtl/>
-        </w:rPr>
-      </w:pPr>
-    </w:p>
-    <w:p>
-      <w:pPr>
-        <w:pStyle w:val="numberig"/>
-        <w:numPr>
-          <w:ilvl w:val="0"/>
-          <w:numId w:val="0"/>
-        </w:numPr>
-        <w:bidi/>
-        <w:jc w:val="center"/>
-        <w:rPr>
-          <w:rtl/>
-        </w:rPr>
-      </w:pPr>
-    </w:p>
-    <w:p>
-      <w:pPr>
-        <w:pStyle w:val="numberig"/>
-        <w:numPr>
-          <w:ilvl w:val="0"/>
-          <w:numId w:val="0"/>
-        </w:numPr>
-        <w:bidi/>
-        <w:jc w:val="center"/>
-        <w:rPr>
-          <w:rtl/>
-        </w:rPr>
-      </w:pPr>
-    </w:p>
-    <w:p>
-      <w:pPr>
-        <w:pStyle w:val="numberig"/>
-        <w:numPr>
-          <w:ilvl w:val="0"/>
-          <w:numId w:val="0"/>
-        </w:numPr>
-        <w:bidi/>
-        <w:jc w:val="center"/>
-        <w:rPr>
-          <w:rtl/>
-        </w:rPr>
-      </w:pPr>
-    </w:p>
-    <w:p>
-      <w:pPr>
-        <w:pStyle w:val="numberig"/>
-        <w:numPr>
-          <w:ilvl w:val="0"/>
-          <w:numId w:val="0"/>
-        </w:numPr>
-        <w:bidi/>
-        <w:jc w:val="center"/>
-        <w:rPr>
+          <w:rFonts w:cs="David"/>
+          <w:rtl/>
+        </w:rPr>
+      </w:pPr>
+    </w:p>
+    <w:p>
+      <w:pPr>
+        <w:pStyle w:val="numberig"/>
+        <w:numPr>
+          <w:ilvl w:val="0"/>
+          <w:numId w:val="0"/>
+        </w:numPr>
+        <w:bidi/>
+        <w:jc w:val="center"/>
+        <w:rPr>
+          <w:rFonts w:cs="David"/>
+          <w:rtl/>
+        </w:rPr>
+      </w:pPr>
+    </w:p>
+    <w:p>
+      <w:pPr>
+        <w:pStyle w:val="numberig"/>
+        <w:numPr>
+          <w:ilvl w:val="0"/>
+          <w:numId w:val="0"/>
+        </w:numPr>
+        <w:bidi/>
+        <w:jc w:val="center"/>
+        <w:rPr>
+          <w:rFonts w:cs="David"/>
+          <w:rtl/>
+        </w:rPr>
+      </w:pPr>
+    </w:p>
+    <w:p>
+      <w:pPr>
+        <w:pStyle w:val="numberig"/>
+        <w:numPr>
+          <w:ilvl w:val="0"/>
+          <w:numId w:val="0"/>
+        </w:numPr>
+        <w:bidi/>
+        <w:jc w:val="center"/>
+        <w:rPr>
+          <w:rFonts w:cs="David"/>
+          <w:rtl/>
+        </w:rPr>
+      </w:pPr>
+    </w:p>
+    <w:p>
+      <w:pPr>
+        <w:pStyle w:val="numberig"/>
+        <w:numPr>
+          <w:ilvl w:val="0"/>
+          <w:numId w:val="0"/>
+        </w:numPr>
+        <w:bidi/>
+        <w:jc w:val="center"/>
+        <w:rPr>
+          <w:rFonts w:cs="David"/>
+          <w:rtl/>
+        </w:rPr>
+      </w:pPr>
+    </w:p>
+    <w:p>
+      <w:pPr>
+        <w:pStyle w:val="numberig"/>
+        <w:numPr>
+          <w:ilvl w:val="0"/>
+          <w:numId w:val="0"/>
+        </w:numPr>
+        <w:bidi/>
+        <w:jc w:val="center"/>
+        <w:rPr>
+          <w:rFonts w:cs="David"/>
+          <w:rtl/>
+        </w:rPr>
+      </w:pPr>
+    </w:p>
+    <w:p>
+      <w:pPr>
+        <w:pStyle w:val="numberig"/>
+        <w:numPr>
+          <w:ilvl w:val="0"/>
+          <w:numId w:val="0"/>
+        </w:numPr>
+        <w:bidi/>
+        <w:jc w:val="center"/>
+        <w:rPr>
+          <w:rFonts w:cs="David"/>
           <w:rtl/>
         </w:rPr>
       </w:pPr>
@@ -732,7 +837,7 @@
       <w:bookmarkEnd w:id="1"/>
       <w:r>
         <w:rPr>
-          <w:rFonts w:hint="cs"/>
+          <w:rFonts w:cs="David" w:hint="cs"/>
           <w:rtl/>
         </w:rPr>
         <w:t xml:space="preserve">אייר </w:t>
@@ -741,13 +846,14 @@
       <w:bookmarkEnd w:id="3"/>
       <w:r>
         <w:rPr>
-          <w:rFonts w:hint="cs"/>
+          <w:rFonts w:cs="David" w:hint="cs"/>
           <w:rtl/>
         </w:rPr>
         <w:t>תשע"ד</w:t>
       </w:r>
       <w:r>
         <w:rPr>
+          <w:rFonts w:cs="David"/>
           <w:rtl/>
         </w:rPr>
         <w:br w:type="page"/>
@@ -763,6 +869,7 @@
         <w:bidi/>
         <w:jc w:val="center"/>
         <w:rPr>
+          <w:rFonts w:cs="David"/>
           <w:b/>
           <w:bCs/>
           <w:sz w:val="40"/>
@@ -772,7 +879,7 @@
       </w:pPr>
       <w:r>
         <w:rPr>
-          <w:rFonts w:hint="cs"/>
+          <w:rFonts w:cs="David" w:hint="cs"/>
           <w:b/>
           <w:bCs/>
           <w:sz w:val="40"/>
@@ -793,6 +900,7 @@
         <w:bidi/>
         <w:jc w:val="center"/>
         <w:rPr>
+          <w:rFonts w:cs="David"/>
           <w:b/>
           <w:bCs/>
           <w:sz w:val="36"/>
@@ -802,7 +910,7 @@
       </w:pPr>
       <w:r>
         <w:rPr>
-          <w:rFonts w:hint="cs"/>
+          <w:rFonts w:cs="David" w:hint="cs"/>
           <w:b/>
           <w:bCs/>
           <w:sz w:val="36"/>
@@ -822,6 +930,7 @@
         <w:bidi/>
         <w:jc w:val="center"/>
         <w:rPr>
+          <w:rFonts w:cs="David"/>
           <w:b/>
           <w:bCs/>
           <w:sz w:val="32"/>
@@ -831,7 +940,7 @@
       </w:pPr>
       <w:r>
         <w:rPr>
-          <w:rFonts w:hint="cs"/>
+          <w:rFonts w:cs="David" w:hint="cs"/>
           <w:b/>
           <w:bCs/>
           <w:sz w:val="32"/>
@@ -851,34 +960,82 @@
         <w:bidi/>
         <w:jc w:val="center"/>
         <w:rPr>
-          <w:rtl/>
-        </w:rPr>
-      </w:pPr>
-    </w:p>
-    <w:p>
-      <w:pPr>
-        <w:pStyle w:val="numberig"/>
-        <w:numPr>
-          <w:ilvl w:val="0"/>
-          <w:numId w:val="0"/>
-        </w:numPr>
-        <w:bidi/>
-        <w:jc w:val="center"/>
-        <w:rPr>
-          <w:rtl/>
-        </w:rPr>
-      </w:pPr>
-    </w:p>
-    <w:p>
-      <w:pPr>
-        <w:pStyle w:val="numberig"/>
-        <w:numPr>
-          <w:ilvl w:val="0"/>
-          <w:numId w:val="0"/>
-        </w:numPr>
-        <w:bidi/>
-        <w:jc w:val="center"/>
-        <w:rPr>
+          <w:rFonts w:cs="David"/>
+          <w:rtl/>
+        </w:rPr>
+      </w:pPr>
+    </w:p>
+    <w:p>
+      <w:pPr>
+        <w:pStyle w:val="numberig"/>
+        <w:numPr>
+          <w:ilvl w:val="0"/>
+          <w:numId w:val="0"/>
+        </w:numPr>
+        <w:bidi/>
+        <w:jc w:val="center"/>
+        <w:rPr>
+          <w:rFonts w:cs="David"/>
+          <w:rtl/>
+        </w:rPr>
+      </w:pPr>
+    </w:p>
+    <w:p>
+      <w:pPr>
+        <w:pStyle w:val="numberig"/>
+        <w:numPr>
+          <w:ilvl w:val="0"/>
+          <w:numId w:val="0"/>
+        </w:numPr>
+        <w:bidi/>
+        <w:jc w:val="center"/>
+        <w:rPr>
+          <w:rFonts w:cs="David"/>
+          <w:rtl/>
+        </w:rPr>
+      </w:pPr>
+    </w:p>
+    <w:p>
+      <w:pPr>
+        <w:pStyle w:val="numberig"/>
+        <w:numPr>
+          <w:ilvl w:val="0"/>
+          <w:numId w:val="0"/>
+        </w:numPr>
+        <w:bidi/>
+        <w:jc w:val="center"/>
+        <w:rPr>
+          <w:rFonts w:cs="David"/>
+          <w:rtl/>
+        </w:rPr>
+      </w:pPr>
+    </w:p>
+    <w:p>
+      <w:pPr>
+        <w:pStyle w:val="numberig"/>
+        <w:numPr>
+          <w:ilvl w:val="0"/>
+          <w:numId w:val="0"/>
+        </w:numPr>
+        <w:bidi/>
+        <w:jc w:val="center"/>
+        <w:rPr>
+          <w:rFonts w:cs="David"/>
+          <w:rtl/>
+        </w:rPr>
+      </w:pPr>
+    </w:p>
+    <w:p>
+      <w:pPr>
+        <w:pStyle w:val="numberig"/>
+        <w:numPr>
+          <w:ilvl w:val="0"/>
+          <w:numId w:val="0"/>
+        </w:numPr>
+        <w:bidi/>
+        <w:jc w:val="center"/>
+        <w:rPr>
+          <w:rFonts w:cs="David"/>
           <w:b/>
           <w:bCs/>
           <w:sz w:val="48"/>
@@ -888,7 +1045,7 @@
       </w:pPr>
       <w:r>
         <w:rPr>
-          <w:rFonts w:hint="cs"/>
+          <w:rFonts w:cs="David" w:hint="cs"/>
           <w:b/>
           <w:bCs/>
           <w:sz w:val="48"/>
@@ -899,6 +1056,7 @@
       </w:r>
       <w:r>
         <w:rPr>
+          <w:rFonts w:cs="David"/>
           <w:b/>
           <w:bCs/>
           <w:sz w:val="48"/>
@@ -908,7 +1066,7 @@
       </w:r>
       <w:r>
         <w:rPr>
-          <w:rFonts w:hint="cs"/>
+          <w:rFonts w:cs="David" w:hint="cs"/>
           <w:b/>
           <w:bCs/>
           <w:sz w:val="48"/>
@@ -928,61 +1086,65 @@
         <w:bidi/>
         <w:jc w:val="center"/>
         <w:rPr>
-          <w:rtl/>
-        </w:rPr>
-      </w:pPr>
-    </w:p>
-    <w:p>
-      <w:pPr>
-        <w:pStyle w:val="numberig"/>
-        <w:numPr>
-          <w:ilvl w:val="0"/>
-          <w:numId w:val="0"/>
-        </w:numPr>
-        <w:bidi/>
-        <w:jc w:val="center"/>
-        <w:rPr>
-          <w:rtl/>
-        </w:rPr>
-      </w:pPr>
-    </w:p>
-    <w:p>
-      <w:pPr>
-        <w:pStyle w:val="numberig"/>
-        <w:numPr>
-          <w:ilvl w:val="0"/>
-          <w:numId w:val="0"/>
-        </w:numPr>
-        <w:bidi/>
-        <w:jc w:val="center"/>
-        <w:rPr>
-          <w:rtl/>
-        </w:rPr>
-      </w:pPr>
-    </w:p>
-    <w:p>
-      <w:pPr>
-        <w:pStyle w:val="numberig"/>
-        <w:numPr>
-          <w:ilvl w:val="0"/>
-          <w:numId w:val="0"/>
-        </w:numPr>
-        <w:bidi/>
-        <w:jc w:val="center"/>
-        <w:rPr>
-          <w:rtl/>
-        </w:rPr>
-      </w:pPr>
-      <w:r>
-        <w:rPr>
-          <w:rFonts w:hint="cs"/>
+          <w:rFonts w:cs="David"/>
+          <w:rtl/>
+        </w:rPr>
+      </w:pPr>
+    </w:p>
+    <w:p>
+      <w:pPr>
+        <w:pStyle w:val="numberig"/>
+        <w:numPr>
+          <w:ilvl w:val="0"/>
+          <w:numId w:val="0"/>
+        </w:numPr>
+        <w:bidi/>
+        <w:jc w:val="center"/>
+        <w:rPr>
+          <w:rFonts w:cs="David"/>
+          <w:rtl/>
+        </w:rPr>
+      </w:pPr>
+    </w:p>
+    <w:p>
+      <w:pPr>
+        <w:pStyle w:val="numberig"/>
+        <w:numPr>
+          <w:ilvl w:val="0"/>
+          <w:numId w:val="0"/>
+        </w:numPr>
+        <w:bidi/>
+        <w:jc w:val="center"/>
+        <w:rPr>
+          <w:rFonts w:cs="David"/>
+          <w:rtl/>
+        </w:rPr>
+      </w:pPr>
+    </w:p>
+    <w:p>
+      <w:pPr>
+        <w:pStyle w:val="numberig"/>
+        <w:numPr>
+          <w:ilvl w:val="0"/>
+          <w:numId w:val="0"/>
+        </w:numPr>
+        <w:bidi/>
+        <w:jc w:val="center"/>
+        <w:rPr>
+          <w:rFonts w:cs="David"/>
+          <w:rtl/>
+        </w:rPr>
+      </w:pPr>
+      <w:r>
+        <w:rPr>
+          <w:rFonts w:cs="David" w:hint="cs"/>
           <w:rtl/>
         </w:rPr>
         <w:t xml:space="preserve">חיבור זה הוגש כעבודת מחקר לקראת </w:t>
       </w:r>
       <w:r>
         <w:rPr>
-          <w:rFonts w:hint="cs"/>
+          <w:rFonts w:cs="David" w:hint="cs"/>
           <w:rtl/>
         </w:rPr>
         <w:t>התואר "מוסמך אוניברסיטה" בהנדסת חשמל</w:t>
@@ -1000,12 +1162,13 @@
         <w:bidi/>
         <w:jc w:val="center"/>
         <w:rPr>
-          <w:rtl/>
-        </w:rPr>
-      </w:pPr>
-      <w:r>
-        <w:rPr>
-          <w:rFonts w:hint="cs"/>
+          <w:rFonts w:cs="David"/>
+          <w:rtl/>
+        </w:rPr>
+      </w:pPr>
+      <w:r>
+        <w:rPr>
+          <w:rFonts w:cs="David" w:hint="cs"/>
           <w:rtl/>
         </w:rPr>
         <w:t>על ידי</w:t>
@@ -1021,42 +1184,45 @@
         <w:bidi/>
         <w:jc w:val="center"/>
         <w:rPr>
-          <w:rtl/>
-        </w:rPr>
-      </w:pPr>
-    </w:p>
-    <w:p>
-      <w:pPr>
-        <w:pStyle w:val="numberig"/>
-        <w:numPr>
-          <w:ilvl w:val="0"/>
-          <w:numId w:val="0"/>
-        </w:numPr>
-        <w:bidi/>
-        <w:jc w:val="center"/>
-        <w:rPr>
-          <w:rtl/>
-        </w:rPr>
-      </w:pPr>
-    </w:p>
-    <w:p>
-      <w:pPr>
-        <w:pStyle w:val="numberig"/>
-        <w:numPr>
-          <w:ilvl w:val="0"/>
-          <w:numId w:val="0"/>
-        </w:numPr>
-        <w:bidi/>
-        <w:jc w:val="center"/>
-        <w:rPr>
-          <w:b/>
-          <w:bCs/>
-          <w:rtl/>
-        </w:rPr>
-      </w:pPr>
-      <w:r>
-        <w:rPr>
-          <w:rFonts w:ascii="Lucida Grande" w:hAnsi="Lucida Grande" w:hint="cs"/>
+          <w:rFonts w:cs="David"/>
+          <w:rtl/>
+        </w:rPr>
+      </w:pPr>
+    </w:p>
+    <w:p>
+      <w:pPr>
+        <w:pStyle w:val="numberig"/>
+        <w:numPr>
+          <w:ilvl w:val="0"/>
+          <w:numId w:val="0"/>
+        </w:numPr>
+        <w:bidi/>
+        <w:jc w:val="center"/>
+        <w:rPr>
+          <w:rFonts w:cs="David"/>
+          <w:rtl/>
+        </w:rPr>
+      </w:pPr>
+    </w:p>
+    <w:p>
+      <w:pPr>
+        <w:pStyle w:val="numberig"/>
+        <w:numPr>
+          <w:ilvl w:val="0"/>
+          <w:numId w:val="0"/>
+        </w:numPr>
+        <w:bidi/>
+        <w:jc w:val="center"/>
+        <w:rPr>
+          <w:rFonts w:cs="David"/>
+          <w:b/>
+          <w:bCs/>
+          <w:rtl/>
+        </w:rPr>
+      </w:pPr>
+      <w:r>
+        <w:rPr>
+          <w:rFonts w:ascii="Lucida Grande" w:hAnsi="Lucida Grande" w:cs="David" w:hint="cs"/>
           <w:b/>
           <w:bCs/>
           <w:sz w:val="52"/>
@@ -1076,116 +1242,188 @@
         <w:bidi/>
         <w:jc w:val="center"/>
         <w:rPr>
-          <w:rtl/>
-        </w:rPr>
-      </w:pPr>
-    </w:p>
-    <w:p>
-      <w:pPr>
-        <w:pStyle w:val="numberig"/>
-        <w:numPr>
-          <w:ilvl w:val="0"/>
-          <w:numId w:val="0"/>
-        </w:numPr>
-        <w:bidi/>
-        <w:jc w:val="center"/>
-        <w:rPr>
-          <w:rtl/>
-        </w:rPr>
-      </w:pPr>
-    </w:p>
-    <w:p>
-      <w:pPr>
-        <w:pStyle w:val="numberig"/>
-        <w:numPr>
-          <w:ilvl w:val="0"/>
-          <w:numId w:val="0"/>
-        </w:numPr>
-        <w:bidi/>
-        <w:jc w:val="center"/>
-        <w:rPr>
-          <w:rtl/>
-        </w:rPr>
-      </w:pPr>
-    </w:p>
-    <w:p>
-      <w:pPr>
-        <w:pStyle w:val="numberig"/>
-        <w:numPr>
-          <w:ilvl w:val="0"/>
-          <w:numId w:val="0"/>
-        </w:numPr>
-        <w:bidi/>
-        <w:jc w:val="center"/>
-        <w:rPr>
-          <w:rtl/>
-        </w:rPr>
-      </w:pPr>
-    </w:p>
-    <w:p>
-      <w:pPr>
-        <w:pStyle w:val="numberig"/>
-        <w:numPr>
-          <w:ilvl w:val="0"/>
-          <w:numId w:val="0"/>
-        </w:numPr>
-        <w:bidi/>
-        <w:jc w:val="center"/>
-        <w:rPr>
-          <w:rtl/>
-        </w:rPr>
-      </w:pPr>
-    </w:p>
-    <w:p>
-      <w:pPr>
-        <w:pStyle w:val="numberig"/>
-        <w:numPr>
-          <w:ilvl w:val="0"/>
-          <w:numId w:val="0"/>
-        </w:numPr>
-        <w:bidi/>
-        <w:jc w:val="center"/>
-        <w:rPr>
-          <w:rtl/>
-        </w:rPr>
-      </w:pPr>
-    </w:p>
-    <w:p>
-      <w:pPr>
-        <w:pStyle w:val="numberig"/>
-        <w:numPr>
-          <w:ilvl w:val="0"/>
-          <w:numId w:val="0"/>
-        </w:numPr>
-        <w:bidi/>
-        <w:jc w:val="center"/>
-        <w:rPr>
-          <w:rtl/>
-        </w:rPr>
-      </w:pPr>
-    </w:p>
-    <w:p>
-      <w:pPr>
-        <w:pStyle w:val="numberig"/>
-        <w:numPr>
-          <w:ilvl w:val="0"/>
-          <w:numId w:val="0"/>
-        </w:numPr>
-        <w:bidi/>
-        <w:jc w:val="center"/>
-        <w:rPr>
-          <w:rtl/>
-        </w:rPr>
-      </w:pPr>
-      <w:r>
-        <w:rPr>
-          <w:rFonts w:hint="cs"/>
+          <w:rFonts w:cs="David"/>
+          <w:rtl/>
+        </w:rPr>
+      </w:pPr>
+    </w:p>
+    <w:p>
+      <w:pPr>
+        <w:pStyle w:val="numberig"/>
+        <w:numPr>
+          <w:ilvl w:val="0"/>
+          <w:numId w:val="0"/>
+        </w:numPr>
+        <w:bidi/>
+        <w:jc w:val="center"/>
+        <w:rPr>
+          <w:rFonts w:cs="David"/>
+          <w:rtl/>
+        </w:rPr>
+      </w:pPr>
+    </w:p>
+    <w:p>
+      <w:pPr>
+        <w:pStyle w:val="numberig"/>
+        <w:numPr>
+          <w:ilvl w:val="0"/>
+          <w:numId w:val="0"/>
+        </w:numPr>
+        <w:bidi/>
+        <w:jc w:val="center"/>
+        <w:rPr>
+          <w:rFonts w:cs="David"/>
+          <w:rtl/>
+        </w:rPr>
+      </w:pPr>
+    </w:p>
+    <w:p>
+      <w:pPr>
+        <w:pStyle w:val="numberig"/>
+        <w:numPr>
+          <w:ilvl w:val="0"/>
+          <w:numId w:val="0"/>
+        </w:numPr>
+        <w:bidi/>
+        <w:jc w:val="center"/>
+        <w:rPr>
+          <w:rFonts w:cs="David"/>
+        </w:rPr>
+      </w:pPr>
+    </w:p>
+    <w:p>
+      <w:pPr>
+        <w:pStyle w:val="numberig"/>
+        <w:numPr>
+          <w:ilvl w:val="0"/>
+          <w:numId w:val="0"/>
+        </w:numPr>
+        <w:bidi/>
+        <w:jc w:val="center"/>
+        <w:rPr>
+          <w:rFonts w:cs="David"/>
+        </w:rPr>
+      </w:pPr>
+    </w:p>
+    <w:p>
+      <w:pPr>
+        <w:pStyle w:val="numberig"/>
+        <w:numPr>
+          <w:ilvl w:val="0"/>
+          <w:numId w:val="0"/>
+        </w:numPr>
+        <w:bidi/>
+        <w:jc w:val="center"/>
+        <w:rPr>
+          <w:rFonts w:cs="David"/>
+          <w:rtl/>
+        </w:rPr>
+      </w:pPr>
+    </w:p>
+    <w:p>
+      <w:pPr>
+        <w:pStyle w:val="numberig"/>
+        <w:numPr>
+          <w:ilvl w:val="0"/>
+          <w:numId w:val="0"/>
+        </w:numPr>
+        <w:bidi/>
+        <w:jc w:val="center"/>
+        <w:rPr>
+          <w:rFonts w:cs="David"/>
+          <w:rtl/>
+        </w:rPr>
+      </w:pPr>
+    </w:p>
+    <w:p>
+      <w:pPr>
+        <w:pStyle w:val="numberig"/>
+        <w:numPr>
+          <w:ilvl w:val="0"/>
+          <w:numId w:val="0"/>
+        </w:numPr>
+        <w:bidi/>
+        <w:jc w:val="center"/>
+        <w:rPr>
+          <w:rFonts w:cs="David"/>
+          <w:rtl/>
+        </w:rPr>
+      </w:pPr>
+    </w:p>
+    <w:p>
+      <w:pPr>
+        <w:pStyle w:val="numberig"/>
+        <w:numPr>
+          <w:ilvl w:val="0"/>
+          <w:numId w:val="0"/>
+        </w:numPr>
+        <w:bidi/>
+        <w:jc w:val="center"/>
+        <w:rPr>
+          <w:rFonts w:cs="David"/>
+          <w:rtl/>
+        </w:rPr>
+      </w:pPr>
+    </w:p>
+    <w:p>
+      <w:pPr>
+        <w:pStyle w:val="numberig"/>
+        <w:numPr>
+          <w:ilvl w:val="0"/>
+          <w:numId w:val="0"/>
+        </w:numPr>
+        <w:bidi/>
+        <w:jc w:val="center"/>
+        <w:rPr>
+          <w:rFonts w:cs="David"/>
+          <w:rtl/>
+        </w:rPr>
+      </w:pPr>
+    </w:p>
+    <w:p>
+      <w:pPr>
+        <w:pStyle w:val="numberig"/>
+        <w:numPr>
+          <w:ilvl w:val="0"/>
+          <w:numId w:val="0"/>
+        </w:numPr>
+        <w:bidi/>
+        <w:jc w:val="center"/>
+        <w:rPr>
+          <w:rFonts w:cs="David"/>
+          <w:rtl/>
+        </w:rPr>
+      </w:pPr>
+    </w:p>
+    <w:p>
+      <w:pPr>
+        <w:pStyle w:val="numberig"/>
+        <w:numPr>
+          <w:ilvl w:val="0"/>
+          <w:numId w:val="0"/>
+        </w:numPr>
+        <w:bidi/>
+        <w:jc w:val="center"/>
+        <w:rPr>
+          <w:rFonts w:cs="David"/>
+          <w:rtl/>
+        </w:rPr>
+      </w:pPr>
+      <w:r>
+        <w:rPr>
+          <w:rFonts w:cs="David" w:hint="cs"/>
           <w:rtl/>
         </w:rPr>
         <w:t>אייר תשע"ד</w:t>
       </w:r>
     </w:p>
-    <w:p/>
+    <w:p>
+      <w:pPr>
+        <w:rPr>
+          <w:rFonts w:cs="David"/>
+        </w:rPr>
+      </w:pPr>
+    </w:p>
     <w:sectPr>
       <w:pgSz w:w="11906" w:h="16838"/>
       <w:pgMar w:top="1440" w:right="1800" w:bottom="1440" w:left="1800" w:header="708" w:footer="708" w:gutter="0"/>

</xml_diff>

<commit_message>
Thesis - hebrew section, characters classification results and candidates re-scoring
</commit_message>
<xml_diff>
--- a/Thesis/Thesis Latex/תקציר ושער בעברית.docx
+++ b/Thesis/Thesis Latex/תקציר ושער בעברית.docx
@@ -12,11 +12,11 @@
         <w:bidi/>
         <w:jc w:val="center"/>
         <w:rPr>
-          <w:rFonts w:cs="David"/>
+          <w:rFonts w:asciiTheme="minorHAnsi" w:hAnsiTheme="minorHAnsi" w:cs="David"/>
           <w:b/>
           <w:bCs/>
-          <w:sz w:val="28"/>
-          <w:szCs w:val="28"/>
+          <w:sz w:val="32"/>
+          <w:szCs w:val="32"/>
           <w:rtl/>
         </w:rPr>
       </w:pPr>
@@ -24,11 +24,11 @@
       <w:bookmarkStart w:id="1" w:name="OLE_LINK104"/>
       <w:r>
         <w:rPr>
-          <w:rFonts w:cs="David" w:hint="cs"/>
+          <w:rFonts w:ascii="Arial" w:hAnsi="Arial" w:cs="David" w:hint="cs"/>
           <w:b/>
           <w:bCs/>
-          <w:sz w:val="28"/>
-          <w:szCs w:val="28"/>
+          <w:sz w:val="32"/>
+          <w:szCs w:val="32"/>
           <w:rtl/>
         </w:rPr>
         <w:t>תקציר</w:t>
@@ -36,19 +36,3333 @@
     </w:p>
     <w:p>
       <w:pPr>
-        <w:pStyle w:val="numberig"/>
-        <w:numPr>
-          <w:ilvl w:val="0"/>
-          <w:numId w:val="0"/>
-        </w:numPr>
-        <w:bidi/>
-        <w:jc w:val="center"/>
-        <w:rPr>
-          <w:rFonts w:cs="David"/>
+        <w:shd w:val="clear" w:color="auto" w:fill="FFFFFF"/>
+        <w:tabs>
+          <w:tab w:val="left" w:pos="916"/>
+          <w:tab w:val="left" w:pos="1832"/>
+          <w:tab w:val="left" w:pos="2748"/>
+          <w:tab w:val="left" w:pos="3664"/>
+          <w:tab w:val="left" w:pos="4580"/>
+          <w:tab w:val="left" w:pos="5496"/>
+          <w:tab w:val="left" w:pos="6412"/>
+          <w:tab w:val="left" w:pos="7328"/>
+          <w:tab w:val="left" w:pos="8244"/>
+          <w:tab w:val="left" w:pos="9160"/>
+          <w:tab w:val="left" w:pos="10076"/>
+          <w:tab w:val="left" w:pos="10992"/>
+          <w:tab w:val="left" w:pos="11908"/>
+          <w:tab w:val="left" w:pos="12824"/>
+          <w:tab w:val="left" w:pos="13740"/>
+          <w:tab w:val="left" w:pos="14656"/>
+        </w:tabs>
+        <w:spacing w:after="0" w:line="240" w:lineRule="auto"/>
+        <w:jc w:val="both"/>
+        <w:rPr>
+          <w:color w:val="000000"/>
+        </w:rPr>
+      </w:pPr>
+    </w:p>
+    <w:p>
+      <w:pPr>
+        <w:shd w:val="clear" w:color="auto" w:fill="FFFFFF"/>
+        <w:tabs>
+          <w:tab w:val="left" w:pos="916"/>
+          <w:tab w:val="left" w:pos="1832"/>
+          <w:tab w:val="left" w:pos="2748"/>
+          <w:tab w:val="left" w:pos="3664"/>
+          <w:tab w:val="left" w:pos="4580"/>
+          <w:tab w:val="left" w:pos="5496"/>
+          <w:tab w:val="left" w:pos="6412"/>
+          <w:tab w:val="left" w:pos="7328"/>
+          <w:tab w:val="left" w:pos="8244"/>
+          <w:tab w:val="left" w:pos="9160"/>
+          <w:tab w:val="left" w:pos="10076"/>
+          <w:tab w:val="left" w:pos="10992"/>
+          <w:tab w:val="left" w:pos="11908"/>
+          <w:tab w:val="left" w:pos="12824"/>
+          <w:tab w:val="left" w:pos="13740"/>
+          <w:tab w:val="left" w:pos="14656"/>
+        </w:tabs>
+        <w:spacing w:after="0" w:line="240" w:lineRule="auto"/>
+        <w:jc w:val="both"/>
+        <w:rPr>
+          <w:rFonts w:ascii="Arial" w:eastAsia="Times New Roman" w:hAnsi="Arial" w:cs="David"/>
+          <w:color w:val="212121"/>
+          <w:sz w:val="28"/>
+          <w:szCs w:val="28"/>
+          <w:rtl/>
+        </w:rPr>
+      </w:pPr>
+      <w:r>
+        <w:rPr>
+          <w:rFonts w:ascii="Arial" w:eastAsia="Times New Roman" w:hAnsi="Arial" w:cs="David" w:hint="cs"/>
+          <w:color w:val="212121"/>
+          <w:sz w:val="28"/>
+          <w:szCs w:val="28"/>
+          <w:rtl/>
+        </w:rPr>
+        <w:t xml:space="preserve">למרות </w:t>
+      </w:r>
+      <w:r>
+        <w:rPr>
+          <w:rFonts w:ascii="Arial" w:eastAsia="Times New Roman" w:hAnsi="Arial" w:cs="David" w:hint="cs"/>
+          <w:color w:val="212121"/>
+          <w:sz w:val="28"/>
+          <w:szCs w:val="28"/>
+          <w:rtl/>
+        </w:rPr>
+        <w:t xml:space="preserve">תחזית ארוכת הטווח שמחשבים יחליפו בצורה מוחלטת כתב יד בכל צורותיו, השימוש בדף </w:t>
+      </w:r>
+      <w:r>
+        <w:rPr>
+          <w:rFonts w:ascii="Arial" w:eastAsia="Times New Roman" w:hAnsi="Arial" w:cs="David" w:hint="cs"/>
+          <w:color w:val="212121"/>
+          <w:sz w:val="28"/>
+          <w:szCs w:val="28"/>
+          <w:rtl/>
+        </w:rPr>
+        <w:t>ועט עודנם נפוצים</w:t>
+      </w:r>
+      <w:r>
+        <w:rPr>
+          <w:rFonts w:ascii="Arial" w:eastAsia="Times New Roman" w:hAnsi="Arial" w:cs="David" w:hint="cs"/>
+          <w:color w:val="212121"/>
+          <w:sz w:val="28"/>
+          <w:szCs w:val="28"/>
+          <w:rtl/>
+        </w:rPr>
+        <w:t xml:space="preserve"> לה</w:t>
+      </w:r>
+      <w:r>
+        <w:rPr>
+          <w:rFonts w:ascii="Arial" w:eastAsia="Times New Roman" w:hAnsi="Arial" w:cs="David" w:hint="cs"/>
+          <w:color w:val="212121"/>
+          <w:sz w:val="28"/>
+          <w:szCs w:val="28"/>
+          <w:rtl/>
+        </w:rPr>
+        <w:t>ע</w:t>
+      </w:r>
+      <w:r>
+        <w:rPr>
+          <w:rFonts w:ascii="Arial" w:eastAsia="Times New Roman" w:hAnsi="Arial" w:cs="David" w:hint="cs"/>
+          <w:color w:val="212121"/>
+          <w:sz w:val="28"/>
+          <w:szCs w:val="28"/>
+          <w:rtl/>
+        </w:rPr>
+        <w:t>ברת אינפורמציה</w:t>
+      </w:r>
+      <w:r>
+        <w:rPr>
+          <w:rFonts w:ascii="Arial" w:eastAsia="Times New Roman" w:hAnsi="Arial" w:cs="David" w:hint="cs"/>
+          <w:color w:val="212121"/>
+          <w:sz w:val="28"/>
+          <w:szCs w:val="28"/>
+          <w:rtl/>
+        </w:rPr>
+        <w:t xml:space="preserve"> </w:t>
+      </w:r>
+      <w:r>
+        <w:rPr>
+          <w:rFonts w:ascii="Arial" w:eastAsia="Times New Roman" w:hAnsi="Arial" w:cs="David" w:hint="cs"/>
+          <w:color w:val="212121"/>
+          <w:sz w:val="28"/>
+          <w:szCs w:val="28"/>
+          <w:rtl/>
+        </w:rPr>
+        <w:t>בחיי היום-יום.</w:t>
+      </w:r>
+    </w:p>
+    <w:p>
+      <w:pPr>
+        <w:shd w:val="clear" w:color="auto" w:fill="FFFFFF"/>
+        <w:tabs>
+          <w:tab w:val="left" w:pos="916"/>
+          <w:tab w:val="left" w:pos="1832"/>
+          <w:tab w:val="left" w:pos="2748"/>
+          <w:tab w:val="left" w:pos="3664"/>
+          <w:tab w:val="left" w:pos="4580"/>
+          <w:tab w:val="left" w:pos="5496"/>
+          <w:tab w:val="left" w:pos="6412"/>
+          <w:tab w:val="left" w:pos="7328"/>
+          <w:tab w:val="left" w:pos="8244"/>
+          <w:tab w:val="left" w:pos="9160"/>
+          <w:tab w:val="left" w:pos="10076"/>
+          <w:tab w:val="left" w:pos="10992"/>
+          <w:tab w:val="left" w:pos="11908"/>
+          <w:tab w:val="left" w:pos="12824"/>
+          <w:tab w:val="left" w:pos="13740"/>
+          <w:tab w:val="left" w:pos="14656"/>
+        </w:tabs>
+        <w:spacing w:after="0" w:line="240" w:lineRule="auto"/>
+        <w:jc w:val="both"/>
+        <w:rPr>
+          <w:rFonts w:ascii="Arial" w:eastAsia="Times New Roman" w:hAnsi="Arial" w:cs="David"/>
+          <w:color w:val="212121"/>
+          <w:sz w:val="28"/>
+          <w:szCs w:val="28"/>
+          <w:rtl/>
+        </w:rPr>
+      </w:pPr>
+      <w:r>
+        <w:rPr>
+          <w:rFonts w:ascii="Arial" w:eastAsia="Times New Roman" w:hAnsi="Arial" w:cs="David" w:hint="cs"/>
+          <w:color w:val="212121"/>
+          <w:sz w:val="28"/>
+          <w:szCs w:val="28"/>
+          <w:rtl/>
+        </w:rPr>
+        <w:t xml:space="preserve">המרת כתב </w:t>
+      </w:r>
+      <w:r>
+        <w:rPr>
+          <w:rFonts w:ascii="Arial" w:eastAsia="Times New Roman" w:hAnsi="Arial" w:cs="David" w:hint="cs"/>
+          <w:color w:val="212121"/>
+          <w:sz w:val="28"/>
+          <w:szCs w:val="28"/>
+          <w:rtl/>
+        </w:rPr>
+        <w:t>ה</w:t>
+      </w:r>
+      <w:r>
+        <w:rPr>
+          <w:rFonts w:ascii="Arial" w:eastAsia="Times New Roman" w:hAnsi="Arial" w:cs="David" w:hint="cs"/>
+          <w:color w:val="212121"/>
+          <w:sz w:val="28"/>
+          <w:szCs w:val="28"/>
+          <w:rtl/>
+        </w:rPr>
+        <w:t>יד ל</w:t>
+      </w:r>
+      <w:r>
+        <w:rPr>
+          <w:rFonts w:ascii="Arial" w:eastAsia="Times New Roman" w:hAnsi="Arial" w:cs="David" w:hint="cs"/>
+          <w:color w:val="212121"/>
+          <w:sz w:val="28"/>
+          <w:szCs w:val="28"/>
+          <w:rtl/>
+        </w:rPr>
+        <w:t xml:space="preserve">צורה דיגיטלית טומנת בחובה יתרונות רבים. </w:t>
+      </w:r>
+    </w:p>
+    <w:p>
+      <w:pPr>
+        <w:shd w:val="clear" w:color="auto" w:fill="FFFFFF"/>
+        <w:tabs>
+          <w:tab w:val="left" w:pos="916"/>
+          <w:tab w:val="left" w:pos="1832"/>
+          <w:tab w:val="left" w:pos="2748"/>
+          <w:tab w:val="left" w:pos="3664"/>
+          <w:tab w:val="left" w:pos="4580"/>
+          <w:tab w:val="left" w:pos="5496"/>
+          <w:tab w:val="left" w:pos="6412"/>
+          <w:tab w:val="left" w:pos="7328"/>
+          <w:tab w:val="left" w:pos="8244"/>
+          <w:tab w:val="left" w:pos="9160"/>
+          <w:tab w:val="left" w:pos="10076"/>
+          <w:tab w:val="left" w:pos="10992"/>
+          <w:tab w:val="left" w:pos="11908"/>
+          <w:tab w:val="left" w:pos="12824"/>
+          <w:tab w:val="left" w:pos="13740"/>
+          <w:tab w:val="left" w:pos="14656"/>
+        </w:tabs>
+        <w:spacing w:after="0" w:line="240" w:lineRule="auto"/>
+        <w:jc w:val="both"/>
+        <w:rPr>
+          <w:rFonts w:ascii="Arial" w:eastAsia="Times New Roman" w:hAnsi="Arial" w:cs="David"/>
+          <w:color w:val="212121"/>
+          <w:sz w:val="28"/>
+          <w:szCs w:val="28"/>
+          <w:rtl/>
+        </w:rPr>
+      </w:pPr>
+      <w:r>
+        <w:rPr>
+          <w:rFonts w:ascii="Arial" w:eastAsia="Times New Roman" w:hAnsi="Arial" w:cs="David" w:hint="cs"/>
+          <w:color w:val="212121"/>
+          <w:sz w:val="28"/>
+          <w:szCs w:val="28"/>
+          <w:rtl/>
+        </w:rPr>
+        <w:t>טקסט ממחושב לא רק מאפשר שיכפול יעיל אלא יכולות עיבוד נרחבות כגון, עריכה חיפוש, מיון, שיתוף וכו'.</w:t>
+      </w:r>
+    </w:p>
+    <w:p>
+      <w:pPr>
+        <w:shd w:val="clear" w:color="auto" w:fill="FFFFFF"/>
+        <w:tabs>
+          <w:tab w:val="left" w:pos="916"/>
+          <w:tab w:val="left" w:pos="1832"/>
+          <w:tab w:val="left" w:pos="2748"/>
+          <w:tab w:val="left" w:pos="3664"/>
+          <w:tab w:val="left" w:pos="4580"/>
+          <w:tab w:val="left" w:pos="5496"/>
+          <w:tab w:val="left" w:pos="6412"/>
+          <w:tab w:val="left" w:pos="7328"/>
+          <w:tab w:val="left" w:pos="8244"/>
+          <w:tab w:val="left" w:pos="9160"/>
+          <w:tab w:val="left" w:pos="10076"/>
+          <w:tab w:val="left" w:pos="10992"/>
+          <w:tab w:val="left" w:pos="11908"/>
+          <w:tab w:val="left" w:pos="12824"/>
+          <w:tab w:val="left" w:pos="13740"/>
+          <w:tab w:val="left" w:pos="14656"/>
+        </w:tabs>
+        <w:spacing w:after="0" w:line="240" w:lineRule="auto"/>
+        <w:jc w:val="both"/>
+        <w:rPr>
+          <w:rFonts w:ascii="Arial" w:eastAsia="Times New Roman" w:hAnsi="Arial" w:cs="David"/>
+          <w:color w:val="212121"/>
+          <w:sz w:val="28"/>
+          <w:szCs w:val="28"/>
+          <w:rtl/>
+        </w:rPr>
+      </w:pPr>
+    </w:p>
+    <w:p>
+      <w:pPr>
+        <w:shd w:val="clear" w:color="auto" w:fill="FFFFFF"/>
+        <w:tabs>
+          <w:tab w:val="left" w:pos="916"/>
+          <w:tab w:val="left" w:pos="1832"/>
+          <w:tab w:val="left" w:pos="2748"/>
+          <w:tab w:val="left" w:pos="3664"/>
+          <w:tab w:val="left" w:pos="4580"/>
+          <w:tab w:val="left" w:pos="5496"/>
+          <w:tab w:val="left" w:pos="6412"/>
+          <w:tab w:val="left" w:pos="7328"/>
+          <w:tab w:val="left" w:pos="8244"/>
+          <w:tab w:val="left" w:pos="9160"/>
+          <w:tab w:val="left" w:pos="10076"/>
+          <w:tab w:val="left" w:pos="10992"/>
+          <w:tab w:val="left" w:pos="11908"/>
+          <w:tab w:val="left" w:pos="12824"/>
+          <w:tab w:val="left" w:pos="13740"/>
+          <w:tab w:val="left" w:pos="14656"/>
+        </w:tabs>
+        <w:spacing w:after="0" w:line="240" w:lineRule="auto"/>
+        <w:jc w:val="both"/>
+        <w:rPr>
+          <w:rFonts w:eastAsia="Times New Roman" w:cs="David"/>
+          <w:color w:val="212121"/>
+          <w:sz w:val="28"/>
+          <w:szCs w:val="28"/>
+        </w:rPr>
+      </w:pPr>
+      <w:r>
+        <w:rPr>
+          <w:rFonts w:ascii="Arial" w:eastAsia="Times New Roman" w:hAnsi="Arial" w:cs="David" w:hint="cs"/>
+          <w:color w:val="212121"/>
+          <w:sz w:val="28"/>
+          <w:szCs w:val="28"/>
+          <w:rtl/>
+        </w:rPr>
+        <w:t>בעית זיהוי כתב-יד בשפה הערבית</w:t>
+      </w:r>
+      <w:r>
+        <w:rPr>
+          <w:rFonts w:eastAsia="Times New Roman" w:cs="David"/>
+          <w:color w:val="212121"/>
+          <w:sz w:val="28"/>
+          <w:szCs w:val="28"/>
+          <w:rtl/>
+        </w:rPr>
+        <w:t xml:space="preserve"> </w:t>
+      </w:r>
+      <w:r>
+        <w:rPr>
+          <w:rFonts w:ascii="Arial" w:eastAsia="Times New Roman" w:hAnsi="Arial" w:cs="David" w:hint="cs"/>
+          <w:color w:val="212121"/>
+          <w:sz w:val="28"/>
+          <w:szCs w:val="28"/>
+          <w:rtl/>
+        </w:rPr>
+        <w:t>בצורה</w:t>
+      </w:r>
+      <w:r>
+        <w:rPr>
+          <w:rFonts w:eastAsia="Times New Roman" w:cs="David"/>
+          <w:color w:val="212121"/>
+          <w:sz w:val="28"/>
+          <w:szCs w:val="28"/>
+          <w:rtl/>
+        </w:rPr>
+        <w:t xml:space="preserve"> </w:t>
+      </w:r>
+      <w:r>
+        <w:rPr>
+          <w:rFonts w:ascii="Arial" w:eastAsia="Times New Roman" w:hAnsi="Arial" w:cs="David" w:hint="cs"/>
+          <w:color w:val="212121"/>
+          <w:sz w:val="28"/>
+          <w:szCs w:val="28"/>
+          <w:rtl/>
+        </w:rPr>
+        <w:t>יעילה</w:t>
+      </w:r>
+      <w:r>
+        <w:rPr>
+          <w:rFonts w:eastAsia="Times New Roman" w:cs="David"/>
+          <w:color w:val="212121"/>
+          <w:sz w:val="28"/>
+          <w:szCs w:val="28"/>
+          <w:rtl/>
+        </w:rPr>
+        <w:t xml:space="preserve"> </w:t>
+      </w:r>
+      <w:r>
+        <w:rPr>
+          <w:rFonts w:ascii="Arial" w:eastAsia="Times New Roman" w:hAnsi="Arial" w:cs="David" w:hint="cs"/>
+          <w:color w:val="212121"/>
+          <w:sz w:val="28"/>
+          <w:szCs w:val="28"/>
+          <w:rtl/>
+        </w:rPr>
+        <w:t>נחשב</w:t>
+      </w:r>
+      <w:r>
+        <w:rPr>
+          <w:rFonts w:eastAsia="Times New Roman" w:cs="David"/>
+          <w:color w:val="212121"/>
+          <w:sz w:val="28"/>
+          <w:szCs w:val="28"/>
+          <w:rtl/>
+        </w:rPr>
+        <w:t xml:space="preserve"> </w:t>
+      </w:r>
+      <w:r>
+        <w:rPr>
+          <w:rFonts w:ascii="Arial" w:eastAsia="Times New Roman" w:hAnsi="Arial" w:cs="David" w:hint="cs"/>
+          <w:color w:val="212121"/>
+          <w:sz w:val="28"/>
+          <w:szCs w:val="28"/>
+          <w:rtl/>
+        </w:rPr>
+        <w:t>לבעיה</w:t>
+      </w:r>
+      <w:r>
+        <w:rPr>
+          <w:rFonts w:eastAsia="Times New Roman" w:cs="David"/>
+          <w:color w:val="212121"/>
+          <w:sz w:val="28"/>
+          <w:szCs w:val="28"/>
+          <w:rtl/>
+        </w:rPr>
+        <w:t xml:space="preserve"> </w:t>
+      </w:r>
+      <w:r>
+        <w:rPr>
+          <w:rFonts w:ascii="Arial" w:eastAsia="Times New Roman" w:hAnsi="Arial" w:cs="David" w:hint="cs"/>
+          <w:color w:val="212121"/>
+          <w:sz w:val="28"/>
+          <w:szCs w:val="28"/>
+          <w:rtl/>
+        </w:rPr>
+        <w:t>מאתגרת</w:t>
+      </w:r>
+      <w:r>
+        <w:rPr>
+          <w:rFonts w:eastAsia="Times New Roman" w:cs="David"/>
+          <w:color w:val="212121"/>
+          <w:sz w:val="28"/>
+          <w:szCs w:val="28"/>
+          <w:rtl/>
+        </w:rPr>
+        <w:t xml:space="preserve"> </w:t>
+      </w:r>
+      <w:r>
+        <w:rPr>
+          <w:rFonts w:ascii="Arial" w:eastAsia="Times New Roman" w:hAnsi="Arial" w:cs="David" w:hint="cs"/>
+          <w:color w:val="212121"/>
+          <w:sz w:val="28"/>
+          <w:szCs w:val="28"/>
+          <w:rtl/>
+        </w:rPr>
+        <w:t>וזאת</w:t>
+      </w:r>
+      <w:r>
+        <w:rPr>
+          <w:rFonts w:eastAsia="Times New Roman" w:cs="David"/>
+          <w:color w:val="212121"/>
+          <w:sz w:val="28"/>
+          <w:szCs w:val="28"/>
+          <w:rtl/>
+        </w:rPr>
+        <w:t xml:space="preserve"> </w:t>
+      </w:r>
+      <w:r>
+        <w:rPr>
+          <w:rFonts w:eastAsia="Times New Roman" w:cs="David" w:hint="cs"/>
+          <w:color w:val="212121"/>
+          <w:sz w:val="28"/>
+          <w:szCs w:val="28"/>
+          <w:rtl/>
+        </w:rPr>
+        <w:t>מאחר והשפה הערבית נכתבת בצורה מחוברת.</w:t>
+      </w:r>
+    </w:p>
+    <w:p>
+      <w:pPr>
+        <w:shd w:val="clear" w:color="auto" w:fill="FFFFFF"/>
+        <w:tabs>
+          <w:tab w:val="left" w:pos="916"/>
+          <w:tab w:val="left" w:pos="1832"/>
+          <w:tab w:val="left" w:pos="2748"/>
+          <w:tab w:val="left" w:pos="3664"/>
+          <w:tab w:val="left" w:pos="4580"/>
+          <w:tab w:val="left" w:pos="5496"/>
+          <w:tab w:val="left" w:pos="6412"/>
+          <w:tab w:val="left" w:pos="7328"/>
+          <w:tab w:val="left" w:pos="8244"/>
+          <w:tab w:val="left" w:pos="9160"/>
+          <w:tab w:val="left" w:pos="10076"/>
+          <w:tab w:val="left" w:pos="10992"/>
+          <w:tab w:val="left" w:pos="11908"/>
+          <w:tab w:val="left" w:pos="12824"/>
+          <w:tab w:val="left" w:pos="13740"/>
+          <w:tab w:val="left" w:pos="14656"/>
+        </w:tabs>
+        <w:spacing w:after="0" w:line="240" w:lineRule="auto"/>
+        <w:jc w:val="both"/>
+        <w:rPr>
+          <w:rFonts w:eastAsia="Times New Roman" w:cs="David"/>
+          <w:color w:val="212121"/>
+          <w:sz w:val="28"/>
+          <w:szCs w:val="28"/>
+          <w:rtl/>
+        </w:rPr>
+      </w:pPr>
+      <w:r>
+        <w:rPr>
+          <w:rFonts w:eastAsia="Times New Roman" w:cs="David" w:hint="cs"/>
+          <w:color w:val="212121"/>
+          <w:sz w:val="28"/>
+          <w:szCs w:val="28"/>
+          <w:rtl/>
+        </w:rPr>
+        <w:t xml:space="preserve">לאחר תקופה ממושכת של עשרות שנים בה חוקרים התעניינו בזיהוי של כתב-יד לטיני וסיני ואשר בהם יכלו להגיע לאחוזי זיהוי גבוהים, בשנים האחרונות ניכרת התעניינות רבה בשפה הערבית.  </w:t>
+      </w:r>
+    </w:p>
+    <w:p>
+      <w:pPr>
+        <w:shd w:val="clear" w:color="auto" w:fill="FFFFFF"/>
+        <w:tabs>
+          <w:tab w:val="left" w:pos="916"/>
+          <w:tab w:val="left" w:pos="1832"/>
+          <w:tab w:val="left" w:pos="2748"/>
+          <w:tab w:val="left" w:pos="3664"/>
+          <w:tab w:val="left" w:pos="4580"/>
+          <w:tab w:val="left" w:pos="5496"/>
+          <w:tab w:val="left" w:pos="6412"/>
+          <w:tab w:val="left" w:pos="7328"/>
+          <w:tab w:val="left" w:pos="8244"/>
+          <w:tab w:val="left" w:pos="9160"/>
+          <w:tab w:val="left" w:pos="10076"/>
+          <w:tab w:val="left" w:pos="10992"/>
+          <w:tab w:val="left" w:pos="11908"/>
+          <w:tab w:val="left" w:pos="12824"/>
+          <w:tab w:val="left" w:pos="13740"/>
+          <w:tab w:val="left" w:pos="14656"/>
+        </w:tabs>
+        <w:spacing w:after="0" w:line="240" w:lineRule="auto"/>
+        <w:jc w:val="both"/>
+        <w:rPr>
+          <w:rFonts w:ascii="Arial" w:eastAsia="Times New Roman" w:hAnsi="Arial" w:cs="David"/>
+          <w:color w:val="212121"/>
+          <w:sz w:val="28"/>
+          <w:szCs w:val="28"/>
+          <w:rtl/>
+        </w:rPr>
+      </w:pPr>
+    </w:p>
+    <w:p>
+      <w:pPr>
+        <w:shd w:val="clear" w:color="auto" w:fill="FFFFFF"/>
+        <w:tabs>
+          <w:tab w:val="left" w:pos="916"/>
+          <w:tab w:val="left" w:pos="1832"/>
+          <w:tab w:val="left" w:pos="2748"/>
+          <w:tab w:val="left" w:pos="3664"/>
+          <w:tab w:val="left" w:pos="4580"/>
+          <w:tab w:val="left" w:pos="5496"/>
+          <w:tab w:val="left" w:pos="6412"/>
+          <w:tab w:val="left" w:pos="7328"/>
+          <w:tab w:val="left" w:pos="8244"/>
+          <w:tab w:val="left" w:pos="9160"/>
+          <w:tab w:val="left" w:pos="10076"/>
+          <w:tab w:val="left" w:pos="10992"/>
+          <w:tab w:val="left" w:pos="11908"/>
+          <w:tab w:val="left" w:pos="12824"/>
+          <w:tab w:val="left" w:pos="13740"/>
+          <w:tab w:val="left" w:pos="14656"/>
+        </w:tabs>
+        <w:spacing w:after="0" w:line="240" w:lineRule="auto"/>
+        <w:jc w:val="both"/>
+        <w:rPr>
+          <w:rFonts w:eastAsia="Times New Roman" w:cs="David"/>
+          <w:color w:val="212121"/>
+          <w:sz w:val="28"/>
+          <w:szCs w:val="28"/>
+          <w:rtl/>
+        </w:rPr>
+      </w:pPr>
+      <w:r>
+        <w:rPr>
+          <w:rFonts w:ascii="Arial" w:eastAsia="Times New Roman" w:hAnsi="Arial" w:cs="David" w:hint="cs"/>
+          <w:color w:val="212121"/>
+          <w:sz w:val="28"/>
+          <w:szCs w:val="28"/>
+          <w:rtl/>
+        </w:rPr>
+        <w:t>בעוד</w:t>
+      </w:r>
+      <w:r>
+        <w:rPr>
+          <w:rFonts w:eastAsia="Times New Roman" w:cs="David"/>
+          <w:color w:val="212121"/>
+          <w:sz w:val="28"/>
+          <w:szCs w:val="28"/>
+          <w:rtl/>
+        </w:rPr>
+        <w:t xml:space="preserve"> </w:t>
+      </w:r>
+      <w:r>
+        <w:rPr>
+          <w:rFonts w:ascii="Arial" w:eastAsia="Times New Roman" w:hAnsi="Arial" w:cs="David" w:hint="cs"/>
+          <w:color w:val="212121"/>
+          <w:sz w:val="28"/>
+          <w:szCs w:val="28"/>
+          <w:rtl/>
+        </w:rPr>
+        <w:t>שנדרשים</w:t>
+      </w:r>
+      <w:r>
+        <w:rPr>
+          <w:rFonts w:eastAsia="Times New Roman" w:cs="David"/>
+          <w:color w:val="212121"/>
+          <w:sz w:val="28"/>
+          <w:szCs w:val="28"/>
+          <w:rtl/>
+        </w:rPr>
+        <w:t xml:space="preserve"> </w:t>
+      </w:r>
+      <w:r>
+        <w:rPr>
+          <w:rFonts w:ascii="Arial" w:eastAsia="Times New Roman" w:hAnsi="Arial" w:cs="David" w:hint="cs"/>
+          <w:color w:val="212121"/>
+          <w:sz w:val="28"/>
+          <w:szCs w:val="28"/>
+          <w:rtl/>
+        </w:rPr>
+        <w:t>ביצועי</w:t>
+      </w:r>
+      <w:r>
+        <w:rPr>
+          <w:rFonts w:eastAsia="Times New Roman" w:cs="David"/>
+          <w:color w:val="212121"/>
+          <w:sz w:val="28"/>
+          <w:szCs w:val="28"/>
+          <w:rtl/>
+        </w:rPr>
+        <w:t xml:space="preserve"> </w:t>
+      </w:r>
+      <w:r>
+        <w:rPr>
+          <w:rFonts w:ascii="Arial" w:eastAsia="Times New Roman" w:hAnsi="Arial" w:cs="David" w:hint="cs"/>
+          <w:color w:val="212121"/>
+          <w:sz w:val="28"/>
+          <w:szCs w:val="28"/>
+          <w:rtl/>
+        </w:rPr>
+        <w:t>זמן</w:t>
+      </w:r>
+      <w:r>
+        <w:rPr>
+          <w:rFonts w:eastAsia="Times New Roman" w:cs="David"/>
+          <w:color w:val="212121"/>
+          <w:sz w:val="28"/>
+          <w:szCs w:val="28"/>
+          <w:rtl/>
+        </w:rPr>
+        <w:t xml:space="preserve"> </w:t>
+      </w:r>
+      <w:r>
+        <w:rPr>
+          <w:rFonts w:ascii="Arial" w:eastAsia="Times New Roman" w:hAnsi="Arial" w:cs="David" w:hint="cs"/>
+          <w:color w:val="212121"/>
+          <w:sz w:val="28"/>
+          <w:szCs w:val="28"/>
+          <w:rtl/>
+        </w:rPr>
+        <w:t>אמת</w:t>
+      </w:r>
+      <w:r>
+        <w:rPr>
+          <w:rFonts w:eastAsia="Times New Roman" w:cs="David"/>
+          <w:color w:val="212121"/>
+          <w:sz w:val="28"/>
+          <w:szCs w:val="28"/>
+          <w:rtl/>
+        </w:rPr>
+        <w:t xml:space="preserve"> </w:t>
+      </w:r>
+      <w:r>
+        <w:rPr>
+          <w:rFonts w:ascii="Arial" w:eastAsia="Times New Roman" w:hAnsi="Arial" w:cs="David" w:hint="cs"/>
+          <w:color w:val="212121"/>
+          <w:sz w:val="28"/>
+          <w:szCs w:val="28"/>
+          <w:rtl/>
+        </w:rPr>
+        <w:t>ב</w:t>
+      </w:r>
+      <w:r>
+        <w:rPr>
+          <w:rFonts w:ascii="Arial" w:eastAsia="Times New Roman" w:hAnsi="Arial" w:cs="David" w:hint="cs"/>
+          <w:color w:val="212121"/>
+          <w:sz w:val="28"/>
+          <w:szCs w:val="28"/>
+          <w:rtl/>
+        </w:rPr>
+        <w:t>מערכות</w:t>
+      </w:r>
+      <w:r>
+        <w:rPr>
+          <w:rFonts w:eastAsia="Times New Roman" w:cs="David"/>
+          <w:color w:val="212121"/>
+          <w:sz w:val="28"/>
+          <w:szCs w:val="28"/>
+          <w:rtl/>
+        </w:rPr>
+        <w:t xml:space="preserve"> </w:t>
+      </w:r>
+      <w:r>
+        <w:rPr>
+          <w:rFonts w:ascii="Arial" w:eastAsia="Times New Roman" w:hAnsi="Arial" w:cs="David" w:hint="cs"/>
+          <w:color w:val="212121"/>
+          <w:sz w:val="28"/>
+          <w:szCs w:val="28"/>
+          <w:rtl/>
+        </w:rPr>
+        <w:t>אשר</w:t>
+      </w:r>
+      <w:r>
+        <w:rPr>
+          <w:rFonts w:eastAsia="Times New Roman" w:cs="David"/>
+          <w:color w:val="212121"/>
+          <w:sz w:val="28"/>
+          <w:szCs w:val="28"/>
+          <w:rtl/>
+        </w:rPr>
+        <w:t xml:space="preserve"> </w:t>
+      </w:r>
+      <w:r>
+        <w:rPr>
+          <w:rFonts w:ascii="Arial" w:eastAsia="Times New Roman" w:hAnsi="Arial" w:cs="David" w:hint="cs"/>
+          <w:color w:val="212121"/>
+          <w:sz w:val="28"/>
+          <w:szCs w:val="28"/>
+          <w:rtl/>
+        </w:rPr>
+        <w:t>מבצעות</w:t>
+      </w:r>
+      <w:r>
+        <w:rPr>
+          <w:rFonts w:eastAsia="Times New Roman" w:cs="David"/>
+          <w:color w:val="212121"/>
+          <w:sz w:val="28"/>
+          <w:szCs w:val="28"/>
+          <w:rtl/>
+        </w:rPr>
+        <w:t xml:space="preserve"> </w:t>
+      </w:r>
+      <w:r>
+        <w:rPr>
+          <w:rFonts w:ascii="Arial" w:eastAsia="Times New Roman" w:hAnsi="Arial" w:cs="David" w:hint="cs"/>
+          <w:color w:val="212121"/>
+          <w:sz w:val="28"/>
+          <w:szCs w:val="28"/>
+          <w:rtl/>
+        </w:rPr>
+        <w:t>זיהוי</w:t>
+      </w:r>
+      <w:r>
+        <w:rPr>
+          <w:rFonts w:eastAsia="Times New Roman" w:cs="David"/>
+          <w:color w:val="212121"/>
+          <w:sz w:val="28"/>
+          <w:szCs w:val="28"/>
+          <w:rtl/>
+        </w:rPr>
+        <w:t xml:space="preserve"> </w:t>
+      </w:r>
+      <w:r>
+        <w:rPr>
+          <w:rFonts w:ascii="Arial" w:eastAsia="Times New Roman" w:hAnsi="Arial" w:cs="David" w:hint="cs"/>
+          <w:color w:val="212121"/>
+          <w:sz w:val="28"/>
+          <w:szCs w:val="28"/>
+          <w:rtl/>
+        </w:rPr>
+        <w:t>כתב</w:t>
+      </w:r>
+      <w:r>
+        <w:rPr>
+          <w:rFonts w:eastAsia="Times New Roman" w:cs="David"/>
+          <w:color w:val="212121"/>
+          <w:sz w:val="28"/>
+          <w:szCs w:val="28"/>
+          <w:rtl/>
+        </w:rPr>
+        <w:t xml:space="preserve"> </w:t>
+      </w:r>
+      <w:r>
+        <w:rPr>
+          <w:rFonts w:ascii="Arial" w:eastAsia="Times New Roman" w:hAnsi="Arial" w:cs="David" w:hint="cs"/>
+          <w:color w:val="212121"/>
+          <w:sz w:val="28"/>
+          <w:szCs w:val="28"/>
+          <w:rtl/>
+        </w:rPr>
+        <w:t>יד</w:t>
+      </w:r>
+      <w:r>
+        <w:rPr>
+          <w:rFonts w:eastAsia="Times New Roman" w:cs="David"/>
+          <w:color w:val="212121"/>
+          <w:sz w:val="28"/>
+          <w:szCs w:val="28"/>
+          <w:rtl/>
+        </w:rPr>
+        <w:t xml:space="preserve"> </w:t>
+      </w:r>
+      <w:r>
+        <w:rPr>
+          <w:rFonts w:ascii="Arial" w:eastAsia="Times New Roman" w:hAnsi="Arial" w:cs="David" w:hint="cs"/>
+          <w:color w:val="212121"/>
+          <w:sz w:val="28"/>
+          <w:szCs w:val="28"/>
+          <w:rtl/>
+        </w:rPr>
+        <w:t>מקוון</w:t>
+      </w:r>
+      <w:r>
+        <w:rPr>
+          <w:rFonts w:eastAsia="Times New Roman" w:cs="David"/>
+          <w:color w:val="212121"/>
+          <w:sz w:val="28"/>
+          <w:szCs w:val="28"/>
+          <w:rtl/>
+        </w:rPr>
+        <w:t xml:space="preserve">, </w:t>
+      </w:r>
+      <w:r>
+        <w:rPr>
+          <w:rFonts w:ascii="Arial" w:eastAsia="Times New Roman" w:hAnsi="Arial" w:cs="David" w:hint="cs"/>
+          <w:color w:val="212121"/>
+          <w:sz w:val="28"/>
+          <w:szCs w:val="28"/>
+          <w:rtl/>
+        </w:rPr>
+        <w:t>גישות</w:t>
+      </w:r>
+      <w:r>
+        <w:rPr>
+          <w:rFonts w:eastAsia="Times New Roman" w:cs="David"/>
+          <w:color w:val="212121"/>
+          <w:sz w:val="28"/>
+          <w:szCs w:val="28"/>
+          <w:rtl/>
+        </w:rPr>
+        <w:t xml:space="preserve"> </w:t>
+      </w:r>
+      <w:r>
+        <w:rPr>
+          <w:rFonts w:ascii="Arial" w:eastAsia="Times New Roman" w:hAnsi="Arial" w:cs="David" w:hint="cs"/>
+          <w:color w:val="212121"/>
+          <w:sz w:val="28"/>
+          <w:szCs w:val="28"/>
+          <w:rtl/>
+        </w:rPr>
+        <w:t>קונבנציונליות</w:t>
+      </w:r>
+      <w:r>
+        <w:rPr>
+          <w:rFonts w:ascii="Arial" w:eastAsia="Times New Roman" w:hAnsi="Arial" w:cs="David" w:hint="cs"/>
+          <w:color w:val="212121"/>
+          <w:sz w:val="28"/>
+          <w:szCs w:val="28"/>
+          <w:rtl/>
+        </w:rPr>
+        <w:t xml:space="preserve"> של זיהוי טקסט</w:t>
+      </w:r>
+      <w:r>
+        <w:rPr>
+          <w:rFonts w:eastAsia="Times New Roman" w:cs="David"/>
+          <w:color w:val="212121"/>
+          <w:sz w:val="28"/>
+          <w:szCs w:val="28"/>
+          <w:rtl/>
+        </w:rPr>
+        <w:t xml:space="preserve"> </w:t>
+      </w:r>
+      <w:r>
+        <w:rPr>
+          <w:rFonts w:ascii="Arial" w:eastAsia="Times New Roman" w:hAnsi="Arial" w:cs="David" w:hint="cs"/>
+          <w:color w:val="212121"/>
+          <w:sz w:val="28"/>
+          <w:szCs w:val="28"/>
+          <w:rtl/>
+        </w:rPr>
+        <w:t>בדרך</w:t>
+      </w:r>
+      <w:r>
+        <w:rPr>
+          <w:rFonts w:ascii="Arial" w:eastAsia="Times New Roman" w:hAnsi="Arial" w:cs="David" w:hint="cs"/>
+          <w:color w:val="212121"/>
+          <w:sz w:val="28"/>
+          <w:szCs w:val="28"/>
+          <w:rtl/>
+        </w:rPr>
+        <w:t xml:space="preserve"> </w:t>
+      </w:r>
+      <w:r>
+        <w:rPr>
+          <w:rFonts w:ascii="Arial" w:eastAsia="Times New Roman" w:hAnsi="Arial" w:cs="David" w:hint="cs"/>
+          <w:color w:val="212121"/>
+          <w:sz w:val="28"/>
+          <w:szCs w:val="28"/>
+          <w:rtl/>
+        </w:rPr>
+        <w:t>כלל</w:t>
+      </w:r>
+      <w:r>
+        <w:rPr>
+          <w:rFonts w:eastAsia="Times New Roman" w:cs="David"/>
+          <w:color w:val="212121"/>
+          <w:sz w:val="28"/>
+          <w:szCs w:val="28"/>
+          <w:rtl/>
+        </w:rPr>
+        <w:t xml:space="preserve"> </w:t>
+      </w:r>
+      <w:r>
+        <w:rPr>
+          <w:rFonts w:ascii="Arial" w:eastAsia="Times New Roman" w:hAnsi="Arial" w:cs="David" w:hint="cs"/>
+          <w:color w:val="212121"/>
+          <w:sz w:val="28"/>
+          <w:szCs w:val="28"/>
+          <w:rtl/>
+        </w:rPr>
+        <w:t>מ</w:t>
+      </w:r>
+      <w:r>
+        <w:rPr>
+          <w:rFonts w:ascii="Arial" w:eastAsia="Times New Roman" w:hAnsi="Arial" w:cs="David" w:hint="cs"/>
+          <w:color w:val="212121"/>
+          <w:sz w:val="28"/>
+          <w:szCs w:val="28"/>
+          <w:rtl/>
+        </w:rPr>
+        <w:t>מתינות</w:t>
+      </w:r>
+      <w:r>
+        <w:rPr>
+          <w:rFonts w:eastAsia="Times New Roman" w:cs="David"/>
+          <w:color w:val="212121"/>
+          <w:sz w:val="28"/>
+          <w:szCs w:val="28"/>
+          <w:rtl/>
+        </w:rPr>
+        <w:t xml:space="preserve"> </w:t>
+      </w:r>
+      <w:r>
+        <w:rPr>
+          <w:rFonts w:ascii="Arial" w:eastAsia="Times New Roman" w:hAnsi="Arial" w:cs="David" w:hint="cs"/>
+          <w:color w:val="212121"/>
+          <w:sz w:val="28"/>
+          <w:szCs w:val="28"/>
+          <w:rtl/>
+        </w:rPr>
+        <w:t>עד</w:t>
+      </w:r>
+      <w:r>
+        <w:rPr>
+          <w:rFonts w:ascii="Arial" w:eastAsia="Times New Roman" w:hAnsi="Arial" w:cs="David" w:hint="cs"/>
+          <w:color w:val="212121"/>
+          <w:sz w:val="28"/>
+          <w:szCs w:val="28"/>
+          <w:rtl/>
+        </w:rPr>
+        <w:t xml:space="preserve"> לסיו</w:t>
+      </w:r>
+      <w:r>
+        <w:rPr>
+          <w:rFonts w:ascii="Arial" w:eastAsia="Times New Roman" w:hAnsi="Arial" w:cs="David" w:hint="cs"/>
+          <w:color w:val="212121"/>
+          <w:sz w:val="28"/>
+          <w:szCs w:val="28"/>
+          <w:rtl/>
+        </w:rPr>
+        <w:t>ם</w:t>
+      </w:r>
+      <w:r>
+        <w:rPr>
+          <w:rFonts w:eastAsia="Times New Roman" w:cs="David"/>
+          <w:color w:val="212121"/>
+          <w:sz w:val="28"/>
+          <w:szCs w:val="28"/>
+          <w:rtl/>
+        </w:rPr>
+        <w:t xml:space="preserve"> </w:t>
+      </w:r>
+      <w:r>
+        <w:rPr>
+          <w:rFonts w:eastAsia="Times New Roman" w:cs="David" w:hint="cs"/>
+          <w:color w:val="212121"/>
+          <w:sz w:val="28"/>
+          <w:szCs w:val="28"/>
+          <w:rtl/>
+        </w:rPr>
+        <w:t>ה</w:t>
+      </w:r>
+      <w:r>
+        <w:rPr>
+          <w:rFonts w:ascii="Arial" w:eastAsia="Times New Roman" w:hAnsi="Arial" w:cs="David" w:hint="cs"/>
+          <w:color w:val="212121"/>
+          <w:sz w:val="28"/>
+          <w:szCs w:val="28"/>
+          <w:rtl/>
+        </w:rPr>
+        <w:t>כתיב</w:t>
+      </w:r>
+      <w:r>
+        <w:rPr>
+          <w:rFonts w:ascii="Arial" w:eastAsia="Times New Roman" w:hAnsi="Arial" w:cs="David" w:hint="cs"/>
+          <w:color w:val="212121"/>
+          <w:sz w:val="28"/>
+          <w:szCs w:val="28"/>
+          <w:rtl/>
+        </w:rPr>
+        <w:t>ה</w:t>
+      </w:r>
+      <w:r>
+        <w:rPr>
+          <w:rFonts w:eastAsia="Times New Roman" w:cs="David"/>
+          <w:color w:val="212121"/>
+          <w:sz w:val="28"/>
+          <w:szCs w:val="28"/>
+          <w:rtl/>
+        </w:rPr>
+        <w:t xml:space="preserve"> </w:t>
+      </w:r>
+      <w:r>
+        <w:rPr>
+          <w:rFonts w:ascii="Arial" w:eastAsia="Times New Roman" w:hAnsi="Arial" w:cs="David" w:hint="cs"/>
+          <w:color w:val="212121"/>
+          <w:sz w:val="28"/>
+          <w:szCs w:val="28"/>
+          <w:rtl/>
+        </w:rPr>
+        <w:t>בכדי להתחיל</w:t>
+      </w:r>
+      <w:r>
+        <w:rPr>
+          <w:rFonts w:eastAsia="Times New Roman" w:cs="David"/>
+          <w:color w:val="212121"/>
+          <w:sz w:val="28"/>
+          <w:szCs w:val="28"/>
+          <w:rtl/>
+        </w:rPr>
+        <w:t xml:space="preserve"> </w:t>
+      </w:r>
+      <w:r>
+        <w:rPr>
+          <w:rFonts w:ascii="Arial" w:eastAsia="Times New Roman" w:hAnsi="Arial" w:cs="David" w:hint="cs"/>
+          <w:color w:val="212121"/>
+          <w:sz w:val="28"/>
+          <w:szCs w:val="28"/>
+          <w:rtl/>
+        </w:rPr>
+        <w:t>בתהליך</w:t>
+      </w:r>
+      <w:r>
+        <w:rPr>
+          <w:rFonts w:eastAsia="Times New Roman" w:cs="David"/>
+          <w:color w:val="212121"/>
+          <w:sz w:val="28"/>
+          <w:szCs w:val="28"/>
+          <w:rtl/>
+        </w:rPr>
+        <w:t xml:space="preserve"> </w:t>
+      </w:r>
+      <w:r>
+        <w:rPr>
+          <w:rFonts w:ascii="Arial" w:eastAsia="Times New Roman" w:hAnsi="Arial" w:cs="David" w:hint="cs"/>
+          <w:color w:val="212121"/>
+          <w:sz w:val="28"/>
+          <w:szCs w:val="28"/>
+          <w:rtl/>
+        </w:rPr>
+        <w:t>הזיהוי</w:t>
+      </w:r>
+      <w:r>
+        <w:rPr>
+          <w:rFonts w:eastAsia="Times New Roman" w:cs="David"/>
+          <w:color w:val="212121"/>
+          <w:sz w:val="28"/>
+          <w:szCs w:val="28"/>
+          <w:rtl/>
+        </w:rPr>
+        <w:t xml:space="preserve"> </w:t>
+      </w:r>
+      <w:r>
+        <w:rPr>
+          <w:rFonts w:ascii="Arial" w:eastAsia="Times New Roman" w:hAnsi="Arial" w:cs="David" w:hint="cs"/>
+          <w:color w:val="212121"/>
+          <w:sz w:val="28"/>
+          <w:szCs w:val="28"/>
+          <w:rtl/>
+        </w:rPr>
+        <w:t>ובניתוח</w:t>
+      </w:r>
+      <w:r>
+        <w:rPr>
+          <w:rFonts w:eastAsia="Times New Roman" w:cs="David"/>
+          <w:color w:val="212121"/>
+          <w:sz w:val="28"/>
+          <w:szCs w:val="28"/>
+          <w:rtl/>
+        </w:rPr>
+        <w:t xml:space="preserve"> </w:t>
+      </w:r>
+      <w:r>
+        <w:rPr>
+          <w:rFonts w:ascii="Arial" w:eastAsia="Times New Roman" w:hAnsi="Arial" w:cs="David" w:hint="cs"/>
+          <w:color w:val="212121"/>
+          <w:sz w:val="28"/>
+          <w:szCs w:val="28"/>
+          <w:rtl/>
+        </w:rPr>
+        <w:t>ה</w:t>
+      </w:r>
+      <w:r>
+        <w:rPr>
+          <w:rFonts w:ascii="Arial" w:eastAsia="Times New Roman" w:hAnsi="Arial" w:cs="David" w:hint="cs"/>
+          <w:color w:val="212121"/>
+          <w:sz w:val="28"/>
+          <w:szCs w:val="28"/>
+          <w:rtl/>
+        </w:rPr>
+        <w:t>טקסט</w:t>
+      </w:r>
+      <w:r>
+        <w:rPr>
+          <w:rFonts w:eastAsia="Times New Roman" w:cs="David"/>
+          <w:color w:val="212121"/>
+          <w:sz w:val="28"/>
+          <w:szCs w:val="28"/>
+          <w:rtl/>
+        </w:rPr>
+        <w:t xml:space="preserve">. </w:t>
+      </w:r>
+    </w:p>
+    <w:p>
+      <w:pPr>
+        <w:shd w:val="clear" w:color="auto" w:fill="FFFFFF"/>
+        <w:tabs>
+          <w:tab w:val="left" w:pos="916"/>
+          <w:tab w:val="left" w:pos="1832"/>
+          <w:tab w:val="left" w:pos="2748"/>
+          <w:tab w:val="left" w:pos="3664"/>
+          <w:tab w:val="left" w:pos="4580"/>
+          <w:tab w:val="left" w:pos="5496"/>
+          <w:tab w:val="left" w:pos="6412"/>
+          <w:tab w:val="left" w:pos="7328"/>
+          <w:tab w:val="left" w:pos="8244"/>
+          <w:tab w:val="left" w:pos="9160"/>
+          <w:tab w:val="left" w:pos="10076"/>
+          <w:tab w:val="left" w:pos="10992"/>
+          <w:tab w:val="left" w:pos="11908"/>
+          <w:tab w:val="left" w:pos="12824"/>
+          <w:tab w:val="left" w:pos="13740"/>
+          <w:tab w:val="left" w:pos="14656"/>
+        </w:tabs>
+        <w:spacing w:after="0" w:line="240" w:lineRule="auto"/>
+        <w:jc w:val="both"/>
+        <w:rPr>
+          <w:rFonts w:eastAsia="Times New Roman" w:cs="David"/>
+          <w:color w:val="212121"/>
+          <w:sz w:val="28"/>
+          <w:szCs w:val="28"/>
+          <w:rtl/>
+        </w:rPr>
+      </w:pPr>
+      <w:r>
+        <w:rPr>
+          <w:rFonts w:ascii="Arial" w:eastAsia="Times New Roman" w:hAnsi="Arial" w:cs="David" w:hint="cs"/>
+          <w:color w:val="212121"/>
+          <w:sz w:val="28"/>
+          <w:szCs w:val="28"/>
+          <w:rtl/>
+        </w:rPr>
+        <w:t>דחית תהליך הזיהוי עד לסיום הכתיבה אינו מאפשר ניצול טווח זמן הכתיבה</w:t>
+      </w:r>
+      <w:r>
+        <w:rPr>
+          <w:rFonts w:eastAsia="Times New Roman" w:cs="David" w:hint="cs"/>
+          <w:color w:val="212121"/>
+          <w:sz w:val="28"/>
+          <w:szCs w:val="28"/>
+          <w:rtl/>
+        </w:rPr>
+        <w:t xml:space="preserve">, דבר אשר </w:t>
+      </w:r>
+      <w:r>
+        <w:rPr>
+          <w:rFonts w:ascii="Arial" w:eastAsia="Times New Roman" w:hAnsi="Arial" w:cs="David" w:hint="cs"/>
+          <w:color w:val="212121"/>
+          <w:sz w:val="28"/>
+          <w:szCs w:val="28"/>
+          <w:rtl/>
+        </w:rPr>
+        <w:t>גורם</w:t>
+      </w:r>
+      <w:r>
+        <w:rPr>
+          <w:rFonts w:eastAsia="Times New Roman" w:cs="David"/>
+          <w:color w:val="212121"/>
+          <w:sz w:val="28"/>
+          <w:szCs w:val="28"/>
+          <w:rtl/>
+        </w:rPr>
+        <w:t xml:space="preserve"> </w:t>
+      </w:r>
+      <w:r>
+        <w:rPr>
+          <w:rFonts w:ascii="Arial" w:eastAsia="Times New Roman" w:hAnsi="Arial" w:cs="David" w:hint="cs"/>
+          <w:color w:val="212121"/>
+          <w:sz w:val="28"/>
+          <w:szCs w:val="28"/>
+          <w:rtl/>
+        </w:rPr>
+        <w:t>להאטת</w:t>
+      </w:r>
+      <w:r>
+        <w:rPr>
+          <w:rFonts w:eastAsia="Times New Roman" w:cs="David"/>
+          <w:color w:val="212121"/>
+          <w:sz w:val="28"/>
+          <w:szCs w:val="28"/>
+          <w:rtl/>
+        </w:rPr>
+        <w:t xml:space="preserve"> </w:t>
+      </w:r>
+      <w:r>
+        <w:rPr>
+          <w:rFonts w:ascii="Arial" w:eastAsia="Times New Roman" w:hAnsi="Arial" w:cs="David" w:hint="cs"/>
+          <w:color w:val="212121"/>
+          <w:sz w:val="28"/>
+          <w:szCs w:val="28"/>
+          <w:rtl/>
+        </w:rPr>
+        <w:t>המערכת</w:t>
+      </w:r>
+      <w:r>
+        <w:rPr>
+          <w:rFonts w:eastAsia="Times New Roman" w:cs="David"/>
+          <w:color w:val="212121"/>
+          <w:sz w:val="28"/>
+          <w:szCs w:val="28"/>
+          <w:rtl/>
+        </w:rPr>
+        <w:t xml:space="preserve"> </w:t>
+      </w:r>
+      <w:r>
+        <w:rPr>
+          <w:rFonts w:ascii="Arial" w:eastAsia="Times New Roman" w:hAnsi="Arial" w:cs="David" w:hint="cs"/>
+          <w:color w:val="212121"/>
+          <w:sz w:val="28"/>
+          <w:szCs w:val="28"/>
+          <w:rtl/>
+        </w:rPr>
+        <w:t>ומונע</w:t>
+      </w:r>
+      <w:r>
+        <w:rPr>
+          <w:rFonts w:eastAsia="Times New Roman" w:cs="David"/>
+          <w:color w:val="212121"/>
+          <w:sz w:val="28"/>
+          <w:szCs w:val="28"/>
+          <w:rtl/>
+        </w:rPr>
+        <w:t xml:space="preserve"> </w:t>
+      </w:r>
+      <w:r>
+        <w:rPr>
+          <w:rFonts w:ascii="Arial" w:eastAsia="Times New Roman" w:hAnsi="Arial" w:cs="David" w:hint="cs"/>
+          <w:color w:val="212121"/>
+          <w:sz w:val="28"/>
+          <w:szCs w:val="28"/>
+          <w:rtl/>
+        </w:rPr>
+        <w:t>מימוש</w:t>
+      </w:r>
+      <w:r>
+        <w:rPr>
+          <w:rFonts w:eastAsia="Times New Roman" w:cs="David"/>
+          <w:color w:val="212121"/>
+          <w:sz w:val="28"/>
+          <w:szCs w:val="28"/>
+          <w:rtl/>
+        </w:rPr>
+        <w:t xml:space="preserve"> </w:t>
+      </w:r>
+      <w:r>
+        <w:rPr>
+          <w:rFonts w:ascii="Arial" w:eastAsia="Times New Roman" w:hAnsi="Arial" w:cs="David" w:hint="cs"/>
+          <w:color w:val="212121"/>
+          <w:sz w:val="28"/>
+          <w:szCs w:val="28"/>
+          <w:rtl/>
+        </w:rPr>
+        <w:t>של</w:t>
+      </w:r>
+      <w:r>
+        <w:rPr>
+          <w:rFonts w:eastAsia="Times New Roman" w:cs="David"/>
+          <w:color w:val="212121"/>
+          <w:sz w:val="28"/>
+          <w:szCs w:val="28"/>
+          <w:rtl/>
+        </w:rPr>
+        <w:t xml:space="preserve"> </w:t>
+      </w:r>
+      <w:r>
+        <w:rPr>
+          <w:rFonts w:ascii="Arial" w:eastAsia="Times New Roman" w:hAnsi="Arial" w:cs="David" w:hint="cs"/>
+          <w:color w:val="212121"/>
+          <w:sz w:val="28"/>
+          <w:szCs w:val="28"/>
+          <w:rtl/>
+        </w:rPr>
+        <w:t>תכונות</w:t>
+      </w:r>
+      <w:r>
+        <w:rPr>
+          <w:rFonts w:eastAsia="Times New Roman" w:cs="David"/>
+          <w:color w:val="212121"/>
+          <w:sz w:val="28"/>
+          <w:szCs w:val="28"/>
+          <w:rtl/>
+        </w:rPr>
+        <w:t xml:space="preserve"> </w:t>
+      </w:r>
+      <w:r>
+        <w:rPr>
+          <w:rFonts w:ascii="Arial" w:eastAsia="Times New Roman" w:hAnsi="Arial" w:cs="David" w:hint="cs"/>
+          <w:color w:val="212121"/>
+          <w:sz w:val="28"/>
+          <w:szCs w:val="28"/>
+          <w:rtl/>
+        </w:rPr>
+        <w:t>מתקדמות</w:t>
+      </w:r>
+      <w:r>
+        <w:rPr>
+          <w:rFonts w:eastAsia="Times New Roman" w:cs="David"/>
+          <w:color w:val="212121"/>
+          <w:sz w:val="28"/>
+          <w:szCs w:val="28"/>
+          <w:rtl/>
+        </w:rPr>
+        <w:t xml:space="preserve"> </w:t>
+      </w:r>
+      <w:r>
+        <w:rPr>
+          <w:rFonts w:ascii="Arial" w:eastAsia="Times New Roman" w:hAnsi="Arial" w:cs="David" w:hint="cs"/>
+          <w:color w:val="212121"/>
+          <w:sz w:val="28"/>
+          <w:szCs w:val="28"/>
+          <w:rtl/>
+        </w:rPr>
+        <w:t>כגון</w:t>
+      </w:r>
+      <w:r>
+        <w:rPr>
+          <w:rFonts w:eastAsia="Times New Roman" w:cs="David"/>
+          <w:color w:val="212121"/>
+          <w:sz w:val="28"/>
+          <w:szCs w:val="28"/>
+          <w:rtl/>
+        </w:rPr>
+        <w:t xml:space="preserve"> </w:t>
+      </w:r>
+      <w:r>
+        <w:rPr>
+          <w:rFonts w:ascii="Arial" w:eastAsia="Times New Roman" w:hAnsi="Arial" w:cs="David" w:hint="cs"/>
+          <w:color w:val="212121"/>
+          <w:sz w:val="28"/>
+          <w:szCs w:val="28"/>
+          <w:rtl/>
+        </w:rPr>
+        <w:t>השלמה</w:t>
+      </w:r>
+      <w:r>
+        <w:rPr>
+          <w:rFonts w:eastAsia="Times New Roman" w:cs="David"/>
+          <w:color w:val="212121"/>
+          <w:sz w:val="28"/>
+          <w:szCs w:val="28"/>
+          <w:rtl/>
+        </w:rPr>
+        <w:t xml:space="preserve"> </w:t>
+      </w:r>
+      <w:r>
+        <w:rPr>
+          <w:rFonts w:ascii="Arial" w:eastAsia="Times New Roman" w:hAnsi="Arial" w:cs="David" w:hint="cs"/>
+          <w:color w:val="212121"/>
+          <w:sz w:val="28"/>
+          <w:szCs w:val="28"/>
+          <w:rtl/>
+        </w:rPr>
+        <w:t>ותיקון</w:t>
+      </w:r>
+      <w:r>
+        <w:rPr>
+          <w:rFonts w:eastAsia="Times New Roman" w:cs="David"/>
+          <w:color w:val="212121"/>
+          <w:sz w:val="28"/>
+          <w:szCs w:val="28"/>
+          <w:rtl/>
+        </w:rPr>
+        <w:t xml:space="preserve"> </w:t>
+      </w:r>
+      <w:r>
+        <w:rPr>
+          <w:rFonts w:ascii="Arial" w:eastAsia="Times New Roman" w:hAnsi="Arial" w:cs="David" w:hint="cs"/>
+          <w:color w:val="212121"/>
+          <w:sz w:val="28"/>
+          <w:szCs w:val="28"/>
+          <w:rtl/>
+        </w:rPr>
+        <w:t>איות</w:t>
+      </w:r>
+      <w:r>
+        <w:rPr>
+          <w:rFonts w:eastAsia="Times New Roman" w:cs="David"/>
+          <w:color w:val="212121"/>
+          <w:sz w:val="28"/>
+          <w:szCs w:val="28"/>
+          <w:rtl/>
+        </w:rPr>
+        <w:t xml:space="preserve"> </w:t>
+      </w:r>
+      <w:r>
+        <w:rPr>
+          <w:rFonts w:ascii="Arial" w:eastAsia="Times New Roman" w:hAnsi="Arial" w:cs="David" w:hint="cs"/>
+          <w:color w:val="212121"/>
+          <w:sz w:val="28"/>
+          <w:szCs w:val="28"/>
+          <w:rtl/>
+        </w:rPr>
+        <w:t>אוטומטי</w:t>
+      </w:r>
+      <w:r>
+        <w:rPr>
+          <w:rFonts w:eastAsia="Times New Roman" w:cs="David"/>
+          <w:color w:val="212121"/>
+          <w:sz w:val="28"/>
+          <w:szCs w:val="28"/>
+          <w:rtl/>
+        </w:rPr>
+        <w:t xml:space="preserve"> </w:t>
+      </w:r>
+      <w:r>
+        <w:rPr>
+          <w:rFonts w:ascii="Arial" w:eastAsia="Times New Roman" w:hAnsi="Arial" w:cs="David" w:hint="cs"/>
+          <w:color w:val="212121"/>
+          <w:sz w:val="28"/>
+          <w:szCs w:val="28"/>
+          <w:rtl/>
+        </w:rPr>
+        <w:t>בזמן</w:t>
+      </w:r>
+      <w:r>
+        <w:rPr>
+          <w:rFonts w:eastAsia="Times New Roman" w:cs="David"/>
+          <w:color w:val="212121"/>
+          <w:sz w:val="28"/>
+          <w:szCs w:val="28"/>
+          <w:rtl/>
+        </w:rPr>
+        <w:t xml:space="preserve"> </w:t>
+      </w:r>
+      <w:r>
+        <w:rPr>
+          <w:rFonts w:ascii="Arial" w:eastAsia="Times New Roman" w:hAnsi="Arial" w:cs="David" w:hint="cs"/>
+          <w:color w:val="212121"/>
+          <w:sz w:val="28"/>
+          <w:szCs w:val="28"/>
+          <w:rtl/>
+        </w:rPr>
+        <w:t>אמת</w:t>
+      </w:r>
+      <w:r>
+        <w:rPr>
+          <w:rFonts w:eastAsia="Times New Roman" w:cs="David"/>
+          <w:color w:val="212121"/>
+          <w:sz w:val="28"/>
+          <w:szCs w:val="28"/>
+          <w:rtl/>
+        </w:rPr>
+        <w:t>.</w:t>
+      </w:r>
+    </w:p>
+    <w:p>
+      <w:pPr>
+        <w:shd w:val="clear" w:color="auto" w:fill="FFFFFF"/>
+        <w:tabs>
+          <w:tab w:val="left" w:pos="916"/>
+          <w:tab w:val="left" w:pos="1832"/>
+          <w:tab w:val="left" w:pos="2748"/>
+          <w:tab w:val="left" w:pos="3664"/>
+          <w:tab w:val="left" w:pos="4580"/>
+          <w:tab w:val="left" w:pos="5496"/>
+          <w:tab w:val="left" w:pos="6412"/>
+          <w:tab w:val="left" w:pos="7328"/>
+          <w:tab w:val="left" w:pos="8244"/>
+          <w:tab w:val="left" w:pos="9160"/>
+          <w:tab w:val="left" w:pos="10076"/>
+          <w:tab w:val="left" w:pos="10992"/>
+          <w:tab w:val="left" w:pos="11908"/>
+          <w:tab w:val="left" w:pos="12824"/>
+          <w:tab w:val="left" w:pos="13740"/>
+          <w:tab w:val="left" w:pos="14656"/>
+        </w:tabs>
+        <w:spacing w:after="0" w:line="240" w:lineRule="auto"/>
+        <w:jc w:val="both"/>
+        <w:rPr>
+          <w:rFonts w:eastAsia="Times New Roman" w:cs="David"/>
+          <w:color w:val="212121"/>
+          <w:sz w:val="28"/>
+          <w:szCs w:val="28"/>
+          <w:rtl/>
+        </w:rPr>
+      </w:pPr>
+    </w:p>
+    <w:p>
+      <w:pPr>
+        <w:shd w:val="clear" w:color="auto" w:fill="FFFFFF"/>
+        <w:tabs>
+          <w:tab w:val="left" w:pos="916"/>
+          <w:tab w:val="left" w:pos="1832"/>
+          <w:tab w:val="left" w:pos="2748"/>
+          <w:tab w:val="left" w:pos="3664"/>
+          <w:tab w:val="left" w:pos="4580"/>
+          <w:tab w:val="left" w:pos="5496"/>
+          <w:tab w:val="left" w:pos="6412"/>
+          <w:tab w:val="left" w:pos="7328"/>
+          <w:tab w:val="left" w:pos="8244"/>
+          <w:tab w:val="left" w:pos="9160"/>
+          <w:tab w:val="left" w:pos="10076"/>
+          <w:tab w:val="left" w:pos="10992"/>
+          <w:tab w:val="left" w:pos="11908"/>
+          <w:tab w:val="left" w:pos="12824"/>
+          <w:tab w:val="left" w:pos="13740"/>
+          <w:tab w:val="left" w:pos="14656"/>
+        </w:tabs>
+        <w:spacing w:after="0" w:line="240" w:lineRule="auto"/>
+        <w:jc w:val="both"/>
+        <w:rPr>
+          <w:rFonts w:eastAsia="Times New Roman" w:cs="David"/>
+          <w:color w:val="212121"/>
+          <w:sz w:val="28"/>
+          <w:szCs w:val="28"/>
+          <w:rtl/>
+        </w:rPr>
+      </w:pPr>
+      <w:r>
+        <w:rPr>
+          <w:rFonts w:ascii="Arial" w:eastAsia="Times New Roman" w:hAnsi="Arial" w:cs="David" w:hint="cs"/>
+          <w:color w:val="212121"/>
+          <w:sz w:val="28"/>
+          <w:szCs w:val="28"/>
+          <w:rtl/>
+        </w:rPr>
+        <w:t xml:space="preserve">במסגרת </w:t>
+      </w:r>
+      <w:r>
+        <w:rPr>
+          <w:rFonts w:ascii="Arial" w:eastAsia="Times New Roman" w:hAnsi="Arial" w:cs="David" w:hint="cs"/>
+          <w:color w:val="212121"/>
+          <w:sz w:val="28"/>
+          <w:szCs w:val="28"/>
+          <w:rtl/>
+        </w:rPr>
+        <w:t>עבודה</w:t>
+      </w:r>
+      <w:r>
+        <w:rPr>
+          <w:rFonts w:eastAsia="Times New Roman" w:cs="David"/>
+          <w:color w:val="212121"/>
+          <w:sz w:val="28"/>
+          <w:szCs w:val="28"/>
+          <w:rtl/>
+        </w:rPr>
+        <w:t xml:space="preserve"> </w:t>
+      </w:r>
+      <w:r>
+        <w:rPr>
+          <w:rFonts w:ascii="Arial" w:eastAsia="Times New Roman" w:hAnsi="Arial" w:cs="David" w:hint="cs"/>
+          <w:color w:val="212121"/>
+          <w:sz w:val="28"/>
+          <w:szCs w:val="28"/>
+          <w:rtl/>
+        </w:rPr>
+        <w:t>זו</w:t>
+      </w:r>
+      <w:r>
+        <w:rPr>
+          <w:rFonts w:ascii="Arial" w:eastAsia="Times New Roman" w:hAnsi="Arial" w:cs="David" w:hint="cs"/>
+          <w:color w:val="212121"/>
+          <w:sz w:val="28"/>
+          <w:szCs w:val="28"/>
+          <w:rtl/>
+        </w:rPr>
+        <w:t xml:space="preserve"> אנו</w:t>
+      </w:r>
+      <w:r>
+        <w:rPr>
+          <w:rFonts w:eastAsia="Times New Roman" w:cs="David"/>
+          <w:color w:val="212121"/>
+          <w:sz w:val="28"/>
+          <w:szCs w:val="28"/>
+          <w:rtl/>
+        </w:rPr>
+        <w:t xml:space="preserve"> </w:t>
+      </w:r>
+      <w:r>
+        <w:rPr>
+          <w:rFonts w:ascii="Arial" w:eastAsia="Times New Roman" w:hAnsi="Arial" w:cs="David" w:hint="cs"/>
+          <w:color w:val="212121"/>
+          <w:sz w:val="28"/>
+          <w:szCs w:val="28"/>
+          <w:rtl/>
+        </w:rPr>
+        <w:t>מציגים</w:t>
+      </w:r>
+      <w:r>
+        <w:rPr>
+          <w:rFonts w:eastAsia="Times New Roman" w:cs="David"/>
+          <w:color w:val="212121"/>
+          <w:sz w:val="28"/>
+          <w:szCs w:val="28"/>
+          <w:rtl/>
+        </w:rPr>
+        <w:t xml:space="preserve"> </w:t>
+      </w:r>
+      <w:r>
+        <w:rPr>
+          <w:rFonts w:ascii="Arial" w:eastAsia="Times New Roman" w:hAnsi="Arial" w:cs="David" w:hint="cs"/>
+          <w:color w:val="212121"/>
+          <w:sz w:val="28"/>
+          <w:szCs w:val="28"/>
+          <w:rtl/>
+        </w:rPr>
+        <w:t>שיטה</w:t>
+      </w:r>
+      <w:r>
+        <w:rPr>
+          <w:rFonts w:eastAsia="Times New Roman" w:cs="David"/>
+          <w:color w:val="212121"/>
+          <w:sz w:val="28"/>
+          <w:szCs w:val="28"/>
+          <w:rtl/>
+        </w:rPr>
+        <w:t xml:space="preserve"> </w:t>
+      </w:r>
+      <w:r>
+        <w:rPr>
+          <w:rFonts w:ascii="Arial" w:eastAsia="Times New Roman" w:hAnsi="Arial" w:cs="David" w:hint="cs"/>
+          <w:color w:val="212121"/>
+          <w:sz w:val="28"/>
+          <w:szCs w:val="28"/>
+          <w:rtl/>
+        </w:rPr>
+        <w:t>המאפשר</w:t>
+      </w:r>
+      <w:r>
+        <w:rPr>
+          <w:rFonts w:ascii="Arial" w:eastAsia="Times New Roman" w:hAnsi="Arial" w:cs="David" w:hint="cs"/>
+          <w:color w:val="212121"/>
+          <w:sz w:val="28"/>
+          <w:szCs w:val="28"/>
+          <w:rtl/>
+        </w:rPr>
+        <w:t>ת</w:t>
+      </w:r>
+      <w:r>
+        <w:rPr>
+          <w:rFonts w:eastAsia="Times New Roman" w:cs="David"/>
+          <w:color w:val="212121"/>
+          <w:sz w:val="28"/>
+          <w:szCs w:val="28"/>
+          <w:rtl/>
+        </w:rPr>
+        <w:t xml:space="preserve"> </w:t>
+      </w:r>
+      <w:r>
+        <w:rPr>
+          <w:rFonts w:ascii="Arial" w:eastAsia="Times New Roman" w:hAnsi="Arial" w:cs="David" w:hint="cs"/>
+          <w:color w:val="212121"/>
+          <w:sz w:val="28"/>
+          <w:szCs w:val="28"/>
+          <w:rtl/>
+        </w:rPr>
+        <w:t>סגמנטציה</w:t>
+      </w:r>
+      <w:r>
+        <w:rPr>
+          <w:rFonts w:eastAsia="Times New Roman" w:cs="David"/>
+          <w:color w:val="212121"/>
+          <w:sz w:val="28"/>
+          <w:szCs w:val="28"/>
+          <w:rtl/>
+        </w:rPr>
+        <w:t xml:space="preserve"> </w:t>
+      </w:r>
+      <w:r>
+        <w:rPr>
+          <w:rFonts w:ascii="Arial" w:eastAsia="Times New Roman" w:hAnsi="Arial" w:cs="David" w:hint="cs"/>
+          <w:color w:val="212121"/>
+          <w:sz w:val="28"/>
+          <w:szCs w:val="28"/>
+          <w:rtl/>
+        </w:rPr>
+        <w:t>וזיהוי</w:t>
+      </w:r>
+      <w:r>
+        <w:rPr>
+          <w:rFonts w:eastAsia="Times New Roman" w:cs="David"/>
+          <w:color w:val="212121"/>
+          <w:sz w:val="28"/>
+          <w:szCs w:val="28"/>
+          <w:rtl/>
+        </w:rPr>
+        <w:t xml:space="preserve"> </w:t>
+      </w:r>
+      <w:r>
+        <w:rPr>
+          <w:rFonts w:ascii="Arial" w:eastAsia="Times New Roman" w:hAnsi="Arial" w:cs="David" w:hint="cs"/>
+          <w:color w:val="212121"/>
+          <w:sz w:val="28"/>
+          <w:szCs w:val="28"/>
+          <w:rtl/>
+        </w:rPr>
+        <w:t>של</w:t>
+      </w:r>
+      <w:r>
+        <w:rPr>
+          <w:rFonts w:eastAsia="Times New Roman" w:cs="David"/>
+          <w:color w:val="212121"/>
+          <w:sz w:val="28"/>
+          <w:szCs w:val="28"/>
+          <w:rtl/>
+        </w:rPr>
+        <w:t xml:space="preserve"> </w:t>
+      </w:r>
+      <w:r>
+        <w:rPr>
+          <w:rFonts w:ascii="Arial" w:eastAsia="Times New Roman" w:hAnsi="Arial" w:cs="David" w:hint="cs"/>
+          <w:color w:val="212121"/>
+          <w:sz w:val="28"/>
+          <w:szCs w:val="28"/>
+          <w:rtl/>
+        </w:rPr>
+        <w:t>כתב</w:t>
+      </w:r>
+      <w:r>
+        <w:rPr>
+          <w:rFonts w:eastAsia="Times New Roman" w:cs="David"/>
+          <w:color w:val="212121"/>
+          <w:sz w:val="28"/>
+          <w:szCs w:val="28"/>
+          <w:rtl/>
+        </w:rPr>
+        <w:t xml:space="preserve"> </w:t>
+      </w:r>
+      <w:r>
+        <w:rPr>
+          <w:rFonts w:ascii="Arial" w:eastAsia="Times New Roman" w:hAnsi="Arial" w:cs="David" w:hint="cs"/>
+          <w:color w:val="212121"/>
+          <w:sz w:val="28"/>
+          <w:szCs w:val="28"/>
+          <w:rtl/>
+        </w:rPr>
+        <w:t>יד</w:t>
+      </w:r>
+      <w:r>
+        <w:rPr>
+          <w:rFonts w:eastAsia="Times New Roman" w:cs="David"/>
+          <w:color w:val="212121"/>
+          <w:sz w:val="28"/>
+          <w:szCs w:val="28"/>
+          <w:rtl/>
+        </w:rPr>
+        <w:t xml:space="preserve"> </w:t>
+      </w:r>
+      <w:r>
+        <w:rPr>
+          <w:rFonts w:ascii="Arial" w:eastAsia="Times New Roman" w:hAnsi="Arial" w:cs="David" w:hint="cs"/>
+          <w:color w:val="212121"/>
+          <w:sz w:val="28"/>
+          <w:szCs w:val="28"/>
+          <w:rtl/>
+        </w:rPr>
+        <w:t>של</w:t>
+      </w:r>
+      <w:r>
+        <w:rPr>
+          <w:rFonts w:eastAsia="Times New Roman" w:cs="David"/>
+          <w:color w:val="212121"/>
+          <w:sz w:val="28"/>
+          <w:szCs w:val="28"/>
+          <w:rtl/>
+        </w:rPr>
+        <w:t xml:space="preserve"> </w:t>
+      </w:r>
+      <w:r>
+        <w:rPr>
+          <w:rFonts w:eastAsia="Times New Roman" w:cs="David" w:hint="cs"/>
+          <w:color w:val="212121"/>
+          <w:sz w:val="28"/>
+          <w:szCs w:val="28"/>
+          <w:rtl/>
+        </w:rPr>
+        <w:t>טקסט</w:t>
+      </w:r>
+      <w:r>
+        <w:rPr>
+          <w:rFonts w:ascii="Arial" w:eastAsia="Times New Roman" w:hAnsi="Arial" w:cs="David" w:hint="cs"/>
+          <w:color w:val="212121"/>
+          <w:sz w:val="28"/>
+          <w:szCs w:val="28"/>
+          <w:rtl/>
+        </w:rPr>
+        <w:t xml:space="preserve"> הכתוב בשפה הע</w:t>
+      </w:r>
+      <w:r>
+        <w:rPr>
+          <w:rFonts w:ascii="Arial" w:eastAsia="Times New Roman" w:hAnsi="Arial" w:cs="David" w:hint="cs"/>
+          <w:color w:val="212121"/>
+          <w:sz w:val="28"/>
+          <w:szCs w:val="28"/>
+          <w:rtl/>
+        </w:rPr>
+        <w:t>רבית</w:t>
+      </w:r>
+      <w:r>
+        <w:rPr>
+          <w:rFonts w:eastAsia="Times New Roman" w:cs="David"/>
+          <w:color w:val="212121"/>
+          <w:sz w:val="28"/>
+          <w:szCs w:val="28"/>
+          <w:rtl/>
+        </w:rPr>
+        <w:t xml:space="preserve"> </w:t>
+      </w:r>
+      <w:r>
+        <w:rPr>
+          <w:rFonts w:ascii="Arial" w:eastAsia="Times New Roman" w:hAnsi="Arial" w:cs="David" w:hint="cs"/>
+          <w:color w:val="212121"/>
+          <w:sz w:val="28"/>
+          <w:szCs w:val="28"/>
+          <w:rtl/>
+        </w:rPr>
+        <w:t>בזמן</w:t>
+      </w:r>
+      <w:r>
+        <w:rPr>
+          <w:rFonts w:eastAsia="Times New Roman" w:cs="David" w:hint="cs"/>
+          <w:color w:val="212121"/>
+          <w:sz w:val="28"/>
+          <w:szCs w:val="28"/>
+          <w:rtl/>
+        </w:rPr>
+        <w:t>-</w:t>
+      </w:r>
+      <w:r>
+        <w:rPr>
+          <w:rFonts w:ascii="Arial" w:eastAsia="Times New Roman" w:hAnsi="Arial" w:cs="David" w:hint="cs"/>
+          <w:color w:val="212121"/>
+          <w:sz w:val="28"/>
+          <w:szCs w:val="28"/>
+          <w:rtl/>
+        </w:rPr>
+        <w:t>אמת</w:t>
+      </w:r>
+      <w:r>
+        <w:rPr>
+          <w:rFonts w:eastAsia="Times New Roman" w:cs="David" w:hint="cs"/>
+          <w:color w:val="212121"/>
+          <w:sz w:val="28"/>
+          <w:szCs w:val="28"/>
+          <w:rtl/>
+        </w:rPr>
+        <w:t>.</w:t>
+      </w:r>
+      <w:r>
+        <w:rPr>
+          <w:rFonts w:eastAsia="Times New Roman" w:cs="David"/>
+          <w:color w:val="212121"/>
+          <w:sz w:val="28"/>
+          <w:szCs w:val="28"/>
+          <w:rtl/>
+        </w:rPr>
+        <w:t xml:space="preserve"> </w:t>
+      </w:r>
+      <w:r>
+        <w:rPr>
+          <w:rFonts w:ascii="Arial" w:eastAsia="Times New Roman" w:hAnsi="Arial" w:cs="David" w:hint="cs"/>
+          <w:color w:val="212121"/>
+          <w:sz w:val="28"/>
+          <w:szCs w:val="28"/>
+          <w:rtl/>
+        </w:rPr>
+        <w:t>אנו</w:t>
+      </w:r>
+      <w:r>
+        <w:rPr>
+          <w:rFonts w:eastAsia="Times New Roman" w:cs="David"/>
+          <w:color w:val="212121"/>
+          <w:sz w:val="28"/>
+          <w:szCs w:val="28"/>
+          <w:rtl/>
+        </w:rPr>
+        <w:t xml:space="preserve"> </w:t>
+      </w:r>
+      <w:r>
+        <w:rPr>
+          <w:rFonts w:ascii="Arial" w:eastAsia="Times New Roman" w:hAnsi="Arial" w:cs="David" w:hint="cs"/>
+          <w:color w:val="212121"/>
+          <w:sz w:val="28"/>
+          <w:szCs w:val="28"/>
+          <w:rtl/>
+        </w:rPr>
+        <w:t>ממחישים</w:t>
+      </w:r>
+      <w:r>
+        <w:rPr>
+          <w:rFonts w:eastAsia="Times New Roman" w:cs="David"/>
+          <w:color w:val="212121"/>
+          <w:sz w:val="28"/>
+          <w:szCs w:val="28"/>
+          <w:rtl/>
+        </w:rPr>
+        <w:t xml:space="preserve"> </w:t>
+      </w:r>
+      <w:r>
+        <w:rPr>
+          <w:rFonts w:ascii="Arial" w:eastAsia="Times New Roman" w:hAnsi="Arial" w:cs="David" w:hint="cs"/>
+          <w:color w:val="212121"/>
+          <w:sz w:val="28"/>
+          <w:szCs w:val="28"/>
+          <w:rtl/>
+        </w:rPr>
+        <w:t>את</w:t>
+      </w:r>
+      <w:r>
+        <w:rPr>
+          <w:rFonts w:eastAsia="Times New Roman" w:cs="David"/>
+          <w:color w:val="212121"/>
+          <w:sz w:val="28"/>
+          <w:szCs w:val="28"/>
+          <w:rtl/>
+        </w:rPr>
+        <w:t xml:space="preserve"> </w:t>
+      </w:r>
+      <w:r>
+        <w:rPr>
+          <w:rFonts w:ascii="Arial" w:eastAsia="Times New Roman" w:hAnsi="Arial" w:cs="David" w:hint="cs"/>
+          <w:color w:val="212121"/>
+          <w:sz w:val="28"/>
+          <w:szCs w:val="28"/>
+          <w:rtl/>
+        </w:rPr>
+        <w:t>יכולת</w:t>
+      </w:r>
+      <w:r>
+        <w:rPr>
+          <w:rFonts w:eastAsia="Times New Roman" w:cs="David"/>
+          <w:color w:val="212121"/>
+          <w:sz w:val="28"/>
+          <w:szCs w:val="28"/>
+          <w:rtl/>
+        </w:rPr>
+        <w:t xml:space="preserve"> </w:t>
+      </w:r>
+      <w:r>
+        <w:rPr>
+          <w:rFonts w:ascii="Arial" w:eastAsia="Times New Roman" w:hAnsi="Arial" w:cs="David" w:hint="cs"/>
+          <w:color w:val="212121"/>
+          <w:sz w:val="28"/>
+          <w:szCs w:val="28"/>
+          <w:rtl/>
+        </w:rPr>
+        <w:t>הביצוע</w:t>
+      </w:r>
+      <w:r>
+        <w:rPr>
+          <w:rFonts w:eastAsia="Times New Roman" w:cs="David"/>
+          <w:color w:val="212121"/>
+          <w:sz w:val="28"/>
+          <w:szCs w:val="28"/>
+          <w:rtl/>
+        </w:rPr>
+        <w:t xml:space="preserve"> </w:t>
+      </w:r>
+      <w:r>
+        <w:rPr>
+          <w:rFonts w:ascii="Arial" w:eastAsia="Times New Roman" w:hAnsi="Arial" w:cs="David" w:hint="cs"/>
+          <w:color w:val="212121"/>
+          <w:sz w:val="28"/>
+          <w:szCs w:val="28"/>
+          <w:rtl/>
+        </w:rPr>
+        <w:t>של</w:t>
+      </w:r>
+      <w:r>
+        <w:rPr>
+          <w:rFonts w:eastAsia="Times New Roman" w:cs="David"/>
+          <w:color w:val="212121"/>
+          <w:sz w:val="28"/>
+          <w:szCs w:val="28"/>
+          <w:rtl/>
+        </w:rPr>
+        <w:t xml:space="preserve"> </w:t>
+      </w:r>
+      <w:r>
+        <w:rPr>
+          <w:rFonts w:ascii="Arial" w:eastAsia="Times New Roman" w:hAnsi="Arial" w:cs="David" w:hint="cs"/>
+          <w:color w:val="212121"/>
+          <w:sz w:val="28"/>
+          <w:szCs w:val="28"/>
+          <w:rtl/>
+        </w:rPr>
+        <w:t>התהליכים</w:t>
+      </w:r>
+      <w:r>
+        <w:rPr>
+          <w:rFonts w:eastAsia="Times New Roman" w:cs="David"/>
+          <w:color w:val="212121"/>
+          <w:sz w:val="28"/>
+          <w:szCs w:val="28"/>
+          <w:rtl/>
+        </w:rPr>
+        <w:t xml:space="preserve"> </w:t>
+      </w:r>
+      <w:r>
+        <w:rPr>
+          <w:rFonts w:ascii="Arial" w:eastAsia="Times New Roman" w:hAnsi="Arial" w:cs="David" w:hint="cs"/>
+          <w:color w:val="212121"/>
+          <w:sz w:val="28"/>
+          <w:szCs w:val="28"/>
+          <w:rtl/>
+        </w:rPr>
+        <w:t>אשר</w:t>
+      </w:r>
+      <w:r>
+        <w:rPr>
+          <w:rFonts w:eastAsia="Times New Roman" w:cs="David"/>
+          <w:color w:val="212121"/>
+          <w:sz w:val="28"/>
+          <w:szCs w:val="28"/>
+          <w:rtl/>
+        </w:rPr>
+        <w:t xml:space="preserve"> </w:t>
+      </w:r>
+      <w:r>
+        <w:rPr>
+          <w:rFonts w:ascii="Arial" w:eastAsia="Times New Roman" w:hAnsi="Arial" w:cs="David" w:hint="cs"/>
+          <w:color w:val="212121"/>
+          <w:sz w:val="28"/>
+          <w:szCs w:val="28"/>
+          <w:rtl/>
+        </w:rPr>
+        <w:t>דורשים</w:t>
+      </w:r>
+      <w:r>
+        <w:rPr>
+          <w:rFonts w:eastAsia="Times New Roman" w:cs="David"/>
+          <w:color w:val="212121"/>
+          <w:sz w:val="28"/>
+          <w:szCs w:val="28"/>
+          <w:rtl/>
+        </w:rPr>
+        <w:t xml:space="preserve"> </w:t>
+      </w:r>
+      <w:r>
+        <w:rPr>
+          <w:rFonts w:ascii="Arial" w:eastAsia="Times New Roman" w:hAnsi="Arial" w:cs="David" w:hint="cs"/>
+          <w:color w:val="212121"/>
+          <w:sz w:val="28"/>
+          <w:szCs w:val="28"/>
+          <w:rtl/>
+        </w:rPr>
+        <w:t>זמן</w:t>
+      </w:r>
+      <w:r>
+        <w:rPr>
+          <w:rFonts w:eastAsia="Times New Roman" w:cs="David"/>
+          <w:color w:val="212121"/>
+          <w:sz w:val="28"/>
+          <w:szCs w:val="28"/>
+          <w:rtl/>
+        </w:rPr>
+        <w:t xml:space="preserve"> </w:t>
+      </w:r>
+      <w:r>
+        <w:rPr>
+          <w:rFonts w:ascii="Arial" w:eastAsia="Times New Roman" w:hAnsi="Arial" w:cs="David" w:hint="cs"/>
+          <w:color w:val="212121"/>
+          <w:sz w:val="28"/>
+          <w:szCs w:val="28"/>
+          <w:rtl/>
+        </w:rPr>
+        <w:t>עיבוד</w:t>
+      </w:r>
+      <w:r>
+        <w:rPr>
+          <w:rFonts w:eastAsia="Times New Roman" w:cs="David"/>
+          <w:color w:val="212121"/>
+          <w:sz w:val="28"/>
+          <w:szCs w:val="28"/>
+          <w:rtl/>
+        </w:rPr>
+        <w:t xml:space="preserve"> </w:t>
+      </w:r>
+      <w:r>
+        <w:rPr>
+          <w:rFonts w:ascii="Arial" w:eastAsia="Times New Roman" w:hAnsi="Arial" w:cs="David" w:hint="cs"/>
+          <w:color w:val="212121"/>
+          <w:sz w:val="28"/>
+          <w:szCs w:val="28"/>
+          <w:rtl/>
+        </w:rPr>
+        <w:t>ממושך</w:t>
+      </w:r>
+      <w:r>
+        <w:rPr>
+          <w:rFonts w:eastAsia="Times New Roman" w:cs="David"/>
+          <w:color w:val="212121"/>
+          <w:sz w:val="28"/>
+          <w:szCs w:val="28"/>
+          <w:rtl/>
+        </w:rPr>
+        <w:t xml:space="preserve">, </w:t>
+      </w:r>
+      <w:r>
+        <w:rPr>
+          <w:rFonts w:ascii="Arial" w:eastAsia="Times New Roman" w:hAnsi="Arial" w:cs="David" w:hint="cs"/>
+          <w:color w:val="212121"/>
+          <w:sz w:val="28"/>
+          <w:szCs w:val="28"/>
+          <w:rtl/>
+        </w:rPr>
+        <w:t>תוך</w:t>
+      </w:r>
+      <w:r>
+        <w:rPr>
+          <w:rFonts w:eastAsia="Times New Roman" w:cs="David"/>
+          <w:color w:val="212121"/>
+          <w:sz w:val="28"/>
+          <w:szCs w:val="28"/>
+          <w:rtl/>
+        </w:rPr>
+        <w:t xml:space="preserve"> </w:t>
+      </w:r>
+      <w:r>
+        <w:rPr>
+          <w:rFonts w:ascii="Arial" w:eastAsia="Times New Roman" w:hAnsi="Arial" w:cs="David" w:hint="cs"/>
+          <w:color w:val="212121"/>
+          <w:sz w:val="28"/>
+          <w:szCs w:val="28"/>
+          <w:rtl/>
+        </w:rPr>
+        <w:t>כדי</w:t>
+      </w:r>
+      <w:r>
+        <w:rPr>
+          <w:rFonts w:eastAsia="Times New Roman" w:cs="David"/>
+          <w:color w:val="212121"/>
+          <w:sz w:val="28"/>
+          <w:szCs w:val="28"/>
+          <w:rtl/>
+        </w:rPr>
+        <w:t xml:space="preserve"> </w:t>
+      </w:r>
+      <w:r>
+        <w:rPr>
+          <w:rFonts w:eastAsia="Times New Roman" w:cs="David" w:hint="cs"/>
+          <w:color w:val="212121"/>
+          <w:sz w:val="28"/>
+          <w:szCs w:val="28"/>
+          <w:rtl/>
+        </w:rPr>
+        <w:t>ניצול זמן ה</w:t>
+      </w:r>
+      <w:r>
+        <w:rPr>
+          <w:rFonts w:ascii="Arial" w:eastAsia="Times New Roman" w:hAnsi="Arial" w:cs="David" w:hint="cs"/>
+          <w:color w:val="212121"/>
+          <w:sz w:val="28"/>
+          <w:szCs w:val="28"/>
+          <w:rtl/>
+        </w:rPr>
+        <w:t>כתיבה</w:t>
+      </w:r>
+      <w:r>
+        <w:rPr>
+          <w:rFonts w:eastAsia="Times New Roman" w:cs="David"/>
+          <w:color w:val="212121"/>
+          <w:sz w:val="28"/>
+          <w:szCs w:val="28"/>
+          <w:rtl/>
+        </w:rPr>
+        <w:t>.</w:t>
+      </w:r>
+    </w:p>
+    <w:p>
+      <w:pPr>
+        <w:shd w:val="clear" w:color="auto" w:fill="FFFFFF"/>
+        <w:tabs>
+          <w:tab w:val="left" w:pos="916"/>
+          <w:tab w:val="left" w:pos="1832"/>
+          <w:tab w:val="left" w:pos="2748"/>
+          <w:tab w:val="left" w:pos="3664"/>
+          <w:tab w:val="left" w:pos="4580"/>
+          <w:tab w:val="left" w:pos="5496"/>
+          <w:tab w:val="left" w:pos="6412"/>
+          <w:tab w:val="left" w:pos="7328"/>
+          <w:tab w:val="left" w:pos="8244"/>
+          <w:tab w:val="left" w:pos="9160"/>
+          <w:tab w:val="left" w:pos="10076"/>
+          <w:tab w:val="left" w:pos="10992"/>
+          <w:tab w:val="left" w:pos="11908"/>
+          <w:tab w:val="left" w:pos="12824"/>
+          <w:tab w:val="left" w:pos="13740"/>
+          <w:tab w:val="left" w:pos="14656"/>
+        </w:tabs>
+        <w:spacing w:after="0" w:line="240" w:lineRule="auto"/>
+        <w:jc w:val="both"/>
+        <w:rPr>
+          <w:rFonts w:eastAsia="Times New Roman" w:cs="David"/>
+          <w:color w:val="212121"/>
+          <w:sz w:val="28"/>
+          <w:szCs w:val="28"/>
+          <w:rtl/>
+        </w:rPr>
+      </w:pPr>
+      <w:r>
+        <w:rPr>
+          <w:rFonts w:ascii="Arial" w:eastAsia="Times New Roman" w:hAnsi="Arial" w:cs="David" w:hint="cs"/>
+          <w:color w:val="212121"/>
+          <w:sz w:val="28"/>
+          <w:szCs w:val="28"/>
+          <w:rtl/>
+        </w:rPr>
+        <w:t>הגישה</w:t>
+      </w:r>
+      <w:r>
+        <w:rPr>
+          <w:rFonts w:eastAsia="Times New Roman" w:cs="David"/>
+          <w:color w:val="212121"/>
+          <w:sz w:val="28"/>
+          <w:szCs w:val="28"/>
+          <w:rtl/>
+        </w:rPr>
+        <w:t xml:space="preserve"> </w:t>
+      </w:r>
+      <w:r>
+        <w:rPr>
+          <w:rFonts w:ascii="Arial" w:eastAsia="Times New Roman" w:hAnsi="Arial" w:cs="David" w:hint="cs"/>
+          <w:color w:val="212121"/>
+          <w:sz w:val="28"/>
+          <w:szCs w:val="28"/>
+          <w:rtl/>
+        </w:rPr>
+        <w:t>אותה</w:t>
+      </w:r>
+      <w:r>
+        <w:rPr>
+          <w:rFonts w:eastAsia="Times New Roman" w:cs="David"/>
+          <w:color w:val="212121"/>
+          <w:sz w:val="28"/>
+          <w:szCs w:val="28"/>
+          <w:rtl/>
+        </w:rPr>
+        <w:t xml:space="preserve"> </w:t>
+      </w:r>
+      <w:r>
+        <w:rPr>
+          <w:rFonts w:ascii="Arial" w:eastAsia="Times New Roman" w:hAnsi="Arial" w:cs="David" w:hint="cs"/>
+          <w:color w:val="212121"/>
+          <w:sz w:val="28"/>
+          <w:szCs w:val="28"/>
+          <w:rtl/>
+        </w:rPr>
+        <w:t>אנו</w:t>
+      </w:r>
+      <w:r>
+        <w:rPr>
+          <w:rFonts w:eastAsia="Times New Roman" w:cs="David"/>
+          <w:color w:val="212121"/>
+          <w:sz w:val="28"/>
+          <w:szCs w:val="28"/>
+          <w:rtl/>
+        </w:rPr>
+        <w:t xml:space="preserve"> </w:t>
+      </w:r>
+      <w:r>
+        <w:rPr>
+          <w:rFonts w:ascii="Arial" w:eastAsia="Times New Roman" w:hAnsi="Arial" w:cs="David" w:hint="cs"/>
+          <w:color w:val="212121"/>
+          <w:sz w:val="28"/>
+          <w:szCs w:val="28"/>
+          <w:rtl/>
+        </w:rPr>
+        <w:t>מציגים</w:t>
+      </w:r>
+      <w:r>
+        <w:rPr>
+          <w:rFonts w:eastAsia="Times New Roman" w:cs="David"/>
+          <w:color w:val="212121"/>
+          <w:sz w:val="28"/>
+          <w:szCs w:val="28"/>
+          <w:rtl/>
+        </w:rPr>
+        <w:t xml:space="preserve"> </w:t>
+      </w:r>
+      <w:r>
+        <w:rPr>
+          <w:rFonts w:ascii="Arial" w:eastAsia="Times New Roman" w:hAnsi="Arial" w:cs="David" w:hint="cs"/>
+          <w:color w:val="212121"/>
+          <w:sz w:val="28"/>
+          <w:szCs w:val="28"/>
+          <w:rtl/>
+        </w:rPr>
+        <w:t>מבצעת</w:t>
+      </w:r>
+      <w:r>
+        <w:rPr>
+          <w:rFonts w:eastAsia="Times New Roman" w:cs="David"/>
+          <w:color w:val="212121"/>
+          <w:sz w:val="28"/>
+          <w:szCs w:val="28"/>
+          <w:rtl/>
+        </w:rPr>
+        <w:t xml:space="preserve"> </w:t>
+      </w:r>
+      <w:r>
+        <w:rPr>
+          <w:rFonts w:ascii="Arial" w:eastAsia="Times New Roman" w:hAnsi="Arial" w:cs="David" w:hint="cs"/>
+          <w:color w:val="212121"/>
+          <w:sz w:val="28"/>
+          <w:szCs w:val="28"/>
+          <w:rtl/>
+        </w:rPr>
+        <w:t>סגמנטציה</w:t>
+      </w:r>
+      <w:r>
+        <w:rPr>
+          <w:rFonts w:ascii="Arial" w:eastAsia="Times New Roman" w:hAnsi="Arial" w:cs="David" w:hint="cs"/>
+          <w:color w:val="212121"/>
+          <w:sz w:val="28"/>
+          <w:szCs w:val="28"/>
+          <w:rtl/>
+        </w:rPr>
+        <w:t xml:space="preserve"> </w:t>
+      </w:r>
+      <w:r>
+        <w:rPr>
+          <w:rFonts w:ascii="Arial" w:eastAsia="Times New Roman" w:hAnsi="Arial" w:cs="David" w:hint="cs"/>
+          <w:color w:val="212121"/>
+          <w:sz w:val="28"/>
+          <w:szCs w:val="28"/>
+          <w:rtl/>
+        </w:rPr>
+        <w:t>תוך</w:t>
+      </w:r>
+      <w:r>
+        <w:rPr>
+          <w:rFonts w:eastAsia="Times New Roman" w:cs="David"/>
+          <w:color w:val="212121"/>
+          <w:sz w:val="28"/>
+          <w:szCs w:val="28"/>
+          <w:rtl/>
+        </w:rPr>
+        <w:t xml:space="preserve"> </w:t>
+      </w:r>
+      <w:r>
+        <w:rPr>
+          <w:rFonts w:ascii="Arial" w:eastAsia="Times New Roman" w:hAnsi="Arial" w:cs="David" w:hint="cs"/>
+          <w:color w:val="212121"/>
+          <w:sz w:val="28"/>
+          <w:szCs w:val="28"/>
+          <w:rtl/>
+        </w:rPr>
+        <w:t>כדי</w:t>
+      </w:r>
+      <w:r>
+        <w:rPr>
+          <w:rFonts w:eastAsia="Times New Roman" w:cs="David"/>
+          <w:color w:val="212121"/>
+          <w:sz w:val="28"/>
+          <w:szCs w:val="28"/>
+          <w:rtl/>
+        </w:rPr>
+        <w:t xml:space="preserve"> </w:t>
+      </w:r>
+      <w:r>
+        <w:rPr>
+          <w:rFonts w:ascii="Arial" w:eastAsia="Times New Roman" w:hAnsi="Arial" w:cs="David" w:hint="cs"/>
+          <w:color w:val="212121"/>
+          <w:sz w:val="28"/>
+          <w:szCs w:val="28"/>
+          <w:rtl/>
+        </w:rPr>
+        <w:t>התקדמות</w:t>
+      </w:r>
+      <w:r>
+        <w:rPr>
+          <w:rFonts w:ascii="Arial" w:eastAsia="Times New Roman" w:hAnsi="Arial" w:cs="David" w:hint="cs"/>
+          <w:color w:val="212121"/>
+          <w:sz w:val="28"/>
+          <w:szCs w:val="28"/>
+          <w:rtl/>
+        </w:rPr>
+        <w:t xml:space="preserve"> של משיכות </w:t>
+      </w:r>
+      <w:r>
+        <w:rPr>
+          <w:rFonts w:ascii="Arial" w:eastAsia="Times New Roman" w:hAnsi="Arial" w:cs="David" w:hint="cs"/>
+          <w:color w:val="212121"/>
+          <w:sz w:val="28"/>
+          <w:szCs w:val="28"/>
+          <w:rtl/>
+        </w:rPr>
+        <w:t>עט</w:t>
+      </w:r>
+      <w:r>
+        <w:rPr>
+          <w:rFonts w:eastAsia="Times New Roman" w:cs="David" w:hint="cs"/>
+          <w:color w:val="212121"/>
+          <w:sz w:val="28"/>
+          <w:szCs w:val="28"/>
+          <w:rtl/>
+        </w:rPr>
+        <w:t>.</w:t>
+      </w:r>
+    </w:p>
+    <w:p>
+      <w:pPr>
+        <w:shd w:val="clear" w:color="auto" w:fill="FFFFFF"/>
+        <w:tabs>
+          <w:tab w:val="left" w:pos="916"/>
+          <w:tab w:val="left" w:pos="1832"/>
+          <w:tab w:val="left" w:pos="2748"/>
+          <w:tab w:val="left" w:pos="3664"/>
+          <w:tab w:val="left" w:pos="4580"/>
+          <w:tab w:val="left" w:pos="5496"/>
+          <w:tab w:val="left" w:pos="6412"/>
+          <w:tab w:val="left" w:pos="7328"/>
+          <w:tab w:val="left" w:pos="8244"/>
+          <w:tab w:val="left" w:pos="9160"/>
+          <w:tab w:val="left" w:pos="10076"/>
+          <w:tab w:val="left" w:pos="10992"/>
+          <w:tab w:val="left" w:pos="11908"/>
+          <w:tab w:val="left" w:pos="12824"/>
+          <w:tab w:val="left" w:pos="13740"/>
+          <w:tab w:val="left" w:pos="14656"/>
+        </w:tabs>
+        <w:spacing w:after="0" w:line="240" w:lineRule="auto"/>
+        <w:jc w:val="both"/>
+        <w:rPr>
+          <w:rFonts w:eastAsia="Times New Roman" w:cs="David"/>
+          <w:color w:val="212121"/>
+          <w:sz w:val="28"/>
+          <w:szCs w:val="28"/>
+          <w:rtl/>
+        </w:rPr>
+      </w:pPr>
+      <w:r>
+        <w:rPr>
+          <w:rFonts w:eastAsia="Times New Roman" w:cs="David" w:hint="cs"/>
+          <w:color w:val="212121"/>
+          <w:sz w:val="28"/>
+          <w:szCs w:val="28"/>
+          <w:rtl/>
+        </w:rPr>
+        <w:t xml:space="preserve">תהליך הסגמנטציה הינו מבוסס זיהוי, כלומר הוא משתמש בציונים אשר ניתנים על ידי </w:t>
+      </w:r>
+      <w:r>
+        <w:rPr>
+          <w:rFonts w:eastAsia="Times New Roman" w:cs="David" w:hint="cs"/>
+          <w:color w:val="212121"/>
+          <w:sz w:val="28"/>
+          <w:szCs w:val="28"/>
+          <w:rtl/>
+        </w:rPr>
+        <w:t>ה</w:t>
+      </w:r>
+      <w:r>
+        <w:rPr>
+          <w:rFonts w:eastAsia="Times New Roman" w:cs="David" w:hint="cs"/>
+          <w:color w:val="212121"/>
+          <w:sz w:val="28"/>
+          <w:szCs w:val="28"/>
+          <w:rtl/>
+        </w:rPr>
+        <w:t>מערכת לזיהוי אותיות</w:t>
+      </w:r>
+      <w:r>
+        <w:rPr>
+          <w:rFonts w:eastAsia="Times New Roman" w:cs="David" w:hint="cs"/>
+          <w:color w:val="212121"/>
+          <w:sz w:val="28"/>
+          <w:szCs w:val="28"/>
+          <w:rtl/>
+        </w:rPr>
+        <w:t xml:space="preserve"> לקטעים בתוך משיכת העט</w:t>
+      </w:r>
+      <w:r>
+        <w:rPr>
+          <w:rFonts w:eastAsia="Times New Roman" w:cs="David" w:hint="cs"/>
+          <w:color w:val="212121"/>
+          <w:sz w:val="28"/>
+          <w:szCs w:val="28"/>
+          <w:rtl/>
+        </w:rPr>
+        <w:t xml:space="preserve">. </w:t>
+      </w:r>
+    </w:p>
+    <w:p>
+      <w:pPr>
+        <w:shd w:val="clear" w:color="auto" w:fill="FFFFFF"/>
+        <w:tabs>
+          <w:tab w:val="left" w:pos="916"/>
+          <w:tab w:val="left" w:pos="1832"/>
+          <w:tab w:val="left" w:pos="2748"/>
+          <w:tab w:val="left" w:pos="3664"/>
+          <w:tab w:val="left" w:pos="4580"/>
+          <w:tab w:val="left" w:pos="5496"/>
+          <w:tab w:val="left" w:pos="6412"/>
+          <w:tab w:val="left" w:pos="7328"/>
+          <w:tab w:val="left" w:pos="8244"/>
+          <w:tab w:val="left" w:pos="9160"/>
+          <w:tab w:val="left" w:pos="10076"/>
+          <w:tab w:val="left" w:pos="10992"/>
+          <w:tab w:val="left" w:pos="11908"/>
+          <w:tab w:val="left" w:pos="12824"/>
+          <w:tab w:val="left" w:pos="13740"/>
+          <w:tab w:val="left" w:pos="14656"/>
+        </w:tabs>
+        <w:spacing w:after="0" w:line="240" w:lineRule="auto"/>
+        <w:jc w:val="both"/>
+        <w:rPr>
+          <w:rFonts w:ascii="Arial" w:eastAsia="Times New Roman" w:hAnsi="Arial" w:cs="David"/>
+          <w:color w:val="212121"/>
+          <w:sz w:val="28"/>
+          <w:szCs w:val="28"/>
+          <w:rtl/>
+        </w:rPr>
+      </w:pPr>
+      <w:r>
+        <w:rPr>
+          <w:rFonts w:ascii="Arial" w:eastAsia="Times New Roman" w:hAnsi="Arial" w:cs="David" w:hint="cs"/>
+          <w:color w:val="212121"/>
+          <w:sz w:val="28"/>
+          <w:szCs w:val="28"/>
+          <w:rtl/>
+        </w:rPr>
+        <w:t>בעבודה זו בנוסף אנו מציגים שיטה מהירה לזיהוי של אותיות הנדרשת על-ידי תהליך הסגמנטציה.</w:t>
+      </w:r>
+    </w:p>
+    <w:p>
+      <w:pPr>
+        <w:shd w:val="clear" w:color="auto" w:fill="FFFFFF"/>
+        <w:tabs>
+          <w:tab w:val="left" w:pos="916"/>
+          <w:tab w:val="left" w:pos="1832"/>
+          <w:tab w:val="left" w:pos="2748"/>
+          <w:tab w:val="left" w:pos="3664"/>
+          <w:tab w:val="left" w:pos="4580"/>
+          <w:tab w:val="left" w:pos="5496"/>
+          <w:tab w:val="left" w:pos="6412"/>
+          <w:tab w:val="left" w:pos="7328"/>
+          <w:tab w:val="left" w:pos="8244"/>
+          <w:tab w:val="left" w:pos="9160"/>
+          <w:tab w:val="left" w:pos="10076"/>
+          <w:tab w:val="left" w:pos="10992"/>
+          <w:tab w:val="left" w:pos="11908"/>
+          <w:tab w:val="left" w:pos="12824"/>
+          <w:tab w:val="left" w:pos="13740"/>
+          <w:tab w:val="left" w:pos="14656"/>
+        </w:tabs>
+        <w:spacing w:after="0" w:line="240" w:lineRule="auto"/>
+        <w:jc w:val="both"/>
+        <w:rPr>
+          <w:rFonts w:eastAsia="Times New Roman" w:cs="David"/>
+          <w:color w:val="212121"/>
+          <w:sz w:val="28"/>
+          <w:szCs w:val="28"/>
+          <w:rtl/>
+        </w:rPr>
+      </w:pPr>
+      <w:r>
+        <w:rPr>
+          <w:rFonts w:ascii="Arial" w:eastAsia="Times New Roman" w:hAnsi="Arial" w:cs="David" w:hint="cs"/>
+          <w:color w:val="212121"/>
+          <w:sz w:val="28"/>
+          <w:szCs w:val="28"/>
+          <w:rtl/>
+        </w:rPr>
+        <w:t>מערכת</w:t>
+      </w:r>
+      <w:r>
+        <w:rPr>
+          <w:rFonts w:eastAsia="Times New Roman" w:cs="David"/>
+          <w:color w:val="212121"/>
+          <w:sz w:val="28"/>
+          <w:szCs w:val="28"/>
+          <w:rtl/>
+        </w:rPr>
+        <w:t xml:space="preserve"> </w:t>
+      </w:r>
+      <w:r>
+        <w:rPr>
+          <w:rFonts w:ascii="Arial" w:eastAsia="Times New Roman" w:hAnsi="Arial" w:cs="David" w:hint="cs"/>
+          <w:color w:val="212121"/>
+          <w:sz w:val="28"/>
+          <w:szCs w:val="28"/>
+          <w:rtl/>
+        </w:rPr>
+        <w:t>זיהוי</w:t>
+      </w:r>
+      <w:r>
+        <w:rPr>
+          <w:rFonts w:eastAsia="Times New Roman" w:cs="David"/>
+          <w:color w:val="212121"/>
+          <w:sz w:val="28"/>
+          <w:szCs w:val="28"/>
+          <w:rtl/>
+        </w:rPr>
+        <w:t xml:space="preserve"> </w:t>
+      </w:r>
+      <w:r>
+        <w:rPr>
+          <w:rFonts w:ascii="Arial" w:eastAsia="Times New Roman" w:hAnsi="Arial" w:cs="David" w:hint="cs"/>
+          <w:color w:val="212121"/>
+          <w:sz w:val="28"/>
+          <w:szCs w:val="28"/>
+          <w:rtl/>
+        </w:rPr>
+        <w:t>האותיות</w:t>
+      </w:r>
+      <w:r>
+        <w:rPr>
+          <w:rFonts w:eastAsia="Times New Roman" w:cs="David"/>
+          <w:color w:val="212121"/>
+          <w:sz w:val="28"/>
+          <w:szCs w:val="28"/>
+          <w:rtl/>
+        </w:rPr>
+        <w:t xml:space="preserve"> </w:t>
+      </w:r>
+      <w:r>
+        <w:rPr>
+          <w:rFonts w:ascii="Arial" w:eastAsia="Times New Roman" w:hAnsi="Arial" w:cs="David" w:hint="cs"/>
+          <w:color w:val="212121"/>
+          <w:sz w:val="28"/>
+          <w:szCs w:val="28"/>
+          <w:rtl/>
+        </w:rPr>
+        <w:t>משתמשת</w:t>
+      </w:r>
+      <w:r>
+        <w:rPr>
+          <w:rFonts w:eastAsia="Times New Roman" w:cs="David"/>
+          <w:color w:val="212121"/>
+          <w:sz w:val="28"/>
+          <w:szCs w:val="28"/>
+          <w:rtl/>
+        </w:rPr>
+        <w:t xml:space="preserve"> </w:t>
+      </w:r>
+      <w:r>
+        <w:rPr>
+          <w:rFonts w:ascii="Arial" w:eastAsia="Times New Roman" w:hAnsi="Arial" w:cs="David" w:hint="cs"/>
+          <w:color w:val="212121"/>
+          <w:sz w:val="28"/>
+          <w:szCs w:val="28"/>
+          <w:rtl/>
+        </w:rPr>
+        <w:t>בשיבוץ</w:t>
+      </w:r>
+      <w:r>
+        <w:rPr>
+          <w:rFonts w:eastAsia="Times New Roman" w:cs="David"/>
+          <w:color w:val="212121"/>
+          <w:sz w:val="28"/>
+          <w:szCs w:val="28"/>
+          <w:rtl/>
+        </w:rPr>
+        <w:t xml:space="preserve"> </w:t>
+      </w:r>
+      <w:r>
+        <w:rPr>
+          <w:rFonts w:ascii="Arial" w:eastAsia="Times New Roman" w:hAnsi="Arial" w:cs="David" w:hint="cs"/>
+          <w:color w:val="212121"/>
+          <w:sz w:val="28"/>
+          <w:szCs w:val="28"/>
+          <w:rtl/>
+        </w:rPr>
+        <w:t>יעיל</w:t>
+      </w:r>
+      <w:r>
+        <w:rPr>
+          <w:rFonts w:eastAsia="Times New Roman" w:cs="David"/>
+          <w:color w:val="212121"/>
+          <w:sz w:val="28"/>
+          <w:szCs w:val="28"/>
+          <w:rtl/>
+        </w:rPr>
+        <w:t xml:space="preserve"> </w:t>
+      </w:r>
+      <w:r>
+        <w:rPr>
+          <w:rFonts w:ascii="Arial" w:eastAsia="Times New Roman" w:hAnsi="Arial" w:cs="David" w:hint="cs"/>
+          <w:color w:val="212121"/>
+          <w:sz w:val="28"/>
+          <w:szCs w:val="28"/>
+          <w:rtl/>
+        </w:rPr>
+        <w:t>של</w:t>
+      </w:r>
+      <w:r>
+        <w:rPr>
+          <w:rFonts w:eastAsia="Times New Roman" w:cs="David"/>
+          <w:color w:val="212121"/>
+          <w:sz w:val="28"/>
+          <w:szCs w:val="28"/>
+          <w:rtl/>
+        </w:rPr>
+        <w:t xml:space="preserve"> </w:t>
+      </w:r>
+      <w:r>
+        <w:rPr>
+          <w:rFonts w:ascii="Arial" w:eastAsia="Times New Roman" w:hAnsi="Arial" w:cs="David" w:hint="cs"/>
+          <w:color w:val="212121"/>
+          <w:sz w:val="28"/>
+          <w:szCs w:val="28"/>
+          <w:rtl/>
+        </w:rPr>
+        <w:t>התבניות</w:t>
+      </w:r>
+      <w:r>
+        <w:rPr>
+          <w:rFonts w:eastAsia="Times New Roman" w:cs="David"/>
+          <w:color w:val="212121"/>
+          <w:sz w:val="28"/>
+          <w:szCs w:val="28"/>
+          <w:rtl/>
+        </w:rPr>
+        <w:t xml:space="preserve"> </w:t>
+      </w:r>
+      <w:r>
+        <w:rPr>
+          <w:rFonts w:ascii="Arial" w:eastAsia="Times New Roman" w:hAnsi="Arial" w:cs="David" w:hint="cs"/>
+          <w:color w:val="212121"/>
+          <w:sz w:val="28"/>
+          <w:szCs w:val="28"/>
+          <w:rtl/>
+        </w:rPr>
+        <w:t>למרחב</w:t>
+      </w:r>
+      <w:r>
+        <w:rPr>
+          <w:rFonts w:eastAsia="Times New Roman" w:cs="David"/>
+          <w:color w:val="212121"/>
+          <w:sz w:val="28"/>
+          <w:szCs w:val="28"/>
+          <w:rtl/>
+        </w:rPr>
+        <w:t xml:space="preserve"> </w:t>
+      </w:r>
+      <w:r>
+        <w:rPr>
+          <w:rFonts w:ascii="Arial" w:eastAsia="Times New Roman" w:hAnsi="Arial" w:cs="David" w:hint="cs"/>
+          <w:color w:val="212121"/>
+          <w:sz w:val="28"/>
+          <w:szCs w:val="28"/>
+          <w:rtl/>
+        </w:rPr>
+        <w:t>האדוות</w:t>
+      </w:r>
+      <w:r>
+        <w:rPr>
+          <w:rFonts w:ascii="Arial" w:eastAsia="Times New Roman" w:hAnsi="Arial" w:cs="David" w:hint="cs"/>
+          <w:color w:val="212121"/>
+          <w:sz w:val="28"/>
+          <w:szCs w:val="28"/>
+          <w:rtl/>
+        </w:rPr>
+        <w:t xml:space="preserve"> (</w:t>
+      </w:r>
+      <w:r>
+        <w:rPr>
+          <w:rFonts w:ascii="Arial" w:eastAsia="Times New Roman" w:hAnsi="Arial" w:cs="David"/>
+          <w:color w:val="212121"/>
+          <w:sz w:val="28"/>
+          <w:szCs w:val="28"/>
+        </w:rPr>
+        <w:t>wavelets</w:t>
+      </w:r>
+      <w:r>
+        <w:rPr>
+          <w:rFonts w:ascii="Arial" w:eastAsia="Times New Roman" w:hAnsi="Arial" w:cs="David" w:hint="cs"/>
+          <w:color w:val="212121"/>
+          <w:sz w:val="28"/>
+          <w:szCs w:val="28"/>
+          <w:rtl/>
+        </w:rPr>
+        <w:t>)</w:t>
+      </w:r>
+      <w:r>
+        <w:rPr>
+          <w:rFonts w:eastAsia="Times New Roman" w:cs="David"/>
+          <w:color w:val="212121"/>
+          <w:sz w:val="28"/>
+          <w:szCs w:val="28"/>
+          <w:rtl/>
+        </w:rPr>
+        <w:t xml:space="preserve"> </w:t>
+      </w:r>
+      <w:r>
+        <w:rPr>
+          <w:rFonts w:ascii="Arial" w:eastAsia="Times New Roman" w:hAnsi="Arial" w:cs="David" w:hint="cs"/>
+          <w:color w:val="212121"/>
+          <w:sz w:val="28"/>
+          <w:szCs w:val="28"/>
+          <w:rtl/>
+        </w:rPr>
+        <w:t>אשר</w:t>
+      </w:r>
+      <w:r>
+        <w:rPr>
+          <w:rFonts w:eastAsia="Times New Roman" w:cs="David"/>
+          <w:color w:val="212121"/>
+          <w:sz w:val="28"/>
+          <w:szCs w:val="28"/>
+          <w:rtl/>
+        </w:rPr>
+        <w:t xml:space="preserve"> </w:t>
+      </w:r>
+      <w:r>
+        <w:rPr>
+          <w:rFonts w:ascii="Arial" w:eastAsia="Times New Roman" w:hAnsi="Arial" w:cs="David" w:hint="cs"/>
+          <w:color w:val="212121"/>
+          <w:sz w:val="28"/>
+          <w:szCs w:val="28"/>
+          <w:rtl/>
+        </w:rPr>
+        <w:t>בו</w:t>
+      </w:r>
+      <w:r>
+        <w:rPr>
+          <w:rFonts w:eastAsia="Times New Roman" w:cs="David"/>
+          <w:color w:val="212121"/>
+          <w:sz w:val="28"/>
+          <w:szCs w:val="28"/>
+          <w:rtl/>
+        </w:rPr>
+        <w:t xml:space="preserve"> </w:t>
+      </w:r>
+      <w:r>
+        <w:rPr>
+          <w:rFonts w:ascii="Arial" w:eastAsia="Times New Roman" w:hAnsi="Arial" w:cs="David" w:hint="cs"/>
+          <w:color w:val="212121"/>
+          <w:sz w:val="28"/>
+          <w:szCs w:val="28"/>
+          <w:rtl/>
+        </w:rPr>
+        <w:t>חיפוש</w:t>
+      </w:r>
+      <w:r>
+        <w:rPr>
+          <w:rFonts w:eastAsia="Times New Roman" w:cs="David"/>
+          <w:color w:val="212121"/>
+          <w:sz w:val="28"/>
+          <w:szCs w:val="28"/>
+          <w:rtl/>
+        </w:rPr>
+        <w:t xml:space="preserve"> </w:t>
+      </w:r>
+      <w:r>
+        <w:rPr>
+          <w:rFonts w:ascii="Arial" w:eastAsia="Times New Roman" w:hAnsi="Arial" w:cs="David" w:hint="cs"/>
+          <w:color w:val="212121"/>
+          <w:sz w:val="28"/>
+          <w:szCs w:val="28"/>
+          <w:rtl/>
+        </w:rPr>
+        <w:t>התבניות</w:t>
+      </w:r>
+      <w:r>
+        <w:rPr>
+          <w:rFonts w:eastAsia="Times New Roman" w:cs="David"/>
+          <w:color w:val="212121"/>
+          <w:sz w:val="28"/>
+          <w:szCs w:val="28"/>
+          <w:rtl/>
+        </w:rPr>
+        <w:t xml:space="preserve"> </w:t>
+      </w:r>
+      <w:r>
+        <w:rPr>
+          <w:rFonts w:ascii="Arial" w:eastAsia="Times New Roman" w:hAnsi="Arial" w:cs="David" w:hint="cs"/>
+          <w:color w:val="212121"/>
+          <w:sz w:val="28"/>
+          <w:szCs w:val="28"/>
+          <w:rtl/>
+        </w:rPr>
+        <w:t>הדומות</w:t>
+      </w:r>
+      <w:r>
+        <w:rPr>
+          <w:rFonts w:eastAsia="Times New Roman" w:cs="David"/>
+          <w:color w:val="212121"/>
+          <w:sz w:val="28"/>
+          <w:szCs w:val="28"/>
+          <w:rtl/>
+        </w:rPr>
+        <w:t xml:space="preserve"> </w:t>
+      </w:r>
+      <w:r>
+        <w:rPr>
+          <w:rFonts w:ascii="Arial" w:eastAsia="Times New Roman" w:hAnsi="Arial" w:cs="David" w:hint="cs"/>
+          <w:color w:val="212121"/>
+          <w:sz w:val="28"/>
+          <w:szCs w:val="28"/>
+          <w:rtl/>
+        </w:rPr>
+        <w:t>ביותר</w:t>
+      </w:r>
+      <w:r>
+        <w:rPr>
+          <w:rFonts w:eastAsia="Times New Roman" w:cs="David"/>
+          <w:color w:val="212121"/>
+          <w:sz w:val="28"/>
+          <w:szCs w:val="28"/>
+          <w:rtl/>
+        </w:rPr>
+        <w:t xml:space="preserve"> </w:t>
+      </w:r>
+      <w:r>
+        <w:rPr>
+          <w:rFonts w:ascii="Arial" w:eastAsia="Times New Roman" w:hAnsi="Arial" w:cs="David" w:hint="cs"/>
+          <w:color w:val="212121"/>
+          <w:sz w:val="28"/>
+          <w:szCs w:val="28"/>
+          <w:rtl/>
+        </w:rPr>
+        <w:t>הוא</w:t>
+      </w:r>
+      <w:r>
+        <w:rPr>
+          <w:rFonts w:eastAsia="Times New Roman" w:cs="David"/>
+          <w:color w:val="212121"/>
+          <w:sz w:val="28"/>
+          <w:szCs w:val="28"/>
+          <w:rtl/>
+        </w:rPr>
+        <w:t xml:space="preserve"> </w:t>
+      </w:r>
+      <w:r>
+        <w:rPr>
+          <w:rFonts w:ascii="Arial" w:eastAsia="Times New Roman" w:hAnsi="Arial" w:cs="David" w:hint="cs"/>
+          <w:color w:val="212121"/>
+          <w:sz w:val="28"/>
+          <w:szCs w:val="28"/>
+          <w:rtl/>
+        </w:rPr>
+        <w:t>יעיל</w:t>
+      </w:r>
+      <w:r>
+        <w:rPr>
+          <w:rFonts w:eastAsia="Times New Roman" w:cs="David"/>
+          <w:color w:val="212121"/>
+          <w:sz w:val="28"/>
+          <w:szCs w:val="28"/>
+          <w:rtl/>
+        </w:rPr>
+        <w:t>.</w:t>
+      </w:r>
+    </w:p>
+    <w:p>
+      <w:pPr>
+        <w:shd w:val="clear" w:color="auto" w:fill="FFFFFF"/>
+        <w:tabs>
+          <w:tab w:val="left" w:pos="916"/>
+          <w:tab w:val="left" w:pos="1832"/>
+          <w:tab w:val="left" w:pos="2748"/>
+          <w:tab w:val="left" w:pos="3664"/>
+          <w:tab w:val="left" w:pos="4580"/>
+          <w:tab w:val="left" w:pos="5496"/>
+          <w:tab w:val="left" w:pos="6412"/>
+          <w:tab w:val="left" w:pos="7328"/>
+          <w:tab w:val="left" w:pos="8244"/>
+          <w:tab w:val="left" w:pos="9160"/>
+          <w:tab w:val="left" w:pos="10076"/>
+          <w:tab w:val="left" w:pos="10992"/>
+          <w:tab w:val="left" w:pos="11908"/>
+          <w:tab w:val="left" w:pos="12824"/>
+          <w:tab w:val="left" w:pos="13740"/>
+          <w:tab w:val="left" w:pos="14656"/>
+        </w:tabs>
+        <w:spacing w:after="0" w:line="240" w:lineRule="auto"/>
+        <w:jc w:val="both"/>
+        <w:rPr>
+          <w:rFonts w:eastAsia="Times New Roman" w:cs="David"/>
+          <w:color w:val="212121"/>
+          <w:sz w:val="28"/>
+          <w:szCs w:val="28"/>
+          <w:rtl/>
+        </w:rPr>
+      </w:pPr>
+    </w:p>
+    <w:p>
+      <w:pPr>
+        <w:shd w:val="clear" w:color="auto" w:fill="FFFFFF"/>
+        <w:tabs>
+          <w:tab w:val="left" w:pos="916"/>
+          <w:tab w:val="left" w:pos="1832"/>
+          <w:tab w:val="left" w:pos="2748"/>
+          <w:tab w:val="left" w:pos="3664"/>
+          <w:tab w:val="left" w:pos="4580"/>
+          <w:tab w:val="left" w:pos="5496"/>
+          <w:tab w:val="left" w:pos="6412"/>
+          <w:tab w:val="left" w:pos="7328"/>
+          <w:tab w:val="left" w:pos="8244"/>
+          <w:tab w:val="left" w:pos="9160"/>
+          <w:tab w:val="left" w:pos="10076"/>
+          <w:tab w:val="left" w:pos="10992"/>
+          <w:tab w:val="left" w:pos="11908"/>
+          <w:tab w:val="left" w:pos="12824"/>
+          <w:tab w:val="left" w:pos="13740"/>
+          <w:tab w:val="left" w:pos="14656"/>
+        </w:tabs>
+        <w:spacing w:after="0" w:line="240" w:lineRule="auto"/>
+        <w:jc w:val="both"/>
+        <w:rPr>
+          <w:rFonts w:ascii="Arial" w:eastAsia="Times New Roman" w:hAnsi="Arial" w:cs="David"/>
+          <w:color w:val="212121"/>
+          <w:sz w:val="28"/>
+          <w:szCs w:val="28"/>
+          <w:rtl/>
+        </w:rPr>
+      </w:pPr>
+      <w:r>
+        <w:rPr>
+          <w:rFonts w:ascii="Arial" w:eastAsia="Times New Roman" w:hAnsi="Arial" w:cs="David" w:hint="cs"/>
+          <w:color w:val="212121"/>
+          <w:sz w:val="28"/>
+          <w:szCs w:val="28"/>
+          <w:rtl/>
+        </w:rPr>
+        <w:t>אנו</w:t>
+      </w:r>
+      <w:r>
+        <w:rPr>
+          <w:rFonts w:eastAsia="Times New Roman" w:cs="David"/>
+          <w:color w:val="212121"/>
+          <w:sz w:val="28"/>
+          <w:szCs w:val="28"/>
+          <w:rtl/>
+        </w:rPr>
+        <w:t xml:space="preserve"> </w:t>
+      </w:r>
+      <w:r>
+        <w:rPr>
+          <w:rFonts w:ascii="Arial" w:eastAsia="Times New Roman" w:hAnsi="Arial" w:cs="David" w:hint="cs"/>
+          <w:color w:val="212121"/>
+          <w:sz w:val="28"/>
+          <w:szCs w:val="28"/>
+          <w:rtl/>
+        </w:rPr>
+        <w:t>מראים</w:t>
+      </w:r>
+      <w:r>
+        <w:rPr>
+          <w:rFonts w:eastAsia="Times New Roman" w:cs="David"/>
+          <w:color w:val="212121"/>
+          <w:sz w:val="28"/>
+          <w:szCs w:val="28"/>
+          <w:rtl/>
+        </w:rPr>
+        <w:t xml:space="preserve"> </w:t>
+      </w:r>
+      <w:r>
+        <w:rPr>
+          <w:rFonts w:ascii="Arial" w:eastAsia="Times New Roman" w:hAnsi="Arial" w:cs="David" w:hint="cs"/>
+          <w:color w:val="212121"/>
+          <w:sz w:val="28"/>
+          <w:szCs w:val="28"/>
+          <w:rtl/>
+        </w:rPr>
+        <w:t>כי</w:t>
+      </w:r>
+      <w:r>
+        <w:rPr>
+          <w:rFonts w:eastAsia="Times New Roman" w:cs="David"/>
+          <w:color w:val="212121"/>
+          <w:sz w:val="28"/>
+          <w:szCs w:val="28"/>
+          <w:rtl/>
+        </w:rPr>
+        <w:t xml:space="preserve"> </w:t>
+      </w:r>
+      <w:r>
+        <w:rPr>
+          <w:rFonts w:eastAsia="Times New Roman" w:cs="David" w:hint="cs"/>
+          <w:color w:val="212121"/>
+          <w:sz w:val="28"/>
+          <w:szCs w:val="28"/>
+          <w:rtl/>
+        </w:rPr>
+        <w:t>ה</w:t>
+      </w:r>
+      <w:r>
+        <w:rPr>
+          <w:rFonts w:ascii="Arial" w:eastAsia="Times New Roman" w:hAnsi="Arial" w:cs="David" w:hint="cs"/>
+          <w:color w:val="212121"/>
+          <w:sz w:val="28"/>
+          <w:szCs w:val="28"/>
+          <w:rtl/>
+        </w:rPr>
+        <w:t>מידע</w:t>
+      </w:r>
+      <w:r>
+        <w:rPr>
+          <w:rFonts w:eastAsia="Times New Roman" w:cs="David"/>
+          <w:color w:val="212121"/>
+          <w:sz w:val="28"/>
+          <w:szCs w:val="28"/>
+          <w:rtl/>
+        </w:rPr>
+        <w:t xml:space="preserve"> </w:t>
+      </w:r>
+      <w:r>
+        <w:rPr>
+          <w:rFonts w:ascii="Arial" w:eastAsia="Times New Roman" w:hAnsi="Arial" w:cs="David" w:hint="cs"/>
+          <w:color w:val="212121"/>
+          <w:sz w:val="28"/>
+          <w:szCs w:val="28"/>
+          <w:rtl/>
+        </w:rPr>
+        <w:t>אותו המערכת מצליחה לדלות תוך כדי התקדמות הכתיבה מאפשר צמצום משמעותי של גודל המילון הפוטנציאלי אשר בו יש ל</w:t>
+      </w:r>
+      <w:r>
+        <w:rPr>
+          <w:rFonts w:ascii="Arial" w:eastAsia="Times New Roman" w:hAnsi="Arial" w:cs="David" w:hint="cs"/>
+          <w:color w:val="212121"/>
+          <w:sz w:val="28"/>
+          <w:szCs w:val="28"/>
+          <w:rtl/>
+        </w:rPr>
+        <w:t>חפש בתהליך מאוחר יותר של זוהוי מ</w:t>
+      </w:r>
+      <w:r>
+        <w:rPr>
+          <w:rFonts w:ascii="Arial" w:eastAsia="Times New Roman" w:hAnsi="Arial" w:cs="David" w:hint="cs"/>
+          <w:color w:val="212121"/>
+          <w:sz w:val="28"/>
+          <w:szCs w:val="28"/>
+          <w:rtl/>
+        </w:rPr>
+        <w:t>דויק יותר</w:t>
+      </w:r>
+      <w:r>
+        <w:rPr>
+          <w:rFonts w:ascii="Arial" w:eastAsia="Times New Roman" w:hAnsi="Arial" w:cs="David" w:hint="cs"/>
+          <w:color w:val="212121"/>
+          <w:sz w:val="28"/>
+          <w:szCs w:val="28"/>
+          <w:rtl/>
+        </w:rPr>
+        <w:t xml:space="preserve"> של מילים</w:t>
+      </w:r>
+      <w:r>
+        <w:rPr>
+          <w:rFonts w:ascii="Arial" w:eastAsia="Times New Roman" w:hAnsi="Arial" w:cs="David" w:hint="cs"/>
+          <w:color w:val="212121"/>
+          <w:sz w:val="28"/>
+          <w:szCs w:val="28"/>
+          <w:rtl/>
+        </w:rPr>
+        <w:t xml:space="preserve"> בשיטה ההוליסטית.</w:t>
+      </w:r>
+    </w:p>
+    <w:p>
+      <w:pPr>
+        <w:shd w:val="clear" w:color="auto" w:fill="FFFFFF"/>
+        <w:tabs>
+          <w:tab w:val="left" w:pos="916"/>
+          <w:tab w:val="left" w:pos="1832"/>
+          <w:tab w:val="left" w:pos="2748"/>
+          <w:tab w:val="left" w:pos="3664"/>
+          <w:tab w:val="left" w:pos="4580"/>
+          <w:tab w:val="left" w:pos="5496"/>
+          <w:tab w:val="left" w:pos="6412"/>
+          <w:tab w:val="left" w:pos="7328"/>
+          <w:tab w:val="left" w:pos="8244"/>
+          <w:tab w:val="left" w:pos="9160"/>
+          <w:tab w:val="left" w:pos="10076"/>
+          <w:tab w:val="left" w:pos="10992"/>
+          <w:tab w:val="left" w:pos="11908"/>
+          <w:tab w:val="left" w:pos="12824"/>
+          <w:tab w:val="left" w:pos="13740"/>
+          <w:tab w:val="left" w:pos="14656"/>
+        </w:tabs>
+        <w:spacing w:after="0" w:line="240" w:lineRule="auto"/>
+        <w:jc w:val="both"/>
+        <w:rPr>
+          <w:rFonts w:ascii="Arial" w:eastAsia="Times New Roman" w:hAnsi="Arial" w:cs="David"/>
+          <w:color w:val="212121"/>
+          <w:sz w:val="28"/>
+          <w:szCs w:val="28"/>
+          <w:rtl/>
+        </w:rPr>
+      </w:pPr>
+    </w:p>
+    <w:p>
+      <w:pPr>
+        <w:shd w:val="clear" w:color="auto" w:fill="FFFFFF"/>
+        <w:tabs>
+          <w:tab w:val="left" w:pos="916"/>
+          <w:tab w:val="left" w:pos="1832"/>
+          <w:tab w:val="left" w:pos="2748"/>
+          <w:tab w:val="left" w:pos="3664"/>
+          <w:tab w:val="left" w:pos="4580"/>
+          <w:tab w:val="left" w:pos="5496"/>
+          <w:tab w:val="left" w:pos="6412"/>
+          <w:tab w:val="left" w:pos="7328"/>
+          <w:tab w:val="left" w:pos="8244"/>
+          <w:tab w:val="left" w:pos="9160"/>
+          <w:tab w:val="left" w:pos="10076"/>
+          <w:tab w:val="left" w:pos="10992"/>
+          <w:tab w:val="left" w:pos="11908"/>
+          <w:tab w:val="left" w:pos="12824"/>
+          <w:tab w:val="left" w:pos="13740"/>
+          <w:tab w:val="left" w:pos="14656"/>
+        </w:tabs>
+        <w:spacing w:after="0" w:line="240" w:lineRule="auto"/>
+        <w:jc w:val="both"/>
+        <w:rPr>
+          <w:rFonts w:eastAsia="Times New Roman" w:cs="David"/>
+          <w:color w:val="212121"/>
+          <w:sz w:val="28"/>
+          <w:szCs w:val="28"/>
+          <w:rtl/>
+        </w:rPr>
+      </w:pPr>
+      <w:r>
+        <w:rPr>
+          <w:rFonts w:ascii="Arial" w:eastAsia="Times New Roman" w:hAnsi="Arial" w:cs="David" w:hint="cs"/>
+          <w:color w:val="212121"/>
+          <w:sz w:val="28"/>
+          <w:szCs w:val="28"/>
+          <w:rtl/>
+        </w:rPr>
+        <w:t xml:space="preserve">בעקבות מחקר זה פורסמו שני מאמרים מדעיים </w:t>
+      </w:r>
+      <w:r>
+        <w:rPr>
+          <w:rFonts w:ascii="Arial" w:eastAsia="Times New Roman" w:hAnsi="Arial" w:cs="David" w:hint="cs"/>
+          <w:color w:val="212121"/>
+          <w:sz w:val="28"/>
+          <w:szCs w:val="28"/>
+          <w:rtl/>
+        </w:rPr>
+        <w:t xml:space="preserve">אשר הוצגו בשני כנסים בינלאומיים </w:t>
+      </w:r>
+      <w:r>
+        <w:rPr>
+          <w:rFonts w:ascii="Arial" w:eastAsia="Times New Roman" w:hAnsi="Arial" w:cs="David" w:hint="cs"/>
+          <w:color w:val="212121"/>
+          <w:sz w:val="28"/>
+          <w:szCs w:val="28"/>
+          <w:rtl/>
+        </w:rPr>
+        <w:t>ב</w:t>
+      </w:r>
+      <w:r>
+        <w:rPr>
+          <w:rFonts w:ascii="Arial" w:eastAsia="Times New Roman" w:hAnsi="Arial" w:cs="David" w:hint="cs"/>
+          <w:color w:val="212121"/>
+          <w:sz w:val="28"/>
+          <w:szCs w:val="28"/>
+          <w:rtl/>
+        </w:rPr>
+        <w:t>נושא</w:t>
+      </w:r>
+      <w:r>
+        <w:rPr>
+          <w:rFonts w:ascii="Arial" w:eastAsia="Times New Roman" w:hAnsi="Arial" w:cs="David" w:hint="cs"/>
+          <w:color w:val="212121"/>
+          <w:sz w:val="28"/>
+          <w:szCs w:val="28"/>
+          <w:rtl/>
+        </w:rPr>
+        <w:t xml:space="preserve"> זיהוי </w:t>
+      </w:r>
+      <w:r>
+        <w:rPr>
+          <w:rFonts w:ascii="Arial" w:eastAsia="Times New Roman" w:hAnsi="Arial" w:cs="David" w:hint="cs"/>
+          <w:color w:val="212121"/>
+          <w:sz w:val="28"/>
+          <w:szCs w:val="28"/>
+          <w:rtl/>
+        </w:rPr>
+        <w:t>תבניות וזיהוי כתב יד.</w:t>
+      </w:r>
+      <w:r>
+        <w:rPr>
+          <w:rFonts w:ascii="Arial" w:eastAsia="Times New Roman" w:hAnsi="Arial" w:cs="David" w:hint="cs"/>
+          <w:color w:val="212121"/>
+          <w:sz w:val="28"/>
+          <w:szCs w:val="28"/>
+          <w:rtl/>
+        </w:rPr>
+        <w:t xml:space="preserve"> </w:t>
+      </w:r>
+    </w:p>
+    <w:p>
+      <w:pPr>
+        <w:pStyle w:val="numberig"/>
+        <w:numPr>
+          <w:ilvl w:val="0"/>
+          <w:numId w:val="0"/>
+        </w:numPr>
+        <w:bidi/>
+        <w:jc w:val="left"/>
+        <w:rPr>
+          <w:rFonts w:asciiTheme="minorHAnsi" w:hAnsiTheme="minorHAnsi" w:cstheme="minorHAnsi"/>
           <w:b/>
           <w:bCs/>
-          <w:sz w:val="28"/>
-          <w:szCs w:val="28"/>
+          <w:sz w:val="36"/>
+          <w:szCs w:val="36"/>
           <w:rtl/>
         </w:rPr>
       </w:pPr>
@@ -67,82 +3381,6 @@
           <w:bCs/>
           <w:sz w:val="22"/>
           <w:szCs w:val="22"/>
-          <w:rtl/>
-        </w:rPr>
-      </w:pPr>
-    </w:p>
-    <w:p>
-      <w:pPr>
-        <w:pStyle w:val="numberig"/>
-        <w:numPr>
-          <w:ilvl w:val="0"/>
-          <w:numId w:val="0"/>
-        </w:numPr>
-        <w:bidi/>
-        <w:jc w:val="center"/>
-        <w:rPr>
-          <w:rFonts w:cs="David"/>
-          <w:b/>
-          <w:bCs/>
-          <w:sz w:val="40"/>
-          <w:szCs w:val="40"/>
-          <w:rtl/>
-        </w:rPr>
-      </w:pPr>
-    </w:p>
-    <w:p>
-      <w:pPr>
-        <w:pStyle w:val="numberig"/>
-        <w:numPr>
-          <w:ilvl w:val="0"/>
-          <w:numId w:val="0"/>
-        </w:numPr>
-        <w:bidi/>
-        <w:jc w:val="center"/>
-        <w:rPr>
-          <w:rFonts w:cs="David"/>
-          <w:b/>
-          <w:bCs/>
-          <w:sz w:val="40"/>
-          <w:szCs w:val="40"/>
-          <w:rtl/>
-        </w:rPr>
-      </w:pPr>
-    </w:p>
-    <w:p>
-      <w:pPr>
-        <w:pStyle w:val="numberig"/>
-        <w:numPr>
-          <w:ilvl w:val="0"/>
-          <w:numId w:val="0"/>
-        </w:numPr>
-        <w:bidi/>
-        <w:jc w:val="center"/>
-        <w:rPr>
-          <w:rFonts w:cs="David"/>
-          <w:b/>
-          <w:bCs/>
-          <w:sz w:val="40"/>
-          <w:szCs w:val="40"/>
-          <w:rtl/>
-        </w:rPr>
-      </w:pPr>
-    </w:p>
-    <w:p>
-      <w:pPr>
-        <w:pStyle w:val="numberig"/>
-        <w:numPr>
-          <w:ilvl w:val="0"/>
-          <w:numId w:val="0"/>
-        </w:numPr>
-        <w:bidi/>
-        <w:jc w:val="center"/>
-        <w:rPr>
-          <w:rFonts w:cs="David"/>
-          <w:b/>
-          <w:bCs/>
-          <w:sz w:val="40"/>
-          <w:szCs w:val="40"/>
           <w:rtl/>
         </w:rPr>
       </w:pPr>
@@ -198,17 +3436,6 @@
           <w:lang w:eastAsia="he-IL"/>
         </w:rPr>
       </w:pPr>
-      <w:r>
-        <w:rPr>
-          <w:rFonts w:cs="David"/>
-          <w:b/>
-          <w:bCs/>
-          <w:sz w:val="40"/>
-          <w:szCs w:val="40"/>
-          <w:rtl/>
-        </w:rPr>
-        <w:br w:type="page"/>
-      </w:r>
     </w:p>
     <w:p>
       <w:pPr>
@@ -671,15 +3898,15 @@
         <w:bidi/>
         <w:jc w:val="center"/>
         <w:rPr>
+          <w:rFonts w:cs="David"/>
+          <w:rtl/>
+        </w:rPr>
+      </w:pPr>
+      <w:r>
+        <w:rPr>
           <w:rFonts w:cs="David" w:hint="cs"/>
           <w:rtl/>
         </w:rPr>
-      </w:pPr>
-      <w:r>
-        <w:rPr>
-          <w:rFonts w:cs="David" w:hint="cs"/>
-          <w:rtl/>
-        </w:rPr>
         <w:t>במחלקה למערכות</w:t>
       </w:r>
     </w:p>
@@ -693,7 +3920,7 @@
         <w:bidi/>
         <w:jc w:val="center"/>
         <w:rPr>
-          <w:rFonts w:cs="David" w:hint="cs"/>
+          <w:rFonts w:cs="David"/>
           <w:rtl/>
         </w:rPr>
       </w:pPr>
@@ -840,7 +4067,14 @@
           <w:rFonts w:cs="David" w:hint="cs"/>
           <w:rtl/>
         </w:rPr>
-        <w:t xml:space="preserve">אייר </w:t>
+        <w:t>אב</w:t>
+      </w:r>
+      <w:r>
+        <w:rPr>
+          <w:rFonts w:cs="David" w:hint="cs"/>
+          <w:rtl/>
+        </w:rPr>
+        <w:t xml:space="preserve"> </w:t>
       </w:r>
       <w:bookmarkEnd w:id="2"/>
       <w:bookmarkEnd w:id="3"/>
@@ -1149,8 +4383,6 @@
         </w:rPr>
         <w:t>התואר "מוסמך אוניברסיטה" בהנדסת חשמל</w:t>
       </w:r>
-      <w:bookmarkStart w:id="4" w:name="_GoBack"/>
-      <w:bookmarkEnd w:id="4"/>
     </w:p>
     <w:p>
       <w:pPr>
@@ -1414,7 +4646,16 @@
           <w:rFonts w:cs="David" w:hint="cs"/>
           <w:rtl/>
         </w:rPr>
-        <w:t>אייר תשע"ד</w:t>
+        <w:t>אב</w:t>
+      </w:r>
+      <w:bookmarkStart w:id="4" w:name="_GoBack"/>
+      <w:bookmarkEnd w:id="4"/>
+      <w:r>
+        <w:rPr>
+          <w:rFonts w:cs="David" w:hint="cs"/>
+          <w:rtl/>
+        </w:rPr>
+        <w:t xml:space="preserve"> תשע"ד</w:t>
       </w:r>
     </w:p>
     <w:p>
@@ -2002,6 +5243,55 @@
       <w:lang w:eastAsia="he-IL"/>
     </w:rPr>
   </w:style>
+  <w:style w:type="paragraph" w:styleId="HTMLPreformatted">
+    <w:name w:val="HTML Preformatted"/>
+    <w:basedOn w:val="Normal"/>
+    <w:link w:val="HTMLPreformattedChar"/>
+    <w:uiPriority w:val="99"/>
+    <w:semiHidden/>
+    <w:unhideWhenUsed/>
+    <w:rsid w:val="00E719B3"/>
+    <w:pPr>
+      <w:tabs>
+        <w:tab w:val="left" w:pos="916"/>
+        <w:tab w:val="left" w:pos="1832"/>
+        <w:tab w:val="left" w:pos="2748"/>
+        <w:tab w:val="left" w:pos="3664"/>
+        <w:tab w:val="left" w:pos="4580"/>
+        <w:tab w:val="left" w:pos="5496"/>
+        <w:tab w:val="left" w:pos="6412"/>
+        <w:tab w:val="left" w:pos="7328"/>
+        <w:tab w:val="left" w:pos="8244"/>
+        <w:tab w:val="left" w:pos="9160"/>
+        <w:tab w:val="left" w:pos="10076"/>
+        <w:tab w:val="left" w:pos="10992"/>
+        <w:tab w:val="left" w:pos="11908"/>
+        <w:tab w:val="left" w:pos="12824"/>
+        <w:tab w:val="left" w:pos="13740"/>
+        <w:tab w:val="left" w:pos="14656"/>
+      </w:tabs>
+      <w:bidi w:val="0"/>
+      <w:spacing w:after="0" w:line="240" w:lineRule="auto"/>
+    </w:pPr>
+    <w:rPr>
+      <w:rFonts w:ascii="Courier New" w:eastAsia="Times New Roman" w:hAnsi="Courier New" w:cs="Courier New"/>
+      <w:sz w:val="20"/>
+      <w:szCs w:val="20"/>
+    </w:rPr>
+  </w:style>
+  <w:style w:type="character" w:customStyle="1" w:styleId="HTMLPreformattedChar">
+    <w:name w:val="HTML Preformatted Char"/>
+    <w:basedOn w:val="DefaultParagraphFont"/>
+    <w:link w:val="HTMLPreformatted"/>
+    <w:uiPriority w:val="99"/>
+    <w:semiHidden/>
+    <w:rsid w:val="00E719B3"/>
+    <w:rPr>
+      <w:rFonts w:ascii="Courier New" w:eastAsia="Times New Roman" w:hAnsi="Courier New" w:cs="Courier New"/>
+      <w:sz w:val="20"/>
+      <w:szCs w:val="20"/>
+    </w:rPr>
+  </w:style>
 </w:styles>
 </file>
 

</xml_diff>

<commit_message>
First Draft - after review and latex issues fixing.
</commit_message>
<xml_diff>
--- a/Thesis/Thesis Latex/תקציר ושער בעברית.docx
+++ b/Thesis/Thesis Latex/תקציר ושער בעברית.docx
@@ -422,6 +422,16 @@
       </w:r>
       <w:r>
         <w:rPr>
+          <w:rFonts w:ascii="Arial" w:eastAsia="Times New Roman" w:hAnsi="Arial" w:cs="David" w:hint="cs"/>
+          <w:color w:val="212121"/>
+          <w:sz w:val="28"/>
+          <w:szCs w:val="28"/>
+          <w:rtl/>
+        </w:rPr>
+        <w:t>ת</w:t>
+      </w:r>
+      <w:r>
+        <w:rPr>
           <w:rFonts w:eastAsia="Times New Roman" w:cs="David"/>
           <w:color w:val="212121"/>
           <w:sz w:val="28"/>
@@ -540,7 +550,67 @@
           <w:szCs w:val="28"/>
           <w:rtl/>
         </w:rPr>
-        <w:t xml:space="preserve">לאחר תקופה ממושכת של עשרות שנים בה חוקרים התעניינו בזיהוי של כתב-יד לטיני וסיני ואשר בהם יכלו להגיע לאחוזי זיהוי גבוהים, בשנים האחרונות ניכרת התעניינות רבה בשפה הערבית.  </w:t>
+        <w:t>לאחר תקופה ממושכת של עשרות שנים בה חוקרים התעניינ</w:t>
+      </w:r>
+      <w:r>
+        <w:rPr>
+          <w:rFonts w:eastAsia="Times New Roman" w:cs="David" w:hint="cs"/>
+          <w:color w:val="212121"/>
+          <w:sz w:val="28"/>
+          <w:szCs w:val="28"/>
+          <w:rtl/>
+        </w:rPr>
+        <w:t xml:space="preserve">ו בזיהוי של כתב-יד לטיני וסיני </w:t>
+      </w:r>
+      <w:r>
+        <w:rPr>
+          <w:rFonts w:eastAsia="Times New Roman" w:cs="David" w:hint="cs"/>
+          <w:color w:val="212121"/>
+          <w:sz w:val="28"/>
+          <w:szCs w:val="28"/>
+          <w:rtl/>
+        </w:rPr>
+        <w:t xml:space="preserve">אשר בהם </w:t>
+      </w:r>
+      <w:r>
+        <w:rPr>
+          <w:rFonts w:eastAsia="Times New Roman" w:cs="David" w:hint="cs"/>
+          <w:color w:val="212121"/>
+          <w:sz w:val="28"/>
+          <w:szCs w:val="28"/>
+          <w:rtl/>
+        </w:rPr>
+        <w:t>הצליחו</w:t>
+      </w:r>
+      <w:r>
+        <w:rPr>
+          <w:rFonts w:eastAsia="Times New Roman" w:cs="David" w:hint="cs"/>
+          <w:color w:val="212121"/>
+          <w:sz w:val="28"/>
+          <w:szCs w:val="28"/>
+          <w:rtl/>
+        </w:rPr>
+        <w:t xml:space="preserve"> לה</w:t>
+      </w:r>
+      <w:r>
+        <w:rPr>
+          <w:rFonts w:eastAsia="Times New Roman" w:cs="David" w:hint="cs"/>
+          <w:color w:val="212121"/>
+          <w:sz w:val="28"/>
+          <w:szCs w:val="28"/>
+          <w:rtl/>
+        </w:rPr>
+        <w:t xml:space="preserve">שיג </w:t>
+      </w:r>
+      <w:r>
+        <w:rPr>
+          <w:rFonts w:eastAsia="Times New Roman" w:cs="David" w:hint="cs"/>
+          <w:color w:val="212121"/>
+          <w:sz w:val="28"/>
+          <w:szCs w:val="28"/>
+          <w:rtl/>
+        </w:rPr>
+        <w:t xml:space="preserve">אחוזי זיהוי גבוהים, בשנים האחרונות ניכרת התעניינות רבה בשפה הערבית.  </w:t>
       </w:r>
     </w:p>
     <w:p>
@@ -1326,47 +1396,7 @@
           <w:szCs w:val="28"/>
           <w:rtl/>
         </w:rPr>
-        <w:t>של</w:t>
-      </w:r>
-      <w:r>
-        <w:rPr>
-          <w:rFonts w:eastAsia="Times New Roman" w:cs="David"/>
-          <w:color w:val="212121"/>
-          <w:sz w:val="28"/>
-          <w:szCs w:val="28"/>
-          <w:rtl/>
-        </w:rPr>
-        <w:t xml:space="preserve"> </w:t>
-      </w:r>
-      <w:r>
-        <w:rPr>
-          <w:rFonts w:ascii="Arial" w:eastAsia="Times New Roman" w:hAnsi="Arial" w:cs="David" w:hint="cs"/>
-          <w:color w:val="212121"/>
-          <w:sz w:val="28"/>
-          <w:szCs w:val="28"/>
-          <w:rtl/>
-        </w:rPr>
-        <w:t>תכונות</w:t>
-      </w:r>
-      <w:r>
-        <w:rPr>
-          <w:rFonts w:eastAsia="Times New Roman" w:cs="David"/>
-          <w:color w:val="212121"/>
-          <w:sz w:val="28"/>
-          <w:szCs w:val="28"/>
-          <w:rtl/>
-        </w:rPr>
-        <w:t xml:space="preserve"> </w:t>
-      </w:r>
-      <w:r>
-        <w:rPr>
-          <w:rFonts w:ascii="Arial" w:eastAsia="Times New Roman" w:hAnsi="Arial" w:cs="David" w:hint="cs"/>
-          <w:color w:val="212121"/>
-          <w:sz w:val="28"/>
-          <w:szCs w:val="28"/>
-          <w:rtl/>
-        </w:rPr>
-        <w:t>מתקדמות</w:t>
+        <w:t>יישומים מתקדמים</w:t>
       </w:r>
       <w:r>
         <w:rPr>
@@ -3285,17 +3315,57 @@
           <w:szCs w:val="28"/>
           <w:rtl/>
         </w:rPr>
-        <w:t xml:space="preserve">בעקבות מחקר זה פורסמו שני מאמרים מדעיים </w:t>
-      </w:r>
-      <w:r>
-        <w:rPr>
-          <w:rFonts w:ascii="Arial" w:eastAsia="Times New Roman" w:hAnsi="Arial" w:cs="David" w:hint="cs"/>
-          <w:color w:val="212121"/>
-          <w:sz w:val="28"/>
-          <w:szCs w:val="28"/>
-          <w:rtl/>
-        </w:rPr>
-        <w:t xml:space="preserve">אשר הוצגו בשני כנסים בינלאומיים </w:t>
+        <w:t>בעקבות מחקר זה, נכתבו</w:t>
+      </w:r>
+      <w:r>
+        <w:rPr>
+          <w:rFonts w:ascii="Arial" w:eastAsia="Times New Roman" w:hAnsi="Arial" w:cs="David" w:hint="cs"/>
+          <w:color w:val="212121"/>
+          <w:sz w:val="28"/>
+          <w:szCs w:val="28"/>
+          <w:rtl/>
+        </w:rPr>
+        <w:t xml:space="preserve"> שני מאמרים מדעיים</w:t>
+      </w:r>
+      <w:r>
+        <w:rPr>
+          <w:rFonts w:ascii="Arial" w:eastAsia="Times New Roman" w:hAnsi="Arial" w:cs="David" w:hint="cs"/>
+          <w:color w:val="212121"/>
+          <w:sz w:val="28"/>
+          <w:szCs w:val="28"/>
+          <w:rtl/>
+        </w:rPr>
+        <w:t>, בשיתוף עם דר' ראיד סעאבנה,</w:t>
+      </w:r>
+      <w:r>
+        <w:rPr>
+          <w:rFonts w:ascii="Arial" w:eastAsia="Times New Roman" w:hAnsi="Arial" w:cs="David" w:hint="cs"/>
+          <w:color w:val="212121"/>
+          <w:sz w:val="28"/>
+          <w:szCs w:val="28"/>
+          <w:rtl/>
+        </w:rPr>
+        <w:t xml:space="preserve"> </w:t>
+      </w:r>
+      <w:r>
+        <w:rPr>
+          <w:rFonts w:ascii="Arial" w:eastAsia="Times New Roman" w:hAnsi="Arial" w:cs="David" w:hint="cs"/>
+          <w:color w:val="212121"/>
+          <w:sz w:val="28"/>
+          <w:szCs w:val="28"/>
+          <w:rtl/>
+        </w:rPr>
+        <w:t>והתקבלו לפרסום</w:t>
+      </w:r>
+      <w:r>
+        <w:rPr>
+          <w:rFonts w:ascii="Arial" w:eastAsia="Times New Roman" w:hAnsi="Arial" w:cs="David" w:hint="cs"/>
+          <w:color w:val="212121"/>
+          <w:sz w:val="28"/>
+          <w:szCs w:val="28"/>
+          <w:rtl/>
+        </w:rPr>
+        <w:t xml:space="preserve"> בשני כנסים בינלאומיים </w:t>
       </w:r>
       <w:r>
         <w:rPr>
@@ -3439,6 +3509,32 @@
     </w:p>
     <w:p>
       <w:pPr>
+        <w:bidi w:val="0"/>
+        <w:rPr>
+          <w:rFonts w:ascii="Times New Roman" w:eastAsia="Times New Roman" w:hAnsi="Times New Roman" w:cs="David"/>
+          <w:b/>
+          <w:bCs/>
+          <w:sz w:val="40"/>
+          <w:szCs w:val="40"/>
+          <w:rtl/>
+          <w:lang w:eastAsia="he-IL"/>
+        </w:rPr>
+      </w:pPr>
+      <w:r>
+        <w:rPr>
+          <w:rFonts w:cs="David"/>
+          <w:b/>
+          <w:bCs/>
+          <w:sz w:val="40"/>
+          <w:szCs w:val="40"/>
+          <w:rtl/>
+        </w:rPr>
+        <w:lastRenderedPageBreak/>
+        <w:br w:type="page"/>
+      </w:r>
+    </w:p>
+    <w:p>
+      <w:pPr>
         <w:pStyle w:val="numberig"/>
         <w:numPr>
           <w:ilvl w:val="0"/>
@@ -3652,16 +3748,6 @@
           <w:szCs w:val="48"/>
           <w:rtl/>
         </w:rPr>
-        <w:t xml:space="preserve"> תוך כדי התקדמות</w:t>
-      </w:r>
-      <w:r>
-        <w:rPr>
-          <w:rFonts w:cs="David"/>
-          <w:b/>
-          <w:bCs/>
-          <w:sz w:val="48"/>
-          <w:szCs w:val="48"/>
-        </w:rPr>
         <w:t xml:space="preserve"> </w:t>
       </w:r>
       <w:r>
@@ -3673,8 +3759,616 @@
           <w:szCs w:val="48"/>
           <w:rtl/>
         </w:rPr>
-        <w:t xml:space="preserve">של </w:t>
-      </w:r>
+        <w:t>בשפה הערבית בזמן אמת</w:t>
+      </w:r>
+    </w:p>
+    <w:p>
+      <w:pPr>
+        <w:pStyle w:val="numberig"/>
+        <w:numPr>
+          <w:ilvl w:val="0"/>
+          <w:numId w:val="0"/>
+        </w:numPr>
+        <w:bidi/>
+        <w:jc w:val="center"/>
+        <w:rPr>
+          <w:rFonts w:cs="David"/>
+          <w:rtl/>
+        </w:rPr>
+      </w:pPr>
+    </w:p>
+    <w:p>
+      <w:pPr>
+        <w:pStyle w:val="numberig"/>
+        <w:numPr>
+          <w:ilvl w:val="0"/>
+          <w:numId w:val="0"/>
+        </w:numPr>
+        <w:bidi/>
+        <w:jc w:val="center"/>
+        <w:rPr>
+          <w:rFonts w:cs="David"/>
+          <w:rtl/>
+        </w:rPr>
+      </w:pPr>
+    </w:p>
+    <w:p>
+      <w:pPr>
+        <w:pStyle w:val="numberig"/>
+        <w:numPr>
+          <w:ilvl w:val="0"/>
+          <w:numId w:val="0"/>
+        </w:numPr>
+        <w:bidi/>
+        <w:jc w:val="center"/>
+        <w:rPr>
+          <w:rFonts w:cs="David"/>
+          <w:rtl/>
+        </w:rPr>
+      </w:pPr>
+    </w:p>
+    <w:p>
+      <w:pPr>
+        <w:pStyle w:val="numberig"/>
+        <w:numPr>
+          <w:ilvl w:val="0"/>
+          <w:numId w:val="0"/>
+        </w:numPr>
+        <w:bidi/>
+        <w:jc w:val="center"/>
+        <w:rPr>
+          <w:rFonts w:cs="David"/>
+          <w:rtl/>
+        </w:rPr>
+      </w:pPr>
+      <w:r>
+        <w:rPr>
+          <w:rFonts w:cs="David" w:hint="cs"/>
+          <w:rtl/>
+        </w:rPr>
+        <w:t xml:space="preserve">חיבור זה הוגש כעבודת מחקר לקראת התואר "מוסמך </w:t>
+      </w:r>
+      <w:r>
+        <w:rPr>
+          <w:rFonts w:cs="David" w:hint="cs"/>
+          <w:rtl/>
+        </w:rPr>
+        <w:t>אוניברסיטה" בהנדסת חשמל</w:t>
+      </w:r>
+    </w:p>
+    <w:p>
+      <w:pPr>
+        <w:pStyle w:val="numberig"/>
+        <w:numPr>
+          <w:ilvl w:val="0"/>
+          <w:numId w:val="0"/>
+        </w:numPr>
+        <w:bidi/>
+        <w:jc w:val="center"/>
+        <w:rPr>
+          <w:rFonts w:cs="David"/>
+          <w:rtl/>
+        </w:rPr>
+      </w:pPr>
+      <w:r>
+        <w:rPr>
+          <w:rFonts w:cs="David" w:hint="cs"/>
+          <w:rtl/>
+        </w:rPr>
+        <w:t>על ידי</w:t>
+      </w:r>
+    </w:p>
+    <w:p>
+      <w:pPr>
+        <w:pStyle w:val="numberig"/>
+        <w:numPr>
+          <w:ilvl w:val="0"/>
+          <w:numId w:val="0"/>
+        </w:numPr>
+        <w:bidi/>
+        <w:jc w:val="center"/>
+        <w:rPr>
+          <w:rFonts w:cs="David"/>
+          <w:rtl/>
+        </w:rPr>
+      </w:pPr>
+    </w:p>
+    <w:p>
+      <w:pPr>
+        <w:pStyle w:val="numberig"/>
+        <w:numPr>
+          <w:ilvl w:val="0"/>
+          <w:numId w:val="0"/>
+        </w:numPr>
+        <w:bidi/>
+        <w:jc w:val="center"/>
+        <w:rPr>
+          <w:rFonts w:cs="David"/>
+          <w:rtl/>
+        </w:rPr>
+      </w:pPr>
+    </w:p>
+    <w:p>
+      <w:pPr>
+        <w:pStyle w:val="numberig"/>
+        <w:numPr>
+          <w:ilvl w:val="0"/>
+          <w:numId w:val="0"/>
+        </w:numPr>
+        <w:bidi/>
+        <w:jc w:val="center"/>
+        <w:rPr>
+          <w:rFonts w:cs="David"/>
+          <w:b/>
+          <w:bCs/>
+          <w:rtl/>
+        </w:rPr>
+      </w:pPr>
+      <w:r>
+        <w:rPr>
+          <w:rFonts w:ascii="Lucida Grande" w:hAnsi="Lucida Grande" w:cs="David" w:hint="cs"/>
+          <w:b/>
+          <w:bCs/>
+          <w:sz w:val="52"/>
+          <w:szCs w:val="52"/>
+          <w:rtl/>
+        </w:rPr>
+        <w:t>ג'ורג' קור</w:t>
+      </w:r>
+    </w:p>
+    <w:p>
+      <w:pPr>
+        <w:pStyle w:val="numberig"/>
+        <w:numPr>
+          <w:ilvl w:val="0"/>
+          <w:numId w:val="0"/>
+        </w:numPr>
+        <w:bidi/>
+        <w:jc w:val="center"/>
+        <w:rPr>
+          <w:rFonts w:cs="David"/>
+          <w:rtl/>
+        </w:rPr>
+      </w:pPr>
+    </w:p>
+    <w:p>
+      <w:pPr>
+        <w:pStyle w:val="numberig"/>
+        <w:numPr>
+          <w:ilvl w:val="0"/>
+          <w:numId w:val="0"/>
+        </w:numPr>
+        <w:bidi/>
+        <w:jc w:val="center"/>
+        <w:rPr>
+          <w:rFonts w:cs="David"/>
+        </w:rPr>
+      </w:pPr>
+      <w:r>
+        <w:rPr>
+          <w:rFonts w:cs="David" w:hint="cs"/>
+          <w:rtl/>
+        </w:rPr>
+        <w:t>העבודה נעשתה בבית הספר להנדסת חשמל</w:t>
+      </w:r>
+    </w:p>
+    <w:p>
+      <w:pPr>
+        <w:pStyle w:val="numberig"/>
+        <w:numPr>
+          <w:ilvl w:val="0"/>
+          <w:numId w:val="0"/>
+        </w:numPr>
+        <w:bidi/>
+        <w:jc w:val="center"/>
+        <w:rPr>
+          <w:rFonts w:cs="David"/>
+          <w:rtl/>
+        </w:rPr>
+      </w:pPr>
+      <w:r>
+        <w:rPr>
+          <w:rFonts w:cs="David" w:hint="cs"/>
+          <w:rtl/>
+        </w:rPr>
+        <w:t>במחלקה למערכות</w:t>
+      </w:r>
+    </w:p>
+    <w:p>
+      <w:pPr>
+        <w:pStyle w:val="numberig"/>
+        <w:numPr>
+          <w:ilvl w:val="0"/>
+          <w:numId w:val="0"/>
+        </w:numPr>
+        <w:bidi/>
+        <w:jc w:val="center"/>
+        <w:rPr>
+          <w:rFonts w:cs="David"/>
+          <w:rtl/>
+        </w:rPr>
+      </w:pPr>
+    </w:p>
+    <w:p>
+      <w:pPr>
+        <w:pStyle w:val="numberig"/>
+        <w:numPr>
+          <w:ilvl w:val="0"/>
+          <w:numId w:val="0"/>
+        </w:numPr>
+        <w:bidi/>
+        <w:jc w:val="center"/>
+        <w:rPr>
+          <w:rFonts w:cs="David"/>
+          <w:rtl/>
+        </w:rPr>
+      </w:pPr>
+      <w:r>
+        <w:rPr>
+          <w:rFonts w:cs="David" w:hint="cs"/>
+          <w:rtl/>
+        </w:rPr>
+        <w:t xml:space="preserve">בהנחיית </w:t>
+      </w:r>
+      <w:r>
+        <w:rPr>
+          <w:rFonts w:cs="David" w:hint="cs"/>
+          <w:rtl/>
+        </w:rPr>
+        <w:t>פרופ' דנה רון וד"ר ראיד סעאבנה</w:t>
+      </w:r>
+    </w:p>
+    <w:p>
+      <w:pPr>
+        <w:pStyle w:val="numberig"/>
+        <w:numPr>
+          <w:ilvl w:val="0"/>
+          <w:numId w:val="0"/>
+        </w:numPr>
+        <w:bidi/>
+        <w:jc w:val="center"/>
+        <w:rPr>
+          <w:rFonts w:cs="David"/>
+          <w:rtl/>
+        </w:rPr>
+      </w:pPr>
+    </w:p>
+    <w:p>
+      <w:pPr>
+        <w:pStyle w:val="numberig"/>
+        <w:numPr>
+          <w:ilvl w:val="0"/>
+          <w:numId w:val="0"/>
+        </w:numPr>
+        <w:bidi/>
+        <w:jc w:val="center"/>
+        <w:rPr>
+          <w:rFonts w:cs="David"/>
+          <w:rtl/>
+        </w:rPr>
+      </w:pPr>
+    </w:p>
+    <w:p>
+      <w:pPr>
+        <w:pStyle w:val="numberig"/>
+        <w:numPr>
+          <w:ilvl w:val="0"/>
+          <w:numId w:val="0"/>
+        </w:numPr>
+        <w:bidi/>
+        <w:jc w:val="center"/>
+        <w:rPr>
+          <w:rFonts w:cs="David"/>
+          <w:rtl/>
+        </w:rPr>
+      </w:pPr>
+    </w:p>
+    <w:p>
+      <w:pPr>
+        <w:pStyle w:val="numberig"/>
+        <w:numPr>
+          <w:ilvl w:val="0"/>
+          <w:numId w:val="0"/>
+        </w:numPr>
+        <w:bidi/>
+        <w:jc w:val="center"/>
+        <w:rPr>
+          <w:rFonts w:cs="David"/>
+          <w:rtl/>
+        </w:rPr>
+      </w:pPr>
+    </w:p>
+    <w:p>
+      <w:pPr>
+        <w:pStyle w:val="numberig"/>
+        <w:numPr>
+          <w:ilvl w:val="0"/>
+          <w:numId w:val="0"/>
+        </w:numPr>
+        <w:bidi/>
+        <w:jc w:val="center"/>
+        <w:rPr>
+          <w:rFonts w:cs="David"/>
+          <w:rtl/>
+        </w:rPr>
+      </w:pPr>
+    </w:p>
+    <w:p>
+      <w:pPr>
+        <w:pStyle w:val="numberig"/>
+        <w:numPr>
+          <w:ilvl w:val="0"/>
+          <w:numId w:val="0"/>
+        </w:numPr>
+        <w:bidi/>
+        <w:jc w:val="center"/>
+        <w:rPr>
+          <w:rFonts w:cs="David"/>
+          <w:rtl/>
+        </w:rPr>
+      </w:pPr>
+    </w:p>
+    <w:p>
+      <w:pPr>
+        <w:pStyle w:val="numberig"/>
+        <w:numPr>
+          <w:ilvl w:val="0"/>
+          <w:numId w:val="0"/>
+        </w:numPr>
+        <w:bidi/>
+        <w:jc w:val="center"/>
+        <w:rPr>
+          <w:rFonts w:cs="David"/>
+          <w:rtl/>
+        </w:rPr>
+      </w:pPr>
+      <w:bookmarkStart w:id="2" w:name="OLE_LINK105"/>
+      <w:bookmarkStart w:id="3" w:name="OLE_LINK106"/>
+      <w:bookmarkEnd w:id="0"/>
+      <w:bookmarkEnd w:id="1"/>
+      <w:r>
+        <w:rPr>
+          <w:rFonts w:cs="David" w:hint="cs"/>
+          <w:rtl/>
+        </w:rPr>
+        <w:t>אב</w:t>
+      </w:r>
+      <w:r>
+        <w:rPr>
+          <w:rFonts w:cs="David" w:hint="cs"/>
+          <w:rtl/>
+        </w:rPr>
+        <w:t xml:space="preserve"> </w:t>
+      </w:r>
+      <w:bookmarkEnd w:id="2"/>
+      <w:bookmarkEnd w:id="3"/>
+      <w:r>
+        <w:rPr>
+          <w:rFonts w:cs="David" w:hint="cs"/>
+          <w:rtl/>
+        </w:rPr>
+        <w:t>תשע"ד</w:t>
+      </w:r>
+      <w:r>
+        <w:rPr>
+          <w:rFonts w:cs="David"/>
+          <w:rtl/>
+        </w:rPr>
+        <w:br w:type="page"/>
+      </w:r>
+    </w:p>
+    <w:p>
+      <w:pPr>
+        <w:bidi w:val="0"/>
+        <w:rPr>
+          <w:rFonts w:ascii="Times New Roman" w:eastAsia="Times New Roman" w:hAnsi="Times New Roman" w:cs="David"/>
+          <w:b/>
+          <w:bCs/>
+          <w:sz w:val="40"/>
+          <w:szCs w:val="40"/>
+          <w:rtl/>
+          <w:lang w:eastAsia="he-IL"/>
+        </w:rPr>
+      </w:pPr>
+      <w:r>
+        <w:rPr>
+          <w:rFonts w:cs="David"/>
+          <w:b/>
+          <w:bCs/>
+          <w:sz w:val="40"/>
+          <w:szCs w:val="40"/>
+          <w:rtl/>
+        </w:rPr>
+        <w:lastRenderedPageBreak/>
+        <w:br w:type="page"/>
+      </w:r>
+    </w:p>
+    <w:p>
+      <w:pPr>
+        <w:pStyle w:val="numberig"/>
+        <w:numPr>
+          <w:ilvl w:val="0"/>
+          <w:numId w:val="0"/>
+        </w:numPr>
+        <w:bidi/>
+        <w:jc w:val="center"/>
+        <w:rPr>
+          <w:rFonts w:cs="David"/>
+          <w:b/>
+          <w:bCs/>
+          <w:sz w:val="40"/>
+          <w:szCs w:val="40"/>
+          <w:rtl/>
+        </w:rPr>
+      </w:pPr>
+      <w:bookmarkStart w:id="4" w:name="_GoBack"/>
+      <w:bookmarkEnd w:id="4"/>
+      <w:r>
+        <w:rPr>
+          <w:rFonts w:cs="David" w:hint="cs"/>
+          <w:b/>
+          <w:bCs/>
+          <w:sz w:val="40"/>
+          <w:szCs w:val="40"/>
+          <w:rtl/>
+        </w:rPr>
+        <w:lastRenderedPageBreak/>
+        <w:t>אוניברסיטת תל-אביב</w:t>
+      </w:r>
+    </w:p>
+    <w:p>
+      <w:pPr>
+        <w:pStyle w:val="numberig"/>
+        <w:numPr>
+          <w:ilvl w:val="0"/>
+          <w:numId w:val="0"/>
+        </w:numPr>
+        <w:bidi/>
+        <w:jc w:val="center"/>
+        <w:rPr>
+          <w:rFonts w:cs="David"/>
+          <w:b/>
+          <w:bCs/>
+          <w:sz w:val="36"/>
+          <w:szCs w:val="36"/>
+          <w:rtl/>
+        </w:rPr>
+      </w:pPr>
+      <w:r>
+        <w:rPr>
+          <w:rFonts w:cs="David" w:hint="cs"/>
+          <w:b/>
+          <w:bCs/>
+          <w:sz w:val="36"/>
+          <w:szCs w:val="36"/>
+          <w:rtl/>
+        </w:rPr>
+        <w:t>הפקולטה להנדסה ע"ש איבי ואלדר פליישמן</w:t>
+      </w:r>
+    </w:p>
+    <w:p>
+      <w:pPr>
+        <w:pStyle w:val="numberig"/>
+        <w:numPr>
+          <w:ilvl w:val="0"/>
+          <w:numId w:val="0"/>
+        </w:numPr>
+        <w:bidi/>
+        <w:jc w:val="center"/>
+        <w:rPr>
+          <w:rFonts w:cs="David"/>
+          <w:b/>
+          <w:bCs/>
+          <w:sz w:val="32"/>
+          <w:szCs w:val="32"/>
+          <w:rtl/>
+        </w:rPr>
+      </w:pPr>
+      <w:r>
+        <w:rPr>
+          <w:rFonts w:cs="David" w:hint="cs"/>
+          <w:b/>
+          <w:bCs/>
+          <w:sz w:val="32"/>
+          <w:szCs w:val="32"/>
+          <w:rtl/>
+        </w:rPr>
+        <w:t>בית הספר לתארים מתקדמים ע"ש זנדמן-סליינר</w:t>
+      </w:r>
+    </w:p>
+    <w:p>
+      <w:pPr>
+        <w:pStyle w:val="numberig"/>
+        <w:numPr>
+          <w:ilvl w:val="0"/>
+          <w:numId w:val="0"/>
+        </w:numPr>
+        <w:bidi/>
+        <w:jc w:val="center"/>
+        <w:rPr>
+          <w:rFonts w:cs="David"/>
+          <w:rtl/>
+        </w:rPr>
+      </w:pPr>
+    </w:p>
+    <w:p>
+      <w:pPr>
+        <w:pStyle w:val="numberig"/>
+        <w:numPr>
+          <w:ilvl w:val="0"/>
+          <w:numId w:val="0"/>
+        </w:numPr>
+        <w:bidi/>
+        <w:jc w:val="center"/>
+        <w:rPr>
+          <w:rFonts w:cs="David"/>
+          <w:rtl/>
+        </w:rPr>
+      </w:pPr>
+    </w:p>
+    <w:p>
+      <w:pPr>
+        <w:pStyle w:val="numberig"/>
+        <w:numPr>
+          <w:ilvl w:val="0"/>
+          <w:numId w:val="0"/>
+        </w:numPr>
+        <w:bidi/>
+        <w:jc w:val="center"/>
+        <w:rPr>
+          <w:rFonts w:cs="David"/>
+          <w:rtl/>
+        </w:rPr>
+      </w:pPr>
+    </w:p>
+    <w:p>
+      <w:pPr>
+        <w:pStyle w:val="numberig"/>
+        <w:numPr>
+          <w:ilvl w:val="0"/>
+          <w:numId w:val="0"/>
+        </w:numPr>
+        <w:bidi/>
+        <w:jc w:val="center"/>
+        <w:rPr>
+          <w:rFonts w:cs="David"/>
+          <w:rtl/>
+        </w:rPr>
+      </w:pPr>
+    </w:p>
+    <w:p>
+      <w:pPr>
+        <w:pStyle w:val="numberig"/>
+        <w:numPr>
+          <w:ilvl w:val="0"/>
+          <w:numId w:val="0"/>
+        </w:numPr>
+        <w:bidi/>
+        <w:jc w:val="center"/>
+        <w:rPr>
+          <w:rFonts w:cs="David"/>
+          <w:rtl/>
+        </w:rPr>
+      </w:pPr>
+    </w:p>
+    <w:p>
+      <w:pPr>
+        <w:pStyle w:val="numberig"/>
+        <w:numPr>
+          <w:ilvl w:val="0"/>
+          <w:numId w:val="0"/>
+        </w:numPr>
+        <w:bidi/>
+        <w:jc w:val="center"/>
+        <w:rPr>
+          <w:rFonts w:cs="David"/>
+          <w:b/>
+          <w:bCs/>
+          <w:sz w:val="48"/>
+          <w:szCs w:val="48"/>
+          <w:rtl/>
+        </w:rPr>
+      </w:pPr>
       <w:r>
         <w:rPr>
           <w:rFonts w:cs="David" w:hint="cs"/>
@@ -3684,7 +4378,17 @@
           <w:szCs w:val="48"/>
           <w:rtl/>
         </w:rPr>
-        <w:t>השפה הערבית</w:t>
+        <w:t>סגמנטציה וזיהוי כתב יד מקוון תוך כדי התקדמות</w:t>
+      </w:r>
+      <w:r>
+        <w:rPr>
+          <w:rFonts w:cs="David"/>
+          <w:b/>
+          <w:bCs/>
+          <w:sz w:val="48"/>
+          <w:szCs w:val="48"/>
+        </w:rPr>
+        <w:t xml:space="preserve"> </w:t>
       </w:r>
       <w:r>
         <w:rPr>
@@ -3695,7 +4399,7 @@
           <w:szCs w:val="48"/>
           <w:rtl/>
         </w:rPr>
-        <w:t xml:space="preserve">  </w:t>
+        <w:t xml:space="preserve">של השפה הערבית  </w:t>
       </w:r>
     </w:p>
     <w:p>
@@ -3762,14 +4466,14 @@
           <w:rFonts w:cs="David" w:hint="cs"/>
           <w:rtl/>
         </w:rPr>
-        <w:t xml:space="preserve">חיבור זה הוגש כעבודת מחקר לקראת התואר "מוסמך </w:t>
+        <w:t xml:space="preserve">חיבור זה הוגש כעבודת מחקר לקראת </w:t>
       </w:r>
       <w:r>
         <w:rPr>
           <w:rFonts w:cs="David" w:hint="cs"/>
           <w:rtl/>
         </w:rPr>
-        <w:t>אוניברסיטה" בהנדסת חשמל</w:t>
+        <w:t>התואר "מוסמך אוניברסיטה" בהנדסת חשמל</w:t>
       </w:r>
     </w:p>
     <w:p>
@@ -3878,6 +4582,155 @@
         <w:jc w:val="center"/>
         <w:rPr>
           <w:rFonts w:cs="David"/>
+          <w:rtl/>
+        </w:rPr>
+      </w:pPr>
+    </w:p>
+    <w:p>
+      <w:pPr>
+        <w:pStyle w:val="numberig"/>
+        <w:numPr>
+          <w:ilvl w:val="0"/>
+          <w:numId w:val="0"/>
+        </w:numPr>
+        <w:bidi/>
+        <w:jc w:val="center"/>
+        <w:rPr>
+          <w:rFonts w:cs="David"/>
+          <w:rtl/>
+        </w:rPr>
+      </w:pPr>
+    </w:p>
+    <w:p>
+      <w:pPr>
+        <w:pStyle w:val="numberig"/>
+        <w:numPr>
+          <w:ilvl w:val="0"/>
+          <w:numId w:val="0"/>
+        </w:numPr>
+        <w:bidi/>
+        <w:jc w:val="center"/>
+        <w:rPr>
+          <w:rFonts w:cs="David"/>
+        </w:rPr>
+      </w:pPr>
+    </w:p>
+    <w:p>
+      <w:pPr>
+        <w:pStyle w:val="numberig"/>
+        <w:numPr>
+          <w:ilvl w:val="0"/>
+          <w:numId w:val="0"/>
+        </w:numPr>
+        <w:bidi/>
+        <w:jc w:val="center"/>
+        <w:rPr>
+          <w:rFonts w:cs="David"/>
+        </w:rPr>
+      </w:pPr>
+    </w:p>
+    <w:p>
+      <w:pPr>
+        <w:pStyle w:val="numberig"/>
+        <w:numPr>
+          <w:ilvl w:val="0"/>
+          <w:numId w:val="0"/>
+        </w:numPr>
+        <w:bidi/>
+        <w:jc w:val="center"/>
+        <w:rPr>
+          <w:rFonts w:cs="David"/>
+          <w:rtl/>
+        </w:rPr>
+      </w:pPr>
+    </w:p>
+    <w:p>
+      <w:pPr>
+        <w:pStyle w:val="numberig"/>
+        <w:numPr>
+          <w:ilvl w:val="0"/>
+          <w:numId w:val="0"/>
+        </w:numPr>
+        <w:bidi/>
+        <w:jc w:val="center"/>
+        <w:rPr>
+          <w:rFonts w:cs="David"/>
+          <w:rtl/>
+        </w:rPr>
+      </w:pPr>
+    </w:p>
+    <w:p>
+      <w:pPr>
+        <w:pStyle w:val="numberig"/>
+        <w:numPr>
+          <w:ilvl w:val="0"/>
+          <w:numId w:val="0"/>
+        </w:numPr>
+        <w:bidi/>
+        <w:jc w:val="center"/>
+        <w:rPr>
+          <w:rFonts w:cs="David"/>
+          <w:rtl/>
+        </w:rPr>
+      </w:pPr>
+    </w:p>
+    <w:p>
+      <w:pPr>
+        <w:pStyle w:val="numberig"/>
+        <w:numPr>
+          <w:ilvl w:val="0"/>
+          <w:numId w:val="0"/>
+        </w:numPr>
+        <w:bidi/>
+        <w:jc w:val="center"/>
+        <w:rPr>
+          <w:rFonts w:cs="David"/>
+          <w:rtl/>
+        </w:rPr>
+      </w:pPr>
+    </w:p>
+    <w:p>
+      <w:pPr>
+        <w:pStyle w:val="numberig"/>
+        <w:numPr>
+          <w:ilvl w:val="0"/>
+          <w:numId w:val="0"/>
+        </w:numPr>
+        <w:bidi/>
+        <w:jc w:val="center"/>
+        <w:rPr>
+          <w:rFonts w:cs="David"/>
+          <w:rtl/>
+        </w:rPr>
+      </w:pPr>
+    </w:p>
+    <w:p>
+      <w:pPr>
+        <w:pStyle w:val="numberig"/>
+        <w:numPr>
+          <w:ilvl w:val="0"/>
+          <w:numId w:val="0"/>
+        </w:numPr>
+        <w:bidi/>
+        <w:jc w:val="center"/>
+        <w:rPr>
+          <w:rFonts w:cs="David"/>
+          <w:rtl/>
+        </w:rPr>
+      </w:pPr>
+    </w:p>
+    <w:p>
+      <w:pPr>
+        <w:pStyle w:val="numberig"/>
+        <w:numPr>
+          <w:ilvl w:val="0"/>
+          <w:numId w:val="0"/>
+        </w:numPr>
+        <w:bidi/>
+        <w:jc w:val="center"/>
+        <w:rPr>
+          <w:rFonts w:cs="David"/>
+          <w:rtl/>
         </w:rPr>
       </w:pPr>
       <w:r>
@@ -3885,771 +4738,8 @@
           <w:rFonts w:cs="David" w:hint="cs"/>
           <w:rtl/>
         </w:rPr>
-        <w:t>העבודה נעשתה בבית הספר להנדסת חשמל</w:t>
-      </w:r>
-    </w:p>
-    <w:p>
-      <w:pPr>
-        <w:pStyle w:val="numberig"/>
-        <w:numPr>
-          <w:ilvl w:val="0"/>
-          <w:numId w:val="0"/>
-        </w:numPr>
-        <w:bidi/>
-        <w:jc w:val="center"/>
-        <w:rPr>
-          <w:rFonts w:cs="David"/>
-          <w:rtl/>
-        </w:rPr>
-      </w:pPr>
-      <w:r>
-        <w:rPr>
-          <w:rFonts w:cs="David" w:hint="cs"/>
-          <w:rtl/>
-        </w:rPr>
-        <w:t>במחלקה למערכות</w:t>
-      </w:r>
-    </w:p>
-    <w:p>
-      <w:pPr>
-        <w:pStyle w:val="numberig"/>
-        <w:numPr>
-          <w:ilvl w:val="0"/>
-          <w:numId w:val="0"/>
-        </w:numPr>
-        <w:bidi/>
-        <w:jc w:val="center"/>
-        <w:rPr>
-          <w:rFonts w:cs="David"/>
-          <w:rtl/>
-        </w:rPr>
-      </w:pPr>
-    </w:p>
-    <w:p>
-      <w:pPr>
-        <w:pStyle w:val="numberig"/>
-        <w:numPr>
-          <w:ilvl w:val="0"/>
-          <w:numId w:val="0"/>
-        </w:numPr>
-        <w:bidi/>
-        <w:jc w:val="center"/>
-        <w:rPr>
-          <w:rFonts w:cs="David"/>
-          <w:rtl/>
-        </w:rPr>
-      </w:pPr>
-      <w:r>
-        <w:rPr>
-          <w:rFonts w:cs="David" w:hint="cs"/>
-          <w:rtl/>
-        </w:rPr>
-        <w:t xml:space="preserve">בהנחיית </w:t>
-      </w:r>
-      <w:r>
-        <w:rPr>
-          <w:rFonts w:cs="David" w:hint="cs"/>
-          <w:rtl/>
-        </w:rPr>
-        <w:t>פרופ' דנה רון וד"ר ראיד סעאבנה</w:t>
-      </w:r>
-    </w:p>
-    <w:p>
-      <w:pPr>
-        <w:pStyle w:val="numberig"/>
-        <w:numPr>
-          <w:ilvl w:val="0"/>
-          <w:numId w:val="0"/>
-        </w:numPr>
-        <w:bidi/>
-        <w:jc w:val="center"/>
-        <w:rPr>
-          <w:rFonts w:cs="David"/>
-          <w:rtl/>
-        </w:rPr>
-      </w:pPr>
-    </w:p>
-    <w:p>
-      <w:pPr>
-        <w:pStyle w:val="numberig"/>
-        <w:numPr>
-          <w:ilvl w:val="0"/>
-          <w:numId w:val="0"/>
-        </w:numPr>
-        <w:bidi/>
-        <w:jc w:val="center"/>
-        <w:rPr>
-          <w:rFonts w:cs="David"/>
-          <w:rtl/>
-        </w:rPr>
-      </w:pPr>
-    </w:p>
-    <w:p>
-      <w:pPr>
-        <w:pStyle w:val="numberig"/>
-        <w:numPr>
-          <w:ilvl w:val="0"/>
-          <w:numId w:val="0"/>
-        </w:numPr>
-        <w:bidi/>
-        <w:jc w:val="center"/>
-        <w:rPr>
-          <w:rFonts w:cs="David"/>
-          <w:rtl/>
-        </w:rPr>
-      </w:pPr>
-    </w:p>
-    <w:p>
-      <w:pPr>
-        <w:pStyle w:val="numberig"/>
-        <w:numPr>
-          <w:ilvl w:val="0"/>
-          <w:numId w:val="0"/>
-        </w:numPr>
-        <w:bidi/>
-        <w:jc w:val="center"/>
-        <w:rPr>
-          <w:rFonts w:cs="David"/>
-          <w:rtl/>
-        </w:rPr>
-      </w:pPr>
-    </w:p>
-    <w:p>
-      <w:pPr>
-        <w:pStyle w:val="numberig"/>
-        <w:numPr>
-          <w:ilvl w:val="0"/>
-          <w:numId w:val="0"/>
-        </w:numPr>
-        <w:bidi/>
-        <w:jc w:val="center"/>
-        <w:rPr>
-          <w:rFonts w:cs="David"/>
-          <w:rtl/>
-        </w:rPr>
-      </w:pPr>
-    </w:p>
-    <w:p>
-      <w:pPr>
-        <w:pStyle w:val="numberig"/>
-        <w:numPr>
-          <w:ilvl w:val="0"/>
-          <w:numId w:val="0"/>
-        </w:numPr>
-        <w:bidi/>
-        <w:jc w:val="center"/>
-        <w:rPr>
-          <w:rFonts w:cs="David"/>
-          <w:rtl/>
-        </w:rPr>
-      </w:pPr>
-    </w:p>
-    <w:p>
-      <w:pPr>
-        <w:pStyle w:val="numberig"/>
-        <w:numPr>
-          <w:ilvl w:val="0"/>
-          <w:numId w:val="0"/>
-        </w:numPr>
-        <w:bidi/>
-        <w:jc w:val="center"/>
-        <w:rPr>
-          <w:rFonts w:cs="David"/>
-          <w:rtl/>
-        </w:rPr>
-      </w:pPr>
-      <w:bookmarkStart w:id="2" w:name="OLE_LINK105"/>
-      <w:bookmarkStart w:id="3" w:name="OLE_LINK106"/>
-      <w:bookmarkEnd w:id="0"/>
-      <w:bookmarkEnd w:id="1"/>
-      <w:r>
-        <w:rPr>
-          <w:rFonts w:cs="David" w:hint="cs"/>
-          <w:rtl/>
-        </w:rPr>
         <w:t>אב</w:t>
       </w:r>
-      <w:r>
-        <w:rPr>
-          <w:rFonts w:cs="David" w:hint="cs"/>
-          <w:rtl/>
-        </w:rPr>
-        <w:t xml:space="preserve"> </w:t>
-      </w:r>
-      <w:bookmarkEnd w:id="2"/>
-      <w:bookmarkEnd w:id="3"/>
-      <w:r>
-        <w:rPr>
-          <w:rFonts w:cs="David" w:hint="cs"/>
-          <w:rtl/>
-        </w:rPr>
-        <w:t>תשע"ד</w:t>
-      </w:r>
-      <w:r>
-        <w:rPr>
-          <w:rFonts w:cs="David"/>
-          <w:rtl/>
-        </w:rPr>
-        <w:br w:type="page"/>
-      </w:r>
-    </w:p>
-    <w:p>
-      <w:pPr>
-        <w:pStyle w:val="numberig"/>
-        <w:numPr>
-          <w:ilvl w:val="0"/>
-          <w:numId w:val="0"/>
-        </w:numPr>
-        <w:bidi/>
-        <w:jc w:val="center"/>
-        <w:rPr>
-          <w:rFonts w:cs="David"/>
-          <w:b/>
-          <w:bCs/>
-          <w:sz w:val="40"/>
-          <w:szCs w:val="40"/>
-          <w:rtl/>
-        </w:rPr>
-      </w:pPr>
-      <w:r>
-        <w:rPr>
-          <w:rFonts w:cs="David" w:hint="cs"/>
-          <w:b/>
-          <w:bCs/>
-          <w:sz w:val="40"/>
-          <w:szCs w:val="40"/>
-          <w:rtl/>
-        </w:rPr>
-        <w:lastRenderedPageBreak/>
-        <w:t>אוניברסיטת תל-אביב</w:t>
-      </w:r>
-    </w:p>
-    <w:p>
-      <w:pPr>
-        <w:pStyle w:val="numberig"/>
-        <w:numPr>
-          <w:ilvl w:val="0"/>
-          <w:numId w:val="0"/>
-        </w:numPr>
-        <w:bidi/>
-        <w:jc w:val="center"/>
-        <w:rPr>
-          <w:rFonts w:cs="David"/>
-          <w:b/>
-          <w:bCs/>
-          <w:sz w:val="36"/>
-          <w:szCs w:val="36"/>
-          <w:rtl/>
-        </w:rPr>
-      </w:pPr>
-      <w:r>
-        <w:rPr>
-          <w:rFonts w:cs="David" w:hint="cs"/>
-          <w:b/>
-          <w:bCs/>
-          <w:sz w:val="36"/>
-          <w:szCs w:val="36"/>
-          <w:rtl/>
-        </w:rPr>
-        <w:t>הפקולטה להנדסה ע"ש איבי ואלדר פליישמן</w:t>
-      </w:r>
-    </w:p>
-    <w:p>
-      <w:pPr>
-        <w:pStyle w:val="numberig"/>
-        <w:numPr>
-          <w:ilvl w:val="0"/>
-          <w:numId w:val="0"/>
-        </w:numPr>
-        <w:bidi/>
-        <w:jc w:val="center"/>
-        <w:rPr>
-          <w:rFonts w:cs="David"/>
-          <w:b/>
-          <w:bCs/>
-          <w:sz w:val="32"/>
-          <w:szCs w:val="32"/>
-          <w:rtl/>
-        </w:rPr>
-      </w:pPr>
-      <w:r>
-        <w:rPr>
-          <w:rFonts w:cs="David" w:hint="cs"/>
-          <w:b/>
-          <w:bCs/>
-          <w:sz w:val="32"/>
-          <w:szCs w:val="32"/>
-          <w:rtl/>
-        </w:rPr>
-        <w:t>בית הספר לתארים מתקדמים ע"ש זנדמן-סליינר</w:t>
-      </w:r>
-    </w:p>
-    <w:p>
-      <w:pPr>
-        <w:pStyle w:val="numberig"/>
-        <w:numPr>
-          <w:ilvl w:val="0"/>
-          <w:numId w:val="0"/>
-        </w:numPr>
-        <w:bidi/>
-        <w:jc w:val="center"/>
-        <w:rPr>
-          <w:rFonts w:cs="David"/>
-          <w:rtl/>
-        </w:rPr>
-      </w:pPr>
-    </w:p>
-    <w:p>
-      <w:pPr>
-        <w:pStyle w:val="numberig"/>
-        <w:numPr>
-          <w:ilvl w:val="0"/>
-          <w:numId w:val="0"/>
-        </w:numPr>
-        <w:bidi/>
-        <w:jc w:val="center"/>
-        <w:rPr>
-          <w:rFonts w:cs="David"/>
-          <w:rtl/>
-        </w:rPr>
-      </w:pPr>
-    </w:p>
-    <w:p>
-      <w:pPr>
-        <w:pStyle w:val="numberig"/>
-        <w:numPr>
-          <w:ilvl w:val="0"/>
-          <w:numId w:val="0"/>
-        </w:numPr>
-        <w:bidi/>
-        <w:jc w:val="center"/>
-        <w:rPr>
-          <w:rFonts w:cs="David"/>
-          <w:rtl/>
-        </w:rPr>
-      </w:pPr>
-    </w:p>
-    <w:p>
-      <w:pPr>
-        <w:pStyle w:val="numberig"/>
-        <w:numPr>
-          <w:ilvl w:val="0"/>
-          <w:numId w:val="0"/>
-        </w:numPr>
-        <w:bidi/>
-        <w:jc w:val="center"/>
-        <w:rPr>
-          <w:rFonts w:cs="David"/>
-          <w:rtl/>
-        </w:rPr>
-      </w:pPr>
-    </w:p>
-    <w:p>
-      <w:pPr>
-        <w:pStyle w:val="numberig"/>
-        <w:numPr>
-          <w:ilvl w:val="0"/>
-          <w:numId w:val="0"/>
-        </w:numPr>
-        <w:bidi/>
-        <w:jc w:val="center"/>
-        <w:rPr>
-          <w:rFonts w:cs="David"/>
-          <w:rtl/>
-        </w:rPr>
-      </w:pPr>
-    </w:p>
-    <w:p>
-      <w:pPr>
-        <w:pStyle w:val="numberig"/>
-        <w:numPr>
-          <w:ilvl w:val="0"/>
-          <w:numId w:val="0"/>
-        </w:numPr>
-        <w:bidi/>
-        <w:jc w:val="center"/>
-        <w:rPr>
-          <w:rFonts w:cs="David"/>
-          <w:b/>
-          <w:bCs/>
-          <w:sz w:val="48"/>
-          <w:szCs w:val="48"/>
-          <w:rtl/>
-        </w:rPr>
-      </w:pPr>
-      <w:r>
-        <w:rPr>
-          <w:rFonts w:cs="David" w:hint="cs"/>
-          <w:b/>
-          <w:bCs/>
-          <w:sz w:val="48"/>
-          <w:szCs w:val="48"/>
-          <w:rtl/>
-        </w:rPr>
-        <w:t>סגמנטציה וזיהוי כתב יד מקוון תוך כדי התקדמות</w:t>
-      </w:r>
-      <w:r>
-        <w:rPr>
-          <w:rFonts w:cs="David"/>
-          <w:b/>
-          <w:bCs/>
-          <w:sz w:val="48"/>
-          <w:szCs w:val="48"/>
-        </w:rPr>
-        <w:t xml:space="preserve"> </w:t>
-      </w:r>
-      <w:r>
-        <w:rPr>
-          <w:rFonts w:cs="David" w:hint="cs"/>
-          <w:b/>
-          <w:bCs/>
-          <w:sz w:val="48"/>
-          <w:szCs w:val="48"/>
-          <w:rtl/>
-        </w:rPr>
-        <w:t xml:space="preserve">של השפה הערבית  </w:t>
-      </w:r>
-    </w:p>
-    <w:p>
-      <w:pPr>
-        <w:pStyle w:val="numberig"/>
-        <w:numPr>
-          <w:ilvl w:val="0"/>
-          <w:numId w:val="0"/>
-        </w:numPr>
-        <w:bidi/>
-        <w:jc w:val="center"/>
-        <w:rPr>
-          <w:rFonts w:cs="David"/>
-          <w:rtl/>
-        </w:rPr>
-      </w:pPr>
-    </w:p>
-    <w:p>
-      <w:pPr>
-        <w:pStyle w:val="numberig"/>
-        <w:numPr>
-          <w:ilvl w:val="0"/>
-          <w:numId w:val="0"/>
-        </w:numPr>
-        <w:bidi/>
-        <w:jc w:val="center"/>
-        <w:rPr>
-          <w:rFonts w:cs="David"/>
-          <w:rtl/>
-        </w:rPr>
-      </w:pPr>
-    </w:p>
-    <w:p>
-      <w:pPr>
-        <w:pStyle w:val="numberig"/>
-        <w:numPr>
-          <w:ilvl w:val="0"/>
-          <w:numId w:val="0"/>
-        </w:numPr>
-        <w:bidi/>
-        <w:jc w:val="center"/>
-        <w:rPr>
-          <w:rFonts w:cs="David"/>
-          <w:rtl/>
-        </w:rPr>
-      </w:pPr>
-    </w:p>
-    <w:p>
-      <w:pPr>
-        <w:pStyle w:val="numberig"/>
-        <w:numPr>
-          <w:ilvl w:val="0"/>
-          <w:numId w:val="0"/>
-        </w:numPr>
-        <w:bidi/>
-        <w:jc w:val="center"/>
-        <w:rPr>
-          <w:rFonts w:cs="David"/>
-          <w:rtl/>
-        </w:rPr>
-      </w:pPr>
-      <w:r>
-        <w:rPr>
-          <w:rFonts w:cs="David" w:hint="cs"/>
-          <w:rtl/>
-        </w:rPr>
-        <w:t xml:space="preserve">חיבור זה הוגש כעבודת מחקר לקראת </w:t>
-      </w:r>
-      <w:r>
-        <w:rPr>
-          <w:rFonts w:cs="David" w:hint="cs"/>
-          <w:rtl/>
-        </w:rPr>
-        <w:t>התואר "מוסמך אוניברסיטה" בהנדסת חשמל</w:t>
-      </w:r>
-    </w:p>
-    <w:p>
-      <w:pPr>
-        <w:pStyle w:val="numberig"/>
-        <w:numPr>
-          <w:ilvl w:val="0"/>
-          <w:numId w:val="0"/>
-        </w:numPr>
-        <w:bidi/>
-        <w:jc w:val="center"/>
-        <w:rPr>
-          <w:rFonts w:cs="David"/>
-          <w:rtl/>
-        </w:rPr>
-      </w:pPr>
-      <w:r>
-        <w:rPr>
-          <w:rFonts w:cs="David" w:hint="cs"/>
-          <w:rtl/>
-        </w:rPr>
-        <w:t>על ידי</w:t>
-      </w:r>
-    </w:p>
-    <w:p>
-      <w:pPr>
-        <w:pStyle w:val="numberig"/>
-        <w:numPr>
-          <w:ilvl w:val="0"/>
-          <w:numId w:val="0"/>
-        </w:numPr>
-        <w:bidi/>
-        <w:jc w:val="center"/>
-        <w:rPr>
-          <w:rFonts w:cs="David"/>
-          <w:rtl/>
-        </w:rPr>
-      </w:pPr>
-    </w:p>
-    <w:p>
-      <w:pPr>
-        <w:pStyle w:val="numberig"/>
-        <w:numPr>
-          <w:ilvl w:val="0"/>
-          <w:numId w:val="0"/>
-        </w:numPr>
-        <w:bidi/>
-        <w:jc w:val="center"/>
-        <w:rPr>
-          <w:rFonts w:cs="David"/>
-          <w:rtl/>
-        </w:rPr>
-      </w:pPr>
-    </w:p>
-    <w:p>
-      <w:pPr>
-        <w:pStyle w:val="numberig"/>
-        <w:numPr>
-          <w:ilvl w:val="0"/>
-          <w:numId w:val="0"/>
-        </w:numPr>
-        <w:bidi/>
-        <w:jc w:val="center"/>
-        <w:rPr>
-          <w:rFonts w:cs="David"/>
-          <w:b/>
-          <w:bCs/>
-          <w:rtl/>
-        </w:rPr>
-      </w:pPr>
-      <w:r>
-        <w:rPr>
-          <w:rFonts w:ascii="Lucida Grande" w:hAnsi="Lucida Grande" w:cs="David" w:hint="cs"/>
-          <w:b/>
-          <w:bCs/>
-          <w:sz w:val="52"/>
-          <w:szCs w:val="52"/>
-          <w:rtl/>
-        </w:rPr>
-        <w:t>ג'ורג' קור</w:t>
-      </w:r>
-    </w:p>
-    <w:p>
-      <w:pPr>
-        <w:pStyle w:val="numberig"/>
-        <w:numPr>
-          <w:ilvl w:val="0"/>
-          <w:numId w:val="0"/>
-        </w:numPr>
-        <w:bidi/>
-        <w:jc w:val="center"/>
-        <w:rPr>
-          <w:rFonts w:cs="David"/>
-          <w:rtl/>
-        </w:rPr>
-      </w:pPr>
-    </w:p>
-    <w:p>
-      <w:pPr>
-        <w:pStyle w:val="numberig"/>
-        <w:numPr>
-          <w:ilvl w:val="0"/>
-          <w:numId w:val="0"/>
-        </w:numPr>
-        <w:bidi/>
-        <w:jc w:val="center"/>
-        <w:rPr>
-          <w:rFonts w:cs="David"/>
-          <w:rtl/>
-        </w:rPr>
-      </w:pPr>
-    </w:p>
-    <w:p>
-      <w:pPr>
-        <w:pStyle w:val="numberig"/>
-        <w:numPr>
-          <w:ilvl w:val="0"/>
-          <w:numId w:val="0"/>
-        </w:numPr>
-        <w:bidi/>
-        <w:jc w:val="center"/>
-        <w:rPr>
-          <w:rFonts w:cs="David"/>
-          <w:rtl/>
-        </w:rPr>
-      </w:pPr>
-    </w:p>
-    <w:p>
-      <w:pPr>
-        <w:pStyle w:val="numberig"/>
-        <w:numPr>
-          <w:ilvl w:val="0"/>
-          <w:numId w:val="0"/>
-        </w:numPr>
-        <w:bidi/>
-        <w:jc w:val="center"/>
-        <w:rPr>
-          <w:rFonts w:cs="David"/>
-        </w:rPr>
-      </w:pPr>
-    </w:p>
-    <w:p>
-      <w:pPr>
-        <w:pStyle w:val="numberig"/>
-        <w:numPr>
-          <w:ilvl w:val="0"/>
-          <w:numId w:val="0"/>
-        </w:numPr>
-        <w:bidi/>
-        <w:jc w:val="center"/>
-        <w:rPr>
-          <w:rFonts w:cs="David"/>
-        </w:rPr>
-      </w:pPr>
-    </w:p>
-    <w:p>
-      <w:pPr>
-        <w:pStyle w:val="numberig"/>
-        <w:numPr>
-          <w:ilvl w:val="0"/>
-          <w:numId w:val="0"/>
-        </w:numPr>
-        <w:bidi/>
-        <w:jc w:val="center"/>
-        <w:rPr>
-          <w:rFonts w:cs="David"/>
-          <w:rtl/>
-        </w:rPr>
-      </w:pPr>
-    </w:p>
-    <w:p>
-      <w:pPr>
-        <w:pStyle w:val="numberig"/>
-        <w:numPr>
-          <w:ilvl w:val="0"/>
-          <w:numId w:val="0"/>
-        </w:numPr>
-        <w:bidi/>
-        <w:jc w:val="center"/>
-        <w:rPr>
-          <w:rFonts w:cs="David"/>
-          <w:rtl/>
-        </w:rPr>
-      </w:pPr>
-    </w:p>
-    <w:p>
-      <w:pPr>
-        <w:pStyle w:val="numberig"/>
-        <w:numPr>
-          <w:ilvl w:val="0"/>
-          <w:numId w:val="0"/>
-        </w:numPr>
-        <w:bidi/>
-        <w:jc w:val="center"/>
-        <w:rPr>
-          <w:rFonts w:cs="David"/>
-          <w:rtl/>
-        </w:rPr>
-      </w:pPr>
-    </w:p>
-    <w:p>
-      <w:pPr>
-        <w:pStyle w:val="numberig"/>
-        <w:numPr>
-          <w:ilvl w:val="0"/>
-          <w:numId w:val="0"/>
-        </w:numPr>
-        <w:bidi/>
-        <w:jc w:val="center"/>
-        <w:rPr>
-          <w:rFonts w:cs="David"/>
-          <w:rtl/>
-        </w:rPr>
-      </w:pPr>
-    </w:p>
-    <w:p>
-      <w:pPr>
-        <w:pStyle w:val="numberig"/>
-        <w:numPr>
-          <w:ilvl w:val="0"/>
-          <w:numId w:val="0"/>
-        </w:numPr>
-        <w:bidi/>
-        <w:jc w:val="center"/>
-        <w:rPr>
-          <w:rFonts w:cs="David"/>
-          <w:rtl/>
-        </w:rPr>
-      </w:pPr>
-    </w:p>
-    <w:p>
-      <w:pPr>
-        <w:pStyle w:val="numberig"/>
-        <w:numPr>
-          <w:ilvl w:val="0"/>
-          <w:numId w:val="0"/>
-        </w:numPr>
-        <w:bidi/>
-        <w:jc w:val="center"/>
-        <w:rPr>
-          <w:rFonts w:cs="David"/>
-          <w:rtl/>
-        </w:rPr>
-      </w:pPr>
-    </w:p>
-    <w:p>
-      <w:pPr>
-        <w:pStyle w:val="numberig"/>
-        <w:numPr>
-          <w:ilvl w:val="0"/>
-          <w:numId w:val="0"/>
-        </w:numPr>
-        <w:bidi/>
-        <w:jc w:val="center"/>
-        <w:rPr>
-          <w:rFonts w:cs="David"/>
-          <w:rtl/>
-        </w:rPr>
-      </w:pPr>
-      <w:r>
-        <w:rPr>
-          <w:rFonts w:cs="David" w:hint="cs"/>
-          <w:rtl/>
-        </w:rPr>
-        <w:t>אב</w:t>
-      </w:r>
-      <w:bookmarkStart w:id="4" w:name="_GoBack"/>
-      <w:bookmarkEnd w:id="4"/>
       <w:r>
         <w:rPr>
           <w:rFonts w:cs="David" w:hint="cs"/>

</xml_diff>

<commit_message>
Thesis - another review
</commit_message>
<xml_diff>
--- a/Thesis/Thesis Latex/תקציר ושער בעברית.docx
+++ b/Thesis/Thesis Latex/תקציר ושער בעברית.docx
@@ -139,17 +139,7 @@
           <w:szCs w:val="24"/>
           <w:rtl/>
         </w:rPr>
-        <w:t>ל</w:t>
-      </w:r>
-      <w:r>
-        <w:rPr>
-          <w:rFonts w:ascii="Arial" w:eastAsia="Times New Roman" w:hAnsi="Arial" w:cs="David" w:hint="cs"/>
-          <w:color w:val="212121"/>
-          <w:sz w:val="24"/>
-          <w:szCs w:val="24"/>
-          <w:rtl/>
-        </w:rPr>
-        <w:t>תחזית</w:t>
+        <w:t>לאמונה</w:t>
       </w:r>
       <w:r>
         <w:rPr>
@@ -209,7 +199,17 @@
           <w:szCs w:val="24"/>
           <w:rtl/>
         </w:rPr>
-        <w:t xml:space="preserve">והקטנת מימדיהם לא גרמה לנטישה מוחלטת של </w:t>
+        <w:t xml:space="preserve">והקטנת מימדיהם לא גרמה לנטישה </w:t>
+      </w:r>
+      <w:r>
+        <w:rPr>
+          <w:rFonts w:ascii="Arial" w:eastAsia="Times New Roman" w:hAnsi="Arial" w:cs="David" w:hint="cs"/>
+          <w:color w:val="212121"/>
+          <w:sz w:val="24"/>
+          <w:szCs w:val="24"/>
+          <w:rtl/>
+        </w:rPr>
+        <w:t>של</w:t>
       </w:r>
       <w:r>
         <w:rPr>
@@ -229,6 +229,16 @@
           <w:szCs w:val="24"/>
           <w:rtl/>
         </w:rPr>
+        <w:t>ה</w:t>
+      </w:r>
+      <w:r>
+        <w:rPr>
+          <w:rFonts w:ascii="Arial" w:eastAsia="Times New Roman" w:hAnsi="Arial" w:cs="David" w:hint="cs"/>
+          <w:color w:val="212121"/>
+          <w:sz w:val="24"/>
+          <w:szCs w:val="24"/>
+          <w:rtl/>
+        </w:rPr>
         <w:t xml:space="preserve">יד </w:t>
       </w:r>
       <w:r>
@@ -279,7 +289,17 @@
           <w:szCs w:val="24"/>
           <w:rtl/>
         </w:rPr>
-        <w:t xml:space="preserve">ועט עודנם נפוצים להעברת אינפורמציה </w:t>
+        <w:t>ועט עוד</w:t>
+      </w:r>
+      <w:r>
+        <w:rPr>
+          <w:rFonts w:ascii="Arial" w:eastAsia="Times New Roman" w:hAnsi="Arial" w:cs="David" w:hint="cs"/>
+          <w:color w:val="212121"/>
+          <w:sz w:val="24"/>
+          <w:szCs w:val="24"/>
+          <w:rtl/>
+        </w:rPr>
+        <w:t xml:space="preserve">ם נפוצים להעברת אינפורמציה </w:t>
       </w:r>
       <w:r>
         <w:rPr>
@@ -493,7 +513,27 @@
           <w:szCs w:val="24"/>
           <w:rtl/>
         </w:rPr>
-        <w:t>כתב-יד בשפה הערבית</w:t>
+        <w:t>כתב-</w:t>
+      </w:r>
+      <w:r>
+        <w:rPr>
+          <w:rFonts w:ascii="Arial" w:eastAsia="Times New Roman" w:hAnsi="Arial" w:cs="David" w:hint="cs"/>
+          <w:color w:val="212121"/>
+          <w:sz w:val="24"/>
+          <w:szCs w:val="24"/>
+          <w:rtl/>
+        </w:rPr>
+        <w:t>ה</w:t>
+      </w:r>
+      <w:r>
+        <w:rPr>
+          <w:rFonts w:ascii="Arial" w:eastAsia="Times New Roman" w:hAnsi="Arial" w:cs="David" w:hint="cs"/>
+          <w:color w:val="212121"/>
+          <w:sz w:val="24"/>
+          <w:szCs w:val="24"/>
+          <w:rtl/>
+        </w:rPr>
+        <w:t>יד בשפה הערבית</w:t>
       </w:r>
       <w:r>
         <w:rPr>
@@ -525,6 +565,8 @@
         </w:rPr>
         <w:t xml:space="preserve"> </w:t>
       </w:r>
+      <w:bookmarkStart w:id="2" w:name="_GoBack"/>
+      <w:bookmarkEnd w:id="2"/>
       <w:r>
         <w:rPr>
           <w:rFonts w:ascii="Arial" w:eastAsia="Times New Roman" w:hAnsi="Arial" w:cs="David" w:hint="cs"/>
@@ -741,7 +783,7 @@
         <w:spacing w:after="0" w:line="240" w:lineRule="auto"/>
         <w:jc w:val="both"/>
         <w:rPr>
-          <w:rFonts w:eastAsia="Times New Roman" w:cs="David"/>
+          <w:rFonts w:eastAsia="Times New Roman" w:cs="David" w:hint="cs"/>
           <w:color w:val="212121"/>
           <w:sz w:val="24"/>
           <w:szCs w:val="24"/>
@@ -1586,27 +1628,7 @@
           <w:szCs w:val="24"/>
           <w:rtl/>
         </w:rPr>
-        <w:t>בזמן</w:t>
-      </w:r>
-      <w:r>
-        <w:rPr>
-          <w:rFonts w:eastAsia="Times New Roman" w:cs="David"/>
-          <w:color w:val="212121"/>
-          <w:sz w:val="24"/>
-          <w:szCs w:val="24"/>
-          <w:rtl/>
-        </w:rPr>
-        <w:t xml:space="preserve"> </w:t>
-      </w:r>
-      <w:r>
-        <w:rPr>
-          <w:rFonts w:ascii="Arial" w:eastAsia="Times New Roman" w:hAnsi="Arial" w:cs="David" w:hint="cs"/>
-          <w:color w:val="212121"/>
-          <w:sz w:val="24"/>
-          <w:szCs w:val="24"/>
-          <w:rtl/>
-        </w:rPr>
-        <w:t>אמת</w:t>
+        <w:t>תוך כדי כתיבה</w:t>
       </w:r>
       <w:r>
         <w:rPr>
@@ -2514,7 +2536,47 @@
           <w:szCs w:val="24"/>
           <w:rtl/>
         </w:rPr>
-        <w:t xml:space="preserve"> משרות חלוקה של משיכת העט למספר קטעים. בעזרת המערכת לזיהוי אותיות</w:t>
+        <w:t xml:space="preserve"> משרות</w:t>
+      </w:r>
+      <w:r>
+        <w:rPr>
+          <w:rFonts w:eastAsia="Times New Roman" w:cs="David" w:hint="cs"/>
+          <w:color w:val="212121"/>
+          <w:sz w:val="24"/>
+          <w:szCs w:val="24"/>
+          <w:rtl/>
+        </w:rPr>
+        <w:t xml:space="preserve"> חלוקה של משיכת העט למספר קטעים,</w:t>
+      </w:r>
+      <w:r>
+        <w:rPr>
+          <w:rFonts w:eastAsia="Times New Roman" w:cs="David" w:hint="cs"/>
+          <w:color w:val="212121"/>
+          <w:sz w:val="24"/>
+          <w:szCs w:val="24"/>
+          <w:rtl/>
+        </w:rPr>
+        <w:t xml:space="preserve"> </w:t>
+      </w:r>
+      <w:r>
+        <w:rPr>
+          <w:rFonts w:eastAsia="Times New Roman" w:cs="David" w:hint="cs"/>
+          <w:color w:val="212121"/>
+          <w:sz w:val="24"/>
+          <w:szCs w:val="24"/>
+          <w:rtl/>
+        </w:rPr>
+        <w:t>ו</w:t>
+      </w:r>
+      <w:r>
+        <w:rPr>
+          <w:rFonts w:eastAsia="Times New Roman" w:cs="David" w:hint="cs"/>
+          <w:color w:val="212121"/>
+          <w:sz w:val="24"/>
+          <w:szCs w:val="24"/>
+          <w:rtl/>
+        </w:rPr>
+        <w:t>בעזרת המערכת לזיהוי אותיות</w:t>
       </w:r>
       <w:r>
         <w:rPr>
@@ -2534,7 +2596,87 @@
           <w:szCs w:val="24"/>
           <w:rtl/>
         </w:rPr>
-        <w:t xml:space="preserve"> קטעים אלה מקבלים ציונים אשר מסמלים את מידת הדימיון בינם לבין אותיות. בשלב השני נקודות סגמנטציה מסוננות ומתבצע תהליך של חישוב מחדש של ציוני</w:t>
+        <w:t xml:space="preserve"> קטעים אלה מקבלים ציונים אשר מסמלים את מידת </w:t>
+      </w:r>
+      <w:r>
+        <w:rPr>
+          <w:rFonts w:eastAsia="Times New Roman" w:cs="David" w:hint="cs"/>
+          <w:color w:val="212121"/>
+          <w:sz w:val="24"/>
+          <w:szCs w:val="24"/>
+          <w:rtl/>
+        </w:rPr>
+        <w:t>הדמיון</w:t>
+      </w:r>
+      <w:r>
+        <w:rPr>
+          <w:rFonts w:eastAsia="Times New Roman" w:cs="David" w:hint="cs"/>
+          <w:color w:val="212121"/>
+          <w:sz w:val="24"/>
+          <w:szCs w:val="24"/>
+          <w:rtl/>
+        </w:rPr>
+        <w:t xml:space="preserve"> בינם לבין </w:t>
+      </w:r>
+      <w:r>
+        <w:rPr>
+          <w:rFonts w:eastAsia="Times New Roman" w:cs="David" w:hint="cs"/>
+          <w:color w:val="212121"/>
+          <w:sz w:val="24"/>
+          <w:szCs w:val="24"/>
+          <w:rtl/>
+        </w:rPr>
+        <w:t>ה</w:t>
+      </w:r>
+      <w:r>
+        <w:rPr>
+          <w:rFonts w:eastAsia="Times New Roman" w:cs="David" w:hint="cs"/>
+          <w:color w:val="212121"/>
+          <w:sz w:val="24"/>
+          <w:szCs w:val="24"/>
+          <w:rtl/>
+        </w:rPr>
+        <w:t>אותיות</w:t>
+      </w:r>
+      <w:r>
+        <w:rPr>
+          <w:rFonts w:eastAsia="Times New Roman" w:cs="David" w:hint="cs"/>
+          <w:color w:val="212121"/>
+          <w:sz w:val="24"/>
+          <w:szCs w:val="24"/>
+          <w:rtl/>
+        </w:rPr>
+        <w:t xml:space="preserve"> הקיימות במסד הנתונים</w:t>
+      </w:r>
+      <w:r>
+        <w:rPr>
+          <w:rFonts w:eastAsia="Times New Roman" w:cs="David" w:hint="cs"/>
+          <w:color w:val="212121"/>
+          <w:sz w:val="24"/>
+          <w:szCs w:val="24"/>
+          <w:rtl/>
+        </w:rPr>
+        <w:t>. בשלב השני</w:t>
+      </w:r>
+      <w:r>
+        <w:rPr>
+          <w:rFonts w:eastAsia="Times New Roman" w:cs="David" w:hint="cs"/>
+          <w:color w:val="212121"/>
+          <w:sz w:val="24"/>
+          <w:szCs w:val="24"/>
+          <w:rtl/>
+        </w:rPr>
+        <w:t>,</w:t>
+      </w:r>
+      <w:r>
+        <w:rPr>
+          <w:rFonts w:eastAsia="Times New Roman" w:cs="David" w:hint="cs"/>
+          <w:color w:val="212121"/>
+          <w:sz w:val="24"/>
+          <w:szCs w:val="24"/>
+          <w:rtl/>
+        </w:rPr>
+        <w:t xml:space="preserve"> נקודות סגמנטציה מסוננות ומתבצע תהליך של חישוב מחדש של ציוני</w:t>
       </w:r>
       <w:r>
         <w:rPr>
@@ -2658,6 +2800,26 @@
           <w:szCs w:val="24"/>
           <w:rtl/>
         </w:rPr>
+        <w:t>ממערכת זיהוי האותיות</w:t>
+      </w:r>
+      <w:r>
+        <w:rPr>
+          <w:rFonts w:eastAsia="Times New Roman" w:cs="David" w:hint="cs"/>
+          <w:color w:val="212121"/>
+          <w:sz w:val="24"/>
+          <w:szCs w:val="24"/>
+          <w:rtl/>
+        </w:rPr>
+        <w:t xml:space="preserve"> </w:t>
+      </w:r>
+      <w:r>
+        <w:rPr>
+          <w:rFonts w:eastAsia="Times New Roman" w:cs="David" w:hint="cs"/>
+          <w:color w:val="212121"/>
+          <w:sz w:val="24"/>
+          <w:szCs w:val="24"/>
+          <w:rtl/>
+        </w:rPr>
         <w:t xml:space="preserve">נדרש </w:t>
       </w:r>
       <w:r>
@@ -2668,17 +2830,27 @@
           <w:szCs w:val="24"/>
           <w:rtl/>
         </w:rPr>
-        <w:t xml:space="preserve">זמן התגובה </w:t>
-      </w:r>
-      <w:r>
-        <w:rPr>
-          <w:rFonts w:eastAsia="Times New Roman" w:cs="David" w:hint="cs"/>
-          <w:color w:val="212121"/>
-          <w:sz w:val="24"/>
-          <w:szCs w:val="24"/>
-          <w:rtl/>
-        </w:rPr>
-        <w:t xml:space="preserve">קצר ביותר ממערכת זיהוי האותיות </w:t>
+        <w:t xml:space="preserve">זמן </w:t>
+      </w:r>
+      <w:r>
+        <w:rPr>
+          <w:rFonts w:eastAsia="Times New Roman" w:cs="David" w:hint="cs"/>
+          <w:color w:val="212121"/>
+          <w:sz w:val="24"/>
+          <w:szCs w:val="24"/>
+          <w:rtl/>
+        </w:rPr>
+        <w:t xml:space="preserve">תגובה </w:t>
+      </w:r>
+      <w:r>
+        <w:rPr>
+          <w:rFonts w:eastAsia="Times New Roman" w:cs="David" w:hint="cs"/>
+          <w:color w:val="212121"/>
+          <w:sz w:val="24"/>
+          <w:szCs w:val="24"/>
+          <w:rtl/>
+        </w:rPr>
+        <w:t xml:space="preserve">קצר ביותר </w:t>
       </w:r>
       <w:r>
         <w:rPr>
@@ -2747,7 +2919,27 @@
           <w:szCs w:val="24"/>
           <w:rtl/>
         </w:rPr>
-        <w:t>). הוכח כי מטריקה זו הינה מתואמת במידה גדולה עם המרחק</w:t>
+        <w:t xml:space="preserve">). </w:t>
+      </w:r>
+      <w:r>
+        <w:rPr>
+          <w:rFonts w:ascii="Arial" w:eastAsia="Times New Roman" w:hAnsi="Arial" w:cs="David" w:hint="cs"/>
+          <w:color w:val="212121"/>
+          <w:sz w:val="24"/>
+          <w:szCs w:val="24"/>
+          <w:rtl/>
+        </w:rPr>
+        <w:t>מחקרים רבים הראו כי קיימת מידת התאמה גבוה בין מטריקה זו למר</w:t>
+      </w:r>
+      <w:r>
+        <w:rPr>
+          <w:rFonts w:ascii="Arial" w:eastAsia="Times New Roman" w:hAnsi="Arial" w:cs="David" w:hint="cs"/>
+          <w:color w:val="212121"/>
+          <w:sz w:val="24"/>
+          <w:szCs w:val="24"/>
+          <w:rtl/>
+        </w:rPr>
+        <w:t>חק</w:t>
       </w:r>
       <w:r>
         <w:rPr>
@@ -2767,7 +2959,7 @@
           <w:szCs w:val="24"/>
           <w:rtl/>
         </w:rPr>
-        <w:t xml:space="preserve"> בין צורות. </w:t>
+        <w:t xml:space="preserve">. </w:t>
       </w:r>
       <w:r>
         <w:rPr>
@@ -2976,7 +3168,27 @@
           <w:szCs w:val="24"/>
           <w:rtl/>
         </w:rPr>
-        <w:t>אשר בו מתאפשר חישוב מהיר של מטריקה זו ו</w:t>
+        <w:t xml:space="preserve">אשר בו מתאפשר חישוב </w:t>
+      </w:r>
+      <w:r>
+        <w:rPr>
+          <w:rFonts w:ascii="Arial" w:eastAsia="Times New Roman" w:hAnsi="Arial" w:cs="David" w:hint="cs"/>
+          <w:color w:val="212121"/>
+          <w:sz w:val="24"/>
+          <w:szCs w:val="24"/>
+          <w:rtl/>
+        </w:rPr>
+        <w:t xml:space="preserve">מקורב </w:t>
+      </w:r>
+      <w:r>
+        <w:rPr>
+          <w:rFonts w:ascii="Arial" w:eastAsia="Times New Roman" w:hAnsi="Arial" w:cs="David" w:hint="cs"/>
+          <w:color w:val="212121"/>
+          <w:sz w:val="24"/>
+          <w:szCs w:val="24"/>
+          <w:rtl/>
+        </w:rPr>
+        <w:t>מהיר של מטריקה זו ו</w:t>
       </w:r>
       <w:r>
         <w:rPr>
@@ -3116,7 +3328,17 @@
           <w:szCs w:val="24"/>
           <w:rtl/>
         </w:rPr>
-        <w:t xml:space="preserve"> מאחר ומרחב זה משמר את אי שיוויון המשולש. </w:t>
+        <w:t xml:space="preserve"> מאחר ומרחב זה משמר את אי-ש</w:t>
+      </w:r>
+      <w:r>
+        <w:rPr>
+          <w:rFonts w:ascii="Arial" w:eastAsia="Times New Roman" w:hAnsi="Arial" w:cs="David" w:hint="cs"/>
+          <w:color w:val="212121"/>
+          <w:sz w:val="24"/>
+          <w:szCs w:val="24"/>
+          <w:rtl/>
+        </w:rPr>
+        <w:t xml:space="preserve">וויון המשולש. </w:t>
       </w:r>
     </w:p>
     <w:p>
@@ -4200,8 +4422,8 @@
           <w:rtl/>
         </w:rPr>
       </w:pPr>
-      <w:bookmarkStart w:id="2" w:name="OLE_LINK105"/>
-      <w:bookmarkStart w:id="3" w:name="OLE_LINK106"/>
+      <w:bookmarkStart w:id="3" w:name="OLE_LINK105"/>
+      <w:bookmarkStart w:id="4" w:name="OLE_LINK106"/>
       <w:bookmarkEnd w:id="0"/>
       <w:bookmarkEnd w:id="1"/>
       <w:r>
@@ -4218,8 +4440,8 @@
         </w:rPr>
         <w:t xml:space="preserve"> </w:t>
       </w:r>
-      <w:bookmarkEnd w:id="2"/>
       <w:bookmarkEnd w:id="3"/>
+      <w:bookmarkEnd w:id="4"/>
       <w:r>
         <w:rPr>
           <w:rFonts w:cs="David" w:hint="cs"/>
@@ -4482,8 +4704,6 @@
           <w:rtl/>
         </w:rPr>
       </w:pPr>
-      <w:bookmarkStart w:id="4" w:name="_GoBack"/>
-      <w:bookmarkEnd w:id="4"/>
     </w:p>
     <w:p>
       <w:pPr>

</xml_diff>

<commit_message>
Thesis - first draft
</commit_message>
<xml_diff>
--- a/Thesis/Thesis Latex/תקציר ושער בעברית.docx
+++ b/Thesis/Thesis Latex/תקציר ושער בעברית.docx
@@ -565,8 +565,6 @@
         </w:rPr>
         <w:t xml:space="preserve"> </w:t>
       </w:r>
-      <w:bookmarkStart w:id="2" w:name="_GoBack"/>
-      <w:bookmarkEnd w:id="2"/>
       <w:r>
         <w:rPr>
           <w:rFonts w:ascii="Arial" w:eastAsia="Times New Roman" w:hAnsi="Arial" w:cs="David" w:hint="cs"/>
@@ -783,7 +781,7 @@
         <w:spacing w:after="0" w:line="240" w:lineRule="auto"/>
         <w:jc w:val="both"/>
         <w:rPr>
-          <w:rFonts w:eastAsia="Times New Roman" w:cs="David" w:hint="cs"/>
+          <w:rFonts w:eastAsia="Times New Roman" w:cs="David"/>
           <w:color w:val="212121"/>
           <w:sz w:val="24"/>
           <w:szCs w:val="24"/>
@@ -2800,17 +2798,7 @@
           <w:szCs w:val="24"/>
           <w:rtl/>
         </w:rPr>
-        <w:t>ממערכת זיהוי האותיות</w:t>
-      </w:r>
-      <w:r>
-        <w:rPr>
-          <w:rFonts w:eastAsia="Times New Roman" w:cs="David" w:hint="cs"/>
-          <w:color w:val="212121"/>
-          <w:sz w:val="24"/>
-          <w:szCs w:val="24"/>
-          <w:rtl/>
-        </w:rPr>
-        <w:t xml:space="preserve"> </w:t>
+        <w:t xml:space="preserve">ממערכת זיהוי האותיות </w:t>
       </w:r>
       <w:r>
         <w:rPr>
@@ -4408,6 +4396,8 @@
         </w:rPr>
       </w:pPr>
     </w:p>
+    <w:bookmarkEnd w:id="0"/>
+    <w:bookmarkEnd w:id="1"/>
     <w:p>
       <w:pPr>
         <w:pStyle w:val="numberig"/>
@@ -4422,32 +4412,32 @@
           <w:rtl/>
         </w:rPr>
       </w:pPr>
-      <w:bookmarkStart w:id="3" w:name="OLE_LINK105"/>
-      <w:bookmarkStart w:id="4" w:name="OLE_LINK106"/>
-      <w:bookmarkEnd w:id="0"/>
-      <w:bookmarkEnd w:id="1"/>
-      <w:r>
-        <w:rPr>
-          <w:rFonts w:cs="David" w:hint="cs"/>
-          <w:rtl/>
-        </w:rPr>
-        <w:t>אב</w:t>
-      </w:r>
-      <w:r>
-        <w:rPr>
-          <w:rFonts w:cs="David" w:hint="cs"/>
-          <w:rtl/>
-        </w:rPr>
-        <w:t xml:space="preserve"> </w:t>
-      </w:r>
-      <w:bookmarkEnd w:id="3"/>
-      <w:bookmarkEnd w:id="4"/>
-      <w:r>
-        <w:rPr>
-          <w:rFonts w:cs="David" w:hint="cs"/>
+      <w:r>
+        <w:rPr>
+          <w:rFonts w:cs="David"/>
+          <w:rtl/>
+        </w:rPr>
+        <w:t xml:space="preserve">אלול </w:t>
+      </w:r>
+      <w:r>
+        <w:rPr>
+          <w:rFonts w:cs="David"/>
+        </w:rPr>
+        <w:t xml:space="preserve">  </w:t>
+      </w:r>
+      <w:r>
+        <w:rPr>
+          <w:rFonts w:cs="David"/>
           <w:rtl/>
         </w:rPr>
         <w:t>תשע"ד</w:t>
+      </w:r>
+      <w:r>
+        <w:rPr>
+          <w:rFonts w:cs="David"/>
+          <w:rtl/>
+        </w:rPr>
+        <w:t xml:space="preserve"> </w:t>
       </w:r>
       <w:r>
         <w:rPr>
@@ -5009,39 +4999,35 @@
     </w:p>
     <w:p>
       <w:pPr>
-        <w:pStyle w:val="numberig"/>
-        <w:numPr>
-          <w:ilvl w:val="0"/>
-          <w:numId w:val="0"/>
-        </w:numPr>
-        <w:bidi/>
         <w:jc w:val="center"/>
         <w:rPr>
           <w:rFonts w:cs="David"/>
-          <w:rtl/>
-        </w:rPr>
-      </w:pPr>
-      <w:r>
-        <w:rPr>
-          <w:rFonts w:cs="David" w:hint="cs"/>
-          <w:rtl/>
-        </w:rPr>
-        <w:t>אב</w:t>
-      </w:r>
-      <w:r>
-        <w:rPr>
-          <w:rFonts w:cs="David" w:hint="cs"/>
-          <w:rtl/>
-        </w:rPr>
-        <w:t xml:space="preserve"> תשע"ד</w:t>
-      </w:r>
-    </w:p>
-    <w:p>
-      <w:pPr>
-        <w:rPr>
-          <w:rFonts w:cs="David"/>
-        </w:rPr>
-      </w:pPr>
+        </w:rPr>
+      </w:pPr>
+      <w:r>
+        <w:rPr>
+          <w:rFonts w:cs="David"/>
+          <w:rtl/>
+        </w:rPr>
+        <w:t xml:space="preserve">אלול </w:t>
+      </w:r>
+      <w:r>
+        <w:rPr>
+          <w:rFonts w:cs="David"/>
+        </w:rPr>
+        <w:t xml:space="preserve">  </w:t>
+      </w:r>
+      <w:r>
+        <w:rPr>
+          <w:rFonts w:ascii="Times New Roman" w:hAnsi="Times New Roman" w:cs="David"/>
+          <w:sz w:val="24"/>
+          <w:szCs w:val="24"/>
+          <w:rtl/>
+        </w:rPr>
+        <w:t>תשע"ד</w:t>
+      </w:r>
+      <w:bookmarkStart w:id="2" w:name="_GoBack"/>
+      <w:bookmarkEnd w:id="2"/>
     </w:p>
     <w:sectPr>
       <w:pgSz w:w="11906" w:h="16838"/>

</xml_diff>

<commit_message>
Thesis - final review
</commit_message>
<xml_diff>
--- a/Thesis/Thesis Latex/תקציר ושער בעברית.docx
+++ b/Thesis/Thesis Latex/תקציר ושער בעברית.docx
@@ -1546,77 +1546,7 @@
           <w:szCs w:val="24"/>
           <w:rtl/>
         </w:rPr>
-        <w:t>השלמה</w:t>
-      </w:r>
-      <w:r>
-        <w:rPr>
-          <w:rFonts w:eastAsia="Times New Roman" w:cs="David"/>
-          <w:color w:val="212121"/>
-          <w:sz w:val="24"/>
-          <w:szCs w:val="24"/>
-          <w:rtl/>
-        </w:rPr>
-        <w:t xml:space="preserve"> </w:t>
-      </w:r>
-      <w:r>
-        <w:rPr>
-          <w:rFonts w:ascii="Arial" w:eastAsia="Times New Roman" w:hAnsi="Arial" w:cs="David" w:hint="cs"/>
-          <w:color w:val="212121"/>
-          <w:sz w:val="24"/>
-          <w:szCs w:val="24"/>
-          <w:rtl/>
-        </w:rPr>
-        <w:t>ותיקון</w:t>
-      </w:r>
-      <w:r>
-        <w:rPr>
-          <w:rFonts w:eastAsia="Times New Roman" w:cs="David"/>
-          <w:color w:val="212121"/>
-          <w:sz w:val="24"/>
-          <w:szCs w:val="24"/>
-          <w:rtl/>
-        </w:rPr>
-        <w:t xml:space="preserve"> </w:t>
-      </w:r>
-      <w:r>
-        <w:rPr>
-          <w:rFonts w:ascii="Arial" w:eastAsia="Times New Roman" w:hAnsi="Arial" w:cs="David" w:hint="cs"/>
-          <w:color w:val="212121"/>
-          <w:sz w:val="24"/>
-          <w:szCs w:val="24"/>
-          <w:rtl/>
-        </w:rPr>
-        <w:t>איות</w:t>
-      </w:r>
-      <w:r>
-        <w:rPr>
-          <w:rFonts w:eastAsia="Times New Roman" w:cs="David"/>
-          <w:color w:val="212121"/>
-          <w:sz w:val="24"/>
-          <w:szCs w:val="24"/>
-          <w:rtl/>
-        </w:rPr>
-        <w:t xml:space="preserve"> </w:t>
-      </w:r>
-      <w:r>
-        <w:rPr>
-          <w:rFonts w:ascii="Arial" w:eastAsia="Times New Roman" w:hAnsi="Arial" w:cs="David" w:hint="cs"/>
-          <w:color w:val="212121"/>
-          <w:sz w:val="24"/>
-          <w:szCs w:val="24"/>
-          <w:rtl/>
-        </w:rPr>
-        <w:t>אוטומטי</w:t>
-      </w:r>
-      <w:r>
-        <w:rPr>
-          <w:rFonts w:eastAsia="Times New Roman" w:cs="David"/>
-          <w:color w:val="212121"/>
-          <w:sz w:val="24"/>
-          <w:szCs w:val="24"/>
-          <w:rtl/>
-        </w:rPr>
-        <w:t xml:space="preserve"> </w:t>
+        <w:t xml:space="preserve">השלמת מילים, </w:t>
       </w:r>
       <w:r>
         <w:rPr>
@@ -2416,36 +2346,8 @@
         </w:rPr>
         <w:t>המערכת מנסה לזהות קטעים אנכיים</w:t>
       </w:r>
-      <w:r>
-        <w:rPr>
-          <w:rFonts w:eastAsia="Times New Roman" w:cs="David" w:hint="cs"/>
-          <w:color w:val="212121"/>
-          <w:sz w:val="24"/>
-          <w:szCs w:val="24"/>
-          <w:rtl/>
-        </w:rPr>
-        <w:t xml:space="preserve"> </w:t>
-      </w:r>
-      <w:r>
-        <w:rPr>
-          <w:rFonts w:eastAsia="Times New Roman" w:cs="David" w:hint="cs"/>
-          <w:color w:val="212121"/>
-          <w:sz w:val="24"/>
-          <w:szCs w:val="24"/>
-          <w:rtl/>
-        </w:rPr>
-        <w:t>המתבסס על ת</w:t>
-      </w:r>
-      <w:r>
-        <w:rPr>
-          <w:rFonts w:eastAsia="Times New Roman" w:cs="David" w:hint="cs"/>
-          <w:color w:val="212121"/>
-          <w:sz w:val="24"/>
-          <w:szCs w:val="24"/>
-          <w:rtl/>
-        </w:rPr>
-        <w:t>כונות מורפולוגיות</w:t>
-      </w:r>
+      <w:bookmarkStart w:id="2" w:name="_GoBack"/>
+      <w:bookmarkEnd w:id="2"/>
       <w:r>
         <w:rPr>
           <w:rFonts w:eastAsia="Times New Roman" w:cs="David" w:hint="cs"/>
@@ -3286,26 +3188,6 @@
           <w:szCs w:val="24"/>
           <w:rtl/>
         </w:rPr>
-        <w:t>הוא</w:t>
-      </w:r>
-      <w:r>
-        <w:rPr>
-          <w:rFonts w:eastAsia="Times New Roman" w:cs="David"/>
-          <w:color w:val="212121"/>
-          <w:sz w:val="24"/>
-          <w:szCs w:val="24"/>
-          <w:rtl/>
-        </w:rPr>
-        <w:t xml:space="preserve"> </w:t>
-      </w:r>
-      <w:r>
-        <w:rPr>
-          <w:rFonts w:ascii="Arial" w:eastAsia="Times New Roman" w:hAnsi="Arial" w:cs="David" w:hint="cs"/>
-          <w:color w:val="212121"/>
-          <w:sz w:val="24"/>
-          <w:szCs w:val="24"/>
-          <w:rtl/>
-        </w:rPr>
         <w:t>בצורה יעילה,</w:t>
       </w:r>
       <w:r>
@@ -3624,7 +3506,29 @@
           <w:szCs w:val="24"/>
           <w:rtl/>
         </w:rPr>
-        <w:t>, בשיתוף עם דר' ראיד סעאבנה,</w:t>
+        <w:t xml:space="preserve">, בשיתוף עם דר' </w:t>
+      </w:r>
+      <w:r>
+        <w:rPr>
+          <w:rFonts w:ascii="Arial" w:eastAsia="Times New Roman" w:hAnsi="Arial" w:cs="David" w:hint="cs"/>
+          <w:b/>
+          <w:bCs/>
+          <w:color w:val="212121"/>
+          <w:sz w:val="24"/>
+          <w:szCs w:val="24"/>
+          <w:rtl/>
+        </w:rPr>
+        <w:t>ראיד סעאבנה</w:t>
+      </w:r>
+      <w:r>
+        <w:rPr>
+          <w:rFonts w:ascii="Arial" w:eastAsia="Times New Roman" w:hAnsi="Arial" w:cs="David" w:hint="cs"/>
+          <w:color w:val="212121"/>
+          <w:sz w:val="24"/>
+          <w:szCs w:val="24"/>
+          <w:rtl/>
+        </w:rPr>
+        <w:t>,</w:t>
       </w:r>
       <w:r>
         <w:rPr>
@@ -5026,8 +4930,6 @@
         </w:rPr>
         <w:t>תשע"ד</w:t>
       </w:r>
-      <w:bookmarkStart w:id="2" w:name="_GoBack"/>
-      <w:bookmarkEnd w:id="2"/>
     </w:p>
     <w:sectPr>
       <w:pgSz w:w="11906" w:h="16838"/>

</xml_diff>